<commit_message>
Atualização dos documentos de acompanhamento da OS 4777 e da Contagem de Pontos de Função.
</commit_message>
<xml_diff>
--- a/00_GESTAO_GERAL/05_ORDEM_SERVICO/04_OS4777/01_GESTAO/OS 4777 - Documento de Acompanhamento.docx
+++ b/00_GESTAO_GERAL/05_ORDEM_SERVICO/04_OS4777/01_GESTAO/OS 4777 - Documento de Acompanhamento.docx
@@ -107,8 +107,6 @@
               </w:rPr>
               <w:t>4777</w:t>
             </w:r>
-            <w:bookmarkStart w:id="0" w:name="_GoBack"/>
-            <w:bookmarkEnd w:id="0"/>
           </w:p>
         </w:tc>
         <w:tc>
@@ -615,7 +613,7 @@
                 <w:sz w:val="24"/>
                 <w:szCs w:val="24"/>
               </w:rPr>
-              <w:t>136</w:t>
+              <w:t>148</w:t>
             </w:r>
           </w:p>
         </w:tc>
@@ -638,7 +636,7 @@
                 <w:sz w:val="24"/>
                 <w:szCs w:val="24"/>
               </w:rPr>
-              <w:t>08</w:t>
+              <w:t>30</w:t>
             </w:r>
             <w:r>
               <w:rPr>
@@ -682,7 +680,7 @@
                 <w:sz w:val="24"/>
                 <w:szCs w:val="24"/>
               </w:rPr>
-              <w:t>79</w:t>
+              <w:t>84</w:t>
             </w:r>
             <w:r>
               <w:rPr>
@@ -1331,7 +1329,7 @@
                 <w:sz w:val="24"/>
                 <w:szCs w:val="24"/>
               </w:rPr>
-              <w:t>Aberta</w:t>
+              <w:t>Iniciada</w:t>
             </w:r>
           </w:p>
         </w:tc>
@@ -1393,14 +1391,7 @@
                 <w:sz w:val="24"/>
                 <w:szCs w:val="24"/>
               </w:rPr>
-              <w:t>2</w:t>
-            </w:r>
-            <w:r>
-              <w:rPr>
-                <w:sz w:val="24"/>
-                <w:szCs w:val="24"/>
-              </w:rPr>
-              <w:t>4</w:t>
+              <w:t>31</w:t>
             </w:r>
             <w:r>
               <w:rPr>
@@ -1684,6 +1675,9 @@
               <w:ind w:firstLine="0"/>
               <w:jc w:val="center"/>
             </w:pPr>
+            <w:r>
+              <w:t>31/05/16</w:t>
+            </w:r>
           </w:p>
         </w:tc>
         <w:tc>
@@ -1700,6 +1694,18 @@
                 <w:szCs w:val="20"/>
               </w:rPr>
             </w:pPr>
+            <w:r>
+              <w:rPr>
+                <w:szCs w:val="20"/>
+              </w:rPr>
+              <w:t xml:space="preserve">Acompanhamento da </w:t>
+            </w:r>
+            <w:r>
+              <w:rPr>
+                <w:szCs w:val="20"/>
+              </w:rPr>
+              <w:t>OS</w:t>
+            </w:r>
           </w:p>
         </w:tc>
       </w:tr>
@@ -1812,7 +1818,10 @@
               <w:jc w:val="center"/>
             </w:pPr>
             <w:r>
-              <w:t>18/07/16</w:t>
+              <w:t>20</w:t>
+            </w:r>
+            <w:r>
+              <w:t>/07/16</w:t>
             </w:r>
           </w:p>
         </w:tc>
@@ -1884,7 +1893,10 @@
               <w:jc w:val="center"/>
             </w:pPr>
             <w:r>
-              <w:t>25/07/16</w:t>
+              <w:t>27</w:t>
+            </w:r>
+            <w:r>
+              <w:t>/07/16</w:t>
             </w:r>
           </w:p>
         </w:tc>
@@ -1956,7 +1968,10 @@
               <w:jc w:val="center"/>
             </w:pPr>
             <w:r>
-              <w:t>10/08/16</w:t>
+              <w:t>13</w:t>
+            </w:r>
+            <w:r>
+              <w:t>/08/16</w:t>
             </w:r>
           </w:p>
         </w:tc>
@@ -2028,7 +2043,10 @@
               <w:jc w:val="center"/>
             </w:pPr>
             <w:r>
-              <w:t>18/08/16</w:t>
+              <w:t>23</w:t>
+            </w:r>
+            <w:r>
+              <w:t>/08/16</w:t>
             </w:r>
           </w:p>
         </w:tc>
@@ -2100,7 +2118,10 @@
               <w:jc w:val="center"/>
             </w:pPr>
             <w:r>
-              <w:t>11/08/16</w:t>
+              <w:t>15</w:t>
+            </w:r>
+            <w:r>
+              <w:t>/08/16</w:t>
             </w:r>
           </w:p>
         </w:tc>
@@ -2172,7 +2193,10 @@
               <w:jc w:val="center"/>
             </w:pPr>
             <w:r>
-              <w:t>07/02/17</w:t>
+              <w:t>11</w:t>
+            </w:r>
+            <w:r>
+              <w:t>/02/17</w:t>
             </w:r>
           </w:p>
         </w:tc>
@@ -2393,6 +2417,9 @@
               <w:ind w:firstLine="0"/>
               <w:jc w:val="center"/>
             </w:pPr>
+            <w:r>
+              <w:t>30/05/16</w:t>
+            </w:r>
           </w:p>
         </w:tc>
         <w:tc>
@@ -2405,6 +2432,9 @@
               <w:ind w:firstLine="0"/>
               <w:jc w:val="left"/>
             </w:pPr>
+            <w:r>
+              <w:t>Revisão da Contagem de Pontos de Função</w:t>
+            </w:r>
           </w:p>
         </w:tc>
         <w:tc>
@@ -2417,6 +2447,56 @@
               <w:ind w:firstLine="0"/>
               <w:jc w:val="left"/>
             </w:pPr>
+            <w:r>
+              <w:t>CIAT - João Paulo</w:t>
+            </w:r>
+          </w:p>
+        </w:tc>
+      </w:tr>
+      <w:tr>
+        <w:tc>
+          <w:tcPr>
+            <w:tcW w:w="1134" w:type="dxa"/>
+          </w:tcPr>
+          <w:p>
+            <w:pPr>
+              <w:spacing w:line="240" w:lineRule="auto"/>
+              <w:ind w:firstLine="0"/>
+              <w:jc w:val="center"/>
+            </w:pPr>
+            <w:r>
+              <w:t>31/05/16</w:t>
+            </w:r>
+          </w:p>
+        </w:tc>
+        <w:tc>
+          <w:tcPr>
+            <w:tcW w:w="5102" w:type="dxa"/>
+          </w:tcPr>
+          <w:p>
+            <w:pPr>
+              <w:spacing w:line="240" w:lineRule="auto"/>
+              <w:ind w:firstLine="0"/>
+              <w:jc w:val="left"/>
+            </w:pPr>
+            <w:r>
+              <w:t>Início</w:t>
+            </w:r>
+          </w:p>
+        </w:tc>
+        <w:tc>
+          <w:tcPr>
+            <w:tcW w:w="2835" w:type="dxa"/>
+          </w:tcPr>
+          <w:p>
+            <w:pPr>
+              <w:spacing w:line="240" w:lineRule="auto"/>
+              <w:ind w:firstLine="0"/>
+              <w:jc w:val="left"/>
+            </w:pPr>
+            <w:r>
+              <w:t>NTC - Jairo</w:t>
+            </w:r>
           </w:p>
         </w:tc>
       </w:tr>
@@ -2822,6 +2902,95 @@
           </w:p>
         </w:tc>
       </w:tr>
+      <w:tr>
+        <w:tc>
+          <w:tcPr>
+            <w:tcW w:w="1701" w:type="dxa"/>
+            <w:shd w:val="clear" w:color="auto" w:fill="auto"/>
+            <w:vAlign w:val="bottom"/>
+          </w:tcPr>
+          <w:p>
+            <w:pPr>
+              <w:spacing w:line="240" w:lineRule="auto"/>
+              <w:ind w:firstLine="0"/>
+              <w:jc w:val="center"/>
+              <w:rPr>
+                <w:b/>
+              </w:rPr>
+            </w:pPr>
+            <w:bookmarkStart w:id="0" w:name="_GoBack"/>
+            <w:bookmarkEnd w:id="0"/>
+          </w:p>
+        </w:tc>
+        <w:tc>
+          <w:tcPr>
+            <w:tcW w:w="1134" w:type="dxa"/>
+            <w:shd w:val="clear" w:color="auto" w:fill="auto"/>
+            <w:vAlign w:val="bottom"/>
+          </w:tcPr>
+          <w:p>
+            <w:pPr>
+              <w:spacing w:line="240" w:lineRule="auto"/>
+              <w:ind w:firstLine="0"/>
+              <w:jc w:val="center"/>
+              <w:rPr>
+                <w:b/>
+              </w:rPr>
+            </w:pPr>
+          </w:p>
+        </w:tc>
+        <w:tc>
+          <w:tcPr>
+            <w:tcW w:w="1701" w:type="dxa"/>
+            <w:shd w:val="clear" w:color="auto" w:fill="auto"/>
+            <w:vAlign w:val="bottom"/>
+          </w:tcPr>
+          <w:p>
+            <w:pPr>
+              <w:spacing w:line="240" w:lineRule="auto"/>
+              <w:ind w:firstLine="0"/>
+              <w:jc w:val="center"/>
+              <w:rPr>
+                <w:b/>
+              </w:rPr>
+            </w:pPr>
+          </w:p>
+        </w:tc>
+        <w:tc>
+          <w:tcPr>
+            <w:tcW w:w="2268" w:type="dxa"/>
+            <w:shd w:val="clear" w:color="auto" w:fill="auto"/>
+            <w:vAlign w:val="bottom"/>
+          </w:tcPr>
+          <w:p>
+            <w:pPr>
+              <w:spacing w:line="240" w:lineRule="auto"/>
+              <w:ind w:firstLine="0"/>
+              <w:jc w:val="center"/>
+              <w:rPr>
+                <w:b/>
+              </w:rPr>
+            </w:pPr>
+          </w:p>
+        </w:tc>
+        <w:tc>
+          <w:tcPr>
+            <w:tcW w:w="2268" w:type="dxa"/>
+            <w:shd w:val="clear" w:color="auto" w:fill="auto"/>
+            <w:vAlign w:val="bottom"/>
+          </w:tcPr>
+          <w:p>
+            <w:pPr>
+              <w:spacing w:line="240" w:lineRule="auto"/>
+              <w:ind w:firstLine="0"/>
+              <w:jc w:val="center"/>
+              <w:rPr>
+                <w:b/>
+              </w:rPr>
+            </w:pPr>
+          </w:p>
+        </w:tc>
+      </w:tr>
     </w:tbl>
     <w:p>
       <w:pPr>
@@ -3051,7 +3220,7 @@
               <w:rPr>
                 <w:b/>
               </w:rPr>
-              <w:t>7,9</w:t>
+              <w:t>8,4</w:t>
             </w:r>
           </w:p>
         </w:tc>
@@ -4195,7 +4364,7 @@
               <w:rPr>
                 <w:b/>
               </w:rPr>
-              <w:t>19,8</w:t>
+              <w:t>21,0</w:t>
             </w:r>
           </w:p>
         </w:tc>
@@ -4447,7 +4616,7 @@
               <v:shape id="_x0000_s2050" type="#_x0000_t75" style="position:absolute;left:0;text-align:left;margin-left:165.8pt;margin-top:4.85pt;width:211.25pt;height:35.9pt;z-index:251660800;mso-position-horizontal-relative:text;mso-position-vertical-relative:text">
                 <v:imagedata r:id="rId1" o:title=""/>
               </v:shape>
-              <o:OLEObject Type="Embed" ProgID="PBrush" ShapeID="_x0000_s2050" DrawAspect="Content" ObjectID="_1525594789" r:id="rId2"/>
+              <o:OLEObject Type="Embed" ProgID="PBrush" ShapeID="_x0000_s2050" DrawAspect="Content" ObjectID="_1526200405" r:id="rId2"/>
             </w:object>
           </w:r>
         </w:p>

</xml_diff>

<commit_message>
Atualização dos documentos de acompanhamento da OS 4777 e o nome da Planilha de Contagem de Pontos de Função para Inicial.
</commit_message>
<xml_diff>
--- a/00_GESTAO_GERAL/05_ORDEM_SERVICO/04_OS4777/01_GESTAO/OS 4777 - Documento de Acompanhamento.docx
+++ b/00_GESTAO_GERAL/05_ORDEM_SERVICO/04_OS4777/01_GESTAO/OS 4777 - Documento de Acompanhamento.docx
@@ -1,6 +1,6 @@
 
 <file path=word/document.xml><?xml version="1.0" encoding="utf-8"?>
-<w:document xmlns:wpc="http://schemas.microsoft.com/office/word/2010/wordprocessingCanvas" xmlns:mc="http://schemas.openxmlformats.org/markup-compatibility/2006" xmlns:o="urn:schemas-microsoft-com:office:office" xmlns:r="http://schemas.openxmlformats.org/officeDocument/2006/relationships" xmlns:m="http://schemas.openxmlformats.org/officeDocument/2006/math" xmlns:v="urn:schemas-microsoft-com:vml" xmlns:wp14="http://schemas.microsoft.com/office/word/2010/wordprocessingDrawing" xmlns:wp="http://schemas.openxmlformats.org/drawingml/2006/wordprocessingDrawing" xmlns:w10="urn:schemas-microsoft-com:office:word" xmlns:w="http://schemas.openxmlformats.org/wordprocessingml/2006/main" xmlns:w14="http://schemas.microsoft.com/office/word/2010/wordml" xmlns:w15="http://schemas.microsoft.com/office/word/2012/wordml" xmlns:wpg="http://schemas.microsoft.com/office/word/2010/wordprocessingGroup" xmlns:wpi="http://schemas.microsoft.com/office/word/2010/wordprocessingInk" xmlns:wne="http://schemas.microsoft.com/office/word/2006/wordml" xmlns:wps="http://schemas.microsoft.com/office/word/2010/wordprocessingShape" mc:Ignorable="w14 w15 wp14">
+<w:document xmlns:wpc="http://schemas.microsoft.com/office/word/2010/wordprocessingCanvas" xmlns:cx="http://schemas.microsoft.com/office/drawing/2014/chartex" xmlns:cx1="http://schemas.microsoft.com/office/drawing/2015/9/8/chartex" xmlns:cx2="http://schemas.microsoft.com/office/drawing/2015/10/21/chartex" xmlns:mc="http://schemas.openxmlformats.org/markup-compatibility/2006" xmlns:o="urn:schemas-microsoft-com:office:office" xmlns:r="http://schemas.openxmlformats.org/officeDocument/2006/relationships" xmlns:m="http://schemas.openxmlformats.org/officeDocument/2006/math" xmlns:v="urn:schemas-microsoft-com:vml" xmlns:wp14="http://schemas.microsoft.com/office/word/2010/wordprocessingDrawing" xmlns:wp="http://schemas.openxmlformats.org/drawingml/2006/wordprocessingDrawing" xmlns:w10="urn:schemas-microsoft-com:office:word" xmlns:w="http://schemas.openxmlformats.org/wordprocessingml/2006/main" xmlns:w14="http://schemas.microsoft.com/office/word/2010/wordml" xmlns:w15="http://schemas.microsoft.com/office/word/2012/wordml" xmlns:w16se="http://schemas.microsoft.com/office/word/2015/wordml/symex" xmlns:wpg="http://schemas.microsoft.com/office/word/2010/wordprocessingGroup" xmlns:wpi="http://schemas.microsoft.com/office/word/2010/wordprocessingInk" xmlns:wne="http://schemas.microsoft.com/office/word/2006/wordml" xmlns:wps="http://schemas.microsoft.com/office/word/2010/wordprocessingShape" mc:Ignorable="w14 w15 w16se wp14">
   <w:body>
     <w:p>
       <w:pPr>
@@ -336,7 +336,23 @@
                 <w:sz w:val="24"/>
                 <w:szCs w:val="24"/>
               </w:rPr>
-              <w:t>Manter Unidades Organizacionais, Manter Postos de Trabalho, Manter Tipo de Usuário, Solicitar Autorização de Senhas de Serviços, Criar Usuário e Senha no Sistema, Manter de Usuário, Integrar com o Sistema de Recursos Humanos, Alterar Senha e Consulta de Usuário</w:t>
+              <w:t xml:space="preserve">Manter Unidades Organizacionais, Manter Postos de Trabalho, Manter Tipo de Usuário, Solicitar Autorização de Senhas de Serviços, Criar Usuário e Senha no Sistema, Manter de Usuário, </w:t>
+            </w:r>
+            <w:proofErr w:type="gramStart"/>
+            <w:r>
+              <w:rPr>
+                <w:sz w:val="24"/>
+                <w:szCs w:val="24"/>
+              </w:rPr>
+              <w:t>Integrar</w:t>
+            </w:r>
+            <w:proofErr w:type="gramEnd"/>
+            <w:r>
+              <w:rPr>
+                <w:sz w:val="24"/>
+                <w:szCs w:val="24"/>
+              </w:rPr>
+              <w:t xml:space="preserve"> com o Sistema de Recursos Humanos, Alterar Senha e Consulta de Usuário</w:t>
             </w:r>
             <w:r>
               <w:rPr>
@@ -971,8 +987,13 @@
               <w:jc w:val="left"/>
             </w:pPr>
             <w:r>
-              <w:t>Consultar Tipo de Usuário</w:t>
-            </w:r>
+              <w:t xml:space="preserve">Consultar Tipo de </w:t>
+            </w:r>
+            <w:proofErr w:type="spellStart"/>
+            <w:r>
+              <w:t>Usuário</w:t>
+            </w:r>
+            <w:proofErr w:type="spellEnd"/>
           </w:p>
         </w:tc>
       </w:tr>
@@ -1313,8 +1334,10 @@
                 <w:sz w:val="24"/>
                 <w:szCs w:val="24"/>
               </w:rPr>
-              <w:t>Iniciada</w:t>
-            </w:r>
+              <w:t>Plano Entregue</w:t>
+            </w:r>
+            <w:bookmarkStart w:id="0" w:name="_GoBack"/>
+            <w:bookmarkEnd w:id="0"/>
           </w:p>
         </w:tc>
       </w:tr>
@@ -2521,12 +2544,7 @@
               <w:jc w:val="left"/>
             </w:pPr>
             <w:r>
-              <w:t>NTC -</w:t>
-            </w:r>
-            <w:bookmarkStart w:id="0" w:name="_GoBack"/>
-            <w:bookmarkEnd w:id="0"/>
-            <w:r>
-              <w:t xml:space="preserve"> Rodrigo Borges</w:t>
+              <w:t>NTC - Rodrigo Borges</w:t>
             </w:r>
           </w:p>
         </w:tc>
@@ -4455,8 +4473,18 @@
           <w:sz w:val="24"/>
           <w:szCs w:val="24"/>
         </w:rPr>
-        <w:t>Sanções a Aplicar</w:t>
+        <w:t xml:space="preserve">Sanções </w:t>
       </w:r>
+      <w:proofErr w:type="gramStart"/>
+      <w:r>
+        <w:rPr>
+          <w:b/>
+          <w:sz w:val="24"/>
+          <w:szCs w:val="24"/>
+        </w:rPr>
+        <w:t>a Aplicar</w:t>
+      </w:r>
+      <w:proofErr w:type="gramEnd"/>
       <w:r>
         <w:rPr>
           <w:b/>
@@ -4491,7 +4519,7 @@
 </file>
 
 <file path=word/endnotes.xml><?xml version="1.0" encoding="utf-8"?>
-<w:endnotes xmlns:wpc="http://schemas.microsoft.com/office/word/2010/wordprocessingCanvas" xmlns:mc="http://schemas.openxmlformats.org/markup-compatibility/2006" xmlns:o="urn:schemas-microsoft-com:office:office" xmlns:r="http://schemas.openxmlformats.org/officeDocument/2006/relationships" xmlns:m="http://schemas.openxmlformats.org/officeDocument/2006/math" xmlns:v="urn:schemas-microsoft-com:vml" xmlns:wp14="http://schemas.microsoft.com/office/word/2010/wordprocessingDrawing" xmlns:wp="http://schemas.openxmlformats.org/drawingml/2006/wordprocessingDrawing" xmlns:w10="urn:schemas-microsoft-com:office:word" xmlns:w="http://schemas.openxmlformats.org/wordprocessingml/2006/main" xmlns:w14="http://schemas.microsoft.com/office/word/2010/wordml" xmlns:w15="http://schemas.microsoft.com/office/word/2012/wordml" xmlns:wpg="http://schemas.microsoft.com/office/word/2010/wordprocessingGroup" xmlns:wpi="http://schemas.microsoft.com/office/word/2010/wordprocessingInk" xmlns:wne="http://schemas.microsoft.com/office/word/2006/wordml" xmlns:wps="http://schemas.microsoft.com/office/word/2010/wordprocessingShape" mc:Ignorable="w14 w15 wp14">
+<w:endnotes xmlns:wpc="http://schemas.microsoft.com/office/word/2010/wordprocessingCanvas" xmlns:cx="http://schemas.microsoft.com/office/drawing/2014/chartex" xmlns:cx1="http://schemas.microsoft.com/office/drawing/2015/9/8/chartex" xmlns:cx2="http://schemas.microsoft.com/office/drawing/2015/10/21/chartex" xmlns:mc="http://schemas.openxmlformats.org/markup-compatibility/2006" xmlns:o="urn:schemas-microsoft-com:office:office" xmlns:r="http://schemas.openxmlformats.org/officeDocument/2006/relationships" xmlns:m="http://schemas.openxmlformats.org/officeDocument/2006/math" xmlns:v="urn:schemas-microsoft-com:vml" xmlns:wp14="http://schemas.microsoft.com/office/word/2010/wordprocessingDrawing" xmlns:wp="http://schemas.openxmlformats.org/drawingml/2006/wordprocessingDrawing" xmlns:w10="urn:schemas-microsoft-com:office:word" xmlns:w="http://schemas.openxmlformats.org/wordprocessingml/2006/main" xmlns:w14="http://schemas.microsoft.com/office/word/2010/wordml" xmlns:w15="http://schemas.microsoft.com/office/word/2012/wordml" xmlns:w16se="http://schemas.microsoft.com/office/word/2015/wordml/symex" xmlns:wpg="http://schemas.microsoft.com/office/word/2010/wordprocessingGroup" xmlns:wpi="http://schemas.microsoft.com/office/word/2010/wordprocessingInk" xmlns:wne="http://schemas.microsoft.com/office/word/2006/wordml" xmlns:wps="http://schemas.microsoft.com/office/word/2010/wordprocessingShape" mc:Ignorable="w14 w15 w16se wp14">
   <w:endnote w:type="separator" w:id="-1">
     <w:p>
       <w:pPr>
@@ -4516,7 +4544,7 @@
 </file>
 
 <file path=word/footer1.xml><?xml version="1.0" encoding="utf-8"?>
-<w:ftr xmlns:wpc="http://schemas.microsoft.com/office/word/2010/wordprocessingCanvas" xmlns:mc="http://schemas.openxmlformats.org/markup-compatibility/2006" xmlns:o="urn:schemas-microsoft-com:office:office" xmlns:r="http://schemas.openxmlformats.org/officeDocument/2006/relationships" xmlns:m="http://schemas.openxmlformats.org/officeDocument/2006/math" xmlns:v="urn:schemas-microsoft-com:vml" xmlns:wp14="http://schemas.microsoft.com/office/word/2010/wordprocessingDrawing" xmlns:wp="http://schemas.openxmlformats.org/drawingml/2006/wordprocessingDrawing" xmlns:w10="urn:schemas-microsoft-com:office:word" xmlns:w="http://schemas.openxmlformats.org/wordprocessingml/2006/main" xmlns:w14="http://schemas.microsoft.com/office/word/2010/wordml" xmlns:w15="http://schemas.microsoft.com/office/word/2012/wordml" xmlns:wpg="http://schemas.microsoft.com/office/word/2010/wordprocessingGroup" xmlns:wpi="http://schemas.microsoft.com/office/word/2010/wordprocessingInk" xmlns:wne="http://schemas.microsoft.com/office/word/2006/wordml" xmlns:wps="http://schemas.microsoft.com/office/word/2010/wordprocessingShape" mc:Ignorable="w14 w15 wp14">
+<w:ftr xmlns:wpc="http://schemas.microsoft.com/office/word/2010/wordprocessingCanvas" xmlns:cx="http://schemas.microsoft.com/office/drawing/2014/chartex" xmlns:cx1="http://schemas.microsoft.com/office/drawing/2015/9/8/chartex" xmlns:cx2="http://schemas.microsoft.com/office/drawing/2015/10/21/chartex" xmlns:mc="http://schemas.openxmlformats.org/markup-compatibility/2006" xmlns:o="urn:schemas-microsoft-com:office:office" xmlns:r="http://schemas.openxmlformats.org/officeDocument/2006/relationships" xmlns:m="http://schemas.openxmlformats.org/officeDocument/2006/math" xmlns:v="urn:schemas-microsoft-com:vml" xmlns:wp14="http://schemas.microsoft.com/office/word/2010/wordprocessingDrawing" xmlns:wp="http://schemas.openxmlformats.org/drawingml/2006/wordprocessingDrawing" xmlns:w10="urn:schemas-microsoft-com:office:word" xmlns:w="http://schemas.openxmlformats.org/wordprocessingml/2006/main" xmlns:w14="http://schemas.microsoft.com/office/word/2010/wordml" xmlns:w15="http://schemas.microsoft.com/office/word/2012/wordml" xmlns:w16se="http://schemas.microsoft.com/office/word/2015/wordml/symex" xmlns:wpg="http://schemas.microsoft.com/office/word/2010/wordprocessingGroup" xmlns:wpi="http://schemas.microsoft.com/office/word/2010/wordprocessingInk" xmlns:wne="http://schemas.microsoft.com/office/word/2006/wordml" xmlns:wps="http://schemas.microsoft.com/office/word/2010/wordprocessingShape" mc:Ignorable="w14 w15 w16se wp14">
   <w:tbl>
     <w:tblPr>
       <w:tblW w:w="0" w:type="auto"/>
@@ -4597,7 +4625,7 @@
               <v:shape id="_x0000_s2050" type="#_x0000_t75" style="position:absolute;left:0;text-align:left;margin-left:165.8pt;margin-top:4.85pt;width:211.25pt;height:35.9pt;z-index:251660800;mso-position-horizontal-relative:text;mso-position-vertical-relative:text">
                 <v:imagedata r:id="rId1" o:title=""/>
               </v:shape>
-              <o:OLEObject Type="Embed" ProgID="PBrush" ShapeID="_x0000_s2050" DrawAspect="Content" ObjectID="_1526803134" r:id="rId2"/>
+              <o:OLEObject Type="Embed" ProgID="PBrush" ShapeID="_x0000_s2050" DrawAspect="Content" ObjectID="_1528110335" r:id="rId2"/>
             </w:object>
           </w:r>
         </w:p>
@@ -4683,7 +4711,7 @@
 </file>
 
 <file path=word/footnotes.xml><?xml version="1.0" encoding="utf-8"?>
-<w:footnotes xmlns:wpc="http://schemas.microsoft.com/office/word/2010/wordprocessingCanvas" xmlns:mc="http://schemas.openxmlformats.org/markup-compatibility/2006" xmlns:o="urn:schemas-microsoft-com:office:office" xmlns:r="http://schemas.openxmlformats.org/officeDocument/2006/relationships" xmlns:m="http://schemas.openxmlformats.org/officeDocument/2006/math" xmlns:v="urn:schemas-microsoft-com:vml" xmlns:wp14="http://schemas.microsoft.com/office/word/2010/wordprocessingDrawing" xmlns:wp="http://schemas.openxmlformats.org/drawingml/2006/wordprocessingDrawing" xmlns:w10="urn:schemas-microsoft-com:office:word" xmlns:w="http://schemas.openxmlformats.org/wordprocessingml/2006/main" xmlns:w14="http://schemas.microsoft.com/office/word/2010/wordml" xmlns:w15="http://schemas.microsoft.com/office/word/2012/wordml" xmlns:wpg="http://schemas.microsoft.com/office/word/2010/wordprocessingGroup" xmlns:wpi="http://schemas.microsoft.com/office/word/2010/wordprocessingInk" xmlns:wne="http://schemas.microsoft.com/office/word/2006/wordml" xmlns:wps="http://schemas.microsoft.com/office/word/2010/wordprocessingShape" mc:Ignorable="w14 w15 wp14">
+<w:footnotes xmlns:wpc="http://schemas.microsoft.com/office/word/2010/wordprocessingCanvas" xmlns:cx="http://schemas.microsoft.com/office/drawing/2014/chartex" xmlns:cx1="http://schemas.microsoft.com/office/drawing/2015/9/8/chartex" xmlns:cx2="http://schemas.microsoft.com/office/drawing/2015/10/21/chartex" xmlns:mc="http://schemas.openxmlformats.org/markup-compatibility/2006" xmlns:o="urn:schemas-microsoft-com:office:office" xmlns:r="http://schemas.openxmlformats.org/officeDocument/2006/relationships" xmlns:m="http://schemas.openxmlformats.org/officeDocument/2006/math" xmlns:v="urn:schemas-microsoft-com:vml" xmlns:wp14="http://schemas.microsoft.com/office/word/2010/wordprocessingDrawing" xmlns:wp="http://schemas.openxmlformats.org/drawingml/2006/wordprocessingDrawing" xmlns:w10="urn:schemas-microsoft-com:office:word" xmlns:w="http://schemas.openxmlformats.org/wordprocessingml/2006/main" xmlns:w14="http://schemas.microsoft.com/office/word/2010/wordml" xmlns:w15="http://schemas.microsoft.com/office/word/2012/wordml" xmlns:w16se="http://schemas.microsoft.com/office/word/2015/wordml/symex" xmlns:wpg="http://schemas.microsoft.com/office/word/2010/wordprocessingGroup" xmlns:wpi="http://schemas.microsoft.com/office/word/2010/wordprocessingInk" xmlns:wne="http://schemas.microsoft.com/office/word/2006/wordml" xmlns:wps="http://schemas.microsoft.com/office/word/2010/wordprocessingShape" mc:Ignorable="w14 w15 w16se wp14">
   <w:footnote w:type="separator" w:id="-1">
     <w:p>
       <w:pPr>
@@ -4708,7 +4736,7 @@
 </file>
 
 <file path=word/header1.xml><?xml version="1.0" encoding="utf-8"?>
-<w:hdr xmlns:wpc="http://schemas.microsoft.com/office/word/2010/wordprocessingCanvas" xmlns:mc="http://schemas.openxmlformats.org/markup-compatibility/2006" xmlns:o="urn:schemas-microsoft-com:office:office" xmlns:r="http://schemas.openxmlformats.org/officeDocument/2006/relationships" xmlns:m="http://schemas.openxmlformats.org/officeDocument/2006/math" xmlns:v="urn:schemas-microsoft-com:vml" xmlns:wp14="http://schemas.microsoft.com/office/word/2010/wordprocessingDrawing" xmlns:wp="http://schemas.openxmlformats.org/drawingml/2006/wordprocessingDrawing" xmlns:w10="urn:schemas-microsoft-com:office:word" xmlns:w="http://schemas.openxmlformats.org/wordprocessingml/2006/main" xmlns:w14="http://schemas.microsoft.com/office/word/2010/wordml" xmlns:w15="http://schemas.microsoft.com/office/word/2012/wordml" xmlns:wpg="http://schemas.microsoft.com/office/word/2010/wordprocessingGroup" xmlns:wpi="http://schemas.microsoft.com/office/word/2010/wordprocessingInk" xmlns:wne="http://schemas.microsoft.com/office/word/2006/wordml" xmlns:wps="http://schemas.microsoft.com/office/word/2010/wordprocessingShape" mc:Ignorable="w14 w15 wp14">
+<w:hdr xmlns:wpc="http://schemas.microsoft.com/office/word/2010/wordprocessingCanvas" xmlns:cx="http://schemas.microsoft.com/office/drawing/2014/chartex" xmlns:cx1="http://schemas.microsoft.com/office/drawing/2015/9/8/chartex" xmlns:cx2="http://schemas.microsoft.com/office/drawing/2015/10/21/chartex" xmlns:mc="http://schemas.openxmlformats.org/markup-compatibility/2006" xmlns:o="urn:schemas-microsoft-com:office:office" xmlns:r="http://schemas.openxmlformats.org/officeDocument/2006/relationships" xmlns:m="http://schemas.openxmlformats.org/officeDocument/2006/math" xmlns:v="urn:schemas-microsoft-com:vml" xmlns:wp14="http://schemas.microsoft.com/office/word/2010/wordprocessingDrawing" xmlns:wp="http://schemas.openxmlformats.org/drawingml/2006/wordprocessingDrawing" xmlns:w10="urn:schemas-microsoft-com:office:word" xmlns:w="http://schemas.openxmlformats.org/wordprocessingml/2006/main" xmlns:w14="http://schemas.microsoft.com/office/word/2010/wordml" xmlns:w15="http://schemas.microsoft.com/office/word/2012/wordml" xmlns:w16se="http://schemas.microsoft.com/office/word/2015/wordml/symex" xmlns:wpg="http://schemas.microsoft.com/office/word/2010/wordprocessingGroup" xmlns:wpi="http://schemas.microsoft.com/office/word/2010/wordprocessingInk" xmlns:wne="http://schemas.microsoft.com/office/word/2006/wordml" xmlns:wps="http://schemas.microsoft.com/office/word/2010/wordprocessingShape" mc:Ignorable="w14 w15 w16se wp14">
   <w:p>
     <w:pPr>
       <w:pStyle w:val="Cabealho"/>
@@ -4810,8 +4838,8 @@
 </file>
 
 <file path=word/numbering.xml><?xml version="1.0" encoding="utf-8"?>
-<w:numbering xmlns:wpc="http://schemas.microsoft.com/office/word/2010/wordprocessingCanvas" xmlns:mc="http://schemas.openxmlformats.org/markup-compatibility/2006" xmlns:o="urn:schemas-microsoft-com:office:office" xmlns:r="http://schemas.openxmlformats.org/officeDocument/2006/relationships" xmlns:m="http://schemas.openxmlformats.org/officeDocument/2006/math" xmlns:v="urn:schemas-microsoft-com:vml" xmlns:wp14="http://schemas.microsoft.com/office/word/2010/wordprocessingDrawing" xmlns:wp="http://schemas.openxmlformats.org/drawingml/2006/wordprocessingDrawing" xmlns:w10="urn:schemas-microsoft-com:office:word" xmlns:w="http://schemas.openxmlformats.org/wordprocessingml/2006/main" xmlns:w14="http://schemas.microsoft.com/office/word/2010/wordml" xmlns:w15="http://schemas.microsoft.com/office/word/2012/wordml" xmlns:wpg="http://schemas.microsoft.com/office/word/2010/wordprocessingGroup" xmlns:wpi="http://schemas.microsoft.com/office/word/2010/wordprocessingInk" xmlns:wne="http://schemas.microsoft.com/office/word/2006/wordml" xmlns:wps="http://schemas.microsoft.com/office/word/2010/wordprocessingShape" mc:Ignorable="w14 w15 wp14">
-  <w:abstractNum w:abstractNumId="0">
+<w:numbering xmlns:wpc="http://schemas.microsoft.com/office/word/2010/wordprocessingCanvas" xmlns:cx="http://schemas.microsoft.com/office/drawing/2014/chartex" xmlns:cx1="http://schemas.microsoft.com/office/drawing/2015/9/8/chartex" xmlns:cx2="http://schemas.microsoft.com/office/drawing/2015/10/21/chartex" xmlns:mc="http://schemas.openxmlformats.org/markup-compatibility/2006" xmlns:o="urn:schemas-microsoft-com:office:office" xmlns:r="http://schemas.openxmlformats.org/officeDocument/2006/relationships" xmlns:m="http://schemas.openxmlformats.org/officeDocument/2006/math" xmlns:v="urn:schemas-microsoft-com:vml" xmlns:wp14="http://schemas.microsoft.com/office/word/2010/wordprocessingDrawing" xmlns:wp="http://schemas.openxmlformats.org/drawingml/2006/wordprocessingDrawing" xmlns:w10="urn:schemas-microsoft-com:office:word" xmlns:w="http://schemas.openxmlformats.org/wordprocessingml/2006/main" xmlns:w14="http://schemas.microsoft.com/office/word/2010/wordml" xmlns:w15="http://schemas.microsoft.com/office/word/2012/wordml" xmlns:w16se="http://schemas.microsoft.com/office/word/2015/wordml/symex" xmlns:wpg="http://schemas.microsoft.com/office/word/2010/wordprocessingGroup" xmlns:wpi="http://schemas.microsoft.com/office/word/2010/wordprocessingInk" xmlns:wne="http://schemas.microsoft.com/office/word/2006/wordml" xmlns:wps="http://schemas.microsoft.com/office/word/2010/wordprocessingShape" mc:Ignorable="w14 w15 w16se wp14">
+  <w:abstractNum w:abstractNumId="0" w15:restartNumberingAfterBreak="0">
     <w:nsid w:val="12643FFD"/>
     <w:multiLevelType w:val="multilevel"/>
     <w:tmpl w:val="04160025"/>
@@ -4906,7 +4934,7 @@
       </w:pPr>
     </w:lvl>
   </w:abstractNum>
-  <w:abstractNum w:abstractNumId="1">
+  <w:abstractNum w:abstractNumId="1" w15:restartNumberingAfterBreak="0">
     <w:nsid w:val="165E3C32"/>
     <w:multiLevelType w:val="hybridMultilevel"/>
     <w:tmpl w:val="3726F870"/>
@@ -5019,7 +5047,7 @@
       </w:rPr>
     </w:lvl>
   </w:abstractNum>
-  <w:abstractNum w:abstractNumId="2">
+  <w:abstractNum w:abstractNumId="2" w15:restartNumberingAfterBreak="0">
     <w:nsid w:val="1CE66206"/>
     <w:multiLevelType w:val="hybridMultilevel"/>
     <w:tmpl w:val="9C52627A"/>
@@ -5108,7 +5136,7 @@
       </w:pPr>
     </w:lvl>
   </w:abstractNum>
-  <w:abstractNum w:abstractNumId="3">
+  <w:abstractNum w:abstractNumId="3" w15:restartNumberingAfterBreak="0">
     <w:nsid w:val="271A48D8"/>
     <w:multiLevelType w:val="hybridMultilevel"/>
     <w:tmpl w:val="9F62EDD6"/>
@@ -5221,7 +5249,7 @@
       </w:rPr>
     </w:lvl>
   </w:abstractNum>
-  <w:abstractNum w:abstractNumId="4">
+  <w:abstractNum w:abstractNumId="4" w15:restartNumberingAfterBreak="0">
     <w:nsid w:val="29084160"/>
     <w:multiLevelType w:val="singleLevel"/>
     <w:tmpl w:val="0409000F"/>
@@ -5238,7 +5266,7 @@
       </w:pPr>
     </w:lvl>
   </w:abstractNum>
-  <w:abstractNum w:abstractNumId="5">
+  <w:abstractNum w:abstractNumId="5" w15:restartNumberingAfterBreak="0">
     <w:nsid w:val="7CA92738"/>
     <w:multiLevelType w:val="hybridMultilevel"/>
     <w:tmpl w:val="81481718"/>
@@ -5373,7 +5401,7 @@
 </file>
 
 <file path=word/styles.xml><?xml version="1.0" encoding="utf-8"?>
-<w:styles xmlns:mc="http://schemas.openxmlformats.org/markup-compatibility/2006" xmlns:r="http://schemas.openxmlformats.org/officeDocument/2006/relationships" xmlns:w="http://schemas.openxmlformats.org/wordprocessingml/2006/main" xmlns:w14="http://schemas.microsoft.com/office/word/2010/wordml" xmlns:w15="http://schemas.microsoft.com/office/word/2012/wordml" mc:Ignorable="w14 w15">
+<w:styles xmlns:mc="http://schemas.openxmlformats.org/markup-compatibility/2006" xmlns:r="http://schemas.openxmlformats.org/officeDocument/2006/relationships" xmlns:w="http://schemas.openxmlformats.org/wordprocessingml/2006/main" xmlns:w14="http://schemas.microsoft.com/office/word/2010/wordml" xmlns:w15="http://schemas.microsoft.com/office/word/2012/wordml" xmlns:w16se="http://schemas.microsoft.com/office/word/2015/wordml/symex" mc:Ignorable="w14 w15 w16se">
   <w:docDefaults>
     <w:rPrDefault>
       <w:rPr>
@@ -5389,7 +5417,7 @@
       </w:pPr>
     </w:pPrDefault>
   </w:docDefaults>
-  <w:latentStyles w:defLockedState="0" w:defUIPriority="99" w:defSemiHidden="0" w:defUnhideWhenUsed="0" w:defQFormat="0" w:count="371">
+  <w:latentStyles w:defLockedState="0" w:defUIPriority="99" w:defSemiHidden="0" w:defUnhideWhenUsed="0" w:defQFormat="0" w:count="372">
     <w:lsdException w:name="Normal" w:uiPriority="0" w:qFormat="1"/>
     <w:lsdException w:name="heading 1" w:uiPriority="9" w:qFormat="1"/>
     <w:lsdException w:name="heading 2" w:semiHidden="1" w:uiPriority="9" w:unhideWhenUsed="1" w:qFormat="1"/>
@@ -5495,7 +5523,6 @@
     <w:lsdException w:name="HTML Sample" w:semiHidden="1" w:unhideWhenUsed="1"/>
     <w:lsdException w:name="HTML Typewriter" w:semiHidden="1" w:unhideWhenUsed="1"/>
     <w:lsdException w:name="HTML Variable" w:semiHidden="1" w:unhideWhenUsed="1"/>
-    <w:lsdException w:name="Normal Table" w:semiHidden="1" w:unhideWhenUsed="1"/>
     <w:lsdException w:name="annotation subject" w:semiHidden="1" w:unhideWhenUsed="1"/>
     <w:lsdException w:name="No List" w:semiHidden="1" w:unhideWhenUsed="1"/>
     <w:lsdException w:name="Outline List 1" w:semiHidden="1" w:unhideWhenUsed="1"/>
@@ -5542,10 +5569,8 @@
     <w:lsdException w:name="Table Subtle 2" w:semiHidden="1" w:unhideWhenUsed="1"/>
     <w:lsdException w:name="Table Web 1" w:semiHidden="1" w:unhideWhenUsed="1"/>
     <w:lsdException w:name="Table Web 2" w:semiHidden="1" w:unhideWhenUsed="1"/>
-    <w:lsdException w:name="Table Web 3" w:semiHidden="1" w:unhideWhenUsed="1"/>
     <w:lsdException w:name="Balloon Text" w:semiHidden="1" w:unhideWhenUsed="1"/>
     <w:lsdException w:name="Table Grid" w:uiPriority="39"/>
-    <w:lsdException w:name="Table Theme" w:semiHidden="1" w:unhideWhenUsed="1"/>
     <w:lsdException w:name="Placeholder Text" w:semiHidden="1"/>
     <w:lsdException w:name="No Spacing" w:uiPriority="1" w:qFormat="1"/>
     <w:lsdException w:name="Light Shading" w:uiPriority="60"/>
@@ -5761,6 +5786,7 @@
     <w:lsdException w:name="List Table 5 Dark Accent 6" w:uiPriority="50"/>
     <w:lsdException w:name="List Table 6 Colorful Accent 6" w:uiPriority="51"/>
     <w:lsdException w:name="List Table 7 Colorful Accent 6" w:uiPriority="52"/>
+    <w:lsdException w:name="Mention" w:semiHidden="1" w:unhideWhenUsed="1"/>
   </w:latentStyles>
   <w:style w:type="paragraph" w:default="1" w:styleId="Normal">
     <w:name w:val="Normal"/>
@@ -6086,7 +6112,6 @@
       <w:spacing w:after="0" w:line="240" w:lineRule="auto"/>
     </w:pPr>
     <w:tblPr>
-      <w:tblInd w:w="0" w:type="dxa"/>
       <w:tblBorders>
         <w:top w:val="single" w:sz="4" w:space="0" w:color="auto"/>
         <w:left w:val="single" w:sz="4" w:space="0" w:color="auto"/>
@@ -6095,12 +6120,6 @@
         <w:insideH w:val="single" w:sz="4" w:space="0" w:color="auto"/>
         <w:insideV w:val="single" w:sz="4" w:space="0" w:color="auto"/>
       </w:tblBorders>
-      <w:tblCellMar>
-        <w:top w:w="0" w:type="dxa"/>
-        <w:left w:w="108" w:type="dxa"/>
-        <w:bottom w:w="0" w:type="dxa"/>
-        <w:right w:w="108" w:type="dxa"/>
-      </w:tblCellMar>
     </w:tblPr>
   </w:style>
   <w:style w:type="paragraph" w:styleId="PargrafodaLista">

</xml_diff>

<commit_message>
Atualização dos documentos de acompanhamento da OS 4777, em virtude da publicação de novas verões dos casos de usos SEGUC0030, PARUC0010, PARUC0020. .
</commit_message>
<xml_diff>
--- a/00_GESTAO_GERAL/05_ORDEM_SERVICO/04_OS4777/01_GESTAO/OS 4777 - Documento de Acompanhamento.docx
+++ b/00_GESTAO_GERAL/05_ORDEM_SERVICO/04_OS4777/01_GESTAO/OS 4777 - Documento de Acompanhamento.docx
@@ -1336,8 +1336,6 @@
               </w:rPr>
               <w:t>Plano Entregue</w:t>
             </w:r>
-            <w:bookmarkStart w:id="0" w:name="_GoBack"/>
-            <w:bookmarkEnd w:id="0"/>
           </w:p>
         </w:tc>
       </w:tr>
@@ -2545,6 +2543,85 @@
             </w:pPr>
             <w:r>
               <w:t>NTC - Rodrigo Borges</w:t>
+            </w:r>
+          </w:p>
+        </w:tc>
+      </w:tr>
+      <w:tr>
+        <w:tc>
+          <w:tcPr>
+            <w:tcW w:w="1134" w:type="dxa"/>
+          </w:tcPr>
+          <w:p>
+            <w:pPr>
+              <w:spacing w:line="240" w:lineRule="auto"/>
+              <w:ind w:firstLine="0"/>
+              <w:jc w:val="center"/>
+            </w:pPr>
+            <w:r>
+              <w:t>29/06/16</w:t>
+            </w:r>
+          </w:p>
+        </w:tc>
+        <w:tc>
+          <w:tcPr>
+            <w:tcW w:w="5102" w:type="dxa"/>
+          </w:tcPr>
+          <w:p>
+            <w:pPr>
+              <w:spacing w:line="240" w:lineRule="auto"/>
+              <w:ind w:firstLine="0"/>
+              <w:jc w:val="left"/>
+            </w:pPr>
+            <w:bookmarkStart w:id="0" w:name="_GoBack"/>
+            <w:r>
+              <w:t>Publicação de novas versões dos casos de usos:</w:t>
+            </w:r>
+          </w:p>
+          <w:p>
+            <w:pPr>
+              <w:spacing w:line="240" w:lineRule="auto"/>
+              <w:ind w:firstLine="0"/>
+              <w:jc w:val="left"/>
+            </w:pPr>
+            <w:r>
+              <w:t>SEGUC0030</w:t>
+            </w:r>
+          </w:p>
+          <w:p>
+            <w:pPr>
+              <w:spacing w:line="240" w:lineRule="auto"/>
+              <w:ind w:firstLine="0"/>
+              <w:jc w:val="left"/>
+            </w:pPr>
+            <w:r>
+              <w:t>PARUC0010</w:t>
+            </w:r>
+          </w:p>
+          <w:p>
+            <w:pPr>
+              <w:spacing w:line="240" w:lineRule="auto"/>
+              <w:ind w:firstLine="0"/>
+              <w:jc w:val="left"/>
+            </w:pPr>
+            <w:r>
+              <w:t>PARUC0020</w:t>
+            </w:r>
+            <w:bookmarkEnd w:id="0"/>
+          </w:p>
+        </w:tc>
+        <w:tc>
+          <w:tcPr>
+            <w:tcW w:w="2835" w:type="dxa"/>
+          </w:tcPr>
+          <w:p>
+            <w:pPr>
+              <w:spacing w:line="240" w:lineRule="auto"/>
+              <w:ind w:firstLine="0"/>
+              <w:jc w:val="left"/>
+            </w:pPr>
+            <w:r>
+              <w:t>CIAT - João Paulo</w:t>
             </w:r>
           </w:p>
         </w:tc>
@@ -4473,6 +4550,7 @@
           <w:sz w:val="24"/>
           <w:szCs w:val="24"/>
         </w:rPr>
+        <w:lastRenderedPageBreak/>
         <w:t xml:space="preserve">Sanções </w:t>
       </w:r>
       <w:proofErr w:type="gramStart"/>
@@ -4625,7 +4703,7 @@
               <v:shape id="_x0000_s2050" type="#_x0000_t75" style="position:absolute;left:0;text-align:left;margin-left:165.8pt;margin-top:4.85pt;width:211.25pt;height:35.9pt;z-index:251660800;mso-position-horizontal-relative:text;mso-position-vertical-relative:text">
                 <v:imagedata r:id="rId1" o:title=""/>
               </v:shape>
-              <o:OLEObject Type="Embed" ProgID="PBrush" ShapeID="_x0000_s2050" DrawAspect="Content" ObjectID="_1528110335" r:id="rId2"/>
+              <o:OLEObject Type="Embed" ProgID="PBrush" ShapeID="_x0000_s2050" DrawAspect="Content" ObjectID="_1528727584" r:id="rId2"/>
             </w:object>
           </w:r>
         </w:p>
@@ -5523,6 +5601,7 @@
     <w:lsdException w:name="HTML Sample" w:semiHidden="1" w:unhideWhenUsed="1"/>
     <w:lsdException w:name="HTML Typewriter" w:semiHidden="1" w:unhideWhenUsed="1"/>
     <w:lsdException w:name="HTML Variable" w:semiHidden="1" w:unhideWhenUsed="1"/>
+    <w:lsdException w:name="Normal Table" w:semiHidden="1" w:unhideWhenUsed="1"/>
     <w:lsdException w:name="annotation subject" w:semiHidden="1" w:unhideWhenUsed="1"/>
     <w:lsdException w:name="No List" w:semiHidden="1" w:unhideWhenUsed="1"/>
     <w:lsdException w:name="Outline List 1" w:semiHidden="1" w:unhideWhenUsed="1"/>
@@ -5569,8 +5648,10 @@
     <w:lsdException w:name="Table Subtle 2" w:semiHidden="1" w:unhideWhenUsed="1"/>
     <w:lsdException w:name="Table Web 1" w:semiHidden="1" w:unhideWhenUsed="1"/>
     <w:lsdException w:name="Table Web 2" w:semiHidden="1" w:unhideWhenUsed="1"/>
+    <w:lsdException w:name="Table Web 3" w:semiHidden="1" w:unhideWhenUsed="1"/>
     <w:lsdException w:name="Balloon Text" w:semiHidden="1" w:unhideWhenUsed="1"/>
     <w:lsdException w:name="Table Grid" w:uiPriority="39"/>
+    <w:lsdException w:name="Table Theme" w:semiHidden="1" w:unhideWhenUsed="1"/>
     <w:lsdException w:name="Placeholder Text" w:semiHidden="1"/>
     <w:lsdException w:name="No Spacing" w:uiPriority="1" w:qFormat="1"/>
     <w:lsdException w:name="Light Shading" w:uiPriority="60"/>

</xml_diff>

<commit_message>
Atualização do Documento de Acompanhamento da OS4777.
</commit_message>
<xml_diff>
--- a/00_GESTAO_GERAL/05_ORDEM_SERVICO/04_OS4777/01_GESTAO/OS 4777 - Documento de Acompanhamento.docx
+++ b/00_GESTAO_GERAL/05_ORDEM_SERVICO/04_OS4777/01_GESTAO/OS 4777 - Documento de Acompanhamento.docx
@@ -620,6 +620,7 @@
         <w:tc>
           <w:tcPr>
             <w:tcW w:w="1417" w:type="dxa"/>
+            <w:vAlign w:val="center"/>
           </w:tcPr>
           <w:p>
             <w:pPr>
@@ -664,6 +665,7 @@
         <w:tc>
           <w:tcPr>
             <w:tcW w:w="1417" w:type="dxa"/>
+            <w:vAlign w:val="center"/>
           </w:tcPr>
           <w:p>
             <w:pPr>
@@ -699,12 +701,37 @@
             <w:pPr>
               <w:spacing w:line="240" w:lineRule="auto"/>
               <w:ind w:firstLine="0"/>
-              <w:jc w:val="center"/>
-              <w:rPr>
-                <w:sz w:val="24"/>
-                <w:szCs w:val="24"/>
-              </w:rPr>
-            </w:pPr>
+              <w:jc w:val="left"/>
+              <w:rPr>
+                <w:rFonts w:asciiTheme="minorHAnsi" w:hAnsiTheme="minorHAnsi"/>
+                <w:sz w:val="24"/>
+                <w:szCs w:val="24"/>
+              </w:rPr>
+            </w:pPr>
+            <w:r>
+              <w:rPr>
+                <w:rFonts w:asciiTheme="minorHAnsi" w:hAnsiTheme="minorHAnsi"/>
+                <w:sz w:val="24"/>
+                <w:szCs w:val="24"/>
+              </w:rPr>
+              <w:t xml:space="preserve">Acréscimo de </w:t>
+            </w:r>
+            <w:r>
+              <w:rPr>
+                <w:rFonts w:asciiTheme="minorHAnsi" w:hAnsiTheme="minorHAnsi"/>
+                <w:sz w:val="24"/>
+                <w:szCs w:val="24"/>
+              </w:rPr>
+              <w:t>21</w:t>
+            </w:r>
+            <w:r>
+              <w:rPr>
+                <w:rFonts w:asciiTheme="minorHAnsi" w:hAnsiTheme="minorHAnsi"/>
+                <w:sz w:val="24"/>
+                <w:szCs w:val="24"/>
+              </w:rPr>
+              <w:t xml:space="preserve"> dias corridos.</w:t>
+            </w:r>
           </w:p>
         </w:tc>
       </w:tr>
@@ -746,6 +773,7 @@
         <w:tc>
           <w:tcPr>
             <w:tcW w:w="1417" w:type="dxa"/>
+            <w:vAlign w:val="center"/>
           </w:tcPr>
           <w:p>
             <w:pPr>
@@ -762,6 +790,7 @@
         <w:tc>
           <w:tcPr>
             <w:tcW w:w="1417" w:type="dxa"/>
+            <w:vAlign w:val="center"/>
           </w:tcPr>
           <w:p>
             <w:pPr>
@@ -783,7 +812,7 @@
             <w:pPr>
               <w:spacing w:line="240" w:lineRule="auto"/>
               <w:ind w:firstLine="0"/>
-              <w:jc w:val="center"/>
+              <w:jc w:val="left"/>
               <w:rPr>
                 <w:sz w:val="24"/>
                 <w:szCs w:val="24"/>
@@ -1818,10 +1847,16 @@
               <w:jc w:val="center"/>
             </w:pPr>
             <w:r>
-              <w:t>20</w:t>
-            </w:r>
-            <w:r>
-              <w:t>/07/16</w:t>
+              <w:t>10</w:t>
+            </w:r>
+            <w:r>
+              <w:t>/0</w:t>
+            </w:r>
+            <w:r>
+              <w:t>8</w:t>
+            </w:r>
+            <w:r>
+              <w:t>/16</w:t>
             </w:r>
           </w:p>
         </w:tc>
@@ -1893,10 +1928,19 @@
               <w:jc w:val="center"/>
             </w:pPr>
             <w:r>
-              <w:t>27</w:t>
-            </w:r>
-            <w:r>
-              <w:t>/07/16</w:t>
+              <w:t>1</w:t>
+            </w:r>
+            <w:r>
+              <w:t>7</w:t>
+            </w:r>
+            <w:r>
+              <w:t>/0</w:t>
+            </w:r>
+            <w:r>
+              <w:t>8</w:t>
+            </w:r>
+            <w:r>
+              <w:t>/16</w:t>
             </w:r>
           </w:p>
         </w:tc>
@@ -1968,10 +2012,16 @@
               <w:jc w:val="center"/>
             </w:pPr>
             <w:r>
-              <w:t>13</w:t>
-            </w:r>
-            <w:r>
-              <w:t>/08/16</w:t>
+              <w:t>03</w:t>
+            </w:r>
+            <w:r>
+              <w:t>/0</w:t>
+            </w:r>
+            <w:r>
+              <w:t>9</w:t>
+            </w:r>
+            <w:r>
+              <w:t>/16</w:t>
             </w:r>
           </w:p>
         </w:tc>
@@ -2043,10 +2093,19 @@
               <w:jc w:val="center"/>
             </w:pPr>
             <w:r>
-              <w:t>23</w:t>
-            </w:r>
-            <w:r>
-              <w:t>/08/16</w:t>
+              <w:t>1</w:t>
+            </w:r>
+            <w:r>
+              <w:t>3</w:t>
+            </w:r>
+            <w:r>
+              <w:t>/0</w:t>
+            </w:r>
+            <w:r>
+              <w:t>9</w:t>
+            </w:r>
+            <w:r>
+              <w:t>/16</w:t>
             </w:r>
           </w:p>
         </w:tc>
@@ -2118,10 +2177,19 @@
               <w:jc w:val="center"/>
             </w:pPr>
             <w:r>
-              <w:t>15</w:t>
-            </w:r>
-            <w:r>
-              <w:t>/08/16</w:t>
+              <w:t>0</w:t>
+            </w:r>
+            <w:r>
+              <w:t>5</w:t>
+            </w:r>
+            <w:r>
+              <w:t>/0</w:t>
+            </w:r>
+            <w:r>
+              <w:t>9</w:t>
+            </w:r>
+            <w:r>
+              <w:t>/16</w:t>
             </w:r>
           </w:p>
         </w:tc>
@@ -2193,10 +2261,16 @@
               <w:jc w:val="center"/>
             </w:pPr>
             <w:r>
-              <w:t>11</w:t>
-            </w:r>
-            <w:r>
-              <w:t>/02/17</w:t>
+              <w:t>04</w:t>
+            </w:r>
+            <w:r>
+              <w:t>/0</w:t>
+            </w:r>
+            <w:r>
+              <w:t>3</w:t>
+            </w:r>
+            <w:r>
+              <w:t>/17</w:t>
             </w:r>
           </w:p>
         </w:tc>
@@ -2573,41 +2647,269 @@
               <w:ind w:firstLine="0"/>
               <w:jc w:val="left"/>
             </w:pPr>
+            <w:r>
+              <w:t>Publicação de novas versões dos casos de usos:</w:t>
+            </w:r>
+          </w:p>
+          <w:p>
+            <w:pPr>
+              <w:spacing w:line="240" w:lineRule="auto"/>
+              <w:ind w:firstLine="0"/>
+              <w:jc w:val="left"/>
+            </w:pPr>
+            <w:r>
+              <w:t>SEGUC0030</w:t>
+            </w:r>
+          </w:p>
+          <w:p>
+            <w:pPr>
+              <w:spacing w:line="240" w:lineRule="auto"/>
+              <w:ind w:firstLine="0"/>
+              <w:jc w:val="left"/>
+            </w:pPr>
+            <w:r>
+              <w:t>PARUC0010</w:t>
+            </w:r>
+          </w:p>
+          <w:p>
+            <w:pPr>
+              <w:spacing w:line="240" w:lineRule="auto"/>
+              <w:ind w:firstLine="0"/>
+              <w:jc w:val="left"/>
+            </w:pPr>
+            <w:r>
+              <w:t>PARUC0020</w:t>
+            </w:r>
+          </w:p>
+        </w:tc>
+        <w:tc>
+          <w:tcPr>
+            <w:tcW w:w="2835" w:type="dxa"/>
+          </w:tcPr>
+          <w:p>
+            <w:pPr>
+              <w:spacing w:line="240" w:lineRule="auto"/>
+              <w:ind w:firstLine="0"/>
+              <w:jc w:val="left"/>
+            </w:pPr>
+            <w:r>
+              <w:t>CIAT - João Paulo</w:t>
+            </w:r>
+          </w:p>
+        </w:tc>
+      </w:tr>
+      <w:tr>
+        <w:tc>
+          <w:tcPr>
+            <w:tcW w:w="1134" w:type="dxa"/>
+          </w:tcPr>
+          <w:p>
+            <w:pPr>
+              <w:spacing w:line="240" w:lineRule="auto"/>
+              <w:ind w:firstLine="0"/>
+              <w:jc w:val="center"/>
+            </w:pPr>
+            <w:r>
+              <w:t>20/07/16</w:t>
+            </w:r>
+          </w:p>
+        </w:tc>
+        <w:tc>
+          <w:tcPr>
+            <w:tcW w:w="5102" w:type="dxa"/>
+          </w:tcPr>
+          <w:p>
+            <w:pPr>
+              <w:spacing w:line="240" w:lineRule="auto"/>
+              <w:ind w:firstLine="0"/>
+              <w:jc w:val="left"/>
+            </w:pPr>
+            <w:r>
+              <w:t>Paralisação da execuçã</w:t>
+            </w:r>
+            <w:r>
+              <w:t xml:space="preserve">o para revisão nos casos de uso </w:t>
+            </w:r>
+            <w:r>
+              <w:t>SEGUC0030</w:t>
+            </w:r>
+            <w:r>
+              <w:t xml:space="preserve">, </w:t>
+            </w:r>
+            <w:r>
+              <w:t>SEGUC00</w:t>
+            </w:r>
+            <w:r>
+              <w:t>4</w:t>
+            </w:r>
+            <w:r>
+              <w:t>0</w:t>
+            </w:r>
+            <w:r>
+              <w:t xml:space="preserve"> e </w:t>
+            </w:r>
+            <w:r>
+              <w:t>SEGUC00</w:t>
+            </w:r>
+            <w:r>
+              <w:t>5</w:t>
+            </w:r>
+            <w:r>
+              <w:t>0</w:t>
+            </w:r>
+          </w:p>
+        </w:tc>
+        <w:tc>
+          <w:tcPr>
+            <w:tcW w:w="2835" w:type="dxa"/>
+          </w:tcPr>
+          <w:p>
+            <w:pPr>
+              <w:spacing w:line="240" w:lineRule="auto"/>
+              <w:ind w:firstLine="0"/>
+              <w:jc w:val="left"/>
+            </w:pPr>
+            <w:r>
+              <w:t>CIAT - João Paulo</w:t>
+            </w:r>
+          </w:p>
+        </w:tc>
+      </w:tr>
+      <w:tr>
+        <w:tc>
+          <w:tcPr>
+            <w:tcW w:w="1134" w:type="dxa"/>
+          </w:tcPr>
+          <w:p>
+            <w:pPr>
+              <w:spacing w:line="240" w:lineRule="auto"/>
+              <w:ind w:firstLine="0"/>
+              <w:jc w:val="center"/>
+            </w:pPr>
+            <w:r>
+              <w:t>0</w:t>
+            </w:r>
+            <w:r>
+              <w:t>9/0</w:t>
+            </w:r>
+            <w:r>
+              <w:t>8</w:t>
+            </w:r>
+            <w:r>
+              <w:t>/16</w:t>
+            </w:r>
+          </w:p>
+        </w:tc>
+        <w:tc>
+          <w:tcPr>
+            <w:tcW w:w="5102" w:type="dxa"/>
+          </w:tcPr>
+          <w:p>
+            <w:pPr>
+              <w:spacing w:line="240" w:lineRule="auto"/>
+              <w:ind w:firstLine="0"/>
+              <w:jc w:val="left"/>
+            </w:pPr>
+            <w:r>
+              <w:t>Publicação de novas versões dos casos de usos:</w:t>
+            </w:r>
+          </w:p>
+          <w:p>
+            <w:pPr>
+              <w:spacing w:line="240" w:lineRule="auto"/>
+              <w:ind w:firstLine="0"/>
+              <w:jc w:val="left"/>
+            </w:pPr>
+            <w:r>
+              <w:t>SEGUC0030</w:t>
+            </w:r>
+          </w:p>
+          <w:p>
+            <w:pPr>
+              <w:spacing w:line="240" w:lineRule="auto"/>
+              <w:ind w:firstLine="0"/>
+              <w:jc w:val="left"/>
+            </w:pPr>
+            <w:r>
+              <w:t>SEGUC00</w:t>
+            </w:r>
+            <w:r>
+              <w:t>4</w:t>
+            </w:r>
+            <w:r>
+              <w:t>0</w:t>
+            </w:r>
+          </w:p>
+          <w:p>
+            <w:pPr>
+              <w:spacing w:line="240" w:lineRule="auto"/>
+              <w:ind w:firstLine="0"/>
+              <w:jc w:val="left"/>
+            </w:pPr>
+            <w:r>
+              <w:t>SEGUC00</w:t>
+            </w:r>
+            <w:r>
+              <w:t>5</w:t>
+            </w:r>
+            <w:r>
+              <w:t>0</w:t>
+            </w:r>
+          </w:p>
+        </w:tc>
+        <w:tc>
+          <w:tcPr>
+            <w:tcW w:w="2835" w:type="dxa"/>
+          </w:tcPr>
+          <w:p>
+            <w:pPr>
+              <w:spacing w:line="240" w:lineRule="auto"/>
+              <w:ind w:firstLine="0"/>
+              <w:jc w:val="left"/>
+            </w:pPr>
+            <w:r>
+              <w:t>CIAT - João Paulo</w:t>
+            </w:r>
+          </w:p>
+        </w:tc>
+      </w:tr>
+      <w:tr>
+        <w:tc>
+          <w:tcPr>
+            <w:tcW w:w="1134" w:type="dxa"/>
+          </w:tcPr>
+          <w:p>
+            <w:pPr>
+              <w:spacing w:line="240" w:lineRule="auto"/>
+              <w:ind w:firstLine="0"/>
+              <w:jc w:val="center"/>
+            </w:pPr>
+            <w:r>
+              <w:t>09/0</w:t>
+            </w:r>
+            <w:r>
+              <w:t>8</w:t>
+            </w:r>
             <w:bookmarkStart w:id="0" w:name="_GoBack"/>
-            <w:r>
-              <w:t>Publicação de novas versões dos casos de usos:</w:t>
-            </w:r>
-          </w:p>
-          <w:p>
-            <w:pPr>
-              <w:spacing w:line="240" w:lineRule="auto"/>
-              <w:ind w:firstLine="0"/>
-              <w:jc w:val="left"/>
-            </w:pPr>
-            <w:r>
-              <w:t>SEGUC0030</w:t>
-            </w:r>
-          </w:p>
-          <w:p>
-            <w:pPr>
-              <w:spacing w:line="240" w:lineRule="auto"/>
-              <w:ind w:firstLine="0"/>
-              <w:jc w:val="left"/>
-            </w:pPr>
-            <w:r>
-              <w:t>PARUC0010</w:t>
-            </w:r>
-          </w:p>
-          <w:p>
-            <w:pPr>
-              <w:spacing w:line="240" w:lineRule="auto"/>
-              <w:ind w:firstLine="0"/>
-              <w:jc w:val="left"/>
-            </w:pPr>
-            <w:r>
-              <w:t>PARUC0020</w:t>
-            </w:r>
             <w:bookmarkEnd w:id="0"/>
+            <w:r>
+              <w:t>/16</w:t>
+            </w:r>
+          </w:p>
+        </w:tc>
+        <w:tc>
+          <w:tcPr>
+            <w:tcW w:w="5102" w:type="dxa"/>
+          </w:tcPr>
+          <w:p>
+            <w:pPr>
+              <w:spacing w:line="240" w:lineRule="auto"/>
+              <w:ind w:firstLine="0"/>
+              <w:jc w:val="left"/>
+            </w:pPr>
+            <w:r>
+              <w:t>Reinicio da execução da OS</w:t>
+            </w:r>
           </w:p>
         </w:tc>
         <w:tc>
@@ -4526,7 +4828,35 @@
           <w:sz w:val="24"/>
           <w:szCs w:val="24"/>
         </w:rPr>
+        <w:lastRenderedPageBreak/>
         <w:t>Justificativas e Observações:</w:t>
+      </w:r>
+    </w:p>
+    <w:p>
+      <w:pPr>
+        <w:ind w:firstLine="0"/>
+        <w:jc w:val="left"/>
+      </w:pPr>
+      <w:r>
+        <w:t>Considerado que a OS esteve paralisada por 2</w:t>
+      </w:r>
+      <w:r>
+        <w:t>1</w:t>
+      </w:r>
+      <w:r>
+        <w:t xml:space="preserve"> dias, entre os dias </w:t>
+      </w:r>
+      <w:r>
+        <w:t>20</w:t>
+      </w:r>
+      <w:r>
+        <w:t>/07 e 0</w:t>
+      </w:r>
+      <w:r>
+        <w:t>9</w:t>
+      </w:r>
+      <w:r>
+        <w:t>/08 por alteração em caso de uso.</w:t>
       </w:r>
     </w:p>
     <w:p>
@@ -4550,7 +4880,6 @@
           <w:sz w:val="24"/>
           <w:szCs w:val="24"/>
         </w:rPr>
-        <w:lastRenderedPageBreak/>
         <w:t xml:space="preserve">Sanções </w:t>
       </w:r>
       <w:proofErr w:type="gramStart"/>
@@ -4703,7 +5032,7 @@
               <v:shape id="_x0000_s2050" type="#_x0000_t75" style="position:absolute;left:0;text-align:left;margin-left:165.8pt;margin-top:4.85pt;width:211.25pt;height:35.9pt;z-index:251660800;mso-position-horizontal-relative:text;mso-position-vertical-relative:text">
                 <v:imagedata r:id="rId1" o:title=""/>
               </v:shape>
-              <o:OLEObject Type="Embed" ProgID="PBrush" ShapeID="_x0000_s2050" DrawAspect="Content" ObjectID="_1528727584" r:id="rId2"/>
+              <o:OLEObject Type="Embed" ProgID="PBrush" ShapeID="_x0000_s2050" DrawAspect="Content" ObjectID="_1532184430" r:id="rId2"/>
             </w:object>
           </w:r>
         </w:p>
@@ -5495,7 +5824,7 @@
       </w:pPr>
     </w:pPrDefault>
   </w:docDefaults>
-  <w:latentStyles w:defLockedState="0" w:defUIPriority="99" w:defSemiHidden="0" w:defUnhideWhenUsed="0" w:defQFormat="0" w:count="372">
+  <w:latentStyles w:defLockedState="0" w:defUIPriority="99" w:defSemiHidden="0" w:defUnhideWhenUsed="0" w:defQFormat="0" w:count="373">
     <w:lsdException w:name="Normal" w:uiPriority="0" w:qFormat="1"/>
     <w:lsdException w:name="heading 1" w:uiPriority="9" w:qFormat="1"/>
     <w:lsdException w:name="heading 2" w:semiHidden="1" w:uiPriority="9" w:unhideWhenUsed="1" w:qFormat="1"/>
@@ -5601,7 +5930,6 @@
     <w:lsdException w:name="HTML Sample" w:semiHidden="1" w:unhideWhenUsed="1"/>
     <w:lsdException w:name="HTML Typewriter" w:semiHidden="1" w:unhideWhenUsed="1"/>
     <w:lsdException w:name="HTML Variable" w:semiHidden="1" w:unhideWhenUsed="1"/>
-    <w:lsdException w:name="Normal Table" w:semiHidden="1" w:unhideWhenUsed="1"/>
     <w:lsdException w:name="annotation subject" w:semiHidden="1" w:unhideWhenUsed="1"/>
     <w:lsdException w:name="No List" w:semiHidden="1" w:unhideWhenUsed="1"/>
     <w:lsdException w:name="Outline List 1" w:semiHidden="1" w:unhideWhenUsed="1"/>
@@ -5648,10 +5976,8 @@
     <w:lsdException w:name="Table Subtle 2" w:semiHidden="1" w:unhideWhenUsed="1"/>
     <w:lsdException w:name="Table Web 1" w:semiHidden="1" w:unhideWhenUsed="1"/>
     <w:lsdException w:name="Table Web 2" w:semiHidden="1" w:unhideWhenUsed="1"/>
-    <w:lsdException w:name="Table Web 3" w:semiHidden="1" w:unhideWhenUsed="1"/>
     <w:lsdException w:name="Balloon Text" w:semiHidden="1" w:unhideWhenUsed="1"/>
     <w:lsdException w:name="Table Grid" w:uiPriority="39"/>
-    <w:lsdException w:name="Table Theme" w:semiHidden="1" w:unhideWhenUsed="1"/>
     <w:lsdException w:name="Placeholder Text" w:semiHidden="1"/>
     <w:lsdException w:name="No Spacing" w:uiPriority="1" w:qFormat="1"/>
     <w:lsdException w:name="Light Shading" w:uiPriority="60"/>
@@ -5868,6 +6194,7 @@
     <w:lsdException w:name="List Table 6 Colorful Accent 6" w:uiPriority="51"/>
     <w:lsdException w:name="List Table 7 Colorful Accent 6" w:uiPriority="52"/>
     <w:lsdException w:name="Mention" w:semiHidden="1" w:unhideWhenUsed="1"/>
+    <w:lsdException w:name="Smart Hyperlink" w:semiHidden="1" w:unhideWhenUsed="1"/>
   </w:latentStyles>
   <w:style w:type="paragraph" w:default="1" w:styleId="Normal">
     <w:name w:val="Normal"/>

</xml_diff>

<commit_message>
Publicação da Planilha de Contagem de Pontos de Função, Parecer Técnico sobre a variação da contagem de pontos de função e atualizado do cronograma da OS 4777, por conta de ajustes nos pontos de função.
</commit_message>
<xml_diff>
--- a/00_GESTAO_GERAL/05_ORDEM_SERVICO/04_OS4777/01_GESTAO/OS 4777 - Documento de Acompanhamento.docx
+++ b/00_GESTAO_GERAL/05_ORDEM_SERVICO/04_OS4777/01_GESTAO/OS 4777 - Documento de Acompanhamento.docx
@@ -540,36 +540,74 @@
                 <w:szCs w:val="24"/>
               </w:rPr>
             </w:pPr>
+            <w:r>
+              <w:rPr>
+                <w:b/>
+                <w:sz w:val="24"/>
+                <w:szCs w:val="24"/>
+              </w:rPr>
+              <w:t>168,5</w:t>
+            </w:r>
           </w:p>
         </w:tc>
         <w:tc>
           <w:tcPr>
             <w:tcW w:w="1417" w:type="dxa"/>
-          </w:tcPr>
-          <w:p>
-            <w:pPr>
-              <w:spacing w:after="0"/>
-              <w:jc w:val="center"/>
-              <w:rPr>
-                <w:sz w:val="24"/>
-                <w:szCs w:val="24"/>
-              </w:rPr>
-            </w:pPr>
+            <w:vAlign w:val="center"/>
+          </w:tcPr>
+          <w:p>
+            <w:pPr>
+              <w:spacing w:after="0"/>
+              <w:jc w:val="center"/>
+              <w:rPr>
+                <w:sz w:val="24"/>
+                <w:szCs w:val="24"/>
+              </w:rPr>
+            </w:pPr>
+            <w:r>
+              <w:rPr>
+                <w:sz w:val="24"/>
+                <w:szCs w:val="24"/>
+              </w:rPr>
+              <w:t>22/08/16</w:t>
+            </w:r>
           </w:p>
         </w:tc>
         <w:tc>
           <w:tcPr>
             <w:tcW w:w="1417" w:type="dxa"/>
-          </w:tcPr>
-          <w:p>
-            <w:pPr>
-              <w:spacing w:after="0"/>
-              <w:jc w:val="center"/>
-              <w:rPr>
-                <w:sz w:val="24"/>
-                <w:szCs w:val="24"/>
-              </w:rPr>
-            </w:pPr>
+            <w:vAlign w:val="center"/>
+          </w:tcPr>
+          <w:p>
+            <w:pPr>
+              <w:spacing w:after="0"/>
+              <w:jc w:val="center"/>
+              <w:rPr>
+                <w:sz w:val="24"/>
+                <w:szCs w:val="24"/>
+              </w:rPr>
+            </w:pPr>
+            <w:r>
+              <w:rPr>
+                <w:sz w:val="24"/>
+                <w:szCs w:val="24"/>
+              </w:rPr>
+              <w:t>1</w:t>
+            </w:r>
+            <w:r>
+              <w:rPr>
+                <w:sz w:val="24"/>
+                <w:szCs w:val="24"/>
+              </w:rPr>
+              <w:t>12</w:t>
+            </w:r>
+            <w:r>
+              <w:rPr>
+                <w:sz w:val="24"/>
+                <w:szCs w:val="24"/>
+              </w:rPr>
+              <w:t xml:space="preserve"> Dias</w:t>
+            </w:r>
           </w:p>
         </w:tc>
         <w:tc>
@@ -584,6 +622,13 @@
                 <w:szCs w:val="24"/>
               </w:rPr>
             </w:pPr>
+            <w:r>
+              <w:rPr>
+                <w:sz w:val="24"/>
+                <w:szCs w:val="24"/>
+              </w:rPr>
+              <w:t>Acréscimo de 15,5 PF por alteração de casos de usos</w:t>
+            </w:r>
           </w:p>
         </w:tc>
       </w:tr>
@@ -1446,7 +1491,16 @@
               <w:jc w:val="center"/>
             </w:pPr>
             <w:r>
-              <w:t>31/05/16</w:t>
+              <w:t>07</w:t>
+            </w:r>
+            <w:r>
+              <w:t>/0</w:t>
+            </w:r>
+            <w:r>
+              <w:t>6</w:t>
+            </w:r>
+            <w:r>
+              <w:t>/16</w:t>
             </w:r>
           </w:p>
         </w:tc>
@@ -1529,7 +1583,10 @@
               <w:jc w:val="center"/>
             </w:pPr>
             <w:r>
-              <w:t>07/06/16</w:t>
+              <w:t>14</w:t>
+            </w:r>
+            <w:r>
+              <w:t>/06/16</w:t>
             </w:r>
           </w:p>
         </w:tc>
@@ -1606,7 +1663,10 @@
               <w:jc w:val="center"/>
             </w:pPr>
             <w:r>
-              <w:t>10/08/16</w:t>
+              <w:t>22</w:t>
+            </w:r>
+            <w:r>
+              <w:t>/08/16</w:t>
             </w:r>
           </w:p>
         </w:tc>
@@ -1668,7 +1728,19 @@
               <w:jc w:val="center"/>
             </w:pPr>
             <w:r>
-              <w:t>17/08/16</w:t>
+              <w:t>0</w:t>
+            </w:r>
+            <w:r>
+              <w:t>5</w:t>
+            </w:r>
+            <w:r>
+              <w:t>/0</w:t>
+            </w:r>
+            <w:r>
+              <w:t>9</w:t>
+            </w:r>
+            <w:r>
+              <w:t>/16</w:t>
             </w:r>
           </w:p>
         </w:tc>
@@ -1730,7 +1802,10 @@
               <w:jc w:val="center"/>
             </w:pPr>
             <w:r>
-              <w:t>03/09/16</w:t>
+              <w:t>23</w:t>
+            </w:r>
+            <w:r>
+              <w:t>/09/16</w:t>
             </w:r>
           </w:p>
         </w:tc>
@@ -1777,6 +1852,7 @@
               <w:rPr>
                 <w:szCs w:val="20"/>
               </w:rPr>
+              <w:lastRenderedPageBreak/>
               <w:t>Termino</w:t>
             </w:r>
           </w:p>
@@ -1792,7 +1868,10 @@
               <w:jc w:val="center"/>
             </w:pPr>
             <w:r>
-              <w:t>13/09/16</w:t>
+              <w:t>27</w:t>
+            </w:r>
+            <w:r>
+              <w:t>/09/16</w:t>
             </w:r>
           </w:p>
         </w:tc>
@@ -1839,7 +1918,6 @@
               <w:rPr>
                 <w:szCs w:val="20"/>
               </w:rPr>
-              <w:lastRenderedPageBreak/>
               <w:t>Garantia</w:t>
             </w:r>
           </w:p>
@@ -1855,7 +1933,10 @@
               <w:jc w:val="center"/>
             </w:pPr>
             <w:r>
-              <w:t>05/09/16</w:t>
+              <w:t>26</w:t>
+            </w:r>
+            <w:r>
+              <w:t>/09/16</w:t>
             </w:r>
           </w:p>
         </w:tc>
@@ -1917,7 +1998,12 @@
               <w:jc w:val="center"/>
             </w:pPr>
             <w:r>
-              <w:t>04/03/17</w:t>
+              <w:t>25</w:t>
+            </w:r>
+            <w:bookmarkStart w:id="0" w:name="_GoBack"/>
+            <w:bookmarkEnd w:id="0"/>
+            <w:r>
+              <w:t>/03/17</w:t>
             </w:r>
           </w:p>
         </w:tc>
@@ -2548,7 +2634,6 @@
               <w:spacing w:after="0"/>
               <w:jc w:val="center"/>
             </w:pPr>
-            <w:bookmarkStart w:id="0" w:name="_GoBack" w:colFirst="2" w:colLast="2"/>
             <w:r>
               <w:t>19/08/16</w:t>
             </w:r>
@@ -2587,7 +2672,48 @@
           </w:p>
         </w:tc>
       </w:tr>
-      <w:bookmarkEnd w:id="0"/>
+      <w:tr>
+        <w:tc>
+          <w:tcPr>
+            <w:tcW w:w="1134" w:type="dxa"/>
+          </w:tcPr>
+          <w:p>
+            <w:pPr>
+              <w:spacing w:after="0"/>
+              <w:jc w:val="center"/>
+            </w:pPr>
+            <w:r>
+              <w:t>22/08/16</w:t>
+            </w:r>
+          </w:p>
+        </w:tc>
+        <w:tc>
+          <w:tcPr>
+            <w:tcW w:w="5102" w:type="dxa"/>
+          </w:tcPr>
+          <w:p>
+            <w:pPr>
+              <w:spacing w:after="0"/>
+            </w:pPr>
+            <w:r>
+              <w:t>Publicação da Planilha de Contagem de Pontos de Função, Parecer Técnico sobre a variação da contagem de pontos de função e atualizado do cronograma da OS, por conta de ajustes nos pontos de função.</w:t>
+            </w:r>
+          </w:p>
+        </w:tc>
+        <w:tc>
+          <w:tcPr>
+            <w:tcW w:w="2835" w:type="dxa"/>
+          </w:tcPr>
+          <w:p>
+            <w:pPr>
+              <w:spacing w:after="0"/>
+            </w:pPr>
+            <w:r>
+              <w:t>CIAT - João Paulo</w:t>
+            </w:r>
+          </w:p>
+        </w:tc>
+      </w:tr>
     </w:tbl>
     <w:p>
       <w:pPr>
@@ -4403,6 +4529,67 @@
     <w:p>
       <w:r>
         <w:t>Considerado que a OS esteve paralisada por 21 dias, entre os dias 20/07 e 09/08 por alteração em caso de uso.</w:t>
+      </w:r>
+    </w:p>
+    <w:p>
+      <w:pPr>
+        <w:jc w:val="both"/>
+      </w:pPr>
+      <w:r>
+        <w:t xml:space="preserve">Considerado acréscimo de 3 PF por publicação de alteração nos casos de usos </w:t>
+      </w:r>
+      <w:r>
+        <w:rPr>
+          <w:b/>
+          <w:u w:val="single"/>
+        </w:rPr>
+        <w:t>SEGUC0010 - Manter Unidades Organizacionais</w:t>
+      </w:r>
+      <w:r>
+        <w:t xml:space="preserve">; </w:t>
+      </w:r>
+      <w:r>
+        <w:rPr>
+          <w:b/>
+          <w:u w:val="single"/>
+        </w:rPr>
+        <w:t>SEGUC0030 - Consultar Tipo de Usuário</w:t>
+      </w:r>
+      <w:r>
+        <w:t xml:space="preserve">; </w:t>
+      </w:r>
+      <w:r>
+        <w:rPr>
+          <w:b/>
+          <w:u w:val="single"/>
+        </w:rPr>
+        <w:t>SEGUC0040 - Solicitar Autorização de Senhas de Serviços</w:t>
+      </w:r>
+      <w:r>
+        <w:t xml:space="preserve">; </w:t>
+      </w:r>
+      <w:r>
+        <w:rPr>
+          <w:b/>
+          <w:u w:val="single"/>
+        </w:rPr>
+        <w:t>PARUC0010 - Manter Parâmetros Gerais</w:t>
+      </w:r>
+      <w:r>
+        <w:t xml:space="preserve">; e </w:t>
+      </w:r>
+      <w:r>
+        <w:rPr>
+          <w:b/>
+          <w:u w:val="single"/>
+        </w:rPr>
+        <w:t>PARUC0020 - Consultar Parâmetro Geral</w:t>
+      </w:r>
+      <w:r>
+        <w:t xml:space="preserve"> e </w:t>
+      </w:r>
+      <w:r>
+        <w:t>no dicionário de dados.</w:t>
       </w:r>
     </w:p>
     <w:p/>
@@ -4557,7 +4744,7 @@
         <v:shape id="_x0000_s2051" type="#_x0000_t75" style="position:absolute;margin-left:275.05pt;margin-top:-9.15pt;width:211.25pt;height:35.9pt;z-index:251656704">
           <v:imagedata r:id="rId1" o:title=""/>
         </v:shape>
-        <o:OLEObject Type="Embed" ProgID="PBrush" ShapeID="_x0000_s2051" DrawAspect="Content" ObjectID="_1533135168" r:id="rId2"/>
+        <o:OLEObject Type="Embed" ProgID="PBrush" ShapeID="_x0000_s2051" DrawAspect="Content" ObjectID="_1533455701" r:id="rId2"/>
       </w:object>
     </w:r>
   </w:p>

</xml_diff>

<commit_message>
Atualização do documento de Acompanhamento da OS 4777, para ajustar a justificativa de aumento de pontos de função.
</commit_message>
<xml_diff>
--- a/00_GESTAO_GERAL/05_ORDEM_SERVICO/04_OS4777/01_GESTAO/OS 4777 - Documento de Acompanhamento.docx
+++ b/00_GESTAO_GERAL/05_ORDEM_SERVICO/04_OS4777/01_GESTAO/OS 4777 - Documento de Acompanhamento.docx
@@ -2000,8 +2000,6 @@
             <w:r>
               <w:t>25</w:t>
             </w:r>
-            <w:bookmarkStart w:id="0" w:name="_GoBack"/>
-            <w:bookmarkEnd w:id="0"/>
             <w:r>
               <w:t>/03/17</w:t>
             </w:r>
@@ -4536,7 +4534,15 @@
         <w:jc w:val="both"/>
       </w:pPr>
       <w:r>
-        <w:t xml:space="preserve">Considerado acréscimo de 3 PF por publicação de alteração nos casos de usos </w:t>
+        <w:t xml:space="preserve">Considerado acréscimo de </w:t>
+      </w:r>
+      <w:r>
+        <w:t>15,5</w:t>
+      </w:r>
+      <w:bookmarkStart w:id="0" w:name="_GoBack"/>
+      <w:bookmarkEnd w:id="0"/>
+      <w:r>
+        <w:t xml:space="preserve"> PF por publicação de alteração nos casos de usos </w:t>
       </w:r>
       <w:r>
         <w:rPr>
@@ -4703,7 +4709,7 @@
         <w:rStyle w:val="Nmerodepgina"/>
         <w:noProof/>
       </w:rPr>
-      <w:t>3</w:t>
+      <w:t>2</w:t>
     </w:r>
     <w:r>
       <w:rPr>
@@ -4744,7 +4750,7 @@
         <v:shape id="_x0000_s2051" type="#_x0000_t75" style="position:absolute;margin-left:275.05pt;margin-top:-9.15pt;width:211.25pt;height:35.9pt;z-index:251656704">
           <v:imagedata r:id="rId1" o:title=""/>
         </v:shape>
-        <o:OLEObject Type="Embed" ProgID="PBrush" ShapeID="_x0000_s2051" DrawAspect="Content" ObjectID="_1533455701" r:id="rId2"/>
+        <o:OLEObject Type="Embed" ProgID="PBrush" ShapeID="_x0000_s2051" DrawAspect="Content" ObjectID="_1533456976" r:id="rId2"/>
       </w:object>
     </w:r>
   </w:p>

</xml_diff>

<commit_message>
Atualização do Documento de Acompanhamento da OS4777, do documento de Termo de Recebimento da OS, incluindo o assinado
</commit_message>
<xml_diff>
--- a/00_GESTAO_GERAL/05_ORDEM_SERVICO/04_OS4777/01_GESTAO/OS 4777 - Documento de Acompanhamento.docx
+++ b/00_GESTAO_GERAL/05_ORDEM_SERVICO/04_OS4777/01_GESTAO/OS 4777 - Documento de Acompanhamento.docx
@@ -1,6 +1,6 @@
 
 <file path=word/document.xml><?xml version="1.0" encoding="utf-8"?>
-<w:document xmlns:wpc="http://schemas.microsoft.com/office/word/2010/wordprocessingCanvas" xmlns:mc="http://schemas.openxmlformats.org/markup-compatibility/2006" xmlns:o="urn:schemas-microsoft-com:office:office" xmlns:r="http://schemas.openxmlformats.org/officeDocument/2006/relationships" xmlns:m="http://schemas.openxmlformats.org/officeDocument/2006/math" xmlns:v="urn:schemas-microsoft-com:vml" xmlns:wp14="http://schemas.microsoft.com/office/word/2010/wordprocessingDrawing" xmlns:wp="http://schemas.openxmlformats.org/drawingml/2006/wordprocessingDrawing" xmlns:w10="urn:schemas-microsoft-com:office:word" xmlns:w="http://schemas.openxmlformats.org/wordprocessingml/2006/main" xmlns:w14="http://schemas.microsoft.com/office/word/2010/wordml" xmlns:w15="http://schemas.microsoft.com/office/word/2012/wordml" xmlns:wpg="http://schemas.microsoft.com/office/word/2010/wordprocessingGroup" xmlns:wpi="http://schemas.microsoft.com/office/word/2010/wordprocessingInk" xmlns:wne="http://schemas.microsoft.com/office/word/2006/wordml" xmlns:wps="http://schemas.microsoft.com/office/word/2010/wordprocessingShape" mc:Ignorable="w14 w15 wp14">
+<w:document xmlns:wpc="http://schemas.microsoft.com/office/word/2010/wordprocessingCanvas" xmlns:cx="http://schemas.microsoft.com/office/drawing/2014/chartex" xmlns:cx1="http://schemas.microsoft.com/office/drawing/2015/9/8/chartex" xmlns:cx2="http://schemas.microsoft.com/office/drawing/2015/10/21/chartex" xmlns:mc="http://schemas.openxmlformats.org/markup-compatibility/2006" xmlns:o="urn:schemas-microsoft-com:office:office" xmlns:r="http://schemas.openxmlformats.org/officeDocument/2006/relationships" xmlns:m="http://schemas.openxmlformats.org/officeDocument/2006/math" xmlns:v="urn:schemas-microsoft-com:vml" xmlns:wp14="http://schemas.microsoft.com/office/word/2010/wordprocessingDrawing" xmlns:wp="http://schemas.openxmlformats.org/drawingml/2006/wordprocessingDrawing" xmlns:w10="urn:schemas-microsoft-com:office:word" xmlns:w="http://schemas.openxmlformats.org/wordprocessingml/2006/main" xmlns:w14="http://schemas.microsoft.com/office/word/2010/wordml" xmlns:w15="http://schemas.microsoft.com/office/word/2012/wordml" xmlns:w16se="http://schemas.microsoft.com/office/word/2015/wordml/symex" xmlns:wpg="http://schemas.microsoft.com/office/word/2010/wordprocessingGroup" xmlns:wpi="http://schemas.microsoft.com/office/word/2010/wordprocessingInk" xmlns:wne="http://schemas.microsoft.com/office/word/2006/wordml" xmlns:wps="http://schemas.microsoft.com/office/word/2010/wordprocessingShape" mc:Ignorable="w14 w15 w16se wp14">
   <w:body>
     <w:p>
       <w:pPr>
@@ -489,7 +489,21 @@
                 <w:sz w:val="24"/>
                 <w:szCs w:val="24"/>
               </w:rPr>
-              <w:t>Acréscimo de 21 dias corridos.</w:t>
+              <w:t xml:space="preserve">Acréscimo de </w:t>
+            </w:r>
+            <w:r>
+              <w:rPr>
+                <w:sz w:val="24"/>
+                <w:szCs w:val="24"/>
+              </w:rPr>
+              <w:t>57</w:t>
+            </w:r>
+            <w:r>
+              <w:rPr>
+                <w:sz w:val="24"/>
+                <w:szCs w:val="24"/>
+              </w:rPr>
+              <w:t xml:space="preserve"> dias corridos.</w:t>
             </w:r>
           </w:p>
         </w:tc>
@@ -576,14 +590,7 @@
                 <w:sz w:val="24"/>
                 <w:szCs w:val="24"/>
               </w:rPr>
-              <w:t>1</w:t>
-            </w:r>
-            <w:r>
-              <w:rPr>
-                <w:sz w:val="24"/>
-                <w:szCs w:val="24"/>
-              </w:rPr>
-              <w:t>12</w:t>
+              <w:t>148</w:t>
             </w:r>
             <w:r>
               <w:rPr>
@@ -1161,7 +1168,7 @@
                 <w:sz w:val="24"/>
                 <w:szCs w:val="24"/>
               </w:rPr>
-              <w:t>Entregue</w:t>
+              <w:t>Recebida</w:t>
             </w:r>
           </w:p>
         </w:tc>
@@ -1221,8 +1228,10 @@
                 <w:sz w:val="24"/>
                 <w:szCs w:val="24"/>
               </w:rPr>
-              <w:t>25</w:t>
-            </w:r>
+              <w:t>15</w:t>
+            </w:r>
+            <w:bookmarkStart w:id="0" w:name="_GoBack"/>
+            <w:bookmarkEnd w:id="0"/>
             <w:r>
               <w:rPr>
                 <w:sz w:val="24"/>
@@ -1235,7 +1244,7 @@
                 <w:sz w:val="24"/>
                 <w:szCs w:val="24"/>
               </w:rPr>
-              <w:t>8</w:t>
+              <w:t>9</w:t>
             </w:r>
             <w:r>
               <w:rPr>
@@ -1648,10 +1657,16 @@
               <w:jc w:val="center"/>
             </w:pPr>
             <w:r>
-              <w:t>22</w:t>
-            </w:r>
-            <w:r>
-              <w:t>/08/16</w:t>
+              <w:t>27</w:t>
+            </w:r>
+            <w:r>
+              <w:t>/0</w:t>
+            </w:r>
+            <w:r>
+              <w:t>9</w:t>
+            </w:r>
+            <w:r>
+              <w:t>/16</w:t>
             </w:r>
           </w:p>
         </w:tc>
@@ -1728,13 +1743,13 @@
               <w:jc w:val="center"/>
             </w:pPr>
             <w:r>
-              <w:t>05</w:t>
-            </w:r>
-            <w:r>
-              <w:t>/0</w:t>
-            </w:r>
-            <w:r>
-              <w:t>9</w:t>
+              <w:t>11</w:t>
+            </w:r>
+            <w:r>
+              <w:t>/</w:t>
+            </w:r>
+            <w:r>
+              <w:t>10</w:t>
             </w:r>
             <w:r>
               <w:t>/16</w:t>
@@ -1750,6 +1765,9 @@
               <w:spacing w:after="0"/>
               <w:jc w:val="center"/>
             </w:pPr>
+            <w:r>
+              <w:t>15/09/16</w:t>
+            </w:r>
           </w:p>
         </w:tc>
         <w:tc>
@@ -1764,6 +1782,12 @@
                 <w:szCs w:val="20"/>
               </w:rPr>
             </w:pPr>
+            <w:r>
+              <w:rPr>
+                <w:szCs w:val="20"/>
+              </w:rPr>
+              <w:t>Termo de Recebimento da OS</w:t>
+            </w:r>
           </w:p>
         </w:tc>
       </w:tr>
@@ -1799,10 +1823,7 @@
               <w:jc w:val="center"/>
             </w:pPr>
             <w:r>
-              <w:t>23</w:t>
-            </w:r>
-            <w:r>
-              <w:t>/09/16</w:t>
+              <w:t>29/10/16</w:t>
             </w:r>
           </w:p>
         </w:tc>
@@ -1865,10 +1886,7 @@
               <w:jc w:val="center"/>
             </w:pPr>
             <w:r>
-              <w:t>27</w:t>
-            </w:r>
-            <w:r>
-              <w:t>/09/16</w:t>
+              <w:t>02/11/16</w:t>
             </w:r>
           </w:p>
         </w:tc>
@@ -1930,10 +1948,7 @@
               <w:jc w:val="center"/>
             </w:pPr>
             <w:r>
-              <w:t>26</w:t>
-            </w:r>
-            <w:r>
-              <w:t>/09/16</w:t>
+              <w:t>31/10/16</w:t>
             </w:r>
           </w:p>
         </w:tc>
@@ -1995,10 +2010,7 @@
               <w:jc w:val="center"/>
             </w:pPr>
             <w:r>
-              <w:t>25</w:t>
-            </w:r>
-            <w:r>
-              <w:t>/03/17</w:t>
+              <w:t>29/04/17</w:t>
             </w:r>
           </w:p>
         </w:tc>
@@ -2748,8 +2760,48 @@
             <w:r>
               <w:t>NTC - Rodrigo Borges</w:t>
             </w:r>
-            <w:bookmarkStart w:id="0" w:name="_GoBack"/>
-            <w:bookmarkEnd w:id="0"/>
+          </w:p>
+        </w:tc>
+      </w:tr>
+      <w:tr>
+        <w:tc>
+          <w:tcPr>
+            <w:tcW w:w="1134" w:type="dxa"/>
+          </w:tcPr>
+          <w:p>
+            <w:pPr>
+              <w:spacing w:after="0"/>
+              <w:jc w:val="center"/>
+            </w:pPr>
+            <w:r>
+              <w:t>15/09/16</w:t>
+            </w:r>
+          </w:p>
+        </w:tc>
+        <w:tc>
+          <w:tcPr>
+            <w:tcW w:w="5102" w:type="dxa"/>
+          </w:tcPr>
+          <w:p>
+            <w:pPr>
+              <w:spacing w:after="0"/>
+            </w:pPr>
+            <w:r>
+              <w:t>Assinatura do Termo de Recebimento da OS</w:t>
+            </w:r>
+          </w:p>
+        </w:tc>
+        <w:tc>
+          <w:tcPr>
+            <w:tcW w:w="2835" w:type="dxa"/>
+          </w:tcPr>
+          <w:p>
+            <w:pPr>
+              <w:spacing w:after="0"/>
+            </w:pPr>
+            <w:r>
+              <w:t>CIAT - João Paulo</w:t>
+            </w:r>
           </w:p>
         </w:tc>
       </w:tr>
@@ -3420,7 +3472,19 @@
               <w:rPr>
                 <w:b/>
               </w:rPr>
-              <w:t>8,4</w:t>
+              <w:t>14</w:t>
+            </w:r>
+            <w:r>
+              <w:rPr>
+                <w:b/>
+              </w:rPr>
+              <w:t>,</w:t>
+            </w:r>
+            <w:r>
+              <w:rPr>
+                <w:b/>
+              </w:rPr>
+              <w:t>8</w:t>
             </w:r>
           </w:p>
         </w:tc>
@@ -4491,7 +4555,19 @@
               <w:rPr>
                 <w:b/>
               </w:rPr>
-              <w:t>21,0</w:t>
+              <w:t>37</w:t>
+            </w:r>
+            <w:r>
+              <w:rPr>
+                <w:b/>
+              </w:rPr>
+              <w:t>,</w:t>
+            </w:r>
+            <w:r>
+              <w:rPr>
+                <w:b/>
+              </w:rPr>
+              <w:t>0</w:t>
             </w:r>
           </w:p>
         </w:tc>
@@ -4566,8 +4642,61 @@
       </w:r>
     </w:p>
     <w:p>
+      <w:pPr>
+        <w:jc w:val="both"/>
+      </w:pPr>
       <w:r>
         <w:t>Considerado que a OS esteve paralisada por 21 dias, entre os dias 20/07 e 09/08 por alteração em caso de uso.</w:t>
+      </w:r>
+      <w:r>
+        <w:t xml:space="preserve"> </w:t>
+      </w:r>
+      <w:r>
+        <w:t xml:space="preserve">Acréscimo de </w:t>
+      </w:r>
+      <w:r>
+        <w:t>mais 36</w:t>
+      </w:r>
+      <w:r>
+        <w:t xml:space="preserve"> dias corridos no prazo para termino desta OS como carência de ajustes de processo por se</w:t>
+      </w:r>
+      <w:r>
+        <w:t>r</w:t>
+      </w:r>
+      <w:r>
+        <w:t xml:space="preserve"> </w:t>
+      </w:r>
+      <w:proofErr w:type="gramStart"/>
+      <w:r>
+        <w:t>OS</w:t>
+      </w:r>
+      <w:r>
+        <w:t xml:space="preserve"> aberta</w:t>
+      </w:r>
+      <w:proofErr w:type="gramEnd"/>
+      <w:r>
+        <w:t xml:space="preserve"> nos primeiros 3 meses conforme item </w:t>
+      </w:r>
+      <w:r>
+        <w:t>3.4 Observações sobre Prazo de Execução dos Trabalhos</w:t>
+      </w:r>
+      <w:r>
+        <w:t xml:space="preserve"> do </w:t>
+      </w:r>
+      <w:r>
+        <w:t>ANEXO VIII - ESPECIFICAÇÕES TÉCNICAS</w:t>
+      </w:r>
+      <w:r>
+        <w:t xml:space="preserve">. </w:t>
+      </w:r>
+      <w:r>
+        <w:t xml:space="preserve">Totalizando </w:t>
+      </w:r>
+      <w:r>
+        <w:t>57</w:t>
+      </w:r>
+      <w:r>
+        <w:t xml:space="preserve"> dias corridos de paralização.</w:t>
       </w:r>
     </w:p>
     <w:p>
@@ -4688,7 +4817,7 @@
 </file>
 
 <file path=word/endnotes.xml><?xml version="1.0" encoding="utf-8"?>
-<w:endnotes xmlns:wpc="http://schemas.microsoft.com/office/word/2010/wordprocessingCanvas" xmlns:mc="http://schemas.openxmlformats.org/markup-compatibility/2006" xmlns:o="urn:schemas-microsoft-com:office:office" xmlns:r="http://schemas.openxmlformats.org/officeDocument/2006/relationships" xmlns:m="http://schemas.openxmlformats.org/officeDocument/2006/math" xmlns:v="urn:schemas-microsoft-com:vml" xmlns:wp14="http://schemas.microsoft.com/office/word/2010/wordprocessingDrawing" xmlns:wp="http://schemas.openxmlformats.org/drawingml/2006/wordprocessingDrawing" xmlns:w10="urn:schemas-microsoft-com:office:word" xmlns:w="http://schemas.openxmlformats.org/wordprocessingml/2006/main" xmlns:w14="http://schemas.microsoft.com/office/word/2010/wordml" xmlns:w15="http://schemas.microsoft.com/office/word/2012/wordml" xmlns:wpg="http://schemas.microsoft.com/office/word/2010/wordprocessingGroup" xmlns:wpi="http://schemas.microsoft.com/office/word/2010/wordprocessingInk" xmlns:wne="http://schemas.microsoft.com/office/word/2006/wordml" xmlns:wps="http://schemas.microsoft.com/office/word/2010/wordprocessingShape" mc:Ignorable="w14 w15 wp14">
+<w:endnotes xmlns:wpc="http://schemas.microsoft.com/office/word/2010/wordprocessingCanvas" xmlns:cx="http://schemas.microsoft.com/office/drawing/2014/chartex" xmlns:cx1="http://schemas.microsoft.com/office/drawing/2015/9/8/chartex" xmlns:cx2="http://schemas.microsoft.com/office/drawing/2015/10/21/chartex" xmlns:mc="http://schemas.openxmlformats.org/markup-compatibility/2006" xmlns:o="urn:schemas-microsoft-com:office:office" xmlns:r="http://schemas.openxmlformats.org/officeDocument/2006/relationships" xmlns:m="http://schemas.openxmlformats.org/officeDocument/2006/math" xmlns:v="urn:schemas-microsoft-com:vml" xmlns:wp14="http://schemas.microsoft.com/office/word/2010/wordprocessingDrawing" xmlns:wp="http://schemas.openxmlformats.org/drawingml/2006/wordprocessingDrawing" xmlns:w10="urn:schemas-microsoft-com:office:word" xmlns:w="http://schemas.openxmlformats.org/wordprocessingml/2006/main" xmlns:w14="http://schemas.microsoft.com/office/word/2010/wordml" xmlns:w15="http://schemas.microsoft.com/office/word/2012/wordml" xmlns:w16se="http://schemas.microsoft.com/office/word/2015/wordml/symex" xmlns:wpg="http://schemas.microsoft.com/office/word/2010/wordprocessingGroup" xmlns:wpi="http://schemas.microsoft.com/office/word/2010/wordprocessingInk" xmlns:wne="http://schemas.microsoft.com/office/word/2006/wordml" xmlns:wps="http://schemas.microsoft.com/office/word/2010/wordprocessingShape" mc:Ignorable="w14 w15 w16se wp14">
   <w:endnote w:type="separator" w:id="-1">
     <w:p>
       <w:r>
@@ -4707,7 +4836,7 @@
 </file>
 
 <file path=word/footer1.xml><?xml version="1.0" encoding="utf-8"?>
-<w:ftr xmlns:wpc="http://schemas.microsoft.com/office/word/2010/wordprocessingCanvas" xmlns:mc="http://schemas.openxmlformats.org/markup-compatibility/2006" xmlns:o="urn:schemas-microsoft-com:office:office" xmlns:r="http://schemas.openxmlformats.org/officeDocument/2006/relationships" xmlns:m="http://schemas.openxmlformats.org/officeDocument/2006/math" xmlns:v="urn:schemas-microsoft-com:vml" xmlns:wp14="http://schemas.microsoft.com/office/word/2010/wordprocessingDrawing" xmlns:wp="http://schemas.openxmlformats.org/drawingml/2006/wordprocessingDrawing" xmlns:w10="urn:schemas-microsoft-com:office:word" xmlns:w="http://schemas.openxmlformats.org/wordprocessingml/2006/main" xmlns:w14="http://schemas.microsoft.com/office/word/2010/wordml" xmlns:w15="http://schemas.microsoft.com/office/word/2012/wordml" xmlns:wpg="http://schemas.microsoft.com/office/word/2010/wordprocessingGroup" xmlns:wpi="http://schemas.microsoft.com/office/word/2010/wordprocessingInk" xmlns:wne="http://schemas.microsoft.com/office/word/2006/wordml" xmlns:wps="http://schemas.microsoft.com/office/word/2010/wordprocessingShape" mc:Ignorable="w14 w15 wp14">
+<w:ftr xmlns:wpc="http://schemas.microsoft.com/office/word/2010/wordprocessingCanvas" xmlns:cx="http://schemas.microsoft.com/office/drawing/2014/chartex" xmlns:cx1="http://schemas.microsoft.com/office/drawing/2015/9/8/chartex" xmlns:cx2="http://schemas.microsoft.com/office/drawing/2015/10/21/chartex" xmlns:mc="http://schemas.openxmlformats.org/markup-compatibility/2006" xmlns:o="urn:schemas-microsoft-com:office:office" xmlns:r="http://schemas.openxmlformats.org/officeDocument/2006/relationships" xmlns:m="http://schemas.openxmlformats.org/officeDocument/2006/math" xmlns:v="urn:schemas-microsoft-com:vml" xmlns:wp14="http://schemas.microsoft.com/office/word/2010/wordprocessingDrawing" xmlns:wp="http://schemas.openxmlformats.org/drawingml/2006/wordprocessingDrawing" xmlns:w10="urn:schemas-microsoft-com:office:word" xmlns:w="http://schemas.openxmlformats.org/wordprocessingml/2006/main" xmlns:w14="http://schemas.microsoft.com/office/word/2010/wordml" xmlns:w15="http://schemas.microsoft.com/office/word/2012/wordml" xmlns:w16se="http://schemas.microsoft.com/office/word/2015/wordml/symex" xmlns:wpg="http://schemas.microsoft.com/office/word/2010/wordprocessingGroup" xmlns:wpi="http://schemas.microsoft.com/office/word/2010/wordprocessingInk" xmlns:wne="http://schemas.microsoft.com/office/word/2006/wordml" xmlns:wps="http://schemas.microsoft.com/office/word/2010/wordprocessingShape" mc:Ignorable="w14 w15 w16se wp14">
   <w:p>
     <w:pPr>
       <w:pStyle w:val="Rodap"/>
@@ -4779,7 +4908,7 @@
         <v:shape id="_x0000_s2051" type="#_x0000_t75" style="position:absolute;margin-left:275.05pt;margin-top:-9.15pt;width:211.25pt;height:35.9pt;z-index:251656704">
           <v:imagedata r:id="rId1" o:title=""/>
         </v:shape>
-        <o:OLEObject Type="Embed" ProgID="PBrush" ShapeID="_x0000_s2051" DrawAspect="Content" ObjectID="_1533650448" r:id="rId2"/>
+        <o:OLEObject Type="Embed" ProgID="PBrush" ShapeID="_x0000_s2051" DrawAspect="Content" ObjectID="_1535543641" r:id="rId2"/>
       </w:object>
     </w:r>
   </w:p>
@@ -4787,7 +4916,7 @@
 </file>
 
 <file path=word/footnotes.xml><?xml version="1.0" encoding="utf-8"?>
-<w:footnotes xmlns:wpc="http://schemas.microsoft.com/office/word/2010/wordprocessingCanvas" xmlns:mc="http://schemas.openxmlformats.org/markup-compatibility/2006" xmlns:o="urn:schemas-microsoft-com:office:office" xmlns:r="http://schemas.openxmlformats.org/officeDocument/2006/relationships" xmlns:m="http://schemas.openxmlformats.org/officeDocument/2006/math" xmlns:v="urn:schemas-microsoft-com:vml" xmlns:wp14="http://schemas.microsoft.com/office/word/2010/wordprocessingDrawing" xmlns:wp="http://schemas.openxmlformats.org/drawingml/2006/wordprocessingDrawing" xmlns:w10="urn:schemas-microsoft-com:office:word" xmlns:w="http://schemas.openxmlformats.org/wordprocessingml/2006/main" xmlns:w14="http://schemas.microsoft.com/office/word/2010/wordml" xmlns:w15="http://schemas.microsoft.com/office/word/2012/wordml" xmlns:wpg="http://schemas.microsoft.com/office/word/2010/wordprocessingGroup" xmlns:wpi="http://schemas.microsoft.com/office/word/2010/wordprocessingInk" xmlns:wne="http://schemas.microsoft.com/office/word/2006/wordml" xmlns:wps="http://schemas.microsoft.com/office/word/2010/wordprocessingShape" mc:Ignorable="w14 w15 wp14">
+<w:footnotes xmlns:wpc="http://schemas.microsoft.com/office/word/2010/wordprocessingCanvas" xmlns:cx="http://schemas.microsoft.com/office/drawing/2014/chartex" xmlns:cx1="http://schemas.microsoft.com/office/drawing/2015/9/8/chartex" xmlns:cx2="http://schemas.microsoft.com/office/drawing/2015/10/21/chartex" xmlns:mc="http://schemas.openxmlformats.org/markup-compatibility/2006" xmlns:o="urn:schemas-microsoft-com:office:office" xmlns:r="http://schemas.openxmlformats.org/officeDocument/2006/relationships" xmlns:m="http://schemas.openxmlformats.org/officeDocument/2006/math" xmlns:v="urn:schemas-microsoft-com:vml" xmlns:wp14="http://schemas.microsoft.com/office/word/2010/wordprocessingDrawing" xmlns:wp="http://schemas.openxmlformats.org/drawingml/2006/wordprocessingDrawing" xmlns:w10="urn:schemas-microsoft-com:office:word" xmlns:w="http://schemas.openxmlformats.org/wordprocessingml/2006/main" xmlns:w14="http://schemas.microsoft.com/office/word/2010/wordml" xmlns:w15="http://schemas.microsoft.com/office/word/2012/wordml" xmlns:w16se="http://schemas.microsoft.com/office/word/2015/wordml/symex" xmlns:wpg="http://schemas.microsoft.com/office/word/2010/wordprocessingGroup" xmlns:wpi="http://schemas.microsoft.com/office/word/2010/wordprocessingInk" xmlns:wne="http://schemas.microsoft.com/office/word/2006/wordml" xmlns:wps="http://schemas.microsoft.com/office/word/2010/wordprocessingShape" mc:Ignorable="w14 w15 w16se wp14">
   <w:footnote w:type="separator" w:id="-1">
     <w:p>
       <w:r>
@@ -4806,7 +4935,7 @@
 </file>
 
 <file path=word/header1.xml><?xml version="1.0" encoding="utf-8"?>
-<w:hdr xmlns:wpc="http://schemas.microsoft.com/office/word/2010/wordprocessingCanvas" xmlns:mc="http://schemas.openxmlformats.org/markup-compatibility/2006" xmlns:o="urn:schemas-microsoft-com:office:office" xmlns:r="http://schemas.openxmlformats.org/officeDocument/2006/relationships" xmlns:m="http://schemas.openxmlformats.org/officeDocument/2006/math" xmlns:v="urn:schemas-microsoft-com:vml" xmlns:wp14="http://schemas.microsoft.com/office/word/2010/wordprocessingDrawing" xmlns:wp="http://schemas.openxmlformats.org/drawingml/2006/wordprocessingDrawing" xmlns:w10="urn:schemas-microsoft-com:office:word" xmlns:w="http://schemas.openxmlformats.org/wordprocessingml/2006/main" xmlns:w14="http://schemas.microsoft.com/office/word/2010/wordml" xmlns:w15="http://schemas.microsoft.com/office/word/2012/wordml" xmlns:wpg="http://schemas.microsoft.com/office/word/2010/wordprocessingGroup" xmlns:wpi="http://schemas.microsoft.com/office/word/2010/wordprocessingInk" xmlns:wne="http://schemas.microsoft.com/office/word/2006/wordml" xmlns:wps="http://schemas.microsoft.com/office/word/2010/wordprocessingShape" mc:Ignorable="w14 w15 wp14">
+<w:hdr xmlns:wpc="http://schemas.microsoft.com/office/word/2010/wordprocessingCanvas" xmlns:cx="http://schemas.microsoft.com/office/drawing/2014/chartex" xmlns:cx1="http://schemas.microsoft.com/office/drawing/2015/9/8/chartex" xmlns:cx2="http://schemas.microsoft.com/office/drawing/2015/10/21/chartex" xmlns:mc="http://schemas.openxmlformats.org/markup-compatibility/2006" xmlns:o="urn:schemas-microsoft-com:office:office" xmlns:r="http://schemas.openxmlformats.org/officeDocument/2006/relationships" xmlns:m="http://schemas.openxmlformats.org/officeDocument/2006/math" xmlns:v="urn:schemas-microsoft-com:vml" xmlns:wp14="http://schemas.microsoft.com/office/word/2010/wordprocessingDrawing" xmlns:wp="http://schemas.openxmlformats.org/drawingml/2006/wordprocessingDrawing" xmlns:w10="urn:schemas-microsoft-com:office:word" xmlns:w="http://schemas.openxmlformats.org/wordprocessingml/2006/main" xmlns:w14="http://schemas.microsoft.com/office/word/2010/wordml" xmlns:w15="http://schemas.microsoft.com/office/word/2012/wordml" xmlns:w16se="http://schemas.microsoft.com/office/word/2015/wordml/symex" xmlns:wpg="http://schemas.microsoft.com/office/word/2010/wordprocessingGroup" xmlns:wpi="http://schemas.microsoft.com/office/word/2010/wordprocessingInk" xmlns:wne="http://schemas.microsoft.com/office/word/2006/wordml" xmlns:wps="http://schemas.microsoft.com/office/word/2010/wordprocessingShape" mc:Ignorable="w14 w15 w16se wp14">
   <w:p>
     <w:pPr>
       <w:pStyle w:val="Cabealho"/>
@@ -4949,7 +5078,7 @@
 </file>
 
 <file path=word/styles.xml><?xml version="1.0" encoding="utf-8"?>
-<w:styles xmlns:mc="http://schemas.openxmlformats.org/markup-compatibility/2006" xmlns:r="http://schemas.openxmlformats.org/officeDocument/2006/relationships" xmlns:w="http://schemas.openxmlformats.org/wordprocessingml/2006/main" xmlns:w14="http://schemas.microsoft.com/office/word/2010/wordml" xmlns:w15="http://schemas.microsoft.com/office/word/2012/wordml" mc:Ignorable="w14 w15">
+<w:styles xmlns:mc="http://schemas.openxmlformats.org/markup-compatibility/2006" xmlns:r="http://schemas.openxmlformats.org/officeDocument/2006/relationships" xmlns:w="http://schemas.openxmlformats.org/wordprocessingml/2006/main" xmlns:w14="http://schemas.microsoft.com/office/word/2010/wordml" xmlns:w15="http://schemas.microsoft.com/office/word/2012/wordml" xmlns:w16se="http://schemas.microsoft.com/office/word/2015/wordml/symex" mc:Ignorable="w14 w15 w16se">
   <w:docDefaults>
     <w:rPrDefault>
       <w:rPr>
@@ -4959,7 +5088,7 @@
     </w:rPrDefault>
     <w:pPrDefault/>
   </w:docDefaults>
-  <w:latentStyles w:defLockedState="0" w:defUIPriority="99" w:defSemiHidden="0" w:defUnhideWhenUsed="0" w:defQFormat="0" w:count="371">
+  <w:latentStyles w:defLockedState="0" w:defUIPriority="99" w:defSemiHidden="0" w:defUnhideWhenUsed="0" w:defQFormat="0" w:count="373">
     <w:lsdException w:name="Normal" w:uiPriority="0" w:qFormat="1"/>
     <w:lsdException w:name="heading 1" w:uiPriority="9" w:qFormat="1"/>
     <w:lsdException w:name="heading 2" w:semiHidden="1" w:uiPriority="9" w:unhideWhenUsed="1" w:qFormat="1"/>
@@ -5331,6 +5460,8 @@
     <w:lsdException w:name="List Table 5 Dark Accent 6" w:uiPriority="50"/>
     <w:lsdException w:name="List Table 6 Colorful Accent 6" w:uiPriority="51"/>
     <w:lsdException w:name="List Table 7 Colorful Accent 6" w:uiPriority="52"/>
+    <w:lsdException w:name="Mention" w:semiHidden="1" w:unhideWhenUsed="1"/>
+    <w:lsdException w:name="Smart Hyperlink" w:semiHidden="1" w:unhideWhenUsed="1"/>
   </w:latentStyles>
   <w:style w:type="paragraph" w:default="1" w:styleId="Normal">
     <w:name w:val="Normal"/>
@@ -5434,7 +5565,6 @@
       <w:lang w:eastAsia="en-US"/>
     </w:rPr>
     <w:tblPr>
-      <w:tblInd w:w="0" w:type="dxa"/>
       <w:tblBorders>
         <w:top w:val="single" w:sz="4" w:space="0" w:color="auto"/>
         <w:left w:val="single" w:sz="4" w:space="0" w:color="auto"/>
@@ -5443,12 +5573,6 @@
         <w:insideH w:val="single" w:sz="4" w:space="0" w:color="auto"/>
         <w:insideV w:val="single" w:sz="4" w:space="0" w:color="auto"/>
       </w:tblBorders>
-      <w:tblCellMar>
-        <w:top w:w="0" w:type="dxa"/>
-        <w:left w:w="108" w:type="dxa"/>
-        <w:bottom w:w="0" w:type="dxa"/>
-        <w:right w:w="108" w:type="dxa"/>
-      </w:tblCellMar>
     </w:tblPr>
   </w:style>
 </w:styles>

</xml_diff>

<commit_message>
Atualização do Documento de Acompanhamento da OS 4777.
</commit_message>
<xml_diff>
--- a/00_GESTAO_GERAL/05_ORDEM_SERVICO/04_OS4777/01_GESTAO/OS 4777 - Documento de Acompanhamento.docx
+++ b/00_GESTAO_GERAL/05_ORDEM_SERVICO/04_OS4777/01_GESTAO/OS 4777 - Documento de Acompanhamento.docx
@@ -1,6 +1,6 @@
 
 <file path=word/document.xml><?xml version="1.0" encoding="utf-8"?>
-<w:document xmlns:wpc="http://schemas.microsoft.com/office/word/2010/wordprocessingCanvas" xmlns:cx="http://schemas.microsoft.com/office/drawing/2014/chartex" xmlns:cx1="http://schemas.microsoft.com/office/drawing/2015/9/8/chartex" xmlns:cx2="http://schemas.microsoft.com/office/drawing/2015/10/21/chartex" xmlns:mc="http://schemas.openxmlformats.org/markup-compatibility/2006" xmlns:o="urn:schemas-microsoft-com:office:office" xmlns:r="http://schemas.openxmlformats.org/officeDocument/2006/relationships" xmlns:m="http://schemas.openxmlformats.org/officeDocument/2006/math" xmlns:v="urn:schemas-microsoft-com:vml" xmlns:wp14="http://schemas.microsoft.com/office/word/2010/wordprocessingDrawing" xmlns:wp="http://schemas.openxmlformats.org/drawingml/2006/wordprocessingDrawing" xmlns:w10="urn:schemas-microsoft-com:office:word" xmlns:w="http://schemas.openxmlformats.org/wordprocessingml/2006/main" xmlns:w14="http://schemas.microsoft.com/office/word/2010/wordml" xmlns:w15="http://schemas.microsoft.com/office/word/2012/wordml" xmlns:w16se="http://schemas.microsoft.com/office/word/2015/wordml/symex" xmlns:wpg="http://schemas.microsoft.com/office/word/2010/wordprocessingGroup" xmlns:wpi="http://schemas.microsoft.com/office/word/2010/wordprocessingInk" xmlns:wne="http://schemas.microsoft.com/office/word/2006/wordml" xmlns:wps="http://schemas.microsoft.com/office/word/2010/wordprocessingShape" mc:Ignorable="w14 w15 w16se wp14">
+<w:document xmlns:ve="http://schemas.openxmlformats.org/markup-compatibility/2006" xmlns:o="urn:schemas-microsoft-com:office:office" xmlns:r="http://schemas.openxmlformats.org/officeDocument/2006/relationships" xmlns:m="http://schemas.openxmlformats.org/officeDocument/2006/math" xmlns:v="urn:schemas-microsoft-com:vml" xmlns:wp="http://schemas.openxmlformats.org/drawingml/2006/wordprocessingDrawing" xmlns:w10="urn:schemas-microsoft-com:office:word" xmlns:w="http://schemas.openxmlformats.org/wordprocessingml/2006/main" xmlns:wne="http://schemas.microsoft.com/office/word/2006/wordml">
   <w:body>
     <w:p>
       <w:pPr>
@@ -30,7 +30,7 @@
           <w:insideH w:val="none" w:sz="0" w:space="0" w:color="auto"/>
           <w:insideV w:val="none" w:sz="0" w:space="0" w:color="auto"/>
         </w:tblBorders>
-        <w:tblLook w:val="04A0" w:firstRow="1" w:lastRow="0" w:firstColumn="1" w:lastColumn="0" w:noHBand="0" w:noVBand="1"/>
+        <w:tblLook w:val="04A0"/>
       </w:tblPr>
       <w:tblGrid>
         <w:gridCol w:w="1134"/>
@@ -278,7 +278,7 @@
       <w:tblPr>
         <w:tblStyle w:val="Tabelacomgrade"/>
         <w:tblW w:w="9069" w:type="dxa"/>
-        <w:tblLook w:val="04A0" w:firstRow="1" w:lastRow="0" w:firstColumn="1" w:lastColumn="0" w:noHBand="0" w:noVBand="1"/>
+        <w:tblLook w:val="04A0"/>
       </w:tblPr>
       <w:tblGrid>
         <w:gridCol w:w="1698"/>
@@ -636,7 +636,7 @@
       <w:tblPr>
         <w:tblStyle w:val="Tabelacomgrade"/>
         <w:tblW w:w="9071" w:type="dxa"/>
-        <w:tblLook w:val="04A0" w:firstRow="1" w:lastRow="0" w:firstColumn="1" w:lastColumn="0" w:noHBand="0" w:noVBand="1"/>
+        <w:tblLook w:val="04A0"/>
       </w:tblPr>
       <w:tblGrid>
         <w:gridCol w:w="1553"/>
@@ -1104,7 +1104,7 @@
         <w:tblStyle w:val="Tabelacomgrade"/>
         <w:tblW w:w="9071" w:type="dxa"/>
         <w:tblInd w:w="5" w:type="dxa"/>
-        <w:tblLook w:val="04A0" w:firstRow="1" w:lastRow="0" w:firstColumn="1" w:lastColumn="0" w:noHBand="0" w:noVBand="1"/>
+        <w:tblLook w:val="04A0"/>
       </w:tblPr>
       <w:tblGrid>
         <w:gridCol w:w="1984"/>
@@ -1680,7 +1680,13 @@
               <w:jc w:val="center"/>
             </w:pPr>
             <w:r>
-              <w:t>25/08/16</w:t>
+              <w:t>2</w:t>
+            </w:r>
+            <w:r>
+              <w:t>5</w:t>
+            </w:r>
+            <w:r>
+              <w:t>/08/16</w:t>
             </w:r>
           </w:p>
         </w:tc>
@@ -1749,7 +1755,10 @@
               <w:t>/</w:t>
             </w:r>
             <w:r>
-              <w:t>10</w:t>
+              <w:t>1</w:t>
+            </w:r>
+            <w:r>
+              <w:t>0</w:t>
             </w:r>
             <w:r>
               <w:t>/16</w:t>
@@ -1823,7 +1832,19 @@
               <w:jc w:val="center"/>
             </w:pPr>
             <w:r>
-              <w:t>29/10/16</w:t>
+              <w:t>2</w:t>
+            </w:r>
+            <w:r>
+              <w:t>9</w:t>
+            </w:r>
+            <w:r>
+              <w:t>/</w:t>
+            </w:r>
+            <w:r>
+              <w:t>1</w:t>
+            </w:r>
+            <w:r>
+              <w:t>0/16</w:t>
             </w:r>
           </w:p>
         </w:tc>
@@ -1948,7 +1969,16 @@
               <w:jc w:val="center"/>
             </w:pPr>
             <w:r>
-              <w:t>31/10/16</w:t>
+              <w:t>31</w:t>
+            </w:r>
+            <w:r>
+              <w:t>/</w:t>
+            </w:r>
+            <w:r>
+              <w:t>1</w:t>
+            </w:r>
+            <w:r>
+              <w:t>0/16</w:t>
             </w:r>
           </w:p>
         </w:tc>
@@ -2010,7 +2040,19 @@
               <w:jc w:val="center"/>
             </w:pPr>
             <w:r>
-              <w:t>29/04/17</w:t>
+              <w:t>2</w:t>
+            </w:r>
+            <w:r>
+              <w:t>9</w:t>
+            </w:r>
+            <w:r>
+              <w:t>/0</w:t>
+            </w:r>
+            <w:r>
+              <w:t>4</w:t>
+            </w:r>
+            <w:r>
+              <w:t>/17</w:t>
             </w:r>
           </w:p>
         </w:tc>
@@ -2054,7 +2096,7 @@
       <w:tblPr>
         <w:tblStyle w:val="Tabelacomgrade"/>
         <w:tblW w:w="9071" w:type="dxa"/>
-        <w:tblLook w:val="04A0" w:firstRow="1" w:lastRow="0" w:firstColumn="1" w:lastColumn="0" w:noHBand="0" w:noVBand="1"/>
+        <w:tblLook w:val="04A0"/>
       </w:tblPr>
       <w:tblGrid>
         <w:gridCol w:w="1134"/>
@@ -2819,7 +2861,7 @@
         <w:tblStyle w:val="Tabelacomgrade"/>
         <w:tblW w:w="9072" w:type="dxa"/>
         <w:shd w:val="clear" w:color="auto" w:fill="BFBFBF"/>
-        <w:tblLook w:val="04A0" w:firstRow="1" w:lastRow="0" w:firstColumn="1" w:lastColumn="0" w:noHBand="0" w:noVBand="1"/>
+        <w:tblLook w:val="04A0"/>
       </w:tblPr>
       <w:tblGrid>
         <w:gridCol w:w="1701"/>
@@ -3269,7 +3311,7 @@
         <w:tblStyle w:val="Tabelacomgrade"/>
         <w:tblW w:w="9072" w:type="dxa"/>
         <w:tblLayout w:type="fixed"/>
-        <w:tblLook w:val="04A0" w:firstRow="1" w:lastRow="0" w:firstColumn="1" w:lastColumn="0" w:noHBand="0" w:noVBand="1"/>
+        <w:tblLook w:val="04A0"/>
       </w:tblPr>
       <w:tblGrid>
         <w:gridCol w:w="1537"/>
@@ -3973,7 +4015,13 @@
               <w:rPr>
                 <w:b/>
               </w:rPr>
-              <w:t>0,1</w:t>
+              <w:t>0,</w:t>
+            </w:r>
+            <w:r>
+              <w:rPr>
+                <w:b/>
+              </w:rPr>
+              <w:t>05</w:t>
             </w:r>
           </w:p>
         </w:tc>
@@ -4072,7 +4120,13 @@
               <w:rPr>
                 <w:b/>
               </w:rPr>
-              <w:t>0,1</w:t>
+              <w:t>0,</w:t>
+            </w:r>
+            <w:r>
+              <w:rPr>
+                <w:b/>
+              </w:rPr>
+              <w:t>05</w:t>
             </w:r>
           </w:p>
         </w:tc>
@@ -4172,6 +4226,12 @@
                 <w:b/>
               </w:rPr>
               <w:t>0,0</w:t>
+            </w:r>
+            <w:r>
+              <w:rPr>
+                <w:b/>
+              </w:rPr>
+              <w:t>1</w:t>
             </w:r>
           </w:p>
         </w:tc>
@@ -4356,7 +4416,7 @@
               <w:rPr>
                 <w:b/>
               </w:rPr>
-              <w:t>0,7</w:t>
+              <w:t>1,4</w:t>
             </w:r>
           </w:p>
         </w:tc>
@@ -4664,18 +4724,18 @@
         <w:t>r</w:t>
       </w:r>
       <w:r>
-        <w:t xml:space="preserve"> </w:t>
+        <w:t xml:space="preserve"> OS</w:t>
+      </w:r>
+      <w:r>
+        <w:t xml:space="preserve"> aberta nos primeiros </w:t>
       </w:r>
       <w:proofErr w:type="gramStart"/>
       <w:r>
-        <w:t>OS</w:t>
-      </w:r>
-      <w:r>
-        <w:t xml:space="preserve"> aberta</w:t>
+        <w:t>3</w:t>
       </w:r>
       <w:proofErr w:type="gramEnd"/>
       <w:r>
-        <w:t xml:space="preserve"> nos primeiros 3 meses conforme item </w:t>
+        <w:t xml:space="preserve"> meses conforme item </w:t>
       </w:r>
       <w:r>
         <w:t>3.4 Observações sobre Prazo de Execução dos Trabalhos</w:t>
@@ -4817,7 +4877,7 @@
 </file>
 
 <file path=word/endnotes.xml><?xml version="1.0" encoding="utf-8"?>
-<w:endnotes xmlns:wpc="http://schemas.microsoft.com/office/word/2010/wordprocessingCanvas" xmlns:cx="http://schemas.microsoft.com/office/drawing/2014/chartex" xmlns:cx1="http://schemas.microsoft.com/office/drawing/2015/9/8/chartex" xmlns:cx2="http://schemas.microsoft.com/office/drawing/2015/10/21/chartex" xmlns:mc="http://schemas.openxmlformats.org/markup-compatibility/2006" xmlns:o="urn:schemas-microsoft-com:office:office" xmlns:r="http://schemas.openxmlformats.org/officeDocument/2006/relationships" xmlns:m="http://schemas.openxmlformats.org/officeDocument/2006/math" xmlns:v="urn:schemas-microsoft-com:vml" xmlns:wp14="http://schemas.microsoft.com/office/word/2010/wordprocessingDrawing" xmlns:wp="http://schemas.openxmlformats.org/drawingml/2006/wordprocessingDrawing" xmlns:w10="urn:schemas-microsoft-com:office:word" xmlns:w="http://schemas.openxmlformats.org/wordprocessingml/2006/main" xmlns:w14="http://schemas.microsoft.com/office/word/2010/wordml" xmlns:w15="http://schemas.microsoft.com/office/word/2012/wordml" xmlns:w16se="http://schemas.microsoft.com/office/word/2015/wordml/symex" xmlns:wpg="http://schemas.microsoft.com/office/word/2010/wordprocessingGroup" xmlns:wpi="http://schemas.microsoft.com/office/word/2010/wordprocessingInk" xmlns:wne="http://schemas.microsoft.com/office/word/2006/wordml" xmlns:wps="http://schemas.microsoft.com/office/word/2010/wordprocessingShape" mc:Ignorable="w14 w15 w16se wp14">
+<w:endnotes xmlns:ve="http://schemas.openxmlformats.org/markup-compatibility/2006" xmlns:o="urn:schemas-microsoft-com:office:office" xmlns:r="http://schemas.openxmlformats.org/officeDocument/2006/relationships" xmlns:m="http://schemas.openxmlformats.org/officeDocument/2006/math" xmlns:v="urn:schemas-microsoft-com:vml" xmlns:wp="http://schemas.openxmlformats.org/drawingml/2006/wordprocessingDrawing" xmlns:w10="urn:schemas-microsoft-com:office:word" xmlns:w="http://schemas.openxmlformats.org/wordprocessingml/2006/main" xmlns:wne="http://schemas.microsoft.com/office/word/2006/wordml">
   <w:endnote w:type="separator" w:id="-1">
     <w:p>
       <w:r>
@@ -4836,7 +4896,7 @@
 </file>
 
 <file path=word/footer1.xml><?xml version="1.0" encoding="utf-8"?>
-<w:ftr xmlns:wpc="http://schemas.microsoft.com/office/word/2010/wordprocessingCanvas" xmlns:cx="http://schemas.microsoft.com/office/drawing/2014/chartex" xmlns:cx1="http://schemas.microsoft.com/office/drawing/2015/9/8/chartex" xmlns:cx2="http://schemas.microsoft.com/office/drawing/2015/10/21/chartex" xmlns:mc="http://schemas.openxmlformats.org/markup-compatibility/2006" xmlns:o="urn:schemas-microsoft-com:office:office" xmlns:r="http://schemas.openxmlformats.org/officeDocument/2006/relationships" xmlns:m="http://schemas.openxmlformats.org/officeDocument/2006/math" xmlns:v="urn:schemas-microsoft-com:vml" xmlns:wp14="http://schemas.microsoft.com/office/word/2010/wordprocessingDrawing" xmlns:wp="http://schemas.openxmlformats.org/drawingml/2006/wordprocessingDrawing" xmlns:w10="urn:schemas-microsoft-com:office:word" xmlns:w="http://schemas.openxmlformats.org/wordprocessingml/2006/main" xmlns:w14="http://schemas.microsoft.com/office/word/2010/wordml" xmlns:w15="http://schemas.microsoft.com/office/word/2012/wordml" xmlns:w16se="http://schemas.microsoft.com/office/word/2015/wordml/symex" xmlns:wpg="http://schemas.microsoft.com/office/word/2010/wordprocessingGroup" xmlns:wpi="http://schemas.microsoft.com/office/word/2010/wordprocessingInk" xmlns:wne="http://schemas.microsoft.com/office/word/2006/wordml" xmlns:wps="http://schemas.microsoft.com/office/word/2010/wordprocessingShape" mc:Ignorable="w14 w15 w16se wp14">
+<w:ftr xmlns:ve="http://schemas.openxmlformats.org/markup-compatibility/2006" xmlns:o="urn:schemas-microsoft-com:office:office" xmlns:r="http://schemas.openxmlformats.org/officeDocument/2006/relationships" xmlns:m="http://schemas.openxmlformats.org/officeDocument/2006/math" xmlns:v="urn:schemas-microsoft-com:vml" xmlns:wp="http://schemas.openxmlformats.org/drawingml/2006/wordprocessingDrawing" xmlns:w10="urn:schemas-microsoft-com:office:word" xmlns:w="http://schemas.openxmlformats.org/wordprocessingml/2006/main" xmlns:wne="http://schemas.microsoft.com/office/word/2006/wordml">
   <w:p>
     <w:pPr>
       <w:pStyle w:val="Rodap"/>
@@ -4885,7 +4945,7 @@
         <w:noProof/>
         <w:lang w:eastAsia="pt-BR"/>
       </w:rPr>
-      <w:object w:dxaOrig="1440" w:dyaOrig="1440">
+      <w:pict>
         <v:shapetype id="_x0000_t75" coordsize="21600,21600" o:spt="75" o:preferrelative="t" path="m@4@5l@4@11@9@11@9@5xe" filled="f" stroked="f">
           <v:stroke joinstyle="miter"/>
           <v:formulas>
@@ -4908,15 +4968,15 @@
         <v:shape id="_x0000_s2051" type="#_x0000_t75" style="position:absolute;margin-left:275.05pt;margin-top:-9.15pt;width:211.25pt;height:35.9pt;z-index:251656704">
           <v:imagedata r:id="rId1" o:title=""/>
         </v:shape>
-        <o:OLEObject Type="Embed" ProgID="PBrush" ShapeID="_x0000_s2051" DrawAspect="Content" ObjectID="_1535543641" r:id="rId2"/>
-      </w:object>
+        <o:OLEObject Type="Embed" ProgID="PBrush" ShapeID="_x0000_s2051" DrawAspect="Content" ObjectID="_1536062529" r:id="rId2"/>
+      </w:pict>
     </w:r>
   </w:p>
 </w:ftr>
 </file>
 
 <file path=word/footnotes.xml><?xml version="1.0" encoding="utf-8"?>
-<w:footnotes xmlns:wpc="http://schemas.microsoft.com/office/word/2010/wordprocessingCanvas" xmlns:cx="http://schemas.microsoft.com/office/drawing/2014/chartex" xmlns:cx1="http://schemas.microsoft.com/office/drawing/2015/9/8/chartex" xmlns:cx2="http://schemas.microsoft.com/office/drawing/2015/10/21/chartex" xmlns:mc="http://schemas.openxmlformats.org/markup-compatibility/2006" xmlns:o="urn:schemas-microsoft-com:office:office" xmlns:r="http://schemas.openxmlformats.org/officeDocument/2006/relationships" xmlns:m="http://schemas.openxmlformats.org/officeDocument/2006/math" xmlns:v="urn:schemas-microsoft-com:vml" xmlns:wp14="http://schemas.microsoft.com/office/word/2010/wordprocessingDrawing" xmlns:wp="http://schemas.openxmlformats.org/drawingml/2006/wordprocessingDrawing" xmlns:w10="urn:schemas-microsoft-com:office:word" xmlns:w="http://schemas.openxmlformats.org/wordprocessingml/2006/main" xmlns:w14="http://schemas.microsoft.com/office/word/2010/wordml" xmlns:w15="http://schemas.microsoft.com/office/word/2012/wordml" xmlns:w16se="http://schemas.microsoft.com/office/word/2015/wordml/symex" xmlns:wpg="http://schemas.microsoft.com/office/word/2010/wordprocessingGroup" xmlns:wpi="http://schemas.microsoft.com/office/word/2010/wordprocessingInk" xmlns:wne="http://schemas.microsoft.com/office/word/2006/wordml" xmlns:wps="http://schemas.microsoft.com/office/word/2010/wordprocessingShape" mc:Ignorable="w14 w15 w16se wp14">
+<w:footnotes xmlns:ve="http://schemas.openxmlformats.org/markup-compatibility/2006" xmlns:o="urn:schemas-microsoft-com:office:office" xmlns:r="http://schemas.openxmlformats.org/officeDocument/2006/relationships" xmlns:m="http://schemas.openxmlformats.org/officeDocument/2006/math" xmlns:v="urn:schemas-microsoft-com:vml" xmlns:wp="http://schemas.openxmlformats.org/drawingml/2006/wordprocessingDrawing" xmlns:w10="urn:schemas-microsoft-com:office:word" xmlns:w="http://schemas.openxmlformats.org/wordprocessingml/2006/main" xmlns:wne="http://schemas.microsoft.com/office/word/2006/wordml">
   <w:footnote w:type="separator" w:id="-1">
     <w:p>
       <w:r>
@@ -4935,7 +4995,7 @@
 </file>
 
 <file path=word/header1.xml><?xml version="1.0" encoding="utf-8"?>
-<w:hdr xmlns:wpc="http://schemas.microsoft.com/office/word/2010/wordprocessingCanvas" xmlns:cx="http://schemas.microsoft.com/office/drawing/2014/chartex" xmlns:cx1="http://schemas.microsoft.com/office/drawing/2015/9/8/chartex" xmlns:cx2="http://schemas.microsoft.com/office/drawing/2015/10/21/chartex" xmlns:mc="http://schemas.openxmlformats.org/markup-compatibility/2006" xmlns:o="urn:schemas-microsoft-com:office:office" xmlns:r="http://schemas.openxmlformats.org/officeDocument/2006/relationships" xmlns:m="http://schemas.openxmlformats.org/officeDocument/2006/math" xmlns:v="urn:schemas-microsoft-com:vml" xmlns:wp14="http://schemas.microsoft.com/office/word/2010/wordprocessingDrawing" xmlns:wp="http://schemas.openxmlformats.org/drawingml/2006/wordprocessingDrawing" xmlns:w10="urn:schemas-microsoft-com:office:word" xmlns:w="http://schemas.openxmlformats.org/wordprocessingml/2006/main" xmlns:w14="http://schemas.microsoft.com/office/word/2010/wordml" xmlns:w15="http://schemas.microsoft.com/office/word/2012/wordml" xmlns:w16se="http://schemas.microsoft.com/office/word/2015/wordml/symex" xmlns:wpg="http://schemas.microsoft.com/office/word/2010/wordprocessingGroup" xmlns:wpi="http://schemas.microsoft.com/office/word/2010/wordprocessingInk" xmlns:wne="http://schemas.microsoft.com/office/word/2006/wordml" xmlns:wps="http://schemas.microsoft.com/office/word/2010/wordprocessingShape" mc:Ignorable="w14 w15 w16se wp14">
+<w:hdr xmlns:ve="http://schemas.openxmlformats.org/markup-compatibility/2006" xmlns:o="urn:schemas-microsoft-com:office:office" xmlns:r="http://schemas.openxmlformats.org/officeDocument/2006/relationships" xmlns:m="http://schemas.openxmlformats.org/officeDocument/2006/math" xmlns:v="urn:schemas-microsoft-com:vml" xmlns:wp="http://schemas.openxmlformats.org/drawingml/2006/wordprocessingDrawing" xmlns:w10="urn:schemas-microsoft-com:office:word" xmlns:w="http://schemas.openxmlformats.org/wordprocessingml/2006/main" xmlns:wne="http://schemas.microsoft.com/office/word/2006/wordml">
   <w:p>
     <w:pPr>
       <w:pStyle w:val="Cabealho"/>
@@ -4974,7 +5034,7 @@
                   <a:blip r:embed="rId1">
                     <a:extLst>
                       <a:ext uri="{28A0092B-C50C-407E-A947-70E740481C1C}">
-                        <a14:useLocalDpi xmlns:a14="http://schemas.microsoft.com/office/drawing/2010/main" val="0"/>
+                        <a14:useLocalDpi xmlns:a14="http://schemas.microsoft.com/office/drawing/2010/main" xmlns:wps="http://schemas.microsoft.com/office/word/2010/wordprocessingShape" xmlns:wpi="http://schemas.microsoft.com/office/word/2010/wordprocessingInk" xmlns:wpg="http://schemas.microsoft.com/office/word/2010/wordprocessingGroup" xmlns:w16se="http://schemas.microsoft.com/office/word/2015/wordml/symex" xmlns:w15="http://schemas.microsoft.com/office/word/2012/wordml" xmlns:w14="http://schemas.microsoft.com/office/word/2010/wordml" xmlns:w="http://schemas.openxmlformats.org/wordprocessingml/2006/main" xmlns:w10="urn:schemas-microsoft-com:office:word" xmlns:wp14="http://schemas.microsoft.com/office/word/2010/wordprocessingDrawing" xmlns:v="urn:schemas-microsoft-com:vml" xmlns:o="urn:schemas-microsoft-com:office:office" xmlns:mc="http://schemas.openxmlformats.org/markup-compatibility/2006" xmlns:cx2="http://schemas.microsoft.com/office/drawing/2015/10/21/chartex" xmlns:cx1="http://schemas.microsoft.com/office/drawing/2015/9/8/chartex" xmlns:cx="http://schemas.microsoft.com/office/drawing/2014/chartex" xmlns:wpc="http://schemas.microsoft.com/office/word/2010/wordprocessingCanvas" xmlns="" val="0"/>
                       </a:ext>
                     </a:extLst>
                   </a:blip>
@@ -4996,12 +5056,6 @@
               </pic:pic>
             </a:graphicData>
           </a:graphic>
-          <wp14:sizeRelH relativeFrom="page">
-            <wp14:pctWidth>0</wp14:pctWidth>
-          </wp14:sizeRelH>
-          <wp14:sizeRelV relativeFrom="page">
-            <wp14:pctHeight>0</wp14:pctHeight>
-          </wp14:sizeRelV>
         </wp:anchor>
       </w:drawing>
     </w:r>
@@ -5039,7 +5093,7 @@
                   <a:blip r:embed="rId2">
                     <a:extLst>
                       <a:ext uri="{28A0092B-C50C-407E-A947-70E740481C1C}">
-                        <a14:useLocalDpi xmlns:a14="http://schemas.microsoft.com/office/drawing/2010/main" val="0"/>
+                        <a14:useLocalDpi xmlns:a14="http://schemas.microsoft.com/office/drawing/2010/main" xmlns:wps="http://schemas.microsoft.com/office/word/2010/wordprocessingShape" xmlns:wpi="http://schemas.microsoft.com/office/word/2010/wordprocessingInk" xmlns:wpg="http://schemas.microsoft.com/office/word/2010/wordprocessingGroup" xmlns:w16se="http://schemas.microsoft.com/office/word/2015/wordml/symex" xmlns:w15="http://schemas.microsoft.com/office/word/2012/wordml" xmlns:w14="http://schemas.microsoft.com/office/word/2010/wordml" xmlns:w="http://schemas.openxmlformats.org/wordprocessingml/2006/main" xmlns:w10="urn:schemas-microsoft-com:office:word" xmlns:wp14="http://schemas.microsoft.com/office/word/2010/wordprocessingDrawing" xmlns:v="urn:schemas-microsoft-com:vml" xmlns:o="urn:schemas-microsoft-com:office:office" xmlns:mc="http://schemas.openxmlformats.org/markup-compatibility/2006" xmlns:cx2="http://schemas.microsoft.com/office/drawing/2015/10/21/chartex" xmlns:cx1="http://schemas.microsoft.com/office/drawing/2015/9/8/chartex" xmlns:cx="http://schemas.microsoft.com/office/drawing/2014/chartex" xmlns:wpc="http://schemas.microsoft.com/office/word/2010/wordprocessingCanvas" xmlns="" val="0"/>
                       </a:ext>
                     </a:extLst>
                   </a:blip>
@@ -5061,12 +5115,6 @@
               </pic:pic>
             </a:graphicData>
           </a:graphic>
-          <wp14:sizeRelH relativeFrom="page">
-            <wp14:pctWidth>0</wp14:pctWidth>
-          </wp14:sizeRelH>
-          <wp14:sizeRelV relativeFrom="page">
-            <wp14:pctHeight>0</wp14:pctHeight>
-          </wp14:sizeRelV>
         </wp:anchor>
       </w:drawing>
     </w:r>
@@ -5078,7 +5126,7 @@
 </file>
 
 <file path=word/styles.xml><?xml version="1.0" encoding="utf-8"?>
-<w:styles xmlns:mc="http://schemas.openxmlformats.org/markup-compatibility/2006" xmlns:r="http://schemas.openxmlformats.org/officeDocument/2006/relationships" xmlns:w="http://schemas.openxmlformats.org/wordprocessingml/2006/main" xmlns:w14="http://schemas.microsoft.com/office/word/2010/wordml" xmlns:w15="http://schemas.microsoft.com/office/word/2012/wordml" xmlns:w16se="http://schemas.microsoft.com/office/word/2015/wordml/symex" mc:Ignorable="w14 w15 w16se">
+<w:styles xmlns:r="http://schemas.openxmlformats.org/officeDocument/2006/relationships" xmlns:w="http://schemas.openxmlformats.org/wordprocessingml/2006/main">
   <w:docDefaults>
     <w:rPrDefault>
       <w:rPr>
@@ -5088,380 +5136,144 @@
     </w:rPrDefault>
     <w:pPrDefault/>
   </w:docDefaults>
-  <w:latentStyles w:defLockedState="0" w:defUIPriority="99" w:defSemiHidden="0" w:defUnhideWhenUsed="0" w:defQFormat="0" w:count="373">
-    <w:lsdException w:name="Normal" w:uiPriority="0" w:qFormat="1"/>
-    <w:lsdException w:name="heading 1" w:uiPriority="9" w:qFormat="1"/>
-    <w:lsdException w:name="heading 2" w:semiHidden="1" w:uiPriority="9" w:unhideWhenUsed="1" w:qFormat="1"/>
-    <w:lsdException w:name="heading 3" w:semiHidden="1" w:uiPriority="9" w:unhideWhenUsed="1" w:qFormat="1"/>
-    <w:lsdException w:name="heading 4" w:semiHidden="1" w:uiPriority="9" w:unhideWhenUsed="1" w:qFormat="1"/>
-    <w:lsdException w:name="heading 5" w:semiHidden="1" w:uiPriority="9" w:unhideWhenUsed="1" w:qFormat="1"/>
-    <w:lsdException w:name="heading 6" w:semiHidden="1" w:uiPriority="9" w:unhideWhenUsed="1" w:qFormat="1"/>
-    <w:lsdException w:name="heading 7" w:semiHidden="1" w:uiPriority="9" w:unhideWhenUsed="1" w:qFormat="1"/>
-    <w:lsdException w:name="heading 8" w:semiHidden="1" w:uiPriority="9" w:unhideWhenUsed="1" w:qFormat="1"/>
-    <w:lsdException w:name="heading 9" w:semiHidden="1" w:uiPriority="9" w:unhideWhenUsed="1" w:qFormat="1"/>
-    <w:lsdException w:name="index 1" w:semiHidden="1" w:unhideWhenUsed="1"/>
-    <w:lsdException w:name="index 2" w:semiHidden="1" w:unhideWhenUsed="1"/>
-    <w:lsdException w:name="index 3" w:semiHidden="1" w:unhideWhenUsed="1"/>
-    <w:lsdException w:name="index 4" w:semiHidden="1" w:unhideWhenUsed="1"/>
-    <w:lsdException w:name="index 5" w:semiHidden="1" w:unhideWhenUsed="1"/>
-    <w:lsdException w:name="index 6" w:semiHidden="1" w:unhideWhenUsed="1"/>
-    <w:lsdException w:name="index 7" w:semiHidden="1" w:unhideWhenUsed="1"/>
-    <w:lsdException w:name="index 8" w:semiHidden="1" w:unhideWhenUsed="1"/>
-    <w:lsdException w:name="index 9" w:semiHidden="1" w:unhideWhenUsed="1"/>
-    <w:lsdException w:name="toc 1" w:semiHidden="1" w:uiPriority="39" w:unhideWhenUsed="1"/>
-    <w:lsdException w:name="toc 2" w:semiHidden="1" w:uiPriority="39" w:unhideWhenUsed="1"/>
-    <w:lsdException w:name="toc 3" w:semiHidden="1" w:uiPriority="39" w:unhideWhenUsed="1"/>
-    <w:lsdException w:name="toc 4" w:semiHidden="1" w:uiPriority="39" w:unhideWhenUsed="1"/>
-    <w:lsdException w:name="toc 5" w:semiHidden="1" w:uiPriority="39" w:unhideWhenUsed="1"/>
-    <w:lsdException w:name="toc 6" w:semiHidden="1" w:uiPriority="39" w:unhideWhenUsed="1"/>
-    <w:lsdException w:name="toc 7" w:semiHidden="1" w:uiPriority="39" w:unhideWhenUsed="1"/>
-    <w:lsdException w:name="toc 8" w:semiHidden="1" w:uiPriority="39" w:unhideWhenUsed="1"/>
-    <w:lsdException w:name="toc 9" w:semiHidden="1" w:uiPriority="39" w:unhideWhenUsed="1"/>
-    <w:lsdException w:name="Normal Indent" w:semiHidden="1" w:unhideWhenUsed="1"/>
-    <w:lsdException w:name="footnote text" w:semiHidden="1" w:unhideWhenUsed="1"/>
-    <w:lsdException w:name="annotation text" w:semiHidden="1" w:unhideWhenUsed="1"/>
-    <w:lsdException w:name="header" w:semiHidden="1" w:unhideWhenUsed="1"/>
-    <w:lsdException w:name="footer" w:semiHidden="1" w:unhideWhenUsed="1"/>
-    <w:lsdException w:name="index heading" w:semiHidden="1" w:unhideWhenUsed="1"/>
-    <w:lsdException w:name="caption" w:semiHidden="1" w:uiPriority="35" w:unhideWhenUsed="1" w:qFormat="1"/>
-    <w:lsdException w:name="table of figures" w:semiHidden="1" w:unhideWhenUsed="1"/>
-    <w:lsdException w:name="envelope address" w:semiHidden="1" w:unhideWhenUsed="1"/>
-    <w:lsdException w:name="envelope return" w:semiHidden="1" w:unhideWhenUsed="1"/>
-    <w:lsdException w:name="footnote reference" w:semiHidden="1" w:unhideWhenUsed="1"/>
-    <w:lsdException w:name="annotation reference" w:semiHidden="1" w:unhideWhenUsed="1"/>
-    <w:lsdException w:name="line number" w:semiHidden="1" w:unhideWhenUsed="1"/>
-    <w:lsdException w:name="page number" w:semiHidden="1" w:unhideWhenUsed="1"/>
-    <w:lsdException w:name="endnote reference" w:semiHidden="1" w:unhideWhenUsed="1"/>
-    <w:lsdException w:name="endnote text" w:semiHidden="1" w:unhideWhenUsed="1"/>
-    <w:lsdException w:name="table of authorities" w:semiHidden="1" w:unhideWhenUsed="1"/>
-    <w:lsdException w:name="macro" w:semiHidden="1" w:unhideWhenUsed="1"/>
-    <w:lsdException w:name="toa heading" w:semiHidden="1" w:unhideWhenUsed="1"/>
-    <w:lsdException w:name="List" w:semiHidden="1" w:unhideWhenUsed="1"/>
-    <w:lsdException w:name="List Bullet" w:semiHidden="1" w:unhideWhenUsed="1"/>
-    <w:lsdException w:name="List Number" w:semiHidden="1" w:unhideWhenUsed="1"/>
-    <w:lsdException w:name="List 2" w:semiHidden="1" w:unhideWhenUsed="1"/>
-    <w:lsdException w:name="List 3" w:semiHidden="1" w:unhideWhenUsed="1"/>
-    <w:lsdException w:name="List 4" w:semiHidden="1" w:unhideWhenUsed="1"/>
-    <w:lsdException w:name="List 5" w:semiHidden="1" w:unhideWhenUsed="1"/>
-    <w:lsdException w:name="List Bullet 2" w:semiHidden="1" w:unhideWhenUsed="1"/>
-    <w:lsdException w:name="List Bullet 3" w:semiHidden="1" w:unhideWhenUsed="1"/>
-    <w:lsdException w:name="List Bullet 4" w:semiHidden="1" w:unhideWhenUsed="1"/>
-    <w:lsdException w:name="List Bullet 5" w:semiHidden="1" w:unhideWhenUsed="1"/>
-    <w:lsdException w:name="List Number 2" w:semiHidden="1" w:unhideWhenUsed="1"/>
-    <w:lsdException w:name="List Number 3" w:semiHidden="1" w:unhideWhenUsed="1"/>
-    <w:lsdException w:name="List Number 4" w:semiHidden="1" w:unhideWhenUsed="1"/>
-    <w:lsdException w:name="List Number 5" w:semiHidden="1" w:unhideWhenUsed="1"/>
-    <w:lsdException w:name="Title" w:uiPriority="10" w:qFormat="1"/>
-    <w:lsdException w:name="Closing" w:semiHidden="1" w:unhideWhenUsed="1"/>
-    <w:lsdException w:name="Signature" w:semiHidden="1" w:unhideWhenUsed="1"/>
-    <w:lsdException w:name="Default Paragraph Font" w:semiHidden="1" w:uiPriority="1" w:unhideWhenUsed="1"/>
-    <w:lsdException w:name="Body Text" w:semiHidden="1" w:unhideWhenUsed="1"/>
-    <w:lsdException w:name="Body Text Indent" w:semiHidden="1" w:unhideWhenUsed="1"/>
-    <w:lsdException w:name="List Continue" w:semiHidden="1" w:unhideWhenUsed="1"/>
-    <w:lsdException w:name="List Continue 2" w:semiHidden="1" w:unhideWhenUsed="1"/>
-    <w:lsdException w:name="List Continue 3" w:semiHidden="1" w:unhideWhenUsed="1"/>
-    <w:lsdException w:name="List Continue 4" w:semiHidden="1" w:unhideWhenUsed="1"/>
-    <w:lsdException w:name="List Continue 5" w:semiHidden="1" w:unhideWhenUsed="1"/>
-    <w:lsdException w:name="Message Header" w:semiHidden="1" w:unhideWhenUsed="1"/>
-    <w:lsdException w:name="Subtitle" w:uiPriority="11" w:qFormat="1"/>
-    <w:lsdException w:name="Salutation" w:semiHidden="1" w:unhideWhenUsed="1"/>
-    <w:lsdException w:name="Date" w:semiHidden="1" w:unhideWhenUsed="1"/>
-    <w:lsdException w:name="Body Text First Indent" w:semiHidden="1" w:unhideWhenUsed="1"/>
-    <w:lsdException w:name="Body Text First Indent 2" w:semiHidden="1" w:unhideWhenUsed="1"/>
-    <w:lsdException w:name="Note Heading" w:semiHidden="1" w:unhideWhenUsed="1"/>
-    <w:lsdException w:name="Body Text 2" w:semiHidden="1" w:unhideWhenUsed="1"/>
-    <w:lsdException w:name="Body Text 3" w:semiHidden="1" w:unhideWhenUsed="1"/>
-    <w:lsdException w:name="Body Text Indent 2" w:semiHidden="1" w:unhideWhenUsed="1"/>
-    <w:lsdException w:name="Body Text Indent 3" w:semiHidden="1" w:unhideWhenUsed="1"/>
-    <w:lsdException w:name="Block Text" w:semiHidden="1" w:unhideWhenUsed="1"/>
-    <w:lsdException w:name="Hyperlink" w:semiHidden="1" w:unhideWhenUsed="1"/>
-    <w:lsdException w:name="FollowedHyperlink" w:semiHidden="1" w:unhideWhenUsed="1"/>
-    <w:lsdException w:name="Strong" w:uiPriority="22" w:qFormat="1"/>
-    <w:lsdException w:name="Emphasis" w:uiPriority="20" w:qFormat="1"/>
-    <w:lsdException w:name="Document Map" w:semiHidden="1" w:unhideWhenUsed="1"/>
-    <w:lsdException w:name="Plain Text" w:semiHidden="1" w:unhideWhenUsed="1"/>
-    <w:lsdException w:name="E-mail Signature" w:semiHidden="1" w:unhideWhenUsed="1"/>
-    <w:lsdException w:name="HTML Top of Form" w:semiHidden="1" w:unhideWhenUsed="1"/>
-    <w:lsdException w:name="HTML Bottom of Form" w:semiHidden="1" w:unhideWhenUsed="1"/>
-    <w:lsdException w:name="Normal (Web)" w:semiHidden="1" w:unhideWhenUsed="1"/>
-    <w:lsdException w:name="HTML Acronym" w:semiHidden="1" w:unhideWhenUsed="1"/>
-    <w:lsdException w:name="HTML Address" w:semiHidden="1" w:unhideWhenUsed="1"/>
-    <w:lsdException w:name="HTML Cite" w:semiHidden="1" w:unhideWhenUsed="1"/>
-    <w:lsdException w:name="HTML Code" w:semiHidden="1" w:unhideWhenUsed="1"/>
-    <w:lsdException w:name="HTML Definition" w:semiHidden="1" w:unhideWhenUsed="1"/>
-    <w:lsdException w:name="HTML Keyboard" w:semiHidden="1" w:unhideWhenUsed="1"/>
-    <w:lsdException w:name="HTML Preformatted" w:semiHidden="1" w:unhideWhenUsed="1"/>
-    <w:lsdException w:name="HTML Sample" w:semiHidden="1" w:unhideWhenUsed="1"/>
-    <w:lsdException w:name="HTML Typewriter" w:semiHidden="1" w:unhideWhenUsed="1"/>
-    <w:lsdException w:name="HTML Variable" w:semiHidden="1" w:unhideWhenUsed="1"/>
-    <w:lsdException w:name="Normal Table" w:semiHidden="1" w:unhideWhenUsed="1"/>
-    <w:lsdException w:name="annotation subject" w:semiHidden="1" w:unhideWhenUsed="1"/>
-    <w:lsdException w:name="No List" w:semiHidden="1" w:unhideWhenUsed="1"/>
-    <w:lsdException w:name="Outline List 1" w:semiHidden="1" w:unhideWhenUsed="1"/>
-    <w:lsdException w:name="Outline List 2" w:semiHidden="1" w:unhideWhenUsed="1"/>
-    <w:lsdException w:name="Outline List 3" w:semiHidden="1" w:unhideWhenUsed="1"/>
-    <w:lsdException w:name="Table Simple 1" w:semiHidden="1" w:unhideWhenUsed="1"/>
-    <w:lsdException w:name="Table Simple 2" w:semiHidden="1" w:unhideWhenUsed="1"/>
-    <w:lsdException w:name="Table Simple 3" w:semiHidden="1" w:unhideWhenUsed="1"/>
-    <w:lsdException w:name="Table Classic 1" w:semiHidden="1" w:unhideWhenUsed="1"/>
-    <w:lsdException w:name="Table Classic 2" w:semiHidden="1" w:unhideWhenUsed="1"/>
-    <w:lsdException w:name="Table Classic 3" w:semiHidden="1" w:unhideWhenUsed="1"/>
-    <w:lsdException w:name="Table Classic 4" w:semiHidden="1" w:unhideWhenUsed="1"/>
-    <w:lsdException w:name="Table Colorful 1" w:semiHidden="1" w:unhideWhenUsed="1"/>
-    <w:lsdException w:name="Table Colorful 2" w:semiHidden="1" w:unhideWhenUsed="1"/>
-    <w:lsdException w:name="Table Colorful 3" w:semiHidden="1" w:unhideWhenUsed="1"/>
-    <w:lsdException w:name="Table Columns 1" w:semiHidden="1" w:unhideWhenUsed="1"/>
-    <w:lsdException w:name="Table Columns 2" w:semiHidden="1" w:unhideWhenUsed="1"/>
-    <w:lsdException w:name="Table Columns 3" w:semiHidden="1" w:unhideWhenUsed="1"/>
-    <w:lsdException w:name="Table Columns 4" w:semiHidden="1" w:unhideWhenUsed="1"/>
-    <w:lsdException w:name="Table Columns 5" w:semiHidden="1" w:unhideWhenUsed="1"/>
-    <w:lsdException w:name="Table Grid 1" w:semiHidden="1" w:unhideWhenUsed="1"/>
-    <w:lsdException w:name="Table Grid 2" w:semiHidden="1" w:unhideWhenUsed="1"/>
-    <w:lsdException w:name="Table Grid 3" w:semiHidden="1" w:unhideWhenUsed="1"/>
-    <w:lsdException w:name="Table Grid 4" w:semiHidden="1" w:unhideWhenUsed="1"/>
-    <w:lsdException w:name="Table Grid 5" w:semiHidden="1" w:unhideWhenUsed="1"/>
-    <w:lsdException w:name="Table Grid 6" w:semiHidden="1" w:unhideWhenUsed="1"/>
-    <w:lsdException w:name="Table Grid 7" w:semiHidden="1" w:unhideWhenUsed="1"/>
-    <w:lsdException w:name="Table Grid 8" w:semiHidden="1" w:unhideWhenUsed="1"/>
-    <w:lsdException w:name="Table List 1" w:semiHidden="1" w:unhideWhenUsed="1"/>
-    <w:lsdException w:name="Table List 2" w:semiHidden="1" w:unhideWhenUsed="1"/>
-    <w:lsdException w:name="Table List 3" w:semiHidden="1" w:unhideWhenUsed="1"/>
-    <w:lsdException w:name="Table List 4" w:semiHidden="1" w:unhideWhenUsed="1"/>
-    <w:lsdException w:name="Table List 5" w:semiHidden="1" w:unhideWhenUsed="1"/>
-    <w:lsdException w:name="Table List 6" w:semiHidden="1" w:unhideWhenUsed="1"/>
-    <w:lsdException w:name="Table List 7" w:semiHidden="1" w:unhideWhenUsed="1"/>
-    <w:lsdException w:name="Table List 8" w:semiHidden="1" w:unhideWhenUsed="1"/>
-    <w:lsdException w:name="Table 3D effects 1" w:semiHidden="1" w:unhideWhenUsed="1"/>
-    <w:lsdException w:name="Table 3D effects 2" w:semiHidden="1" w:unhideWhenUsed="1"/>
-    <w:lsdException w:name="Table 3D effects 3" w:semiHidden="1" w:unhideWhenUsed="1"/>
-    <w:lsdException w:name="Table Contemporary" w:semiHidden="1" w:unhideWhenUsed="1"/>
-    <w:lsdException w:name="Table Elegant" w:semiHidden="1" w:unhideWhenUsed="1"/>
-    <w:lsdException w:name="Table Professional" w:semiHidden="1" w:unhideWhenUsed="1"/>
-    <w:lsdException w:name="Table Subtle 1" w:semiHidden="1" w:unhideWhenUsed="1"/>
-    <w:lsdException w:name="Table Subtle 2" w:semiHidden="1" w:unhideWhenUsed="1"/>
-    <w:lsdException w:name="Table Web 1" w:semiHidden="1" w:unhideWhenUsed="1"/>
-    <w:lsdException w:name="Table Web 2" w:semiHidden="1" w:unhideWhenUsed="1"/>
-    <w:lsdException w:name="Table Web 3" w:semiHidden="1" w:unhideWhenUsed="1"/>
-    <w:lsdException w:name="Balloon Text" w:semiHidden="1" w:unhideWhenUsed="1"/>
-    <w:lsdException w:name="Table Grid" w:uiPriority="39"/>
-    <w:lsdException w:name="Table Theme" w:semiHidden="1" w:unhideWhenUsed="1"/>
-    <w:lsdException w:name="Placeholder Text" w:semiHidden="1"/>
-    <w:lsdException w:name="No Spacing" w:uiPriority="1" w:qFormat="1"/>
-    <w:lsdException w:name="Light Shading" w:uiPriority="60"/>
-    <w:lsdException w:name="Light List" w:uiPriority="61"/>
-    <w:lsdException w:name="Light Grid" w:uiPriority="62"/>
-    <w:lsdException w:name="Medium Shading 1" w:uiPriority="63"/>
-    <w:lsdException w:name="Medium Shading 2" w:uiPriority="64"/>
-    <w:lsdException w:name="Medium List 1" w:uiPriority="65"/>
-    <w:lsdException w:name="Medium List 2" w:uiPriority="66"/>
-    <w:lsdException w:name="Medium Grid 1" w:uiPriority="67"/>
-    <w:lsdException w:name="Medium Grid 2" w:uiPriority="68"/>
-    <w:lsdException w:name="Medium Grid 3" w:uiPriority="69"/>
-    <w:lsdException w:name="Dark List" w:uiPriority="70"/>
-    <w:lsdException w:name="Colorful Shading" w:uiPriority="71"/>
-    <w:lsdException w:name="Colorful List" w:uiPriority="72"/>
-    <w:lsdException w:name="Colorful Grid" w:uiPriority="73"/>
-    <w:lsdException w:name="Light Shading Accent 1" w:uiPriority="60"/>
-    <w:lsdException w:name="Light List Accent 1" w:uiPriority="61"/>
-    <w:lsdException w:name="Light Grid Accent 1" w:uiPriority="62"/>
-    <w:lsdException w:name="Medium Shading 1 Accent 1" w:uiPriority="63"/>
-    <w:lsdException w:name="Medium Shading 2 Accent 1" w:uiPriority="64"/>
-    <w:lsdException w:name="Medium List 1 Accent 1" w:uiPriority="65"/>
-    <w:lsdException w:name="Revision" w:semiHidden="1"/>
-    <w:lsdException w:name="List Paragraph" w:uiPriority="34" w:qFormat="1"/>
-    <w:lsdException w:name="Quote" w:uiPriority="29" w:qFormat="1"/>
-    <w:lsdException w:name="Intense Quote" w:uiPriority="30" w:qFormat="1"/>
-    <w:lsdException w:name="Medium List 2 Accent 1" w:uiPriority="66"/>
-    <w:lsdException w:name="Medium Grid 1 Accent 1" w:uiPriority="67"/>
-    <w:lsdException w:name="Medium Grid 2 Accent 1" w:uiPriority="68"/>
-    <w:lsdException w:name="Medium Grid 3 Accent 1" w:uiPriority="69"/>
-    <w:lsdException w:name="Dark List Accent 1" w:uiPriority="70"/>
-    <w:lsdException w:name="Colorful Shading Accent 1" w:uiPriority="71"/>
-    <w:lsdException w:name="Colorful List Accent 1" w:uiPriority="72"/>
-    <w:lsdException w:name="Colorful Grid Accent 1" w:uiPriority="73"/>
-    <w:lsdException w:name="Light Shading Accent 2" w:uiPriority="60"/>
-    <w:lsdException w:name="Light List Accent 2" w:uiPriority="61"/>
-    <w:lsdException w:name="Light Grid Accent 2" w:uiPriority="62"/>
-    <w:lsdException w:name="Medium Shading 1 Accent 2" w:uiPriority="63"/>
-    <w:lsdException w:name="Medium Shading 2 Accent 2" w:uiPriority="64"/>
-    <w:lsdException w:name="Medium List 1 Accent 2" w:uiPriority="65"/>
-    <w:lsdException w:name="Medium List 2 Accent 2" w:uiPriority="66"/>
-    <w:lsdException w:name="Medium Grid 1 Accent 2" w:uiPriority="67"/>
-    <w:lsdException w:name="Medium Grid 2 Accent 2" w:uiPriority="68"/>
-    <w:lsdException w:name="Medium Grid 3 Accent 2" w:uiPriority="69"/>
-    <w:lsdException w:name="Dark List Accent 2" w:uiPriority="70"/>
-    <w:lsdException w:name="Colorful Shading Accent 2" w:uiPriority="71"/>
-    <w:lsdException w:name="Colorful List Accent 2" w:uiPriority="72"/>
-    <w:lsdException w:name="Colorful Grid Accent 2" w:uiPriority="73"/>
-    <w:lsdException w:name="Light Shading Accent 3" w:uiPriority="60"/>
-    <w:lsdException w:name="Light List Accent 3" w:uiPriority="61"/>
-    <w:lsdException w:name="Light Grid Accent 3" w:uiPriority="62"/>
-    <w:lsdException w:name="Medium Shading 1 Accent 3" w:uiPriority="63"/>
-    <w:lsdException w:name="Medium Shading 2 Accent 3" w:uiPriority="64"/>
-    <w:lsdException w:name="Medium List 1 Accent 3" w:uiPriority="65"/>
-    <w:lsdException w:name="Medium List 2 Accent 3" w:uiPriority="66"/>
-    <w:lsdException w:name="Medium Grid 1 Accent 3" w:uiPriority="67"/>
-    <w:lsdException w:name="Medium Grid 2 Accent 3" w:uiPriority="68"/>
-    <w:lsdException w:name="Medium Grid 3 Accent 3" w:uiPriority="69"/>
-    <w:lsdException w:name="Dark List Accent 3" w:uiPriority="70"/>
-    <w:lsdException w:name="Colorful Shading Accent 3" w:uiPriority="71"/>
-    <w:lsdException w:name="Colorful List Accent 3" w:uiPriority="72"/>
-    <w:lsdException w:name="Colorful Grid Accent 3" w:uiPriority="73"/>
-    <w:lsdException w:name="Light Shading Accent 4" w:uiPriority="60"/>
-    <w:lsdException w:name="Light List Accent 4" w:uiPriority="61"/>
-    <w:lsdException w:name="Light Grid Accent 4" w:uiPriority="62"/>
-    <w:lsdException w:name="Medium Shading 1 Accent 4" w:uiPriority="63"/>
-    <w:lsdException w:name="Medium Shading 2 Accent 4" w:uiPriority="64"/>
-    <w:lsdException w:name="Medium List 1 Accent 4" w:uiPriority="65"/>
-    <w:lsdException w:name="Medium List 2 Accent 4" w:uiPriority="66"/>
-    <w:lsdException w:name="Medium Grid 1 Accent 4" w:uiPriority="67"/>
-    <w:lsdException w:name="Medium Grid 2 Accent 4" w:uiPriority="68"/>
-    <w:lsdException w:name="Medium Grid 3 Accent 4" w:uiPriority="69"/>
-    <w:lsdException w:name="Dark List Accent 4" w:uiPriority="70"/>
-    <w:lsdException w:name="Colorful Shading Accent 4" w:uiPriority="71"/>
-    <w:lsdException w:name="Colorful List Accent 4" w:uiPriority="72"/>
-    <w:lsdException w:name="Colorful Grid Accent 4" w:uiPriority="73"/>
-    <w:lsdException w:name="Light Shading Accent 5" w:uiPriority="60"/>
-    <w:lsdException w:name="Light List Accent 5" w:uiPriority="61"/>
-    <w:lsdException w:name="Light Grid Accent 5" w:uiPriority="62"/>
-    <w:lsdException w:name="Medium Shading 1 Accent 5" w:uiPriority="63"/>
-    <w:lsdException w:name="Medium Shading 2 Accent 5" w:uiPriority="64"/>
-    <w:lsdException w:name="Medium List 1 Accent 5" w:uiPriority="65"/>
-    <w:lsdException w:name="Medium List 2 Accent 5" w:uiPriority="66"/>
-    <w:lsdException w:name="Medium Grid 1 Accent 5" w:uiPriority="67"/>
-    <w:lsdException w:name="Medium Grid 2 Accent 5" w:uiPriority="68"/>
-    <w:lsdException w:name="Medium Grid 3 Accent 5" w:uiPriority="69"/>
-    <w:lsdException w:name="Dark List Accent 5" w:uiPriority="70"/>
-    <w:lsdException w:name="Colorful Shading Accent 5" w:uiPriority="71"/>
-    <w:lsdException w:name="Colorful List Accent 5" w:uiPriority="72"/>
-    <w:lsdException w:name="Colorful Grid Accent 5" w:uiPriority="73"/>
-    <w:lsdException w:name="Light Shading Accent 6" w:uiPriority="60"/>
-    <w:lsdException w:name="Light List Accent 6" w:uiPriority="61"/>
-    <w:lsdException w:name="Light Grid Accent 6" w:uiPriority="62"/>
-    <w:lsdException w:name="Medium Shading 1 Accent 6" w:uiPriority="63"/>
-    <w:lsdException w:name="Medium Shading 2 Accent 6" w:uiPriority="64"/>
-    <w:lsdException w:name="Medium List 1 Accent 6" w:uiPriority="65"/>
-    <w:lsdException w:name="Medium List 2 Accent 6" w:uiPriority="66"/>
-    <w:lsdException w:name="Medium Grid 1 Accent 6" w:uiPriority="67"/>
-    <w:lsdException w:name="Medium Grid 2 Accent 6" w:uiPriority="68"/>
-    <w:lsdException w:name="Medium Grid 3 Accent 6" w:uiPriority="69"/>
-    <w:lsdException w:name="Dark List Accent 6" w:uiPriority="70"/>
-    <w:lsdException w:name="Colorful Shading Accent 6" w:uiPriority="71"/>
-    <w:lsdException w:name="Colorful List Accent 6" w:uiPriority="72"/>
-    <w:lsdException w:name="Colorful Grid Accent 6" w:uiPriority="73"/>
-    <w:lsdException w:name="Subtle Emphasis" w:uiPriority="19" w:qFormat="1"/>
-    <w:lsdException w:name="Intense Emphasis" w:uiPriority="21" w:qFormat="1"/>
-    <w:lsdException w:name="Subtle Reference" w:uiPriority="31" w:qFormat="1"/>
-    <w:lsdException w:name="Intense Reference" w:uiPriority="32" w:qFormat="1"/>
-    <w:lsdException w:name="Book Title" w:uiPriority="33" w:qFormat="1"/>
-    <w:lsdException w:name="Bibliography" w:semiHidden="1" w:uiPriority="37" w:unhideWhenUsed="1"/>
-    <w:lsdException w:name="TOC Heading" w:semiHidden="1" w:uiPriority="39" w:unhideWhenUsed="1" w:qFormat="1"/>
-    <w:lsdException w:name="Plain Table 1" w:uiPriority="41"/>
-    <w:lsdException w:name="Plain Table 2" w:uiPriority="42"/>
-    <w:lsdException w:name="Plain Table 3" w:uiPriority="43"/>
-    <w:lsdException w:name="Plain Table 4" w:uiPriority="44"/>
-    <w:lsdException w:name="Plain Table 5" w:uiPriority="45"/>
-    <w:lsdException w:name="Grid Table Light" w:uiPriority="40"/>
-    <w:lsdException w:name="Grid Table 1 Light" w:uiPriority="46"/>
-    <w:lsdException w:name="Grid Table 2" w:uiPriority="47"/>
-    <w:lsdException w:name="Grid Table 3" w:uiPriority="48"/>
-    <w:lsdException w:name="Grid Table 4" w:uiPriority="49"/>
-    <w:lsdException w:name="Grid Table 5 Dark" w:uiPriority="50"/>
-    <w:lsdException w:name="Grid Table 6 Colorful" w:uiPriority="51"/>
-    <w:lsdException w:name="Grid Table 7 Colorful" w:uiPriority="52"/>
-    <w:lsdException w:name="Grid Table 1 Light Accent 1" w:uiPriority="46"/>
-    <w:lsdException w:name="Grid Table 2 Accent 1" w:uiPriority="47"/>
-    <w:lsdException w:name="Grid Table 3 Accent 1" w:uiPriority="48"/>
-    <w:lsdException w:name="Grid Table 4 Accent 1" w:uiPriority="49"/>
-    <w:lsdException w:name="Grid Table 5 Dark Accent 1" w:uiPriority="50"/>
-    <w:lsdException w:name="Grid Table 6 Colorful Accent 1" w:uiPriority="51"/>
-    <w:lsdException w:name="Grid Table 7 Colorful Accent 1" w:uiPriority="52"/>
-    <w:lsdException w:name="Grid Table 1 Light Accent 2" w:uiPriority="46"/>
-    <w:lsdException w:name="Grid Table 2 Accent 2" w:uiPriority="47"/>
-    <w:lsdException w:name="Grid Table 3 Accent 2" w:uiPriority="48"/>
-    <w:lsdException w:name="Grid Table 4 Accent 2" w:uiPriority="49"/>
-    <w:lsdException w:name="Grid Table 5 Dark Accent 2" w:uiPriority="50"/>
-    <w:lsdException w:name="Grid Table 6 Colorful Accent 2" w:uiPriority="51"/>
-    <w:lsdException w:name="Grid Table 7 Colorful Accent 2" w:uiPriority="52"/>
-    <w:lsdException w:name="Grid Table 1 Light Accent 3" w:uiPriority="46"/>
-    <w:lsdException w:name="Grid Table 2 Accent 3" w:uiPriority="47"/>
-    <w:lsdException w:name="Grid Table 3 Accent 3" w:uiPriority="48"/>
-    <w:lsdException w:name="Grid Table 4 Accent 3" w:uiPriority="49"/>
-    <w:lsdException w:name="Grid Table 5 Dark Accent 3" w:uiPriority="50"/>
-    <w:lsdException w:name="Grid Table 6 Colorful Accent 3" w:uiPriority="51"/>
-    <w:lsdException w:name="Grid Table 7 Colorful Accent 3" w:uiPriority="52"/>
-    <w:lsdException w:name="Grid Table 1 Light Accent 4" w:uiPriority="46"/>
-    <w:lsdException w:name="Grid Table 2 Accent 4" w:uiPriority="47"/>
-    <w:lsdException w:name="Grid Table 3 Accent 4" w:uiPriority="48"/>
-    <w:lsdException w:name="Grid Table 4 Accent 4" w:uiPriority="49"/>
-    <w:lsdException w:name="Grid Table 5 Dark Accent 4" w:uiPriority="50"/>
-    <w:lsdException w:name="Grid Table 6 Colorful Accent 4" w:uiPriority="51"/>
-    <w:lsdException w:name="Grid Table 7 Colorful Accent 4" w:uiPriority="52"/>
-    <w:lsdException w:name="Grid Table 1 Light Accent 5" w:uiPriority="46"/>
-    <w:lsdException w:name="Grid Table 2 Accent 5" w:uiPriority="47"/>
-    <w:lsdException w:name="Grid Table 3 Accent 5" w:uiPriority="48"/>
-    <w:lsdException w:name="Grid Table 4 Accent 5" w:uiPriority="49"/>
-    <w:lsdException w:name="Grid Table 5 Dark Accent 5" w:uiPriority="50"/>
-    <w:lsdException w:name="Grid Table 6 Colorful Accent 5" w:uiPriority="51"/>
-    <w:lsdException w:name="Grid Table 7 Colorful Accent 5" w:uiPriority="52"/>
-    <w:lsdException w:name="Grid Table 1 Light Accent 6" w:uiPriority="46"/>
-    <w:lsdException w:name="Grid Table 2 Accent 6" w:uiPriority="47"/>
-    <w:lsdException w:name="Grid Table 3 Accent 6" w:uiPriority="48"/>
-    <w:lsdException w:name="Grid Table 4 Accent 6" w:uiPriority="49"/>
-    <w:lsdException w:name="Grid Table 5 Dark Accent 6" w:uiPriority="50"/>
-    <w:lsdException w:name="Grid Table 6 Colorful Accent 6" w:uiPriority="51"/>
-    <w:lsdException w:name="Grid Table 7 Colorful Accent 6" w:uiPriority="52"/>
-    <w:lsdException w:name="List Table 1 Light" w:uiPriority="46"/>
-    <w:lsdException w:name="List Table 2" w:uiPriority="47"/>
-    <w:lsdException w:name="List Table 3" w:uiPriority="48"/>
-    <w:lsdException w:name="List Table 4" w:uiPriority="49"/>
-    <w:lsdException w:name="List Table 5 Dark" w:uiPriority="50"/>
-    <w:lsdException w:name="List Table 6 Colorful" w:uiPriority="51"/>
-    <w:lsdException w:name="List Table 7 Colorful" w:uiPriority="52"/>
-    <w:lsdException w:name="List Table 1 Light Accent 1" w:uiPriority="46"/>
-    <w:lsdException w:name="List Table 2 Accent 1" w:uiPriority="47"/>
-    <w:lsdException w:name="List Table 3 Accent 1" w:uiPriority="48"/>
-    <w:lsdException w:name="List Table 4 Accent 1" w:uiPriority="49"/>
-    <w:lsdException w:name="List Table 5 Dark Accent 1" w:uiPriority="50"/>
-    <w:lsdException w:name="List Table 6 Colorful Accent 1" w:uiPriority="51"/>
-    <w:lsdException w:name="List Table 7 Colorful Accent 1" w:uiPriority="52"/>
-    <w:lsdException w:name="List Table 1 Light Accent 2" w:uiPriority="46"/>
-    <w:lsdException w:name="List Table 2 Accent 2" w:uiPriority="47"/>
-    <w:lsdException w:name="List Table 3 Accent 2" w:uiPriority="48"/>
-    <w:lsdException w:name="List Table 4 Accent 2" w:uiPriority="49"/>
-    <w:lsdException w:name="List Table 5 Dark Accent 2" w:uiPriority="50"/>
-    <w:lsdException w:name="List Table 6 Colorful Accent 2" w:uiPriority="51"/>
-    <w:lsdException w:name="List Table 7 Colorful Accent 2" w:uiPriority="52"/>
-    <w:lsdException w:name="List Table 1 Light Accent 3" w:uiPriority="46"/>
-    <w:lsdException w:name="List Table 2 Accent 3" w:uiPriority="47"/>
-    <w:lsdException w:name="List Table 3 Accent 3" w:uiPriority="48"/>
-    <w:lsdException w:name="List Table 4 Accent 3" w:uiPriority="49"/>
-    <w:lsdException w:name="List Table 5 Dark Accent 3" w:uiPriority="50"/>
-    <w:lsdException w:name="List Table 6 Colorful Accent 3" w:uiPriority="51"/>
-    <w:lsdException w:name="List Table 7 Colorful Accent 3" w:uiPriority="52"/>
-    <w:lsdException w:name="List Table 1 Light Accent 4" w:uiPriority="46"/>
-    <w:lsdException w:name="List Table 2 Accent 4" w:uiPriority="47"/>
-    <w:lsdException w:name="List Table 3 Accent 4" w:uiPriority="48"/>
-    <w:lsdException w:name="List Table 4 Accent 4" w:uiPriority="49"/>
-    <w:lsdException w:name="List Table 5 Dark Accent 4" w:uiPriority="50"/>
-    <w:lsdException w:name="List Table 6 Colorful Accent 4" w:uiPriority="51"/>
-    <w:lsdException w:name="List Table 7 Colorful Accent 4" w:uiPriority="52"/>
-    <w:lsdException w:name="List Table 1 Light Accent 5" w:uiPriority="46"/>
-    <w:lsdException w:name="List Table 2 Accent 5" w:uiPriority="47"/>
-    <w:lsdException w:name="List Table 3 Accent 5" w:uiPriority="48"/>
-    <w:lsdException w:name="List Table 4 Accent 5" w:uiPriority="49"/>
-    <w:lsdException w:name="List Table 5 Dark Accent 5" w:uiPriority="50"/>
-    <w:lsdException w:name="List Table 6 Colorful Accent 5" w:uiPriority="51"/>
-    <w:lsdException w:name="List Table 7 Colorful Accent 5" w:uiPriority="52"/>
-    <w:lsdException w:name="List Table 1 Light Accent 6" w:uiPriority="46"/>
-    <w:lsdException w:name="List Table 2 Accent 6" w:uiPriority="47"/>
-    <w:lsdException w:name="List Table 3 Accent 6" w:uiPriority="48"/>
-    <w:lsdException w:name="List Table 4 Accent 6" w:uiPriority="49"/>
-    <w:lsdException w:name="List Table 5 Dark Accent 6" w:uiPriority="50"/>
-    <w:lsdException w:name="List Table 6 Colorful Accent 6" w:uiPriority="51"/>
-    <w:lsdException w:name="List Table 7 Colorful Accent 6" w:uiPriority="52"/>
-    <w:lsdException w:name="Mention" w:semiHidden="1" w:unhideWhenUsed="1"/>
-    <w:lsdException w:name="Smart Hyperlink" w:semiHidden="1" w:unhideWhenUsed="1"/>
+  <w:latentStyles w:defLockedState="0" w:defUIPriority="99" w:defSemiHidden="1" w:defUnhideWhenUsed="1" w:defQFormat="0" w:count="267">
+    <w:lsdException w:name="Normal" w:semiHidden="0" w:uiPriority="0" w:unhideWhenUsed="0" w:qFormat="1"/>
+    <w:lsdException w:name="heading 1" w:semiHidden="0" w:uiPriority="9" w:unhideWhenUsed="0" w:qFormat="1"/>
+    <w:lsdException w:name="heading 2" w:uiPriority="9" w:qFormat="1"/>
+    <w:lsdException w:name="heading 3" w:uiPriority="9" w:qFormat="1"/>
+    <w:lsdException w:name="heading 4" w:uiPriority="9" w:qFormat="1"/>
+    <w:lsdException w:name="heading 5" w:uiPriority="9" w:qFormat="1"/>
+    <w:lsdException w:name="heading 6" w:uiPriority="9" w:qFormat="1"/>
+    <w:lsdException w:name="heading 7" w:uiPriority="9" w:qFormat="1"/>
+    <w:lsdException w:name="heading 8" w:uiPriority="9" w:qFormat="1"/>
+    <w:lsdException w:name="heading 9" w:uiPriority="9" w:qFormat="1"/>
+    <w:lsdException w:name="toc 1" w:uiPriority="39"/>
+    <w:lsdException w:name="toc 2" w:uiPriority="39"/>
+    <w:lsdException w:name="toc 3" w:uiPriority="39"/>
+    <w:lsdException w:name="toc 4" w:uiPriority="39"/>
+    <w:lsdException w:name="toc 5" w:uiPriority="39"/>
+    <w:lsdException w:name="toc 6" w:uiPriority="39"/>
+    <w:lsdException w:name="toc 7" w:uiPriority="39"/>
+    <w:lsdException w:name="toc 8" w:uiPriority="39"/>
+    <w:lsdException w:name="toc 9" w:uiPriority="39"/>
+    <w:lsdException w:name="caption" w:uiPriority="35" w:qFormat="1"/>
+    <w:lsdException w:name="Title" w:semiHidden="0" w:uiPriority="10" w:unhideWhenUsed="0" w:qFormat="1"/>
+    <w:lsdException w:name="Default Paragraph Font" w:uiPriority="1"/>
+    <w:lsdException w:name="Subtitle" w:semiHidden="0" w:uiPriority="11" w:unhideWhenUsed="0" w:qFormat="1"/>
+    <w:lsdException w:name="Strong" w:semiHidden="0" w:uiPriority="22" w:unhideWhenUsed="0" w:qFormat="1"/>
+    <w:lsdException w:name="Emphasis" w:semiHidden="0" w:uiPriority="20" w:unhideWhenUsed="0" w:qFormat="1"/>
+    <w:lsdException w:name="Table Grid" w:semiHidden="0" w:uiPriority="39" w:unhideWhenUsed="0"/>
+    <w:lsdException w:name="Placeholder Text" w:unhideWhenUsed="0"/>
+    <w:lsdException w:name="No Spacing" w:semiHidden="0" w:uiPriority="1" w:unhideWhenUsed="0" w:qFormat="1"/>
+    <w:lsdException w:name="Light Shading" w:semiHidden="0" w:uiPriority="60" w:unhideWhenUsed="0"/>
+    <w:lsdException w:name="Light List" w:semiHidden="0" w:uiPriority="61" w:unhideWhenUsed="0"/>
+    <w:lsdException w:name="Light Grid" w:semiHidden="0" w:uiPriority="62" w:unhideWhenUsed="0"/>
+    <w:lsdException w:name="Medium Shading 1" w:semiHidden="0" w:uiPriority="63" w:unhideWhenUsed="0"/>
+    <w:lsdException w:name="Medium Shading 2" w:semiHidden="0" w:uiPriority="64" w:unhideWhenUsed="0"/>
+    <w:lsdException w:name="Medium List 1" w:semiHidden="0" w:uiPriority="65" w:unhideWhenUsed="0"/>
+    <w:lsdException w:name="Medium List 2" w:semiHidden="0" w:uiPriority="66" w:unhideWhenUsed="0"/>
+    <w:lsdException w:name="Medium Grid 1" w:semiHidden="0" w:uiPriority="67" w:unhideWhenUsed="0"/>
+    <w:lsdException w:name="Medium Grid 2" w:semiHidden="0" w:uiPriority="68" w:unhideWhenUsed="0"/>
+    <w:lsdException w:name="Medium Grid 3" w:semiHidden="0" w:uiPriority="69" w:unhideWhenUsed="0"/>
+    <w:lsdException w:name="Dark List" w:semiHidden="0" w:uiPriority="70" w:unhideWhenUsed="0"/>
+    <w:lsdException w:name="Colorful Shading" w:semiHidden="0" w:uiPriority="71" w:unhideWhenUsed="0"/>
+    <w:lsdException w:name="Colorful List" w:semiHidden="0" w:uiPriority="72" w:unhideWhenUsed="0"/>
+    <w:lsdException w:name="Colorful Grid" w:semiHidden="0" w:uiPriority="73" w:unhideWhenUsed="0"/>
+    <w:lsdException w:name="Light Shading Accent 1" w:semiHidden="0" w:uiPriority="60" w:unhideWhenUsed="0"/>
+    <w:lsdException w:name="Light List Accent 1" w:semiHidden="0" w:uiPriority="61" w:unhideWhenUsed="0"/>
+    <w:lsdException w:name="Light Grid Accent 1" w:semiHidden="0" w:uiPriority="62" w:unhideWhenUsed="0"/>
+    <w:lsdException w:name="Medium Shading 1 Accent 1" w:semiHidden="0" w:uiPriority="63" w:unhideWhenUsed="0"/>
+    <w:lsdException w:name="Medium Shading 2 Accent 1" w:semiHidden="0" w:uiPriority="64" w:unhideWhenUsed="0"/>
+    <w:lsdException w:name="Medium List 1 Accent 1" w:semiHidden="0" w:uiPriority="65" w:unhideWhenUsed="0"/>
+    <w:lsdException w:name="Revision" w:unhideWhenUsed="0"/>
+    <w:lsdException w:name="List Paragraph" w:semiHidden="0" w:uiPriority="34" w:unhideWhenUsed="0" w:qFormat="1"/>
+    <w:lsdException w:name="Quote" w:semiHidden="0" w:uiPriority="29" w:unhideWhenUsed="0" w:qFormat="1"/>
+    <w:lsdException w:name="Intense Quote" w:semiHidden="0" w:uiPriority="30" w:unhideWhenUsed="0" w:qFormat="1"/>
+    <w:lsdException w:name="Medium List 2 Accent 1" w:semiHidden="0" w:uiPriority="66" w:unhideWhenUsed="0"/>
+    <w:lsdException w:name="Medium Grid 1 Accent 1" w:semiHidden="0" w:uiPriority="67" w:unhideWhenUsed="0"/>
+    <w:lsdException w:name="Medium Grid 2 Accent 1" w:semiHidden="0" w:uiPriority="68" w:unhideWhenUsed="0"/>
+    <w:lsdException w:name="Medium Grid 3 Accent 1" w:semiHidden="0" w:uiPriority="69" w:unhideWhenUsed="0"/>
+    <w:lsdException w:name="Dark List Accent 1" w:semiHidden="0" w:uiPriority="70" w:unhideWhenUsed="0"/>
+    <w:lsdException w:name="Colorful Shading Accent 1" w:semiHidden="0" w:uiPriority="71" w:unhideWhenUsed="0"/>
+    <w:lsdException w:name="Colorful List Accent 1" w:semiHidden="0" w:uiPriority="72" w:unhideWhenUsed="0"/>
+    <w:lsdException w:name="Colorful Grid Accent 1" w:semiHidden="0" w:uiPriority="73" w:unhideWhenUsed="0"/>
+    <w:lsdException w:name="Light Shading Accent 2" w:semiHidden="0" w:uiPriority="60" w:unhideWhenUsed="0"/>
+    <w:lsdException w:name="Light List Accent 2" w:semiHidden="0" w:uiPriority="61" w:unhideWhenUsed="0"/>
+    <w:lsdException w:name="Light Grid Accent 2" w:semiHidden="0" w:uiPriority="62" w:unhideWhenUsed="0"/>
+    <w:lsdException w:name="Medium Shading 1 Accent 2" w:semiHidden="0" w:uiPriority="63" w:unhideWhenUsed="0"/>
+    <w:lsdException w:name="Medium Shading 2 Accent 2" w:semiHidden="0" w:uiPriority="64" w:unhideWhenUsed="0"/>
+    <w:lsdException w:name="Medium List 1 Accent 2" w:semiHidden="0" w:uiPriority="65" w:unhideWhenUsed="0"/>
+    <w:lsdException w:name="Medium List 2 Accent 2" w:semiHidden="0" w:uiPriority="66" w:unhideWhenUsed="0"/>
+    <w:lsdException w:name="Medium Grid 1 Accent 2" w:semiHidden="0" w:uiPriority="67" w:unhideWhenUsed="0"/>
+    <w:lsdException w:name="Medium Grid 2 Accent 2" w:semiHidden="0" w:uiPriority="68" w:unhideWhenUsed="0"/>
+    <w:lsdException w:name="Medium Grid 3 Accent 2" w:semiHidden="0" w:uiPriority="69" w:unhideWhenUsed="0"/>
+    <w:lsdException w:name="Dark List Accent 2" w:semiHidden="0" w:uiPriority="70" w:unhideWhenUsed="0"/>
+    <w:lsdException w:name="Colorful Shading Accent 2" w:semiHidden="0" w:uiPriority="71" w:unhideWhenUsed="0"/>
+    <w:lsdException w:name="Colorful List Accent 2" w:semiHidden="0" w:uiPriority="72" w:unhideWhenUsed="0"/>
+    <w:lsdException w:name="Colorful Grid Accent 2" w:semiHidden="0" w:uiPriority="73" w:unhideWhenUsed="0"/>
+    <w:lsdException w:name="Light Shading Accent 3" w:semiHidden="0" w:uiPriority="60" w:unhideWhenUsed="0"/>
+    <w:lsdException w:name="Light List Accent 3" w:semiHidden="0" w:uiPriority="61" w:unhideWhenUsed="0"/>
+    <w:lsdException w:name="Light Grid Accent 3" w:semiHidden="0" w:uiPriority="62" w:unhideWhenUsed="0"/>
+    <w:lsdException w:name="Medium Shading 1 Accent 3" w:semiHidden="0" w:uiPriority="63" w:unhideWhenUsed="0"/>
+    <w:lsdException w:name="Medium Shading 2 Accent 3" w:semiHidden="0" w:uiPriority="64" w:unhideWhenUsed="0"/>
+    <w:lsdException w:name="Medium List 1 Accent 3" w:semiHidden="0" w:uiPriority="65" w:unhideWhenUsed="0"/>
+    <w:lsdException w:name="Medium List 2 Accent 3" w:semiHidden="0" w:uiPriority="66" w:unhideWhenUsed="0"/>
+    <w:lsdException w:name="Medium Grid 1 Accent 3" w:semiHidden="0" w:uiPriority="67" w:unhideWhenUsed="0"/>
+    <w:lsdException w:name="Medium Grid 2 Accent 3" w:semiHidden="0" w:uiPriority="68" w:unhideWhenUsed="0"/>
+    <w:lsdException w:name="Medium Grid 3 Accent 3" w:semiHidden="0" w:uiPriority="69" w:unhideWhenUsed="0"/>
+    <w:lsdException w:name="Dark List Accent 3" w:semiHidden="0" w:uiPriority="70" w:unhideWhenUsed="0"/>
+    <w:lsdException w:name="Colorful Shading Accent 3" w:semiHidden="0" w:uiPriority="71" w:unhideWhenUsed="0"/>
+    <w:lsdException w:name="Colorful List Accent 3" w:semiHidden="0" w:uiPriority="72" w:unhideWhenUsed="0"/>
+    <w:lsdException w:name="Colorful Grid Accent 3" w:semiHidden="0" w:uiPriority="73" w:unhideWhenUsed="0"/>
+    <w:lsdException w:name="Light Shading Accent 4" w:semiHidden="0" w:uiPriority="60" w:unhideWhenUsed="0"/>
+    <w:lsdException w:name="Light List Accent 4" w:semiHidden="0" w:uiPriority="61" w:unhideWhenUsed="0"/>
+    <w:lsdException w:name="Light Grid Accent 4" w:semiHidden="0" w:uiPriority="62" w:unhideWhenUsed="0"/>
+    <w:lsdException w:name="Medium Shading 1 Accent 4" w:semiHidden="0" w:uiPriority="63" w:unhideWhenUsed="0"/>
+    <w:lsdException w:name="Medium Shading 2 Accent 4" w:semiHidden="0" w:uiPriority="64" w:unhideWhenUsed="0"/>
+    <w:lsdException w:name="Medium List 1 Accent 4" w:semiHidden="0" w:uiPriority="65" w:unhideWhenUsed="0"/>
+    <w:lsdException w:name="Medium List 2 Accent 4" w:semiHidden="0" w:uiPriority="66" w:unhideWhenUsed="0"/>
+    <w:lsdException w:name="Medium Grid 1 Accent 4" w:semiHidden="0" w:uiPriority="67" w:unhideWhenUsed="0"/>
+    <w:lsdException w:name="Medium Grid 2 Accent 4" w:semiHidden="0" w:uiPriority="68" w:unhideWhenUsed="0"/>
+    <w:lsdException w:name="Medium Grid 3 Accent 4" w:semiHidden="0" w:uiPriority="69" w:unhideWhenUsed="0"/>
+    <w:lsdException w:name="Dark List Accent 4" w:semiHidden="0" w:uiPriority="70" w:unhideWhenUsed="0"/>
+    <w:lsdException w:name="Colorful Shading Accent 4" w:semiHidden="0" w:uiPriority="71" w:unhideWhenUsed="0"/>
+    <w:lsdException w:name="Colorful List Accent 4" w:semiHidden="0" w:uiPriority="72" w:unhideWhenUsed="0"/>
+    <w:lsdException w:name="Colorful Grid Accent 4" w:semiHidden="0" w:uiPriority="73" w:unhideWhenUsed="0"/>
+    <w:lsdException w:name="Light Shading Accent 5" w:semiHidden="0" w:uiPriority="60" w:unhideWhenUsed="0"/>
+    <w:lsdException w:name="Light List Accent 5" w:semiHidden="0" w:uiPriority="61" w:unhideWhenUsed="0"/>
+    <w:lsdException w:name="Light Grid Accent 5" w:semiHidden="0" w:uiPriority="62" w:unhideWhenUsed="0"/>
+    <w:lsdException w:name="Medium Shading 1 Accent 5" w:semiHidden="0" w:uiPriority="63" w:unhideWhenUsed="0"/>
+    <w:lsdException w:name="Medium Shading 2 Accent 5" w:semiHidden="0" w:uiPriority="64" w:unhideWhenUsed="0"/>
+    <w:lsdException w:name="Medium List 1 Accent 5" w:semiHidden="0" w:uiPriority="65" w:unhideWhenUsed="0"/>
+    <w:lsdException w:name="Medium List 2 Accent 5" w:semiHidden="0" w:uiPriority="66" w:unhideWhenUsed="0"/>
+    <w:lsdException w:name="Medium Grid 1 Accent 5" w:semiHidden="0" w:uiPriority="67" w:unhideWhenUsed="0"/>
+    <w:lsdException w:name="Medium Grid 2 Accent 5" w:semiHidden="0" w:uiPriority="68" w:unhideWhenUsed="0"/>
+    <w:lsdException w:name="Medium Grid 3 Accent 5" w:semiHidden="0" w:uiPriority="69" w:unhideWhenUsed="0"/>
+    <w:lsdException w:name="Dark List Accent 5" w:semiHidden="0" w:uiPriority="70" w:unhideWhenUsed="0"/>
+    <w:lsdException w:name="Colorful Shading Accent 5" w:semiHidden="0" w:uiPriority="71" w:unhideWhenUsed="0"/>
+    <w:lsdException w:name="Colorful List Accent 5" w:semiHidden="0" w:uiPriority="72" w:unhideWhenUsed="0"/>
+    <w:lsdException w:name="Colorful Grid Accent 5" w:semiHidden="0" w:uiPriority="73" w:unhideWhenUsed="0"/>
+    <w:lsdException w:name="Light Shading Accent 6" w:semiHidden="0" w:uiPriority="60" w:unhideWhenUsed="0"/>
+    <w:lsdException w:name="Light List Accent 6" w:semiHidden="0" w:uiPriority="61" w:unhideWhenUsed="0"/>
+    <w:lsdException w:name="Light Grid Accent 6" w:semiHidden="0" w:uiPriority="62" w:unhideWhenUsed="0"/>
+    <w:lsdException w:name="Medium Shading 1 Accent 6" w:semiHidden="0" w:uiPriority="63" w:unhideWhenUsed="0"/>
+    <w:lsdException w:name="Medium Shading 2 Accent 6" w:semiHidden="0" w:uiPriority="64" w:unhideWhenUsed="0"/>
+    <w:lsdException w:name="Medium List 1 Accent 6" w:semiHidden="0" w:uiPriority="65" w:unhideWhenUsed="0"/>
+    <w:lsdException w:name="Medium List 2 Accent 6" w:semiHidden="0" w:uiPriority="66" w:unhideWhenUsed="0"/>
+    <w:lsdException w:name="Medium Grid 1 Accent 6" w:semiHidden="0" w:uiPriority="67" w:unhideWhenUsed="0"/>
+    <w:lsdException w:name="Medium Grid 2 Accent 6" w:semiHidden="0" w:uiPriority="68" w:unhideWhenUsed="0"/>
+    <w:lsdException w:name="Medium Grid 3 Accent 6" w:semiHidden="0" w:uiPriority="69" w:unhideWhenUsed="0"/>
+    <w:lsdException w:name="Dark List Accent 6" w:semiHidden="0" w:uiPriority="70" w:unhideWhenUsed="0"/>
+    <w:lsdException w:name="Colorful Shading Accent 6" w:semiHidden="0" w:uiPriority="71" w:unhideWhenUsed="0"/>
+    <w:lsdException w:name="Colorful List Accent 6" w:semiHidden="0" w:uiPriority="72" w:unhideWhenUsed="0"/>
+    <w:lsdException w:name="Colorful Grid Accent 6" w:semiHidden="0" w:uiPriority="73" w:unhideWhenUsed="0"/>
+    <w:lsdException w:name="Subtle Emphasis" w:semiHidden="0" w:uiPriority="19" w:unhideWhenUsed="0" w:qFormat="1"/>
+    <w:lsdException w:name="Intense Emphasis" w:semiHidden="0" w:uiPriority="21" w:unhideWhenUsed="0" w:qFormat="1"/>
+    <w:lsdException w:name="Subtle Reference" w:semiHidden="0" w:uiPriority="31" w:unhideWhenUsed="0" w:qFormat="1"/>
+    <w:lsdException w:name="Intense Reference" w:semiHidden="0" w:uiPriority="32" w:unhideWhenUsed="0" w:qFormat="1"/>
+    <w:lsdException w:name="Book Title" w:semiHidden="0" w:uiPriority="33" w:unhideWhenUsed="0" w:qFormat="1"/>
+    <w:lsdException w:name="Bibliography" w:uiPriority="37"/>
+    <w:lsdException w:name="TOC Heading" w:uiPriority="39" w:qFormat="1"/>
   </w:latentStyles>
   <w:style w:type="paragraph" w:default="1" w:styleId="Normal">
     <w:name w:val="Normal"/>
@@ -5487,6 +5299,7 @@
     <w:uiPriority w:val="99"/>
     <w:semiHidden/>
     <w:unhideWhenUsed/>
+    <w:qFormat/>
     <w:tblPr>
       <w:tblInd w:w="0" w:type="dxa"/>
       <w:tblCellMar>
@@ -5565,6 +5378,7 @@
       <w:lang w:eastAsia="en-US"/>
     </w:rPr>
     <w:tblPr>
+      <w:tblInd w:w="0" w:type="dxa"/>
       <w:tblBorders>
         <w:top w:val="single" w:sz="4" w:space="0" w:color="auto"/>
         <w:left w:val="single" w:sz="4" w:space="0" w:color="auto"/>
@@ -5573,6 +5387,12 @@
         <w:insideH w:val="single" w:sz="4" w:space="0" w:color="auto"/>
         <w:insideV w:val="single" w:sz="4" w:space="0" w:color="auto"/>
       </w:tblBorders>
+      <w:tblCellMar>
+        <w:top w:w="0" w:type="dxa"/>
+        <w:left w:w="108" w:type="dxa"/>
+        <w:bottom w:w="0" w:type="dxa"/>
+        <w:right w:w="108" w:type="dxa"/>
+      </w:tblCellMar>
     </w:tblPr>
   </w:style>
 </w:styles>
@@ -5621,7 +5441,7 @@
     </a:clrScheme>
     <a:fontScheme name="Office">
       <a:majorFont>
-        <a:latin typeface="Calibri Light" panose="020F0302020204030204"/>
+        <a:latin typeface="Calibri Light"/>
         <a:ea typeface=""/>
         <a:cs typeface=""/>
         <a:font script="Jpan" typeface="游ゴシック Light"/>
@@ -5673,7 +5493,7 @@
         <a:font script="Tfng" typeface="Ebrima"/>
       </a:majorFont>
       <a:minorFont>
-        <a:latin typeface="Calibri" panose="020F0502020204030204"/>
+        <a:latin typeface="Calibri"/>
         <a:ea typeface=""/>
         <a:cs typeface=""/>
         <a:font script="Jpan" typeface="游明朝"/>
@@ -5867,7 +5687,7 @@
   <a:extraClrSchemeLst/>
   <a:extLst>
     <a:ext uri="{05A4C25C-085E-4340-85A3-A5531E510DB2}">
-      <thm15:themeFamily xmlns:thm15="http://schemas.microsoft.com/office/thememl/2012/main" name="Office Theme" id="{62F939B6-93AF-4DB8-9C6B-D6C7DFDC589F}" vid="{4A3C46E8-61CC-4603-A589-7422A47A8E4A}"/>
+      <thm15:themeFamily xmlns:thm15="http://schemas.microsoft.com/office/thememl/2012/main" xmlns="" name="Office Theme" id="{62F939B6-93AF-4DB8-9C6B-D6C7DFDC589F}" vid="{4A3C46E8-61CC-4603-A589-7422A47A8E4A}"/>
     </a:ext>
   </a:extLst>
 </a:theme>

</xml_diff>

<commit_message>
Atualização do Documento de Acompanhamento da OS 4777 e do Relatório de Ciclo de Testes.
</commit_message>
<xml_diff>
--- a/00_GESTAO_GERAL/05_ORDEM_SERVICO/04_OS4777/01_GESTAO/OS 4777 - Documento de Acompanhamento.docx
+++ b/00_GESTAO_GERAL/05_ORDEM_SERVICO/04_OS4777/01_GESTAO/OS 4777 - Documento de Acompanhamento.docx
@@ -1,6 +1,6 @@
 
 <file path=word/document.xml><?xml version="1.0" encoding="utf-8"?>
-<w:document xmlns:ve="http://schemas.openxmlformats.org/markup-compatibility/2006" xmlns:o="urn:schemas-microsoft-com:office:office" xmlns:r="http://schemas.openxmlformats.org/officeDocument/2006/relationships" xmlns:m="http://schemas.openxmlformats.org/officeDocument/2006/math" xmlns:v="urn:schemas-microsoft-com:vml" xmlns:wp="http://schemas.openxmlformats.org/drawingml/2006/wordprocessingDrawing" xmlns:w10="urn:schemas-microsoft-com:office:word" xmlns:w="http://schemas.openxmlformats.org/wordprocessingml/2006/main" xmlns:wne="http://schemas.microsoft.com/office/word/2006/wordml">
+<w:document xmlns:wpc="http://schemas.microsoft.com/office/word/2010/wordprocessingCanvas" xmlns:cx="http://schemas.microsoft.com/office/drawing/2014/chartex" xmlns:cx1="http://schemas.microsoft.com/office/drawing/2015/9/8/chartex" xmlns:cx2="http://schemas.microsoft.com/office/drawing/2015/10/21/chartex" xmlns:mc="http://schemas.openxmlformats.org/markup-compatibility/2006" xmlns:o="urn:schemas-microsoft-com:office:office" xmlns:r="http://schemas.openxmlformats.org/officeDocument/2006/relationships" xmlns:m="http://schemas.openxmlformats.org/officeDocument/2006/math" xmlns:v="urn:schemas-microsoft-com:vml" xmlns:wp14="http://schemas.microsoft.com/office/word/2010/wordprocessingDrawing" xmlns:wp="http://schemas.openxmlformats.org/drawingml/2006/wordprocessingDrawing" xmlns:w10="urn:schemas-microsoft-com:office:word" xmlns:w="http://schemas.openxmlformats.org/wordprocessingml/2006/main" xmlns:w14="http://schemas.microsoft.com/office/word/2010/wordml" xmlns:w15="http://schemas.microsoft.com/office/word/2012/wordml" xmlns:w16se="http://schemas.microsoft.com/office/word/2015/wordml/symex" xmlns:wpg="http://schemas.microsoft.com/office/word/2010/wordprocessingGroup" xmlns:wpi="http://schemas.microsoft.com/office/word/2010/wordprocessingInk" xmlns:wne="http://schemas.microsoft.com/office/word/2006/wordml" xmlns:wps="http://schemas.microsoft.com/office/word/2010/wordprocessingShape" mc:Ignorable="w14 w15 w16se wp14">
   <w:body>
     <w:p>
       <w:pPr>
@@ -30,7 +30,7 @@
           <w:insideH w:val="none" w:sz="0" w:space="0" w:color="auto"/>
           <w:insideV w:val="none" w:sz="0" w:space="0" w:color="auto"/>
         </w:tblBorders>
-        <w:tblLook w:val="04A0"/>
+        <w:tblLook w:val="04A0" w:firstRow="1" w:lastRow="0" w:firstColumn="1" w:lastColumn="0" w:noHBand="0" w:noVBand="1"/>
       </w:tblPr>
       <w:tblGrid>
         <w:gridCol w:w="1134"/>
@@ -278,7 +278,7 @@
       <w:tblPr>
         <w:tblStyle w:val="Tabelacomgrade"/>
         <w:tblW w:w="9069" w:type="dxa"/>
-        <w:tblLook w:val="04A0"/>
+        <w:tblLook w:val="04A0" w:firstRow="1" w:lastRow="0" w:firstColumn="1" w:lastColumn="0" w:noHBand="0" w:noVBand="1"/>
       </w:tblPr>
       <w:tblGrid>
         <w:gridCol w:w="1698"/>
@@ -636,7 +636,7 @@
       <w:tblPr>
         <w:tblStyle w:val="Tabelacomgrade"/>
         <w:tblW w:w="9071" w:type="dxa"/>
-        <w:tblLook w:val="04A0"/>
+        <w:tblLook w:val="04A0" w:firstRow="1" w:lastRow="0" w:firstColumn="1" w:lastColumn="0" w:noHBand="0" w:noVBand="1"/>
       </w:tblPr>
       <w:tblGrid>
         <w:gridCol w:w="1553"/>
@@ -1104,7 +1104,7 @@
         <w:tblStyle w:val="Tabelacomgrade"/>
         <w:tblW w:w="9071" w:type="dxa"/>
         <w:tblInd w:w="5" w:type="dxa"/>
-        <w:tblLook w:val="04A0"/>
+        <w:tblLook w:val="04A0" w:firstRow="1" w:lastRow="0" w:firstColumn="1" w:lastColumn="0" w:noHBand="0" w:noVBand="1"/>
       </w:tblPr>
       <w:tblGrid>
         <w:gridCol w:w="1984"/>
@@ -1168,7 +1168,7 @@
                 <w:sz w:val="24"/>
                 <w:szCs w:val="24"/>
               </w:rPr>
-              <w:t>Recebida</w:t>
+              <w:t>Devolvida</w:t>
             </w:r>
           </w:p>
         </w:tc>
@@ -1228,7 +1228,7 @@
                 <w:sz w:val="24"/>
                 <w:szCs w:val="24"/>
               </w:rPr>
-              <w:t>15</w:t>
+              <w:t>26</w:t>
             </w:r>
             <w:bookmarkStart w:id="0" w:name="_GoBack"/>
             <w:bookmarkEnd w:id="0"/>
@@ -2096,7 +2096,7 @@
       <w:tblPr>
         <w:tblStyle w:val="Tabelacomgrade"/>
         <w:tblW w:w="9071" w:type="dxa"/>
-        <w:tblLook w:val="04A0"/>
+        <w:tblLook w:val="04A0" w:firstRow="1" w:lastRow="0" w:firstColumn="1" w:lastColumn="0" w:noHBand="0" w:noVBand="1"/>
       </w:tblPr>
       <w:tblGrid>
         <w:gridCol w:w="1134"/>
@@ -2830,6 +2830,78 @@
             </w:pPr>
             <w:r>
               <w:t>Assinatura do Termo de Recebimento da OS</w:t>
+            </w:r>
+          </w:p>
+        </w:tc>
+        <w:tc>
+          <w:tcPr>
+            <w:tcW w:w="2835" w:type="dxa"/>
+          </w:tcPr>
+          <w:p>
+            <w:pPr>
+              <w:spacing w:after="0"/>
+            </w:pPr>
+            <w:r>
+              <w:t>CIAT - João Paulo</w:t>
+            </w:r>
+          </w:p>
+        </w:tc>
+      </w:tr>
+      <w:tr>
+        <w:tc>
+          <w:tcPr>
+            <w:tcW w:w="1134" w:type="dxa"/>
+          </w:tcPr>
+          <w:p>
+            <w:pPr>
+              <w:spacing w:after="0"/>
+              <w:jc w:val="center"/>
+            </w:pPr>
+            <w:r>
+              <w:t>26/09/16</w:t>
+            </w:r>
+          </w:p>
+        </w:tc>
+        <w:tc>
+          <w:tcPr>
+            <w:tcW w:w="5102" w:type="dxa"/>
+          </w:tcPr>
+          <w:p>
+            <w:pPr>
+              <w:spacing w:after="0"/>
+            </w:pPr>
+            <w:r>
+              <w:t xml:space="preserve">OS Devolvida, por ter sido encontrados </w:t>
+            </w:r>
+            <w:r>
+              <w:t>27</w:t>
+            </w:r>
+            <w:r>
+              <w:t xml:space="preserve"> Inconformidade durantes o Ciclo de Testes da Versão 1.4.2, sendo </w:t>
+            </w:r>
+            <w:r>
+              <w:t>1</w:t>
+            </w:r>
+            <w:r>
+              <w:t xml:space="preserve">7 Não Graves e </w:t>
+            </w:r>
+            <w:r>
+              <w:t>10</w:t>
+            </w:r>
+            <w:r>
+              <w:t xml:space="preserve"> Graves. As inconformidades estão relacionadas no Mantis. Conforme OS 47</w:t>
+            </w:r>
+            <w:r>
+              <w:t>7</w:t>
+            </w:r>
+            <w:r>
+              <w:t>7 - Relatório de Ciclo de Testes, no diretório 00_GESTAO_GERAL\ 05_ORDEM_SERVICO\02_OS47</w:t>
+            </w:r>
+            <w:r>
+              <w:t>7</w:t>
+            </w:r>
+            <w:r>
+              <w:t>7\02_TESTES.</w:t>
             </w:r>
           </w:p>
         </w:tc>
@@ -2856,12 +2928,28 @@
         </w:rPr>
       </w:pPr>
     </w:p>
+    <w:p>
+      <w:pPr>
+        <w:spacing w:after="0"/>
+        <w:rPr>
+          <w:sz w:val="16"/>
+          <w:szCs w:val="16"/>
+        </w:rPr>
+      </w:pPr>
+      <w:r>
+        <w:rPr>
+          <w:sz w:val="16"/>
+          <w:szCs w:val="16"/>
+        </w:rPr>
+        <w:br w:type="page"/>
+      </w:r>
+    </w:p>
     <w:tbl>
       <w:tblPr>
         <w:tblStyle w:val="Tabelacomgrade"/>
         <w:tblW w:w="9072" w:type="dxa"/>
         <w:shd w:val="clear" w:color="auto" w:fill="BFBFBF"/>
-        <w:tblLook w:val="04A0"/>
+        <w:tblLook w:val="04A0" w:firstRow="1" w:lastRow="0" w:firstColumn="1" w:lastColumn="0" w:noHBand="0" w:noVBand="1"/>
       </w:tblPr>
       <w:tblGrid>
         <w:gridCol w:w="1701"/>
@@ -2892,6 +2980,7 @@
                 <w:b/>
                 <w:sz w:val="28"/>
               </w:rPr>
+              <w:lastRenderedPageBreak/>
               <w:t>Resumo das Inconformidades da Ordem de Serviço</w:t>
             </w:r>
           </w:p>
@@ -3040,7 +3129,28 @@
             <w:pPr>
               <w:spacing w:after="0"/>
               <w:jc w:val="center"/>
-            </w:pPr>
+              <w:rPr>
+                <w:b/>
+              </w:rPr>
+            </w:pPr>
+            <w:r>
+              <w:rPr>
+                <w:b/>
+              </w:rPr>
+              <w:t xml:space="preserve">CIAT </w:t>
+            </w:r>
+          </w:p>
+          <w:p>
+            <w:pPr>
+              <w:spacing w:after="0"/>
+              <w:jc w:val="center"/>
+            </w:pPr>
+            <w:r>
+              <w:rPr>
+                <w:b/>
+              </w:rPr>
+              <w:t>Versão 1.4.2</w:t>
+            </w:r>
           </w:p>
         </w:tc>
         <w:tc>
@@ -3054,6 +3164,9 @@
               <w:spacing w:after="0"/>
               <w:jc w:val="center"/>
             </w:pPr>
+            <w:r>
+              <w:t>15/09/16</w:t>
+            </w:r>
           </w:p>
         </w:tc>
         <w:tc>
@@ -3067,6 +3180,9 @@
               <w:spacing w:after="0"/>
               <w:jc w:val="center"/>
             </w:pPr>
+            <w:r>
+              <w:t>23/09/16</w:t>
+            </w:r>
           </w:p>
         </w:tc>
         <w:tc>
@@ -3080,6 +3196,9 @@
               <w:spacing w:after="0"/>
               <w:jc w:val="center"/>
             </w:pPr>
+            <w:r>
+              <w:t>17</w:t>
+            </w:r>
           </w:p>
         </w:tc>
         <w:tc>
@@ -3093,6 +3212,9 @@
               <w:spacing w:after="0"/>
               <w:jc w:val="center"/>
             </w:pPr>
+            <w:r>
+              <w:t>10</w:t>
+            </w:r>
           </w:p>
         </w:tc>
       </w:tr>
@@ -3311,7 +3433,7 @@
         <w:tblStyle w:val="Tabelacomgrade"/>
         <w:tblW w:w="9072" w:type="dxa"/>
         <w:tblLayout w:type="fixed"/>
-        <w:tblLook w:val="04A0"/>
+        <w:tblLook w:val="04A0" w:firstRow="1" w:lastRow="0" w:firstColumn="1" w:lastColumn="0" w:noHBand="0" w:noVBand="1"/>
       </w:tblPr>
       <w:tblGrid>
         <w:gridCol w:w="1537"/>
@@ -3343,7 +3465,6 @@
                 <w:b/>
                 <w:sz w:val="28"/>
               </w:rPr>
-              <w:lastRenderedPageBreak/>
               <w:t>Indicadores do Serviço Executado</w:t>
             </w:r>
           </w:p>
@@ -3918,6 +4039,12 @@
               </w:rPr>
               <w:t>0,2</w:t>
             </w:r>
+            <w:r>
+              <w:rPr>
+                <w:b/>
+              </w:rPr>
+              <w:t>0</w:t>
+            </w:r>
           </w:p>
         </w:tc>
         <w:tc>
@@ -3936,6 +4063,13 @@
                 <w:szCs w:val="20"/>
               </w:rPr>
             </w:pPr>
+            <w:r>
+              <w:rPr>
+                <w:b/>
+                <w:szCs w:val="20"/>
+              </w:rPr>
+              <w:t>0,10</w:t>
+            </w:r>
           </w:p>
         </w:tc>
         <w:tc>
@@ -4041,6 +4175,13 @@
                 <w:szCs w:val="20"/>
               </w:rPr>
             </w:pPr>
+            <w:r>
+              <w:rPr>
+                <w:b/>
+                <w:szCs w:val="20"/>
+              </w:rPr>
+              <w:t>0,06</w:t>
+            </w:r>
           </w:p>
         </w:tc>
         <w:tc>
@@ -4059,6 +4200,13 @@
                 <w:szCs w:val="20"/>
               </w:rPr>
             </w:pPr>
+            <w:r>
+              <w:rPr>
+                <w:b/>
+                <w:szCs w:val="20"/>
+              </w:rPr>
+              <w:t>1,6</w:t>
+            </w:r>
           </w:p>
         </w:tc>
       </w:tr>
@@ -4727,15 +4875,7 @@
         <w:t xml:space="preserve"> OS</w:t>
       </w:r>
       <w:r>
-        <w:t xml:space="preserve"> aberta nos primeiros </w:t>
-      </w:r>
-      <w:proofErr w:type="gramStart"/>
-      <w:r>
-        <w:t>3</w:t>
-      </w:r>
-      <w:proofErr w:type="gramEnd"/>
-      <w:r>
-        <w:t xml:space="preserve"> meses conforme item </w:t>
+        <w:t xml:space="preserve"> aberta nos primeiros 3 meses conforme item </w:t>
       </w:r>
       <w:r>
         <w:t>3.4 Observações sobre Prazo de Execução dos Trabalhos</w:t>
@@ -4797,7 +4937,15 @@
           <w:b/>
           <w:u w:val="single"/>
         </w:rPr>
-        <w:t>SEGUC0040 - Solicitar Autorização de Senhas de Serviços</w:t>
+        <w:t xml:space="preserve">SEGUC0040 - </w:t>
+      </w:r>
+      <w:r>
+        <w:rPr>
+          <w:b/>
+          <w:u w:val="single"/>
+        </w:rPr>
+        <w:lastRenderedPageBreak/>
+        <w:t>Solicitar Autorização de Senhas de Serviços</w:t>
       </w:r>
       <w:r>
         <w:t xml:space="preserve">; </w:t>
@@ -4854,12 +5002,17 @@
     </w:p>
     <w:p>
       <w:pPr>
-        <w:rPr>
-          <w:b/>
-          <w:sz w:val="24"/>
-          <w:szCs w:val="24"/>
-        </w:rPr>
+        <w:jc w:val="both"/>
       </w:pPr>
+      <w:r>
+        <w:t xml:space="preserve">Multa </w:t>
+      </w:r>
+      <w:r>
+        <w:t>1,6</w:t>
+      </w:r>
+      <w:r>
+        <w:t>5 PF referente a 1% (um por cento) do valor acordado para a OS por cada 0,01 do índice de inconformidades graves encontradas acima do nível de tolerância pela quantidade do índice de inconformidades graves/PF encontradas durante a homologação/aceite, conforme o indicador IIA-IGHA.</w:t>
+      </w:r>
     </w:p>
     <w:p/>
     <w:p/>
@@ -4877,7 +5030,7 @@
 </file>
 
 <file path=word/endnotes.xml><?xml version="1.0" encoding="utf-8"?>
-<w:endnotes xmlns:ve="http://schemas.openxmlformats.org/markup-compatibility/2006" xmlns:o="urn:schemas-microsoft-com:office:office" xmlns:r="http://schemas.openxmlformats.org/officeDocument/2006/relationships" xmlns:m="http://schemas.openxmlformats.org/officeDocument/2006/math" xmlns:v="urn:schemas-microsoft-com:vml" xmlns:wp="http://schemas.openxmlformats.org/drawingml/2006/wordprocessingDrawing" xmlns:w10="urn:schemas-microsoft-com:office:word" xmlns:w="http://schemas.openxmlformats.org/wordprocessingml/2006/main" xmlns:wne="http://schemas.microsoft.com/office/word/2006/wordml">
+<w:endnotes xmlns:wpc="http://schemas.microsoft.com/office/word/2010/wordprocessingCanvas" xmlns:cx="http://schemas.microsoft.com/office/drawing/2014/chartex" xmlns:cx1="http://schemas.microsoft.com/office/drawing/2015/9/8/chartex" xmlns:cx2="http://schemas.microsoft.com/office/drawing/2015/10/21/chartex" xmlns:mc="http://schemas.openxmlformats.org/markup-compatibility/2006" xmlns:o="urn:schemas-microsoft-com:office:office" xmlns:r="http://schemas.openxmlformats.org/officeDocument/2006/relationships" xmlns:m="http://schemas.openxmlformats.org/officeDocument/2006/math" xmlns:v="urn:schemas-microsoft-com:vml" xmlns:wp14="http://schemas.microsoft.com/office/word/2010/wordprocessingDrawing" xmlns:wp="http://schemas.openxmlformats.org/drawingml/2006/wordprocessingDrawing" xmlns:w10="urn:schemas-microsoft-com:office:word" xmlns:w="http://schemas.openxmlformats.org/wordprocessingml/2006/main" xmlns:w14="http://schemas.microsoft.com/office/word/2010/wordml" xmlns:w15="http://schemas.microsoft.com/office/word/2012/wordml" xmlns:w16se="http://schemas.microsoft.com/office/word/2015/wordml/symex" xmlns:wpg="http://schemas.microsoft.com/office/word/2010/wordprocessingGroup" xmlns:wpi="http://schemas.microsoft.com/office/word/2010/wordprocessingInk" xmlns:wne="http://schemas.microsoft.com/office/word/2006/wordml" xmlns:wps="http://schemas.microsoft.com/office/word/2010/wordprocessingShape" mc:Ignorable="w14 w15 w16se wp14">
   <w:endnote w:type="separator" w:id="-1">
     <w:p>
       <w:r>
@@ -4896,7 +5049,7 @@
 </file>
 
 <file path=word/footer1.xml><?xml version="1.0" encoding="utf-8"?>
-<w:ftr xmlns:ve="http://schemas.openxmlformats.org/markup-compatibility/2006" xmlns:o="urn:schemas-microsoft-com:office:office" xmlns:r="http://schemas.openxmlformats.org/officeDocument/2006/relationships" xmlns:m="http://schemas.openxmlformats.org/officeDocument/2006/math" xmlns:v="urn:schemas-microsoft-com:vml" xmlns:wp="http://schemas.openxmlformats.org/drawingml/2006/wordprocessingDrawing" xmlns:w10="urn:schemas-microsoft-com:office:word" xmlns:w="http://schemas.openxmlformats.org/wordprocessingml/2006/main" xmlns:wne="http://schemas.microsoft.com/office/word/2006/wordml">
+<w:ftr xmlns:wpc="http://schemas.microsoft.com/office/word/2010/wordprocessingCanvas" xmlns:cx="http://schemas.microsoft.com/office/drawing/2014/chartex" xmlns:cx1="http://schemas.microsoft.com/office/drawing/2015/9/8/chartex" xmlns:cx2="http://schemas.microsoft.com/office/drawing/2015/10/21/chartex" xmlns:mc="http://schemas.openxmlformats.org/markup-compatibility/2006" xmlns:o="urn:schemas-microsoft-com:office:office" xmlns:r="http://schemas.openxmlformats.org/officeDocument/2006/relationships" xmlns:m="http://schemas.openxmlformats.org/officeDocument/2006/math" xmlns:v="urn:schemas-microsoft-com:vml" xmlns:wp14="http://schemas.microsoft.com/office/word/2010/wordprocessingDrawing" xmlns:wp="http://schemas.openxmlformats.org/drawingml/2006/wordprocessingDrawing" xmlns:w10="urn:schemas-microsoft-com:office:word" xmlns:w="http://schemas.openxmlformats.org/wordprocessingml/2006/main" xmlns:w14="http://schemas.microsoft.com/office/word/2010/wordml" xmlns:w15="http://schemas.microsoft.com/office/word/2012/wordml" xmlns:w16se="http://schemas.microsoft.com/office/word/2015/wordml/symex" xmlns:wpg="http://schemas.microsoft.com/office/word/2010/wordprocessingGroup" xmlns:wpi="http://schemas.microsoft.com/office/word/2010/wordprocessingInk" xmlns:wne="http://schemas.microsoft.com/office/word/2006/wordml" xmlns:wps="http://schemas.microsoft.com/office/word/2010/wordprocessingShape" mc:Ignorable="w14 w15 w16se wp14">
   <w:p>
     <w:pPr>
       <w:pStyle w:val="Rodap"/>
@@ -4927,7 +5080,7 @@
         <w:rStyle w:val="Nmerodepgina"/>
         <w:noProof/>
       </w:rPr>
-      <w:t>2</w:t>
+      <w:t>4</w:t>
     </w:r>
     <w:r>
       <w:rPr>
@@ -4945,7 +5098,7 @@
         <w:noProof/>
         <w:lang w:eastAsia="pt-BR"/>
       </w:rPr>
-      <w:pict>
+      <w:object w:dxaOrig="1440" w:dyaOrig="1440">
         <v:shapetype id="_x0000_t75" coordsize="21600,21600" o:spt="75" o:preferrelative="t" path="m@4@5l@4@11@9@11@9@5xe" filled="f" stroked="f">
           <v:stroke joinstyle="miter"/>
           <v:formulas>
@@ -4968,15 +5121,15 @@
         <v:shape id="_x0000_s2051" type="#_x0000_t75" style="position:absolute;margin-left:275.05pt;margin-top:-9.15pt;width:211.25pt;height:35.9pt;z-index:251656704">
           <v:imagedata r:id="rId1" o:title=""/>
         </v:shape>
-        <o:OLEObject Type="Embed" ProgID="PBrush" ShapeID="_x0000_s2051" DrawAspect="Content" ObjectID="_1536062529" r:id="rId2"/>
-      </w:pict>
+        <o:OLEObject Type="Embed" ProgID="PBrush" ShapeID="_x0000_s2051" DrawAspect="Content" ObjectID="_1536393840" r:id="rId2"/>
+      </w:object>
     </w:r>
   </w:p>
 </w:ftr>
 </file>
 
 <file path=word/footnotes.xml><?xml version="1.0" encoding="utf-8"?>
-<w:footnotes xmlns:ve="http://schemas.openxmlformats.org/markup-compatibility/2006" xmlns:o="urn:schemas-microsoft-com:office:office" xmlns:r="http://schemas.openxmlformats.org/officeDocument/2006/relationships" xmlns:m="http://schemas.openxmlformats.org/officeDocument/2006/math" xmlns:v="urn:schemas-microsoft-com:vml" xmlns:wp="http://schemas.openxmlformats.org/drawingml/2006/wordprocessingDrawing" xmlns:w10="urn:schemas-microsoft-com:office:word" xmlns:w="http://schemas.openxmlformats.org/wordprocessingml/2006/main" xmlns:wne="http://schemas.microsoft.com/office/word/2006/wordml">
+<w:footnotes xmlns:wpc="http://schemas.microsoft.com/office/word/2010/wordprocessingCanvas" xmlns:cx="http://schemas.microsoft.com/office/drawing/2014/chartex" xmlns:cx1="http://schemas.microsoft.com/office/drawing/2015/9/8/chartex" xmlns:cx2="http://schemas.microsoft.com/office/drawing/2015/10/21/chartex" xmlns:mc="http://schemas.openxmlformats.org/markup-compatibility/2006" xmlns:o="urn:schemas-microsoft-com:office:office" xmlns:r="http://schemas.openxmlformats.org/officeDocument/2006/relationships" xmlns:m="http://schemas.openxmlformats.org/officeDocument/2006/math" xmlns:v="urn:schemas-microsoft-com:vml" xmlns:wp14="http://schemas.microsoft.com/office/word/2010/wordprocessingDrawing" xmlns:wp="http://schemas.openxmlformats.org/drawingml/2006/wordprocessingDrawing" xmlns:w10="urn:schemas-microsoft-com:office:word" xmlns:w="http://schemas.openxmlformats.org/wordprocessingml/2006/main" xmlns:w14="http://schemas.microsoft.com/office/word/2010/wordml" xmlns:w15="http://schemas.microsoft.com/office/word/2012/wordml" xmlns:w16se="http://schemas.microsoft.com/office/word/2015/wordml/symex" xmlns:wpg="http://schemas.microsoft.com/office/word/2010/wordprocessingGroup" xmlns:wpi="http://schemas.microsoft.com/office/word/2010/wordprocessingInk" xmlns:wne="http://schemas.microsoft.com/office/word/2006/wordml" xmlns:wps="http://schemas.microsoft.com/office/word/2010/wordprocessingShape" mc:Ignorable="w14 w15 w16se wp14">
   <w:footnote w:type="separator" w:id="-1">
     <w:p>
       <w:r>
@@ -4995,7 +5148,7 @@
 </file>
 
 <file path=word/header1.xml><?xml version="1.0" encoding="utf-8"?>
-<w:hdr xmlns:ve="http://schemas.openxmlformats.org/markup-compatibility/2006" xmlns:o="urn:schemas-microsoft-com:office:office" xmlns:r="http://schemas.openxmlformats.org/officeDocument/2006/relationships" xmlns:m="http://schemas.openxmlformats.org/officeDocument/2006/math" xmlns:v="urn:schemas-microsoft-com:vml" xmlns:wp="http://schemas.openxmlformats.org/drawingml/2006/wordprocessingDrawing" xmlns:w10="urn:schemas-microsoft-com:office:word" xmlns:w="http://schemas.openxmlformats.org/wordprocessingml/2006/main" xmlns:wne="http://schemas.microsoft.com/office/word/2006/wordml">
+<w:hdr xmlns:wpc="http://schemas.microsoft.com/office/word/2010/wordprocessingCanvas" xmlns:cx="http://schemas.microsoft.com/office/drawing/2014/chartex" xmlns:cx1="http://schemas.microsoft.com/office/drawing/2015/9/8/chartex" xmlns:cx2="http://schemas.microsoft.com/office/drawing/2015/10/21/chartex" xmlns:mc="http://schemas.openxmlformats.org/markup-compatibility/2006" xmlns:o="urn:schemas-microsoft-com:office:office" xmlns:r="http://schemas.openxmlformats.org/officeDocument/2006/relationships" xmlns:m="http://schemas.openxmlformats.org/officeDocument/2006/math" xmlns:v="urn:schemas-microsoft-com:vml" xmlns:wp14="http://schemas.microsoft.com/office/word/2010/wordprocessingDrawing" xmlns:wp="http://schemas.openxmlformats.org/drawingml/2006/wordprocessingDrawing" xmlns:w10="urn:schemas-microsoft-com:office:word" xmlns:w="http://schemas.openxmlformats.org/wordprocessingml/2006/main" xmlns:w14="http://schemas.microsoft.com/office/word/2010/wordml" xmlns:w15="http://schemas.microsoft.com/office/word/2012/wordml" xmlns:w16se="http://schemas.microsoft.com/office/word/2015/wordml/symex" xmlns:wpg="http://schemas.microsoft.com/office/word/2010/wordprocessingGroup" xmlns:wpi="http://schemas.microsoft.com/office/word/2010/wordprocessingInk" xmlns:wne="http://schemas.microsoft.com/office/word/2006/wordml" xmlns:wps="http://schemas.microsoft.com/office/word/2010/wordprocessingShape" mc:Ignorable="w14 w15 w16se wp14">
   <w:p>
     <w:pPr>
       <w:pStyle w:val="Cabealho"/>
@@ -5034,7 +5187,7 @@
                   <a:blip r:embed="rId1">
                     <a:extLst>
                       <a:ext uri="{28A0092B-C50C-407E-A947-70E740481C1C}">
-                        <a14:useLocalDpi xmlns:a14="http://schemas.microsoft.com/office/drawing/2010/main" xmlns:wps="http://schemas.microsoft.com/office/word/2010/wordprocessingShape" xmlns:wpi="http://schemas.microsoft.com/office/word/2010/wordprocessingInk" xmlns:wpg="http://schemas.microsoft.com/office/word/2010/wordprocessingGroup" xmlns:w16se="http://schemas.microsoft.com/office/word/2015/wordml/symex" xmlns:w15="http://schemas.microsoft.com/office/word/2012/wordml" xmlns:w14="http://schemas.microsoft.com/office/word/2010/wordml" xmlns:w="http://schemas.openxmlformats.org/wordprocessingml/2006/main" xmlns:w10="urn:schemas-microsoft-com:office:word" xmlns:wp14="http://schemas.microsoft.com/office/word/2010/wordprocessingDrawing" xmlns:v="urn:schemas-microsoft-com:vml" xmlns:o="urn:schemas-microsoft-com:office:office" xmlns:mc="http://schemas.openxmlformats.org/markup-compatibility/2006" xmlns:cx2="http://schemas.microsoft.com/office/drawing/2015/10/21/chartex" xmlns:cx1="http://schemas.microsoft.com/office/drawing/2015/9/8/chartex" xmlns:cx="http://schemas.microsoft.com/office/drawing/2014/chartex" xmlns:wpc="http://schemas.microsoft.com/office/word/2010/wordprocessingCanvas" xmlns="" val="0"/>
+                        <a14:useLocalDpi xmlns:a14="http://schemas.microsoft.com/office/drawing/2010/main" val="0"/>
                       </a:ext>
                     </a:extLst>
                   </a:blip>
@@ -5093,7 +5246,7 @@
                   <a:blip r:embed="rId2">
                     <a:extLst>
                       <a:ext uri="{28A0092B-C50C-407E-A947-70E740481C1C}">
-                        <a14:useLocalDpi xmlns:a14="http://schemas.microsoft.com/office/drawing/2010/main" xmlns:wps="http://schemas.microsoft.com/office/word/2010/wordprocessingShape" xmlns:wpi="http://schemas.microsoft.com/office/word/2010/wordprocessingInk" xmlns:wpg="http://schemas.microsoft.com/office/word/2010/wordprocessingGroup" xmlns:w16se="http://schemas.microsoft.com/office/word/2015/wordml/symex" xmlns:w15="http://schemas.microsoft.com/office/word/2012/wordml" xmlns:w14="http://schemas.microsoft.com/office/word/2010/wordml" xmlns:w="http://schemas.openxmlformats.org/wordprocessingml/2006/main" xmlns:w10="urn:schemas-microsoft-com:office:word" xmlns:wp14="http://schemas.microsoft.com/office/word/2010/wordprocessingDrawing" xmlns:v="urn:schemas-microsoft-com:vml" xmlns:o="urn:schemas-microsoft-com:office:office" xmlns:mc="http://schemas.openxmlformats.org/markup-compatibility/2006" xmlns:cx2="http://schemas.microsoft.com/office/drawing/2015/10/21/chartex" xmlns:cx1="http://schemas.microsoft.com/office/drawing/2015/9/8/chartex" xmlns:cx="http://schemas.microsoft.com/office/drawing/2014/chartex" xmlns:wpc="http://schemas.microsoft.com/office/word/2010/wordprocessingCanvas" xmlns="" val="0"/>
+                        <a14:useLocalDpi xmlns:a14="http://schemas.microsoft.com/office/drawing/2010/main" val="0"/>
                       </a:ext>
                     </a:extLst>
                   </a:blip>
@@ -5126,7 +5279,7 @@
 </file>
 
 <file path=word/styles.xml><?xml version="1.0" encoding="utf-8"?>
-<w:styles xmlns:r="http://schemas.openxmlformats.org/officeDocument/2006/relationships" xmlns:w="http://schemas.openxmlformats.org/wordprocessingml/2006/main">
+<w:styles xmlns:mc="http://schemas.openxmlformats.org/markup-compatibility/2006" xmlns:r="http://schemas.openxmlformats.org/officeDocument/2006/relationships" xmlns:w="http://schemas.openxmlformats.org/wordprocessingml/2006/main" xmlns:w14="http://schemas.microsoft.com/office/word/2010/wordml" xmlns:w15="http://schemas.microsoft.com/office/word/2012/wordml" xmlns:w16se="http://schemas.microsoft.com/office/word/2015/wordml/symex" mc:Ignorable="w14 w15 w16se">
   <w:docDefaults>
     <w:rPrDefault>
       <w:rPr>
@@ -5136,144 +5289,380 @@
     </w:rPrDefault>
     <w:pPrDefault/>
   </w:docDefaults>
-  <w:latentStyles w:defLockedState="0" w:defUIPriority="99" w:defSemiHidden="1" w:defUnhideWhenUsed="1" w:defQFormat="0" w:count="267">
-    <w:lsdException w:name="Normal" w:semiHidden="0" w:uiPriority="0" w:unhideWhenUsed="0" w:qFormat="1"/>
-    <w:lsdException w:name="heading 1" w:semiHidden="0" w:uiPriority="9" w:unhideWhenUsed="0" w:qFormat="1"/>
-    <w:lsdException w:name="heading 2" w:uiPriority="9" w:qFormat="1"/>
-    <w:lsdException w:name="heading 3" w:uiPriority="9" w:qFormat="1"/>
-    <w:lsdException w:name="heading 4" w:uiPriority="9" w:qFormat="1"/>
-    <w:lsdException w:name="heading 5" w:uiPriority="9" w:qFormat="1"/>
-    <w:lsdException w:name="heading 6" w:uiPriority="9" w:qFormat="1"/>
-    <w:lsdException w:name="heading 7" w:uiPriority="9" w:qFormat="1"/>
-    <w:lsdException w:name="heading 8" w:uiPriority="9" w:qFormat="1"/>
-    <w:lsdException w:name="heading 9" w:uiPriority="9" w:qFormat="1"/>
-    <w:lsdException w:name="toc 1" w:uiPriority="39"/>
-    <w:lsdException w:name="toc 2" w:uiPriority="39"/>
-    <w:lsdException w:name="toc 3" w:uiPriority="39"/>
-    <w:lsdException w:name="toc 4" w:uiPriority="39"/>
-    <w:lsdException w:name="toc 5" w:uiPriority="39"/>
-    <w:lsdException w:name="toc 6" w:uiPriority="39"/>
-    <w:lsdException w:name="toc 7" w:uiPriority="39"/>
-    <w:lsdException w:name="toc 8" w:uiPriority="39"/>
-    <w:lsdException w:name="toc 9" w:uiPriority="39"/>
-    <w:lsdException w:name="caption" w:uiPriority="35" w:qFormat="1"/>
-    <w:lsdException w:name="Title" w:semiHidden="0" w:uiPriority="10" w:unhideWhenUsed="0" w:qFormat="1"/>
-    <w:lsdException w:name="Default Paragraph Font" w:uiPriority="1"/>
-    <w:lsdException w:name="Subtitle" w:semiHidden="0" w:uiPriority="11" w:unhideWhenUsed="0" w:qFormat="1"/>
-    <w:lsdException w:name="Strong" w:semiHidden="0" w:uiPriority="22" w:unhideWhenUsed="0" w:qFormat="1"/>
-    <w:lsdException w:name="Emphasis" w:semiHidden="0" w:uiPriority="20" w:unhideWhenUsed="0" w:qFormat="1"/>
-    <w:lsdException w:name="Table Grid" w:semiHidden="0" w:uiPriority="39" w:unhideWhenUsed="0"/>
-    <w:lsdException w:name="Placeholder Text" w:unhideWhenUsed="0"/>
-    <w:lsdException w:name="No Spacing" w:semiHidden="0" w:uiPriority="1" w:unhideWhenUsed="0" w:qFormat="1"/>
-    <w:lsdException w:name="Light Shading" w:semiHidden="0" w:uiPriority="60" w:unhideWhenUsed="0"/>
-    <w:lsdException w:name="Light List" w:semiHidden="0" w:uiPriority="61" w:unhideWhenUsed="0"/>
-    <w:lsdException w:name="Light Grid" w:semiHidden="0" w:uiPriority="62" w:unhideWhenUsed="0"/>
-    <w:lsdException w:name="Medium Shading 1" w:semiHidden="0" w:uiPriority="63" w:unhideWhenUsed="0"/>
-    <w:lsdException w:name="Medium Shading 2" w:semiHidden="0" w:uiPriority="64" w:unhideWhenUsed="0"/>
-    <w:lsdException w:name="Medium List 1" w:semiHidden="0" w:uiPriority="65" w:unhideWhenUsed="0"/>
-    <w:lsdException w:name="Medium List 2" w:semiHidden="0" w:uiPriority="66" w:unhideWhenUsed="0"/>
-    <w:lsdException w:name="Medium Grid 1" w:semiHidden="0" w:uiPriority="67" w:unhideWhenUsed="0"/>
-    <w:lsdException w:name="Medium Grid 2" w:semiHidden="0" w:uiPriority="68" w:unhideWhenUsed="0"/>
-    <w:lsdException w:name="Medium Grid 3" w:semiHidden="0" w:uiPriority="69" w:unhideWhenUsed="0"/>
-    <w:lsdException w:name="Dark List" w:semiHidden="0" w:uiPriority="70" w:unhideWhenUsed="0"/>
-    <w:lsdException w:name="Colorful Shading" w:semiHidden="0" w:uiPriority="71" w:unhideWhenUsed="0"/>
-    <w:lsdException w:name="Colorful List" w:semiHidden="0" w:uiPriority="72" w:unhideWhenUsed="0"/>
-    <w:lsdException w:name="Colorful Grid" w:semiHidden="0" w:uiPriority="73" w:unhideWhenUsed="0"/>
-    <w:lsdException w:name="Light Shading Accent 1" w:semiHidden="0" w:uiPriority="60" w:unhideWhenUsed="0"/>
-    <w:lsdException w:name="Light List Accent 1" w:semiHidden="0" w:uiPriority="61" w:unhideWhenUsed="0"/>
-    <w:lsdException w:name="Light Grid Accent 1" w:semiHidden="0" w:uiPriority="62" w:unhideWhenUsed="0"/>
-    <w:lsdException w:name="Medium Shading 1 Accent 1" w:semiHidden="0" w:uiPriority="63" w:unhideWhenUsed="0"/>
-    <w:lsdException w:name="Medium Shading 2 Accent 1" w:semiHidden="0" w:uiPriority="64" w:unhideWhenUsed="0"/>
-    <w:lsdException w:name="Medium List 1 Accent 1" w:semiHidden="0" w:uiPriority="65" w:unhideWhenUsed="0"/>
-    <w:lsdException w:name="Revision" w:unhideWhenUsed="0"/>
-    <w:lsdException w:name="List Paragraph" w:semiHidden="0" w:uiPriority="34" w:unhideWhenUsed="0" w:qFormat="1"/>
-    <w:lsdException w:name="Quote" w:semiHidden="0" w:uiPriority="29" w:unhideWhenUsed="0" w:qFormat="1"/>
-    <w:lsdException w:name="Intense Quote" w:semiHidden="0" w:uiPriority="30" w:unhideWhenUsed="0" w:qFormat="1"/>
-    <w:lsdException w:name="Medium List 2 Accent 1" w:semiHidden="0" w:uiPriority="66" w:unhideWhenUsed="0"/>
-    <w:lsdException w:name="Medium Grid 1 Accent 1" w:semiHidden="0" w:uiPriority="67" w:unhideWhenUsed="0"/>
-    <w:lsdException w:name="Medium Grid 2 Accent 1" w:semiHidden="0" w:uiPriority="68" w:unhideWhenUsed="0"/>
-    <w:lsdException w:name="Medium Grid 3 Accent 1" w:semiHidden="0" w:uiPriority="69" w:unhideWhenUsed="0"/>
-    <w:lsdException w:name="Dark List Accent 1" w:semiHidden="0" w:uiPriority="70" w:unhideWhenUsed="0"/>
-    <w:lsdException w:name="Colorful Shading Accent 1" w:semiHidden="0" w:uiPriority="71" w:unhideWhenUsed="0"/>
-    <w:lsdException w:name="Colorful List Accent 1" w:semiHidden="0" w:uiPriority="72" w:unhideWhenUsed="0"/>
-    <w:lsdException w:name="Colorful Grid Accent 1" w:semiHidden="0" w:uiPriority="73" w:unhideWhenUsed="0"/>
-    <w:lsdException w:name="Light Shading Accent 2" w:semiHidden="0" w:uiPriority="60" w:unhideWhenUsed="0"/>
-    <w:lsdException w:name="Light List Accent 2" w:semiHidden="0" w:uiPriority="61" w:unhideWhenUsed="0"/>
-    <w:lsdException w:name="Light Grid Accent 2" w:semiHidden="0" w:uiPriority="62" w:unhideWhenUsed="0"/>
-    <w:lsdException w:name="Medium Shading 1 Accent 2" w:semiHidden="0" w:uiPriority="63" w:unhideWhenUsed="0"/>
-    <w:lsdException w:name="Medium Shading 2 Accent 2" w:semiHidden="0" w:uiPriority="64" w:unhideWhenUsed="0"/>
-    <w:lsdException w:name="Medium List 1 Accent 2" w:semiHidden="0" w:uiPriority="65" w:unhideWhenUsed="0"/>
-    <w:lsdException w:name="Medium List 2 Accent 2" w:semiHidden="0" w:uiPriority="66" w:unhideWhenUsed="0"/>
-    <w:lsdException w:name="Medium Grid 1 Accent 2" w:semiHidden="0" w:uiPriority="67" w:unhideWhenUsed="0"/>
-    <w:lsdException w:name="Medium Grid 2 Accent 2" w:semiHidden="0" w:uiPriority="68" w:unhideWhenUsed="0"/>
-    <w:lsdException w:name="Medium Grid 3 Accent 2" w:semiHidden="0" w:uiPriority="69" w:unhideWhenUsed="0"/>
-    <w:lsdException w:name="Dark List Accent 2" w:semiHidden="0" w:uiPriority="70" w:unhideWhenUsed="0"/>
-    <w:lsdException w:name="Colorful Shading Accent 2" w:semiHidden="0" w:uiPriority="71" w:unhideWhenUsed="0"/>
-    <w:lsdException w:name="Colorful List Accent 2" w:semiHidden="0" w:uiPriority="72" w:unhideWhenUsed="0"/>
-    <w:lsdException w:name="Colorful Grid Accent 2" w:semiHidden="0" w:uiPriority="73" w:unhideWhenUsed="0"/>
-    <w:lsdException w:name="Light Shading Accent 3" w:semiHidden="0" w:uiPriority="60" w:unhideWhenUsed="0"/>
-    <w:lsdException w:name="Light List Accent 3" w:semiHidden="0" w:uiPriority="61" w:unhideWhenUsed="0"/>
-    <w:lsdException w:name="Light Grid Accent 3" w:semiHidden="0" w:uiPriority="62" w:unhideWhenUsed="0"/>
-    <w:lsdException w:name="Medium Shading 1 Accent 3" w:semiHidden="0" w:uiPriority="63" w:unhideWhenUsed="0"/>
-    <w:lsdException w:name="Medium Shading 2 Accent 3" w:semiHidden="0" w:uiPriority="64" w:unhideWhenUsed="0"/>
-    <w:lsdException w:name="Medium List 1 Accent 3" w:semiHidden="0" w:uiPriority="65" w:unhideWhenUsed="0"/>
-    <w:lsdException w:name="Medium List 2 Accent 3" w:semiHidden="0" w:uiPriority="66" w:unhideWhenUsed="0"/>
-    <w:lsdException w:name="Medium Grid 1 Accent 3" w:semiHidden="0" w:uiPriority="67" w:unhideWhenUsed="0"/>
-    <w:lsdException w:name="Medium Grid 2 Accent 3" w:semiHidden="0" w:uiPriority="68" w:unhideWhenUsed="0"/>
-    <w:lsdException w:name="Medium Grid 3 Accent 3" w:semiHidden="0" w:uiPriority="69" w:unhideWhenUsed="0"/>
-    <w:lsdException w:name="Dark List Accent 3" w:semiHidden="0" w:uiPriority="70" w:unhideWhenUsed="0"/>
-    <w:lsdException w:name="Colorful Shading Accent 3" w:semiHidden="0" w:uiPriority="71" w:unhideWhenUsed="0"/>
-    <w:lsdException w:name="Colorful List Accent 3" w:semiHidden="0" w:uiPriority="72" w:unhideWhenUsed="0"/>
-    <w:lsdException w:name="Colorful Grid Accent 3" w:semiHidden="0" w:uiPriority="73" w:unhideWhenUsed="0"/>
-    <w:lsdException w:name="Light Shading Accent 4" w:semiHidden="0" w:uiPriority="60" w:unhideWhenUsed="0"/>
-    <w:lsdException w:name="Light List Accent 4" w:semiHidden="0" w:uiPriority="61" w:unhideWhenUsed="0"/>
-    <w:lsdException w:name="Light Grid Accent 4" w:semiHidden="0" w:uiPriority="62" w:unhideWhenUsed="0"/>
-    <w:lsdException w:name="Medium Shading 1 Accent 4" w:semiHidden="0" w:uiPriority="63" w:unhideWhenUsed="0"/>
-    <w:lsdException w:name="Medium Shading 2 Accent 4" w:semiHidden="0" w:uiPriority="64" w:unhideWhenUsed="0"/>
-    <w:lsdException w:name="Medium List 1 Accent 4" w:semiHidden="0" w:uiPriority="65" w:unhideWhenUsed="0"/>
-    <w:lsdException w:name="Medium List 2 Accent 4" w:semiHidden="0" w:uiPriority="66" w:unhideWhenUsed="0"/>
-    <w:lsdException w:name="Medium Grid 1 Accent 4" w:semiHidden="0" w:uiPriority="67" w:unhideWhenUsed="0"/>
-    <w:lsdException w:name="Medium Grid 2 Accent 4" w:semiHidden="0" w:uiPriority="68" w:unhideWhenUsed="0"/>
-    <w:lsdException w:name="Medium Grid 3 Accent 4" w:semiHidden="0" w:uiPriority="69" w:unhideWhenUsed="0"/>
-    <w:lsdException w:name="Dark List Accent 4" w:semiHidden="0" w:uiPriority="70" w:unhideWhenUsed="0"/>
-    <w:lsdException w:name="Colorful Shading Accent 4" w:semiHidden="0" w:uiPriority="71" w:unhideWhenUsed="0"/>
-    <w:lsdException w:name="Colorful List Accent 4" w:semiHidden="0" w:uiPriority="72" w:unhideWhenUsed="0"/>
-    <w:lsdException w:name="Colorful Grid Accent 4" w:semiHidden="0" w:uiPriority="73" w:unhideWhenUsed="0"/>
-    <w:lsdException w:name="Light Shading Accent 5" w:semiHidden="0" w:uiPriority="60" w:unhideWhenUsed="0"/>
-    <w:lsdException w:name="Light List Accent 5" w:semiHidden="0" w:uiPriority="61" w:unhideWhenUsed="0"/>
-    <w:lsdException w:name="Light Grid Accent 5" w:semiHidden="0" w:uiPriority="62" w:unhideWhenUsed="0"/>
-    <w:lsdException w:name="Medium Shading 1 Accent 5" w:semiHidden="0" w:uiPriority="63" w:unhideWhenUsed="0"/>
-    <w:lsdException w:name="Medium Shading 2 Accent 5" w:semiHidden="0" w:uiPriority="64" w:unhideWhenUsed="0"/>
-    <w:lsdException w:name="Medium List 1 Accent 5" w:semiHidden="0" w:uiPriority="65" w:unhideWhenUsed="0"/>
-    <w:lsdException w:name="Medium List 2 Accent 5" w:semiHidden="0" w:uiPriority="66" w:unhideWhenUsed="0"/>
-    <w:lsdException w:name="Medium Grid 1 Accent 5" w:semiHidden="0" w:uiPriority="67" w:unhideWhenUsed="0"/>
-    <w:lsdException w:name="Medium Grid 2 Accent 5" w:semiHidden="0" w:uiPriority="68" w:unhideWhenUsed="0"/>
-    <w:lsdException w:name="Medium Grid 3 Accent 5" w:semiHidden="0" w:uiPriority="69" w:unhideWhenUsed="0"/>
-    <w:lsdException w:name="Dark List Accent 5" w:semiHidden="0" w:uiPriority="70" w:unhideWhenUsed="0"/>
-    <w:lsdException w:name="Colorful Shading Accent 5" w:semiHidden="0" w:uiPriority="71" w:unhideWhenUsed="0"/>
-    <w:lsdException w:name="Colorful List Accent 5" w:semiHidden="0" w:uiPriority="72" w:unhideWhenUsed="0"/>
-    <w:lsdException w:name="Colorful Grid Accent 5" w:semiHidden="0" w:uiPriority="73" w:unhideWhenUsed="0"/>
-    <w:lsdException w:name="Light Shading Accent 6" w:semiHidden="0" w:uiPriority="60" w:unhideWhenUsed="0"/>
-    <w:lsdException w:name="Light List Accent 6" w:semiHidden="0" w:uiPriority="61" w:unhideWhenUsed="0"/>
-    <w:lsdException w:name="Light Grid Accent 6" w:semiHidden="0" w:uiPriority="62" w:unhideWhenUsed="0"/>
-    <w:lsdException w:name="Medium Shading 1 Accent 6" w:semiHidden="0" w:uiPriority="63" w:unhideWhenUsed="0"/>
-    <w:lsdException w:name="Medium Shading 2 Accent 6" w:semiHidden="0" w:uiPriority="64" w:unhideWhenUsed="0"/>
-    <w:lsdException w:name="Medium List 1 Accent 6" w:semiHidden="0" w:uiPriority="65" w:unhideWhenUsed="0"/>
-    <w:lsdException w:name="Medium List 2 Accent 6" w:semiHidden="0" w:uiPriority="66" w:unhideWhenUsed="0"/>
-    <w:lsdException w:name="Medium Grid 1 Accent 6" w:semiHidden="0" w:uiPriority="67" w:unhideWhenUsed="0"/>
-    <w:lsdException w:name="Medium Grid 2 Accent 6" w:semiHidden="0" w:uiPriority="68" w:unhideWhenUsed="0"/>
-    <w:lsdException w:name="Medium Grid 3 Accent 6" w:semiHidden="0" w:uiPriority="69" w:unhideWhenUsed="0"/>
-    <w:lsdException w:name="Dark List Accent 6" w:semiHidden="0" w:uiPriority="70" w:unhideWhenUsed="0"/>
-    <w:lsdException w:name="Colorful Shading Accent 6" w:semiHidden="0" w:uiPriority="71" w:unhideWhenUsed="0"/>
-    <w:lsdException w:name="Colorful List Accent 6" w:semiHidden="0" w:uiPriority="72" w:unhideWhenUsed="0"/>
-    <w:lsdException w:name="Colorful Grid Accent 6" w:semiHidden="0" w:uiPriority="73" w:unhideWhenUsed="0"/>
-    <w:lsdException w:name="Subtle Emphasis" w:semiHidden="0" w:uiPriority="19" w:unhideWhenUsed="0" w:qFormat="1"/>
-    <w:lsdException w:name="Intense Emphasis" w:semiHidden="0" w:uiPriority="21" w:unhideWhenUsed="0" w:qFormat="1"/>
-    <w:lsdException w:name="Subtle Reference" w:semiHidden="0" w:uiPriority="31" w:unhideWhenUsed="0" w:qFormat="1"/>
-    <w:lsdException w:name="Intense Reference" w:semiHidden="0" w:uiPriority="32" w:unhideWhenUsed="0" w:qFormat="1"/>
-    <w:lsdException w:name="Book Title" w:semiHidden="0" w:uiPriority="33" w:unhideWhenUsed="0" w:qFormat="1"/>
-    <w:lsdException w:name="Bibliography" w:uiPriority="37"/>
-    <w:lsdException w:name="TOC Heading" w:uiPriority="39" w:qFormat="1"/>
+  <w:latentStyles w:defLockedState="0" w:defUIPriority="99" w:defSemiHidden="0" w:defUnhideWhenUsed="0" w:defQFormat="0" w:count="373">
+    <w:lsdException w:name="Normal" w:uiPriority="0" w:qFormat="1"/>
+    <w:lsdException w:name="heading 1" w:uiPriority="9" w:qFormat="1"/>
+    <w:lsdException w:name="heading 2" w:semiHidden="1" w:uiPriority="9" w:unhideWhenUsed="1" w:qFormat="1"/>
+    <w:lsdException w:name="heading 3" w:semiHidden="1" w:uiPriority="9" w:unhideWhenUsed="1" w:qFormat="1"/>
+    <w:lsdException w:name="heading 4" w:semiHidden="1" w:uiPriority="9" w:unhideWhenUsed="1" w:qFormat="1"/>
+    <w:lsdException w:name="heading 5" w:semiHidden="1" w:uiPriority="9" w:unhideWhenUsed="1" w:qFormat="1"/>
+    <w:lsdException w:name="heading 6" w:semiHidden="1" w:uiPriority="9" w:unhideWhenUsed="1" w:qFormat="1"/>
+    <w:lsdException w:name="heading 7" w:semiHidden="1" w:uiPriority="9" w:unhideWhenUsed="1" w:qFormat="1"/>
+    <w:lsdException w:name="heading 8" w:semiHidden="1" w:uiPriority="9" w:unhideWhenUsed="1" w:qFormat="1"/>
+    <w:lsdException w:name="heading 9" w:semiHidden="1" w:uiPriority="9" w:unhideWhenUsed="1" w:qFormat="1"/>
+    <w:lsdException w:name="index 1" w:semiHidden="1" w:unhideWhenUsed="1"/>
+    <w:lsdException w:name="index 2" w:semiHidden="1" w:unhideWhenUsed="1"/>
+    <w:lsdException w:name="index 3" w:semiHidden="1" w:unhideWhenUsed="1"/>
+    <w:lsdException w:name="index 4" w:semiHidden="1" w:unhideWhenUsed="1"/>
+    <w:lsdException w:name="index 5" w:semiHidden="1" w:unhideWhenUsed="1"/>
+    <w:lsdException w:name="index 6" w:semiHidden="1" w:unhideWhenUsed="1"/>
+    <w:lsdException w:name="index 7" w:semiHidden="1" w:unhideWhenUsed="1"/>
+    <w:lsdException w:name="index 8" w:semiHidden="1" w:unhideWhenUsed="1"/>
+    <w:lsdException w:name="index 9" w:semiHidden="1" w:unhideWhenUsed="1"/>
+    <w:lsdException w:name="toc 1" w:semiHidden="1" w:uiPriority="39" w:unhideWhenUsed="1"/>
+    <w:lsdException w:name="toc 2" w:semiHidden="1" w:uiPriority="39" w:unhideWhenUsed="1"/>
+    <w:lsdException w:name="toc 3" w:semiHidden="1" w:uiPriority="39" w:unhideWhenUsed="1"/>
+    <w:lsdException w:name="toc 4" w:semiHidden="1" w:uiPriority="39" w:unhideWhenUsed="1"/>
+    <w:lsdException w:name="toc 5" w:semiHidden="1" w:uiPriority="39" w:unhideWhenUsed="1"/>
+    <w:lsdException w:name="toc 6" w:semiHidden="1" w:uiPriority="39" w:unhideWhenUsed="1"/>
+    <w:lsdException w:name="toc 7" w:semiHidden="1" w:uiPriority="39" w:unhideWhenUsed="1"/>
+    <w:lsdException w:name="toc 8" w:semiHidden="1" w:uiPriority="39" w:unhideWhenUsed="1"/>
+    <w:lsdException w:name="toc 9" w:semiHidden="1" w:uiPriority="39" w:unhideWhenUsed="1"/>
+    <w:lsdException w:name="Normal Indent" w:semiHidden="1" w:unhideWhenUsed="1"/>
+    <w:lsdException w:name="footnote text" w:semiHidden="1" w:unhideWhenUsed="1"/>
+    <w:lsdException w:name="annotation text" w:semiHidden="1" w:unhideWhenUsed="1"/>
+    <w:lsdException w:name="header" w:semiHidden="1" w:unhideWhenUsed="1"/>
+    <w:lsdException w:name="footer" w:semiHidden="1" w:unhideWhenUsed="1"/>
+    <w:lsdException w:name="index heading" w:semiHidden="1" w:unhideWhenUsed="1"/>
+    <w:lsdException w:name="caption" w:semiHidden="1" w:uiPriority="35" w:unhideWhenUsed="1" w:qFormat="1"/>
+    <w:lsdException w:name="table of figures" w:semiHidden="1" w:unhideWhenUsed="1"/>
+    <w:lsdException w:name="envelope address" w:semiHidden="1" w:unhideWhenUsed="1"/>
+    <w:lsdException w:name="envelope return" w:semiHidden="1" w:unhideWhenUsed="1"/>
+    <w:lsdException w:name="footnote reference" w:semiHidden="1" w:unhideWhenUsed="1"/>
+    <w:lsdException w:name="annotation reference" w:semiHidden="1" w:unhideWhenUsed="1"/>
+    <w:lsdException w:name="line number" w:semiHidden="1" w:unhideWhenUsed="1"/>
+    <w:lsdException w:name="page number" w:semiHidden="1" w:unhideWhenUsed="1"/>
+    <w:lsdException w:name="endnote reference" w:semiHidden="1" w:unhideWhenUsed="1"/>
+    <w:lsdException w:name="endnote text" w:semiHidden="1" w:unhideWhenUsed="1"/>
+    <w:lsdException w:name="table of authorities" w:semiHidden="1" w:unhideWhenUsed="1"/>
+    <w:lsdException w:name="macro" w:semiHidden="1" w:unhideWhenUsed="1"/>
+    <w:lsdException w:name="toa heading" w:semiHidden="1" w:unhideWhenUsed="1"/>
+    <w:lsdException w:name="List" w:semiHidden="1" w:unhideWhenUsed="1"/>
+    <w:lsdException w:name="List Bullet" w:semiHidden="1" w:unhideWhenUsed="1"/>
+    <w:lsdException w:name="List Number" w:semiHidden="1" w:unhideWhenUsed="1"/>
+    <w:lsdException w:name="List 2" w:semiHidden="1" w:unhideWhenUsed="1"/>
+    <w:lsdException w:name="List 3" w:semiHidden="1" w:unhideWhenUsed="1"/>
+    <w:lsdException w:name="List 4" w:semiHidden="1" w:unhideWhenUsed="1"/>
+    <w:lsdException w:name="List 5" w:semiHidden="1" w:unhideWhenUsed="1"/>
+    <w:lsdException w:name="List Bullet 2" w:semiHidden="1" w:unhideWhenUsed="1"/>
+    <w:lsdException w:name="List Bullet 3" w:semiHidden="1" w:unhideWhenUsed="1"/>
+    <w:lsdException w:name="List Bullet 4" w:semiHidden="1" w:unhideWhenUsed="1"/>
+    <w:lsdException w:name="List Bullet 5" w:semiHidden="1" w:unhideWhenUsed="1"/>
+    <w:lsdException w:name="List Number 2" w:semiHidden="1" w:unhideWhenUsed="1"/>
+    <w:lsdException w:name="List Number 3" w:semiHidden="1" w:unhideWhenUsed="1"/>
+    <w:lsdException w:name="List Number 4" w:semiHidden="1" w:unhideWhenUsed="1"/>
+    <w:lsdException w:name="List Number 5" w:semiHidden="1" w:unhideWhenUsed="1"/>
+    <w:lsdException w:name="Title" w:uiPriority="10" w:qFormat="1"/>
+    <w:lsdException w:name="Closing" w:semiHidden="1" w:unhideWhenUsed="1"/>
+    <w:lsdException w:name="Signature" w:semiHidden="1" w:unhideWhenUsed="1"/>
+    <w:lsdException w:name="Default Paragraph Font" w:semiHidden="1" w:uiPriority="1" w:unhideWhenUsed="1"/>
+    <w:lsdException w:name="Body Text" w:semiHidden="1" w:unhideWhenUsed="1"/>
+    <w:lsdException w:name="Body Text Indent" w:semiHidden="1" w:unhideWhenUsed="1"/>
+    <w:lsdException w:name="List Continue" w:semiHidden="1" w:unhideWhenUsed="1"/>
+    <w:lsdException w:name="List Continue 2" w:semiHidden="1" w:unhideWhenUsed="1"/>
+    <w:lsdException w:name="List Continue 3" w:semiHidden="1" w:unhideWhenUsed="1"/>
+    <w:lsdException w:name="List Continue 4" w:semiHidden="1" w:unhideWhenUsed="1"/>
+    <w:lsdException w:name="List Continue 5" w:semiHidden="1" w:unhideWhenUsed="1"/>
+    <w:lsdException w:name="Message Header" w:semiHidden="1" w:unhideWhenUsed="1"/>
+    <w:lsdException w:name="Subtitle" w:uiPriority="11" w:qFormat="1"/>
+    <w:lsdException w:name="Salutation" w:semiHidden="1" w:unhideWhenUsed="1"/>
+    <w:lsdException w:name="Date" w:semiHidden="1" w:unhideWhenUsed="1"/>
+    <w:lsdException w:name="Body Text First Indent" w:semiHidden="1" w:unhideWhenUsed="1"/>
+    <w:lsdException w:name="Body Text First Indent 2" w:semiHidden="1" w:unhideWhenUsed="1"/>
+    <w:lsdException w:name="Note Heading" w:semiHidden="1" w:unhideWhenUsed="1"/>
+    <w:lsdException w:name="Body Text 2" w:semiHidden="1" w:unhideWhenUsed="1"/>
+    <w:lsdException w:name="Body Text 3" w:semiHidden="1" w:unhideWhenUsed="1"/>
+    <w:lsdException w:name="Body Text Indent 2" w:semiHidden="1" w:unhideWhenUsed="1"/>
+    <w:lsdException w:name="Body Text Indent 3" w:semiHidden="1" w:unhideWhenUsed="1"/>
+    <w:lsdException w:name="Block Text" w:semiHidden="1" w:unhideWhenUsed="1"/>
+    <w:lsdException w:name="Hyperlink" w:semiHidden="1" w:unhideWhenUsed="1"/>
+    <w:lsdException w:name="FollowedHyperlink" w:semiHidden="1" w:unhideWhenUsed="1"/>
+    <w:lsdException w:name="Strong" w:uiPriority="22" w:qFormat="1"/>
+    <w:lsdException w:name="Emphasis" w:uiPriority="20" w:qFormat="1"/>
+    <w:lsdException w:name="Document Map" w:semiHidden="1" w:unhideWhenUsed="1"/>
+    <w:lsdException w:name="Plain Text" w:semiHidden="1" w:unhideWhenUsed="1"/>
+    <w:lsdException w:name="E-mail Signature" w:semiHidden="1" w:unhideWhenUsed="1"/>
+    <w:lsdException w:name="HTML Top of Form" w:semiHidden="1" w:unhideWhenUsed="1"/>
+    <w:lsdException w:name="HTML Bottom of Form" w:semiHidden="1" w:unhideWhenUsed="1"/>
+    <w:lsdException w:name="Normal (Web)" w:semiHidden="1" w:unhideWhenUsed="1"/>
+    <w:lsdException w:name="HTML Acronym" w:semiHidden="1" w:unhideWhenUsed="1"/>
+    <w:lsdException w:name="HTML Address" w:semiHidden="1" w:unhideWhenUsed="1"/>
+    <w:lsdException w:name="HTML Cite" w:semiHidden="1" w:unhideWhenUsed="1"/>
+    <w:lsdException w:name="HTML Code" w:semiHidden="1" w:unhideWhenUsed="1"/>
+    <w:lsdException w:name="HTML Definition" w:semiHidden="1" w:unhideWhenUsed="1"/>
+    <w:lsdException w:name="HTML Keyboard" w:semiHidden="1" w:unhideWhenUsed="1"/>
+    <w:lsdException w:name="HTML Preformatted" w:semiHidden="1" w:unhideWhenUsed="1"/>
+    <w:lsdException w:name="HTML Sample" w:semiHidden="1" w:unhideWhenUsed="1"/>
+    <w:lsdException w:name="HTML Typewriter" w:semiHidden="1" w:unhideWhenUsed="1"/>
+    <w:lsdException w:name="HTML Variable" w:semiHidden="1" w:unhideWhenUsed="1"/>
+    <w:lsdException w:name="Normal Table" w:semiHidden="1" w:unhideWhenUsed="1"/>
+    <w:lsdException w:name="annotation subject" w:semiHidden="1" w:unhideWhenUsed="1"/>
+    <w:lsdException w:name="No List" w:semiHidden="1" w:unhideWhenUsed="1"/>
+    <w:lsdException w:name="Outline List 1" w:semiHidden="1" w:unhideWhenUsed="1"/>
+    <w:lsdException w:name="Outline List 2" w:semiHidden="1" w:unhideWhenUsed="1"/>
+    <w:lsdException w:name="Outline List 3" w:semiHidden="1" w:unhideWhenUsed="1"/>
+    <w:lsdException w:name="Table Simple 1" w:semiHidden="1" w:unhideWhenUsed="1"/>
+    <w:lsdException w:name="Table Simple 2" w:semiHidden="1" w:unhideWhenUsed="1"/>
+    <w:lsdException w:name="Table Simple 3" w:semiHidden="1" w:unhideWhenUsed="1"/>
+    <w:lsdException w:name="Table Classic 1" w:semiHidden="1" w:unhideWhenUsed="1"/>
+    <w:lsdException w:name="Table Classic 2" w:semiHidden="1" w:unhideWhenUsed="1"/>
+    <w:lsdException w:name="Table Classic 3" w:semiHidden="1" w:unhideWhenUsed="1"/>
+    <w:lsdException w:name="Table Classic 4" w:semiHidden="1" w:unhideWhenUsed="1"/>
+    <w:lsdException w:name="Table Colorful 1" w:semiHidden="1" w:unhideWhenUsed="1"/>
+    <w:lsdException w:name="Table Colorful 2" w:semiHidden="1" w:unhideWhenUsed="1"/>
+    <w:lsdException w:name="Table Colorful 3" w:semiHidden="1" w:unhideWhenUsed="1"/>
+    <w:lsdException w:name="Table Columns 1" w:semiHidden="1" w:unhideWhenUsed="1"/>
+    <w:lsdException w:name="Table Columns 2" w:semiHidden="1" w:unhideWhenUsed="1"/>
+    <w:lsdException w:name="Table Columns 3" w:semiHidden="1" w:unhideWhenUsed="1"/>
+    <w:lsdException w:name="Table Columns 4" w:semiHidden="1" w:unhideWhenUsed="1"/>
+    <w:lsdException w:name="Table Columns 5" w:semiHidden="1" w:unhideWhenUsed="1"/>
+    <w:lsdException w:name="Table Grid 1" w:semiHidden="1" w:unhideWhenUsed="1"/>
+    <w:lsdException w:name="Table Grid 2" w:semiHidden="1" w:unhideWhenUsed="1"/>
+    <w:lsdException w:name="Table Grid 3" w:semiHidden="1" w:unhideWhenUsed="1"/>
+    <w:lsdException w:name="Table Grid 4" w:semiHidden="1" w:unhideWhenUsed="1"/>
+    <w:lsdException w:name="Table Grid 5" w:semiHidden="1" w:unhideWhenUsed="1"/>
+    <w:lsdException w:name="Table Grid 6" w:semiHidden="1" w:unhideWhenUsed="1"/>
+    <w:lsdException w:name="Table Grid 7" w:semiHidden="1" w:unhideWhenUsed="1"/>
+    <w:lsdException w:name="Table Grid 8" w:semiHidden="1" w:unhideWhenUsed="1"/>
+    <w:lsdException w:name="Table List 1" w:semiHidden="1" w:unhideWhenUsed="1"/>
+    <w:lsdException w:name="Table List 2" w:semiHidden="1" w:unhideWhenUsed="1"/>
+    <w:lsdException w:name="Table List 3" w:semiHidden="1" w:unhideWhenUsed="1"/>
+    <w:lsdException w:name="Table List 4" w:semiHidden="1" w:unhideWhenUsed="1"/>
+    <w:lsdException w:name="Table List 5" w:semiHidden="1" w:unhideWhenUsed="1"/>
+    <w:lsdException w:name="Table List 6" w:semiHidden="1" w:unhideWhenUsed="1"/>
+    <w:lsdException w:name="Table List 7" w:semiHidden="1" w:unhideWhenUsed="1"/>
+    <w:lsdException w:name="Table List 8" w:semiHidden="1" w:unhideWhenUsed="1"/>
+    <w:lsdException w:name="Table 3D effects 1" w:semiHidden="1" w:unhideWhenUsed="1"/>
+    <w:lsdException w:name="Table 3D effects 2" w:semiHidden="1" w:unhideWhenUsed="1"/>
+    <w:lsdException w:name="Table 3D effects 3" w:semiHidden="1" w:unhideWhenUsed="1"/>
+    <w:lsdException w:name="Table Contemporary" w:semiHidden="1" w:unhideWhenUsed="1"/>
+    <w:lsdException w:name="Table Elegant" w:semiHidden="1" w:unhideWhenUsed="1"/>
+    <w:lsdException w:name="Table Professional" w:semiHidden="1" w:unhideWhenUsed="1"/>
+    <w:lsdException w:name="Table Subtle 1" w:semiHidden="1" w:unhideWhenUsed="1"/>
+    <w:lsdException w:name="Table Subtle 2" w:semiHidden="1" w:unhideWhenUsed="1"/>
+    <w:lsdException w:name="Table Web 1" w:semiHidden="1" w:unhideWhenUsed="1"/>
+    <w:lsdException w:name="Table Web 2" w:semiHidden="1" w:unhideWhenUsed="1"/>
+    <w:lsdException w:name="Table Web 3" w:semiHidden="1" w:unhideWhenUsed="1"/>
+    <w:lsdException w:name="Balloon Text" w:semiHidden="1" w:unhideWhenUsed="1"/>
+    <w:lsdException w:name="Table Grid" w:semiHidden="1" w:uiPriority="39" w:unhideWhenUsed="1"/>
+    <w:lsdException w:name="Table Theme" w:semiHidden="1" w:unhideWhenUsed="1"/>
+    <w:lsdException w:name="Placeholder Text" w:semiHidden="1"/>
+    <w:lsdException w:name="No Spacing" w:uiPriority="1" w:qFormat="1"/>
+    <w:lsdException w:name="Light Shading" w:uiPriority="60"/>
+    <w:lsdException w:name="Light List" w:uiPriority="61"/>
+    <w:lsdException w:name="Light Grid" w:uiPriority="62"/>
+    <w:lsdException w:name="Medium Shading 1" w:uiPriority="63"/>
+    <w:lsdException w:name="Medium Shading 2" w:uiPriority="64"/>
+    <w:lsdException w:name="Medium List 1" w:uiPriority="65"/>
+    <w:lsdException w:name="Medium List 2" w:uiPriority="66"/>
+    <w:lsdException w:name="Medium Grid 1" w:uiPriority="67"/>
+    <w:lsdException w:name="Medium Grid 2" w:uiPriority="68"/>
+    <w:lsdException w:name="Medium Grid 3" w:uiPriority="69"/>
+    <w:lsdException w:name="Dark List" w:uiPriority="70"/>
+    <w:lsdException w:name="Colorful Shading" w:uiPriority="71"/>
+    <w:lsdException w:name="Colorful List" w:uiPriority="72"/>
+    <w:lsdException w:name="Colorful Grid" w:uiPriority="73"/>
+    <w:lsdException w:name="Light Shading Accent 1" w:uiPriority="60"/>
+    <w:lsdException w:name="Light List Accent 1" w:uiPriority="61"/>
+    <w:lsdException w:name="Light Grid Accent 1" w:uiPriority="62"/>
+    <w:lsdException w:name="Medium Shading 1 Accent 1" w:uiPriority="63"/>
+    <w:lsdException w:name="Medium Shading 2 Accent 1" w:uiPriority="64"/>
+    <w:lsdException w:name="Medium List 1 Accent 1" w:uiPriority="65"/>
+    <w:lsdException w:name="Revision" w:semiHidden="1"/>
+    <w:lsdException w:name="List Paragraph" w:uiPriority="34" w:qFormat="1"/>
+    <w:lsdException w:name="Quote" w:uiPriority="29" w:qFormat="1"/>
+    <w:lsdException w:name="Intense Quote" w:uiPriority="30" w:qFormat="1"/>
+    <w:lsdException w:name="Medium List 2 Accent 1" w:uiPriority="66"/>
+    <w:lsdException w:name="Medium Grid 1 Accent 1" w:uiPriority="67"/>
+    <w:lsdException w:name="Medium Grid 2 Accent 1" w:uiPriority="68"/>
+    <w:lsdException w:name="Medium Grid 3 Accent 1" w:uiPriority="69"/>
+    <w:lsdException w:name="Dark List Accent 1" w:uiPriority="70"/>
+    <w:lsdException w:name="Colorful Shading Accent 1" w:uiPriority="71"/>
+    <w:lsdException w:name="Colorful List Accent 1" w:uiPriority="72"/>
+    <w:lsdException w:name="Colorful Grid Accent 1" w:uiPriority="73"/>
+    <w:lsdException w:name="Light Shading Accent 2" w:uiPriority="60"/>
+    <w:lsdException w:name="Light List Accent 2" w:uiPriority="61"/>
+    <w:lsdException w:name="Light Grid Accent 2" w:uiPriority="62"/>
+    <w:lsdException w:name="Medium Shading 1 Accent 2" w:uiPriority="63"/>
+    <w:lsdException w:name="Medium Shading 2 Accent 2" w:uiPriority="64"/>
+    <w:lsdException w:name="Medium List 1 Accent 2" w:uiPriority="65"/>
+    <w:lsdException w:name="Medium List 2 Accent 2" w:uiPriority="66"/>
+    <w:lsdException w:name="Medium Grid 1 Accent 2" w:uiPriority="67"/>
+    <w:lsdException w:name="Medium Grid 2 Accent 2" w:uiPriority="68"/>
+    <w:lsdException w:name="Medium Grid 3 Accent 2" w:uiPriority="69"/>
+    <w:lsdException w:name="Dark List Accent 2" w:uiPriority="70"/>
+    <w:lsdException w:name="Colorful Shading Accent 2" w:uiPriority="71"/>
+    <w:lsdException w:name="Colorful List Accent 2" w:uiPriority="72"/>
+    <w:lsdException w:name="Colorful Grid Accent 2" w:uiPriority="73"/>
+    <w:lsdException w:name="Light Shading Accent 3" w:uiPriority="60"/>
+    <w:lsdException w:name="Light List Accent 3" w:uiPriority="61"/>
+    <w:lsdException w:name="Light Grid Accent 3" w:uiPriority="62"/>
+    <w:lsdException w:name="Medium Shading 1 Accent 3" w:uiPriority="63"/>
+    <w:lsdException w:name="Medium Shading 2 Accent 3" w:uiPriority="64"/>
+    <w:lsdException w:name="Medium List 1 Accent 3" w:uiPriority="65"/>
+    <w:lsdException w:name="Medium List 2 Accent 3" w:uiPriority="66"/>
+    <w:lsdException w:name="Medium Grid 1 Accent 3" w:uiPriority="67"/>
+    <w:lsdException w:name="Medium Grid 2 Accent 3" w:uiPriority="68"/>
+    <w:lsdException w:name="Medium Grid 3 Accent 3" w:uiPriority="69"/>
+    <w:lsdException w:name="Dark List Accent 3" w:uiPriority="70"/>
+    <w:lsdException w:name="Colorful Shading Accent 3" w:uiPriority="71"/>
+    <w:lsdException w:name="Colorful List Accent 3" w:uiPriority="72"/>
+    <w:lsdException w:name="Colorful Grid Accent 3" w:uiPriority="73"/>
+    <w:lsdException w:name="Light Shading Accent 4" w:uiPriority="60"/>
+    <w:lsdException w:name="Light List Accent 4" w:uiPriority="61"/>
+    <w:lsdException w:name="Light Grid Accent 4" w:uiPriority="62"/>
+    <w:lsdException w:name="Medium Shading 1 Accent 4" w:uiPriority="63"/>
+    <w:lsdException w:name="Medium Shading 2 Accent 4" w:uiPriority="64"/>
+    <w:lsdException w:name="Medium List 1 Accent 4" w:uiPriority="65"/>
+    <w:lsdException w:name="Medium List 2 Accent 4" w:uiPriority="66"/>
+    <w:lsdException w:name="Medium Grid 1 Accent 4" w:uiPriority="67"/>
+    <w:lsdException w:name="Medium Grid 2 Accent 4" w:uiPriority="68"/>
+    <w:lsdException w:name="Medium Grid 3 Accent 4" w:uiPriority="69"/>
+    <w:lsdException w:name="Dark List Accent 4" w:uiPriority="70"/>
+    <w:lsdException w:name="Colorful Shading Accent 4" w:uiPriority="71"/>
+    <w:lsdException w:name="Colorful List Accent 4" w:uiPriority="72"/>
+    <w:lsdException w:name="Colorful Grid Accent 4" w:uiPriority="73"/>
+    <w:lsdException w:name="Light Shading Accent 5" w:uiPriority="60"/>
+    <w:lsdException w:name="Light List Accent 5" w:uiPriority="61"/>
+    <w:lsdException w:name="Light Grid Accent 5" w:uiPriority="62"/>
+    <w:lsdException w:name="Medium Shading 1 Accent 5" w:uiPriority="63"/>
+    <w:lsdException w:name="Medium Shading 2 Accent 5" w:uiPriority="64"/>
+    <w:lsdException w:name="Medium List 1 Accent 5" w:uiPriority="65"/>
+    <w:lsdException w:name="Medium List 2 Accent 5" w:uiPriority="66"/>
+    <w:lsdException w:name="Medium Grid 1 Accent 5" w:uiPriority="67"/>
+    <w:lsdException w:name="Medium Grid 2 Accent 5" w:uiPriority="68"/>
+    <w:lsdException w:name="Medium Grid 3 Accent 5" w:uiPriority="69"/>
+    <w:lsdException w:name="Dark List Accent 5" w:uiPriority="70"/>
+    <w:lsdException w:name="Colorful Shading Accent 5" w:uiPriority="71"/>
+    <w:lsdException w:name="Colorful List Accent 5" w:uiPriority="72"/>
+    <w:lsdException w:name="Colorful Grid Accent 5" w:uiPriority="73"/>
+    <w:lsdException w:name="Light Shading Accent 6" w:uiPriority="60"/>
+    <w:lsdException w:name="Light List Accent 6" w:uiPriority="61"/>
+    <w:lsdException w:name="Light Grid Accent 6" w:uiPriority="62"/>
+    <w:lsdException w:name="Medium Shading 1 Accent 6" w:uiPriority="63"/>
+    <w:lsdException w:name="Medium Shading 2 Accent 6" w:uiPriority="64"/>
+    <w:lsdException w:name="Medium List 1 Accent 6" w:uiPriority="65"/>
+    <w:lsdException w:name="Medium List 2 Accent 6" w:uiPriority="66"/>
+    <w:lsdException w:name="Medium Grid 1 Accent 6" w:uiPriority="67"/>
+    <w:lsdException w:name="Medium Grid 2 Accent 6" w:uiPriority="68"/>
+    <w:lsdException w:name="Medium Grid 3 Accent 6" w:uiPriority="69"/>
+    <w:lsdException w:name="Dark List Accent 6" w:uiPriority="70"/>
+    <w:lsdException w:name="Colorful Shading Accent 6" w:uiPriority="71"/>
+    <w:lsdException w:name="Colorful List Accent 6" w:uiPriority="72"/>
+    <w:lsdException w:name="Colorful Grid Accent 6" w:uiPriority="73"/>
+    <w:lsdException w:name="Subtle Emphasis" w:uiPriority="19" w:qFormat="1"/>
+    <w:lsdException w:name="Intense Emphasis" w:uiPriority="21" w:qFormat="1"/>
+    <w:lsdException w:name="Subtle Reference" w:uiPriority="31" w:qFormat="1"/>
+    <w:lsdException w:name="Intense Reference" w:uiPriority="32" w:qFormat="1"/>
+    <w:lsdException w:name="Book Title" w:uiPriority="33" w:qFormat="1"/>
+    <w:lsdException w:name="Bibliography" w:semiHidden="1" w:uiPriority="37" w:unhideWhenUsed="1"/>
+    <w:lsdException w:name="TOC Heading" w:semiHidden="1" w:uiPriority="39" w:unhideWhenUsed="1" w:qFormat="1"/>
+    <w:lsdException w:name="Plain Table 1" w:uiPriority="41"/>
+    <w:lsdException w:name="Plain Table 2" w:uiPriority="42"/>
+    <w:lsdException w:name="Plain Table 3" w:uiPriority="43"/>
+    <w:lsdException w:name="Plain Table 4" w:uiPriority="44"/>
+    <w:lsdException w:name="Plain Table 5" w:uiPriority="45"/>
+    <w:lsdException w:name="Grid Table Light" w:uiPriority="40"/>
+    <w:lsdException w:name="Grid Table 1 Light" w:uiPriority="46"/>
+    <w:lsdException w:name="Grid Table 2" w:uiPriority="47"/>
+    <w:lsdException w:name="Grid Table 3" w:uiPriority="48"/>
+    <w:lsdException w:name="Grid Table 4" w:uiPriority="49"/>
+    <w:lsdException w:name="Grid Table 5 Dark" w:uiPriority="50"/>
+    <w:lsdException w:name="Grid Table 6 Colorful" w:uiPriority="51"/>
+    <w:lsdException w:name="Grid Table 7 Colorful" w:uiPriority="52"/>
+    <w:lsdException w:name="Grid Table 1 Light Accent 1" w:uiPriority="46"/>
+    <w:lsdException w:name="Grid Table 2 Accent 1" w:uiPriority="47"/>
+    <w:lsdException w:name="Grid Table 3 Accent 1" w:uiPriority="48"/>
+    <w:lsdException w:name="Grid Table 4 Accent 1" w:uiPriority="49"/>
+    <w:lsdException w:name="Grid Table 5 Dark Accent 1" w:uiPriority="50"/>
+    <w:lsdException w:name="Grid Table 6 Colorful Accent 1" w:uiPriority="51"/>
+    <w:lsdException w:name="Grid Table 7 Colorful Accent 1" w:uiPriority="52"/>
+    <w:lsdException w:name="Grid Table 1 Light Accent 2" w:uiPriority="46"/>
+    <w:lsdException w:name="Grid Table 2 Accent 2" w:uiPriority="47"/>
+    <w:lsdException w:name="Grid Table 3 Accent 2" w:uiPriority="48"/>
+    <w:lsdException w:name="Grid Table 4 Accent 2" w:uiPriority="49"/>
+    <w:lsdException w:name="Grid Table 5 Dark Accent 2" w:uiPriority="50"/>
+    <w:lsdException w:name="Grid Table 6 Colorful Accent 2" w:uiPriority="51"/>
+    <w:lsdException w:name="Grid Table 7 Colorful Accent 2" w:uiPriority="52"/>
+    <w:lsdException w:name="Grid Table 1 Light Accent 3" w:uiPriority="46"/>
+    <w:lsdException w:name="Grid Table 2 Accent 3" w:uiPriority="47"/>
+    <w:lsdException w:name="Grid Table 3 Accent 3" w:uiPriority="48"/>
+    <w:lsdException w:name="Grid Table 4 Accent 3" w:uiPriority="49"/>
+    <w:lsdException w:name="Grid Table 5 Dark Accent 3" w:uiPriority="50"/>
+    <w:lsdException w:name="Grid Table 6 Colorful Accent 3" w:uiPriority="51"/>
+    <w:lsdException w:name="Grid Table 7 Colorful Accent 3" w:uiPriority="52"/>
+    <w:lsdException w:name="Grid Table 1 Light Accent 4" w:uiPriority="46"/>
+    <w:lsdException w:name="Grid Table 2 Accent 4" w:uiPriority="47"/>
+    <w:lsdException w:name="Grid Table 3 Accent 4" w:uiPriority="48"/>
+    <w:lsdException w:name="Grid Table 4 Accent 4" w:uiPriority="49"/>
+    <w:lsdException w:name="Grid Table 5 Dark Accent 4" w:uiPriority="50"/>
+    <w:lsdException w:name="Grid Table 6 Colorful Accent 4" w:uiPriority="51"/>
+    <w:lsdException w:name="Grid Table 7 Colorful Accent 4" w:uiPriority="52"/>
+    <w:lsdException w:name="Grid Table 1 Light Accent 5" w:uiPriority="46"/>
+    <w:lsdException w:name="Grid Table 2 Accent 5" w:uiPriority="47"/>
+    <w:lsdException w:name="Grid Table 3 Accent 5" w:uiPriority="48"/>
+    <w:lsdException w:name="Grid Table 4 Accent 5" w:uiPriority="49"/>
+    <w:lsdException w:name="Grid Table 5 Dark Accent 5" w:uiPriority="50"/>
+    <w:lsdException w:name="Grid Table 6 Colorful Accent 5" w:uiPriority="51"/>
+    <w:lsdException w:name="Grid Table 7 Colorful Accent 5" w:uiPriority="52"/>
+    <w:lsdException w:name="Grid Table 1 Light Accent 6" w:uiPriority="46"/>
+    <w:lsdException w:name="Grid Table 2 Accent 6" w:uiPriority="47"/>
+    <w:lsdException w:name="Grid Table 3 Accent 6" w:uiPriority="48"/>
+    <w:lsdException w:name="Grid Table 4 Accent 6" w:uiPriority="49"/>
+    <w:lsdException w:name="Grid Table 5 Dark Accent 6" w:uiPriority="50"/>
+    <w:lsdException w:name="Grid Table 6 Colorful Accent 6" w:uiPriority="51"/>
+    <w:lsdException w:name="Grid Table 7 Colorful Accent 6" w:uiPriority="52"/>
+    <w:lsdException w:name="List Table 1 Light" w:uiPriority="46"/>
+    <w:lsdException w:name="List Table 2" w:uiPriority="47"/>
+    <w:lsdException w:name="List Table 3" w:uiPriority="48"/>
+    <w:lsdException w:name="List Table 4" w:uiPriority="49"/>
+    <w:lsdException w:name="List Table 5 Dark" w:uiPriority="50"/>
+    <w:lsdException w:name="List Table 6 Colorful" w:uiPriority="51"/>
+    <w:lsdException w:name="List Table 7 Colorful" w:uiPriority="52"/>
+    <w:lsdException w:name="List Table 1 Light Accent 1" w:uiPriority="46"/>
+    <w:lsdException w:name="List Table 2 Accent 1" w:uiPriority="47"/>
+    <w:lsdException w:name="List Table 3 Accent 1" w:uiPriority="48"/>
+    <w:lsdException w:name="List Table 4 Accent 1" w:uiPriority="49"/>
+    <w:lsdException w:name="List Table 5 Dark Accent 1" w:uiPriority="50"/>
+    <w:lsdException w:name="List Table 6 Colorful Accent 1" w:uiPriority="51"/>
+    <w:lsdException w:name="List Table 7 Colorful Accent 1" w:uiPriority="52"/>
+    <w:lsdException w:name="List Table 1 Light Accent 2" w:uiPriority="46"/>
+    <w:lsdException w:name="List Table 2 Accent 2" w:uiPriority="47"/>
+    <w:lsdException w:name="List Table 3 Accent 2" w:uiPriority="48"/>
+    <w:lsdException w:name="List Table 4 Accent 2" w:uiPriority="49"/>
+    <w:lsdException w:name="List Table 5 Dark Accent 2" w:uiPriority="50"/>
+    <w:lsdException w:name="List Table 6 Colorful Accent 2" w:uiPriority="51"/>
+    <w:lsdException w:name="List Table 7 Colorful Accent 2" w:uiPriority="52"/>
+    <w:lsdException w:name="List Table 1 Light Accent 3" w:uiPriority="46"/>
+    <w:lsdException w:name="List Table 2 Accent 3" w:uiPriority="47"/>
+    <w:lsdException w:name="List Table 3 Accent 3" w:uiPriority="48"/>
+    <w:lsdException w:name="List Table 4 Accent 3" w:uiPriority="49"/>
+    <w:lsdException w:name="List Table 5 Dark Accent 3" w:uiPriority="50"/>
+    <w:lsdException w:name="List Table 6 Colorful Accent 3" w:uiPriority="51"/>
+    <w:lsdException w:name="List Table 7 Colorful Accent 3" w:uiPriority="52"/>
+    <w:lsdException w:name="List Table 1 Light Accent 4" w:uiPriority="46"/>
+    <w:lsdException w:name="List Table 2 Accent 4" w:uiPriority="47"/>
+    <w:lsdException w:name="List Table 3 Accent 4" w:uiPriority="48"/>
+    <w:lsdException w:name="List Table 4 Accent 4" w:uiPriority="49"/>
+    <w:lsdException w:name="List Table 5 Dark Accent 4" w:uiPriority="50"/>
+    <w:lsdException w:name="List Table 6 Colorful Accent 4" w:uiPriority="51"/>
+    <w:lsdException w:name="List Table 7 Colorful Accent 4" w:uiPriority="52"/>
+    <w:lsdException w:name="List Table 1 Light Accent 5" w:uiPriority="46"/>
+    <w:lsdException w:name="List Table 2 Accent 5" w:uiPriority="47"/>
+    <w:lsdException w:name="List Table 3 Accent 5" w:uiPriority="48"/>
+    <w:lsdException w:name="List Table 4 Accent 5" w:uiPriority="49"/>
+    <w:lsdException w:name="List Table 5 Dark Accent 5" w:uiPriority="50"/>
+    <w:lsdException w:name="List Table 6 Colorful Accent 5" w:uiPriority="51"/>
+    <w:lsdException w:name="List Table 7 Colorful Accent 5" w:uiPriority="52"/>
+    <w:lsdException w:name="List Table 1 Light Accent 6" w:uiPriority="46"/>
+    <w:lsdException w:name="List Table 2 Accent 6" w:uiPriority="47"/>
+    <w:lsdException w:name="List Table 3 Accent 6" w:uiPriority="48"/>
+    <w:lsdException w:name="List Table 4 Accent 6" w:uiPriority="49"/>
+    <w:lsdException w:name="List Table 5 Dark Accent 6" w:uiPriority="50"/>
+    <w:lsdException w:name="List Table 6 Colorful Accent 6" w:uiPriority="51"/>
+    <w:lsdException w:name="List Table 7 Colorful Accent 6" w:uiPriority="52"/>
+    <w:lsdException w:name="Mention" w:semiHidden="1" w:unhideWhenUsed="1"/>
+    <w:lsdException w:name="Smart Hyperlink" w:semiHidden="1" w:unhideWhenUsed="1"/>
   </w:latentStyles>
   <w:style w:type="paragraph" w:default="1" w:styleId="Normal">
     <w:name w:val="Normal"/>
@@ -5299,7 +5688,6 @@
     <w:uiPriority w:val="99"/>
     <w:semiHidden/>
     <w:unhideWhenUsed/>
-    <w:qFormat/>
     <w:tblPr>
       <w:tblInd w:w="0" w:type="dxa"/>
       <w:tblCellMar>
@@ -5378,7 +5766,6 @@
       <w:lang w:eastAsia="en-US"/>
     </w:rPr>
     <w:tblPr>
-      <w:tblInd w:w="0" w:type="dxa"/>
       <w:tblBorders>
         <w:top w:val="single" w:sz="4" w:space="0" w:color="auto"/>
         <w:left w:val="single" w:sz="4" w:space="0" w:color="auto"/>
@@ -5387,12 +5774,6 @@
         <w:insideH w:val="single" w:sz="4" w:space="0" w:color="auto"/>
         <w:insideV w:val="single" w:sz="4" w:space="0" w:color="auto"/>
       </w:tblBorders>
-      <w:tblCellMar>
-        <w:top w:w="0" w:type="dxa"/>
-        <w:left w:w="108" w:type="dxa"/>
-        <w:bottom w:w="0" w:type="dxa"/>
-        <w:right w:w="108" w:type="dxa"/>
-      </w:tblCellMar>
     </w:tblPr>
   </w:style>
 </w:styles>
@@ -5687,7 +6068,7 @@
   <a:extraClrSchemeLst/>
   <a:extLst>
     <a:ext uri="{05A4C25C-085E-4340-85A3-A5531E510DB2}">
-      <thm15:themeFamily xmlns:thm15="http://schemas.microsoft.com/office/thememl/2012/main" xmlns="" name="Office Theme" id="{62F939B6-93AF-4DB8-9C6B-D6C7DFDC589F}" vid="{4A3C46E8-61CC-4603-A589-7422A47A8E4A}"/>
+      <thm15:themeFamily xmlns:thm15="http://schemas.microsoft.com/office/thememl/2012/main" name="Office Theme" id="{62F939B6-93AF-4DB8-9C6B-D6C7DFDC589F}" vid="{4A3C46E8-61CC-4603-A589-7422A47A8E4A}"/>
     </a:ext>
   </a:extLst>
 </a:theme>

</xml_diff>

<commit_message>
Atualização do relatorio de acompanhamento da OS4777
</commit_message>
<xml_diff>
--- a/00_GESTAO_GERAL/05_ORDEM_SERVICO/04_OS4777/01_GESTAO/OS 4777 - Documento de Acompanhamento.docx
+++ b/00_GESTAO_GERAL/05_ORDEM_SERVICO/04_OS4777/01_GESTAO/OS 4777 - Documento de Acompanhamento.docx
@@ -1,6 +1,6 @@
 
 <file path=word/document.xml><?xml version="1.0" encoding="utf-8"?>
-<w:document xmlns:ve="http://schemas.openxmlformats.org/markup-compatibility/2006" xmlns:o="urn:schemas-microsoft-com:office:office" xmlns:r="http://schemas.openxmlformats.org/officeDocument/2006/relationships" xmlns:m="http://schemas.openxmlformats.org/officeDocument/2006/math" xmlns:v="urn:schemas-microsoft-com:vml" xmlns:wp="http://schemas.openxmlformats.org/drawingml/2006/wordprocessingDrawing" xmlns:w10="urn:schemas-microsoft-com:office:word" xmlns:w="http://schemas.openxmlformats.org/wordprocessingml/2006/main" xmlns:wne="http://schemas.microsoft.com/office/word/2006/wordml">
+<w:document xmlns:wpc="http://schemas.microsoft.com/office/word/2010/wordprocessingCanvas" xmlns:mc="http://schemas.openxmlformats.org/markup-compatibility/2006" xmlns:o="urn:schemas-microsoft-com:office:office" xmlns:r="http://schemas.openxmlformats.org/officeDocument/2006/relationships" xmlns:m="http://schemas.openxmlformats.org/officeDocument/2006/math" xmlns:v="urn:schemas-microsoft-com:vml" xmlns:wp14="http://schemas.microsoft.com/office/word/2010/wordprocessingDrawing" xmlns:wp="http://schemas.openxmlformats.org/drawingml/2006/wordprocessingDrawing" xmlns:w10="urn:schemas-microsoft-com:office:word" xmlns:w="http://schemas.openxmlformats.org/wordprocessingml/2006/main" xmlns:w14="http://schemas.microsoft.com/office/word/2010/wordml" xmlns:w15="http://schemas.microsoft.com/office/word/2012/wordml" xmlns:wpg="http://schemas.microsoft.com/office/word/2010/wordprocessingGroup" xmlns:wpi="http://schemas.microsoft.com/office/word/2010/wordprocessingInk" xmlns:wne="http://schemas.microsoft.com/office/word/2006/wordml" xmlns:wps="http://schemas.microsoft.com/office/word/2010/wordprocessingShape" mc:Ignorable="w14 w15 wp14">
   <w:body>
     <w:p>
       <w:pPr>
@@ -30,7 +30,7 @@
           <w:insideH w:val="none" w:sz="0" w:space="0" w:color="auto"/>
           <w:insideV w:val="none" w:sz="0" w:space="0" w:color="auto"/>
         </w:tblBorders>
-        <w:tblLook w:val="04A0"/>
+        <w:tblLook w:val="04A0" w:firstRow="1" w:lastRow="0" w:firstColumn="1" w:lastColumn="0" w:noHBand="0" w:noVBand="1"/>
       </w:tblPr>
       <w:tblGrid>
         <w:gridCol w:w="1134"/>
@@ -244,23 +244,7 @@
                 <w:sz w:val="24"/>
                 <w:szCs w:val="24"/>
               </w:rPr>
-              <w:t xml:space="preserve">OS para </w:t>
-            </w:r>
-            <w:proofErr w:type="gramStart"/>
-            <w:r>
-              <w:rPr>
-                <w:sz w:val="24"/>
-                <w:szCs w:val="24"/>
-              </w:rPr>
-              <w:t>implementação</w:t>
-            </w:r>
-            <w:proofErr w:type="gramEnd"/>
-            <w:r>
-              <w:rPr>
-                <w:sz w:val="24"/>
-                <w:szCs w:val="24"/>
-              </w:rPr>
-              <w:t xml:space="preserve"> dos casos de uso que especifica os processos de Manter Unidades Organizacionais, Manter Postos de Trabalho, Manter Tipo de Usuário, Solicitar Autorização de Senhas de Serviços, Criar Usuário e Senha no Sistema, Manter de Usuário, Integrar com o Sistema de Recursos Humanos, Alterar Senha e Consulta de Usuário. E também as Manter Parâmetros Gerais e o serviço de Consultar Parâmetro Geral.</w:t>
+              <w:t>OS para implementação dos casos de uso que especifica os processos de Manter Unidades Organizacionais, Manter Postos de Trabalho, Manter Tipo de Usuário, Solicitar Autorização de Senhas de Serviços, Criar Usuário e Senha no Sistema, Manter de Usuário, Integrar com o Sistema de Recursos Humanos, Alterar Senha e Consulta de Usuário. E também as Manter Parâmetros Gerais e o serviço de Consultar Parâmetro Geral.</w:t>
             </w:r>
           </w:p>
         </w:tc>
@@ -294,7 +278,7 @@
       <w:tblPr>
         <w:tblStyle w:val="Tabelacomgrade"/>
         <w:tblW w:w="9069" w:type="dxa"/>
-        <w:tblLook w:val="04A0"/>
+        <w:tblLook w:val="04A0" w:firstRow="1" w:lastRow="0" w:firstColumn="1" w:lastColumn="0" w:noHBand="0" w:noVBand="1"/>
       </w:tblPr>
       <w:tblGrid>
         <w:gridCol w:w="1698"/>
@@ -652,7 +636,7 @@
       <w:tblPr>
         <w:tblStyle w:val="Tabelacomgrade"/>
         <w:tblW w:w="9071" w:type="dxa"/>
-        <w:tblLook w:val="04A0"/>
+        <w:tblLook w:val="04A0" w:firstRow="1" w:lastRow="0" w:firstColumn="1" w:lastColumn="0" w:noHBand="0" w:noVBand="1"/>
       </w:tblPr>
       <w:tblGrid>
         <w:gridCol w:w="1553"/>
@@ -1120,7 +1104,7 @@
         <w:tblStyle w:val="Tabelacomgrade"/>
         <w:tblW w:w="9071" w:type="dxa"/>
         <w:tblInd w:w="5" w:type="dxa"/>
-        <w:tblLook w:val="04A0"/>
+        <w:tblLook w:val="04A0" w:firstRow="1" w:lastRow="0" w:firstColumn="1" w:lastColumn="0" w:noHBand="0" w:noVBand="1"/>
       </w:tblPr>
       <w:tblGrid>
         <w:gridCol w:w="1984"/>
@@ -1246,8 +1230,6 @@
               </w:rPr>
               <w:t>26</w:t>
             </w:r>
-            <w:bookmarkStart w:id="0" w:name="_GoBack"/>
-            <w:bookmarkEnd w:id="0"/>
             <w:r>
               <w:rPr>
                 <w:sz w:val="24"/>
@@ -2112,7 +2094,7 @@
       <w:tblPr>
         <w:tblStyle w:val="Tabelacomgrade"/>
         <w:tblW w:w="9071" w:type="dxa"/>
-        <w:tblLook w:val="04A0"/>
+        <w:tblLook w:val="04A0" w:firstRow="1" w:lastRow="0" w:firstColumn="1" w:lastColumn="0" w:noHBand="0" w:noVBand="1"/>
       </w:tblPr>
       <w:tblGrid>
         <w:gridCol w:w="1134"/>
@@ -2721,6 +2703,8 @@
             <w:r>
               <w:t>.</w:t>
             </w:r>
+            <w:bookmarkStart w:id="0" w:name="_GoBack"/>
+            <w:bookmarkEnd w:id="0"/>
           </w:p>
         </w:tc>
         <w:tc>
@@ -2852,14 +2836,12 @@
                 <w:rFonts w:asciiTheme="minorHAnsi" w:hAnsiTheme="minorHAnsi"/>
               </w:rPr>
             </w:pPr>
-            <w:proofErr w:type="gramStart"/>
             <w:r>
               <w:rPr>
                 <w:rFonts w:asciiTheme="minorHAnsi" w:hAnsiTheme="minorHAnsi" w:cs="Arial"/>
               </w:rPr>
               <w:t>OS devolvida</w:t>
             </w:r>
-            <w:proofErr w:type="gramEnd"/>
             <w:r>
               <w:rPr>
                 <w:rFonts w:asciiTheme="minorHAnsi" w:hAnsiTheme="minorHAnsi" w:cs="Arial"/>
@@ -2912,17 +2894,8 @@
                 <w:rFonts w:asciiTheme="minorHAnsi" w:eastAsia="Times New Roman" w:hAnsiTheme="minorHAnsi" w:cs="Arial"/>
                 <w:lang w:eastAsia="pt-BR"/>
               </w:rPr>
-              <w:t xml:space="preserve"> </w:t>
-            </w:r>
-            <w:proofErr w:type="spellStart"/>
-            <w:r>
-              <w:rPr>
-                <w:rFonts w:asciiTheme="minorHAnsi" w:eastAsia="Times New Roman" w:hAnsiTheme="minorHAnsi" w:cs="Arial"/>
-                <w:lang w:eastAsia="pt-BR"/>
-              </w:rPr>
-              <w:t>Deploy</w:t>
-            </w:r>
-            <w:proofErr w:type="spellEnd"/>
+              <w:t xml:space="preserve"> Deploy</w:t>
+            </w:r>
           </w:p>
         </w:tc>
         <w:tc>
@@ -3004,13 +2977,8 @@
             <w:pPr>
               <w:spacing w:after="0"/>
             </w:pPr>
-            <w:proofErr w:type="gramStart"/>
-            <w:r>
-              <w:t>OS Devolvida</w:t>
-            </w:r>
-            <w:proofErr w:type="gramEnd"/>
-            <w:r>
-              <w:t xml:space="preserve">, por ter sido encontrados </w:t>
+            <w:r>
+              <w:t xml:space="preserve">OS Devolvida, por ter sido encontrados </w:t>
             </w:r>
             <w:r>
               <w:t>27</w:t>
@@ -3028,15 +2996,7 @@
               <w:t>10</w:t>
             </w:r>
             <w:r>
-              <w:t xml:space="preserve"> Graves. As inconformidades estão relacionadas no </w:t>
-            </w:r>
-            <w:proofErr w:type="spellStart"/>
-            <w:r>
-              <w:t>Mantis</w:t>
-            </w:r>
-            <w:proofErr w:type="spellEnd"/>
-            <w:r>
-              <w:t>. Conforme OS 47</w:t>
+              <w:t xml:space="preserve"> Graves. As inconformidades estão relacionadas no Mantis. Conforme OS 47</w:t>
             </w:r>
             <w:r>
               <w:t>7</w:t>
@@ -3062,6 +3022,53 @@
             </w:pPr>
             <w:r>
               <w:t>CIAT - João Paulo</w:t>
+            </w:r>
+          </w:p>
+        </w:tc>
+      </w:tr>
+      <w:tr>
+        <w:tc>
+          <w:tcPr>
+            <w:tcW w:w="1134" w:type="dxa"/>
+          </w:tcPr>
+          <w:p>
+            <w:pPr>
+              <w:spacing w:after="0"/>
+              <w:jc w:val="center"/>
+            </w:pPr>
+            <w:r>
+              <w:t>30/08/16</w:t>
+            </w:r>
+          </w:p>
+        </w:tc>
+        <w:tc>
+          <w:tcPr>
+            <w:tcW w:w="5102" w:type="dxa"/>
+          </w:tcPr>
+          <w:p>
+            <w:pPr>
+              <w:spacing w:after="0"/>
+            </w:pPr>
+            <w:r>
+              <w:t xml:space="preserve">Na última quarta-feira 28/09, foram liberadas as correções dos seguintes itens classificados como graves no mantis, são eles: 235, 249, 250 e 196. Os </w:t>
+            </w:r>
+            <w:r>
+              <w:lastRenderedPageBreak/>
+              <w:t>outros 6 erros graves foram devolvidos.</w:t>
+            </w:r>
+          </w:p>
+        </w:tc>
+        <w:tc>
+          <w:tcPr>
+            <w:tcW w:w="2835" w:type="dxa"/>
+          </w:tcPr>
+          <w:p>
+            <w:pPr>
+              <w:spacing w:after="0"/>
+            </w:pPr>
+            <w:r>
+              <w:lastRenderedPageBreak/>
+              <w:t>NTC - Rodrigo Borges</w:t>
             </w:r>
           </w:p>
         </w:tc>
@@ -3096,7 +3103,7 @@
         <w:tblStyle w:val="Tabelacomgrade"/>
         <w:tblW w:w="9072" w:type="dxa"/>
         <w:shd w:val="clear" w:color="auto" w:fill="BFBFBF"/>
-        <w:tblLook w:val="04A0"/>
+        <w:tblLook w:val="04A0" w:firstRow="1" w:lastRow="0" w:firstColumn="1" w:lastColumn="0" w:noHBand="0" w:noVBand="1"/>
       </w:tblPr>
       <w:tblGrid>
         <w:gridCol w:w="1701"/>
@@ -3580,7 +3587,7 @@
         <w:tblStyle w:val="Tabelacomgrade"/>
         <w:tblW w:w="9072" w:type="dxa"/>
         <w:tblLayout w:type="fixed"/>
-        <w:tblLook w:val="04A0"/>
+        <w:tblLook w:val="04A0" w:firstRow="1" w:lastRow="0" w:firstColumn="1" w:lastColumn="0" w:noHBand="0" w:noVBand="1"/>
       </w:tblPr>
       <w:tblGrid>
         <w:gridCol w:w="1537"/>
@@ -3879,15 +3886,7 @@
               <w:spacing w:after="0"/>
             </w:pPr>
             <w:r>
-              <w:t xml:space="preserve">Desvio em dias do prazo para correção de </w:t>
-            </w:r>
-            <w:proofErr w:type="gramStart"/>
-            <w:r>
-              <w:t>todas</w:t>
-            </w:r>
-            <w:proofErr w:type="gramEnd"/>
-            <w:r>
-              <w:t xml:space="preserve"> inconformidades encontradas durante a homologação/aceite a partir da notificação das inconformidades</w:t>
+              <w:t>Desvio em dias do prazo para correção de todas inconformidades encontradas durante a homologação/aceite a partir da notificação das inconformidades</w:t>
             </w:r>
           </w:p>
         </w:tc>
@@ -3904,14 +3903,12 @@
                 <w:b/>
               </w:rPr>
             </w:pPr>
-            <w:proofErr w:type="gramStart"/>
             <w:r>
               <w:rPr>
                 <w:b/>
               </w:rPr>
               <w:t>2</w:t>
             </w:r>
-            <w:proofErr w:type="gramEnd"/>
           </w:p>
         </w:tc>
         <w:tc>
@@ -4005,14 +4002,12 @@
                 <w:b/>
               </w:rPr>
             </w:pPr>
-            <w:proofErr w:type="gramStart"/>
             <w:r>
               <w:rPr>
                 <w:b/>
               </w:rPr>
               <w:t>2</w:t>
             </w:r>
-            <w:proofErr w:type="gramEnd"/>
           </w:p>
         </w:tc>
         <w:tc>
@@ -4175,13 +4170,8 @@
               <w:spacing w:after="0"/>
             </w:pPr>
             <w:r>
-              <w:t>Quantidades de inconformidades não graves/</w:t>
-            </w:r>
-            <w:proofErr w:type="gramStart"/>
-            <w:r>
-              <w:t>PF encontradas durante a homologação/aceite</w:t>
-            </w:r>
-            <w:proofErr w:type="gramEnd"/>
+              <w:t>Quantidades de inconformidades não graves/PF encontradas durante a homologação/aceite</w:t>
+            </w:r>
           </w:p>
         </w:tc>
         <w:tc>
@@ -4292,13 +4282,8 @@
               <w:spacing w:after="0"/>
             </w:pPr>
             <w:r>
-              <w:t>Quantidades de inconformidades graves/</w:t>
-            </w:r>
-            <w:proofErr w:type="gramStart"/>
-            <w:r>
-              <w:t>PF encontradas durante a homologação/aceite</w:t>
-            </w:r>
-            <w:proofErr w:type="gramEnd"/>
+              <w:t>Quantidades de inconformidades graves/PF encontradas durante a homologação/aceite</w:t>
+            </w:r>
           </w:p>
         </w:tc>
         <w:tc>
@@ -4416,13 +4401,8 @@
               <w:spacing w:after="0"/>
             </w:pPr>
             <w:r>
-              <w:t>Quantidades de inconformidades não graves/</w:t>
-            </w:r>
-            <w:proofErr w:type="gramStart"/>
-            <w:r>
-              <w:t>PF encontrada durante o prazo de garantia</w:t>
-            </w:r>
-            <w:proofErr w:type="gramEnd"/>
+              <w:t>Quantidades de inconformidades não graves/PF encontrada durante o prazo de garantia</w:t>
+            </w:r>
           </w:p>
         </w:tc>
         <w:tc>
@@ -4526,13 +4506,8 @@
               <w:spacing w:after="0"/>
             </w:pPr>
             <w:r>
-              <w:t>Quantidades de inconformidades graves/</w:t>
-            </w:r>
-            <w:proofErr w:type="gramStart"/>
-            <w:r>
-              <w:t>PF encontrada durante o prazo de garantia</w:t>
-            </w:r>
-            <w:proofErr w:type="gramEnd"/>
+              <w:t>Quantidades de inconformidades graves/PF encontrada durante o prazo de garantia</w:t>
+            </w:r>
           </w:p>
         </w:tc>
         <w:tc>
@@ -5054,15 +5029,7 @@
         <w:t xml:space="preserve"> OS</w:t>
       </w:r>
       <w:r>
-        <w:t xml:space="preserve"> aberta nos primeiros </w:t>
-      </w:r>
-      <w:proofErr w:type="gramStart"/>
-      <w:r>
-        <w:t>3</w:t>
-      </w:r>
-      <w:proofErr w:type="gramEnd"/>
-      <w:r>
-        <w:t xml:space="preserve"> meses conforme item </w:t>
+        <w:t xml:space="preserve"> aberta nos primeiros 3 meses conforme item </w:t>
       </w:r>
       <w:r>
         <w:t>3.4 Observações sobre Prazo de Execução dos Trabalhos</w:t>
@@ -5083,15 +5050,7 @@
         <w:t>57</w:t>
       </w:r>
       <w:r>
-        <w:t xml:space="preserve"> dias corridos de </w:t>
-      </w:r>
-      <w:proofErr w:type="spellStart"/>
-      <w:r>
-        <w:t>paralização</w:t>
-      </w:r>
-      <w:proofErr w:type="spellEnd"/>
-      <w:r>
-        <w:t>.</w:t>
+        <w:t xml:space="preserve"> dias corridos de paralização.</w:t>
       </w:r>
     </w:p>
     <w:p>
@@ -5206,15 +5165,7 @@
         <w:t>1,6</w:t>
       </w:r>
       <w:r>
-        <w:t>5 PF referente a 1% (um por cento) do valor acordado para a OS por cada 0,01 do índice de inconformidades graves encontradas acima do nível de tolerância pela quantidade do índice de inconformidades graves/</w:t>
-      </w:r>
-      <w:proofErr w:type="gramStart"/>
-      <w:r>
-        <w:t>PF encontradas durante a homologação/aceite</w:t>
-      </w:r>
-      <w:proofErr w:type="gramEnd"/>
-      <w:r>
-        <w:t>, conforme o indicador IIA-IGHA.</w:t>
+        <w:t>5 PF referente a 1% (um por cento) do valor acordado para a OS por cada 0,01 do índice de inconformidades graves encontradas acima do nível de tolerância pela quantidade do índice de inconformidades graves/PF encontradas durante a homologação/aceite, conforme o indicador IIA-IGHA.</w:t>
       </w:r>
     </w:p>
     <w:p/>
@@ -5233,7 +5184,7 @@
 </file>
 
 <file path=word/endnotes.xml><?xml version="1.0" encoding="utf-8"?>
-<w:endnotes xmlns:ve="http://schemas.openxmlformats.org/markup-compatibility/2006" xmlns:o="urn:schemas-microsoft-com:office:office" xmlns:r="http://schemas.openxmlformats.org/officeDocument/2006/relationships" xmlns:m="http://schemas.openxmlformats.org/officeDocument/2006/math" xmlns:v="urn:schemas-microsoft-com:vml" xmlns:wp="http://schemas.openxmlformats.org/drawingml/2006/wordprocessingDrawing" xmlns:w10="urn:schemas-microsoft-com:office:word" xmlns:w="http://schemas.openxmlformats.org/wordprocessingml/2006/main" xmlns:wne="http://schemas.microsoft.com/office/word/2006/wordml">
+<w:endnotes xmlns:wpc="http://schemas.microsoft.com/office/word/2010/wordprocessingCanvas" xmlns:mc="http://schemas.openxmlformats.org/markup-compatibility/2006" xmlns:o="urn:schemas-microsoft-com:office:office" xmlns:r="http://schemas.openxmlformats.org/officeDocument/2006/relationships" xmlns:m="http://schemas.openxmlformats.org/officeDocument/2006/math" xmlns:v="urn:schemas-microsoft-com:vml" xmlns:wp14="http://schemas.microsoft.com/office/word/2010/wordprocessingDrawing" xmlns:wp="http://schemas.openxmlformats.org/drawingml/2006/wordprocessingDrawing" xmlns:w10="urn:schemas-microsoft-com:office:word" xmlns:w="http://schemas.openxmlformats.org/wordprocessingml/2006/main" xmlns:w14="http://schemas.microsoft.com/office/word/2010/wordml" xmlns:w15="http://schemas.microsoft.com/office/word/2012/wordml" xmlns:wpg="http://schemas.microsoft.com/office/word/2010/wordprocessingGroup" xmlns:wpi="http://schemas.microsoft.com/office/word/2010/wordprocessingInk" xmlns:wne="http://schemas.microsoft.com/office/word/2006/wordml" xmlns:wps="http://schemas.microsoft.com/office/word/2010/wordprocessingShape" mc:Ignorable="w14 w15 wp14">
   <w:endnote w:type="separator" w:id="-1">
     <w:p>
       <w:r>
@@ -5252,7 +5203,7 @@
 </file>
 
 <file path=word/footer1.xml><?xml version="1.0" encoding="utf-8"?>
-<w:ftr xmlns:ve="http://schemas.openxmlformats.org/markup-compatibility/2006" xmlns:o="urn:schemas-microsoft-com:office:office" xmlns:r="http://schemas.openxmlformats.org/officeDocument/2006/relationships" xmlns:m="http://schemas.openxmlformats.org/officeDocument/2006/math" xmlns:v="urn:schemas-microsoft-com:vml" xmlns:wp="http://schemas.openxmlformats.org/drawingml/2006/wordprocessingDrawing" xmlns:w10="urn:schemas-microsoft-com:office:word" xmlns:w="http://schemas.openxmlformats.org/wordprocessingml/2006/main" xmlns:wne="http://schemas.microsoft.com/office/word/2006/wordml">
+<w:ftr xmlns:wpc="http://schemas.microsoft.com/office/word/2010/wordprocessingCanvas" xmlns:mc="http://schemas.openxmlformats.org/markup-compatibility/2006" xmlns:o="urn:schemas-microsoft-com:office:office" xmlns:r="http://schemas.openxmlformats.org/officeDocument/2006/relationships" xmlns:m="http://schemas.openxmlformats.org/officeDocument/2006/math" xmlns:v="urn:schemas-microsoft-com:vml" xmlns:wp14="http://schemas.microsoft.com/office/word/2010/wordprocessingDrawing" xmlns:wp="http://schemas.openxmlformats.org/drawingml/2006/wordprocessingDrawing" xmlns:w10="urn:schemas-microsoft-com:office:word" xmlns:w="http://schemas.openxmlformats.org/wordprocessingml/2006/main" xmlns:w14="http://schemas.microsoft.com/office/word/2010/wordml" xmlns:w15="http://schemas.microsoft.com/office/word/2012/wordml" xmlns:wpg="http://schemas.microsoft.com/office/word/2010/wordprocessingGroup" xmlns:wpi="http://schemas.microsoft.com/office/word/2010/wordprocessingInk" xmlns:wne="http://schemas.microsoft.com/office/word/2006/wordml" xmlns:wps="http://schemas.microsoft.com/office/word/2010/wordprocessingShape" mc:Ignorable="w14 w15 wp14">
   <w:p>
     <w:pPr>
       <w:pStyle w:val="Rodap"/>
@@ -5301,7 +5252,7 @@
         <w:noProof/>
         <w:lang w:eastAsia="pt-BR"/>
       </w:rPr>
-      <w:pict>
+      <w:object w:dxaOrig="1440" w:dyaOrig="1440">
         <v:shapetype id="_x0000_t75" coordsize="21600,21600" o:spt="75" o:preferrelative="t" path="m@4@5l@4@11@9@11@9@5xe" filled="f" stroked="f">
           <v:stroke joinstyle="miter"/>
           <v:formulas>
@@ -5324,15 +5275,15 @@
         <v:shape id="_x0000_s2051" type="#_x0000_t75" style="position:absolute;margin-left:275.05pt;margin-top:-9.15pt;width:211.25pt;height:35.9pt;z-index:251656704">
           <v:imagedata r:id="rId1" o:title=""/>
         </v:shape>
-        <o:OLEObject Type="Embed" ProgID="PBrush" ShapeID="_x0000_s2051" DrawAspect="Content" ObjectID="_1536492573" r:id="rId2"/>
-      </w:pict>
+        <o:OLEObject Type="Embed" ProgID="PBrush" ShapeID="_x0000_s2051" DrawAspect="Content" ObjectID="_1536764756" r:id="rId2"/>
+      </w:object>
     </w:r>
   </w:p>
 </w:ftr>
 </file>
 
 <file path=word/footnotes.xml><?xml version="1.0" encoding="utf-8"?>
-<w:footnotes xmlns:ve="http://schemas.openxmlformats.org/markup-compatibility/2006" xmlns:o="urn:schemas-microsoft-com:office:office" xmlns:r="http://schemas.openxmlformats.org/officeDocument/2006/relationships" xmlns:m="http://schemas.openxmlformats.org/officeDocument/2006/math" xmlns:v="urn:schemas-microsoft-com:vml" xmlns:wp="http://schemas.openxmlformats.org/drawingml/2006/wordprocessingDrawing" xmlns:w10="urn:schemas-microsoft-com:office:word" xmlns:w="http://schemas.openxmlformats.org/wordprocessingml/2006/main" xmlns:wne="http://schemas.microsoft.com/office/word/2006/wordml">
+<w:footnotes xmlns:wpc="http://schemas.microsoft.com/office/word/2010/wordprocessingCanvas" xmlns:mc="http://schemas.openxmlformats.org/markup-compatibility/2006" xmlns:o="urn:schemas-microsoft-com:office:office" xmlns:r="http://schemas.openxmlformats.org/officeDocument/2006/relationships" xmlns:m="http://schemas.openxmlformats.org/officeDocument/2006/math" xmlns:v="urn:schemas-microsoft-com:vml" xmlns:wp14="http://schemas.microsoft.com/office/word/2010/wordprocessingDrawing" xmlns:wp="http://schemas.openxmlformats.org/drawingml/2006/wordprocessingDrawing" xmlns:w10="urn:schemas-microsoft-com:office:word" xmlns:w="http://schemas.openxmlformats.org/wordprocessingml/2006/main" xmlns:w14="http://schemas.microsoft.com/office/word/2010/wordml" xmlns:w15="http://schemas.microsoft.com/office/word/2012/wordml" xmlns:wpg="http://schemas.microsoft.com/office/word/2010/wordprocessingGroup" xmlns:wpi="http://schemas.microsoft.com/office/word/2010/wordprocessingInk" xmlns:wne="http://schemas.microsoft.com/office/word/2006/wordml" xmlns:wps="http://schemas.microsoft.com/office/word/2010/wordprocessingShape" mc:Ignorable="w14 w15 wp14">
   <w:footnote w:type="separator" w:id="-1">
     <w:p>
       <w:r>
@@ -5351,7 +5302,7 @@
 </file>
 
 <file path=word/header1.xml><?xml version="1.0" encoding="utf-8"?>
-<w:hdr xmlns:ve="http://schemas.openxmlformats.org/markup-compatibility/2006" xmlns:o="urn:schemas-microsoft-com:office:office" xmlns:r="http://schemas.openxmlformats.org/officeDocument/2006/relationships" xmlns:m="http://schemas.openxmlformats.org/officeDocument/2006/math" xmlns:v="urn:schemas-microsoft-com:vml" xmlns:wp="http://schemas.openxmlformats.org/drawingml/2006/wordprocessingDrawing" xmlns:w10="urn:schemas-microsoft-com:office:word" xmlns:w="http://schemas.openxmlformats.org/wordprocessingml/2006/main" xmlns:wne="http://schemas.microsoft.com/office/word/2006/wordml">
+<w:hdr xmlns:wpc="http://schemas.microsoft.com/office/word/2010/wordprocessingCanvas" xmlns:mc="http://schemas.openxmlformats.org/markup-compatibility/2006" xmlns:o="urn:schemas-microsoft-com:office:office" xmlns:r="http://schemas.openxmlformats.org/officeDocument/2006/relationships" xmlns:m="http://schemas.openxmlformats.org/officeDocument/2006/math" xmlns:v="urn:schemas-microsoft-com:vml" xmlns:wp14="http://schemas.microsoft.com/office/word/2010/wordprocessingDrawing" xmlns:wp="http://schemas.openxmlformats.org/drawingml/2006/wordprocessingDrawing" xmlns:w10="urn:schemas-microsoft-com:office:word" xmlns:w="http://schemas.openxmlformats.org/wordprocessingml/2006/main" xmlns:w14="http://schemas.microsoft.com/office/word/2010/wordml" xmlns:w15="http://schemas.microsoft.com/office/word/2012/wordml" xmlns:wpg="http://schemas.microsoft.com/office/word/2010/wordprocessingGroup" xmlns:wpi="http://schemas.microsoft.com/office/word/2010/wordprocessingInk" xmlns:wne="http://schemas.microsoft.com/office/word/2006/wordml" xmlns:wps="http://schemas.microsoft.com/office/word/2010/wordprocessingShape" mc:Ignorable="w14 w15 wp14">
   <w:p>
     <w:pPr>
       <w:pStyle w:val="Cabealho"/>
@@ -5390,7 +5341,7 @@
                   <a:blip r:embed="rId1">
                     <a:extLst>
                       <a:ext uri="{28A0092B-C50C-407E-A947-70E740481C1C}">
-                        <a14:useLocalDpi xmlns:a14="http://schemas.microsoft.com/office/drawing/2010/main" xmlns:wps="http://schemas.microsoft.com/office/word/2010/wordprocessingShape" xmlns:wpi="http://schemas.microsoft.com/office/word/2010/wordprocessingInk" xmlns:wpg="http://schemas.microsoft.com/office/word/2010/wordprocessingGroup" xmlns:w16se="http://schemas.microsoft.com/office/word/2015/wordml/symex" xmlns:w15="http://schemas.microsoft.com/office/word/2012/wordml" xmlns:w14="http://schemas.microsoft.com/office/word/2010/wordml" xmlns:w="http://schemas.openxmlformats.org/wordprocessingml/2006/main" xmlns:w10="urn:schemas-microsoft-com:office:word" xmlns:wp14="http://schemas.microsoft.com/office/word/2010/wordprocessingDrawing" xmlns:v="urn:schemas-microsoft-com:vml" xmlns:o="urn:schemas-microsoft-com:office:office" xmlns:mc="http://schemas.openxmlformats.org/markup-compatibility/2006" xmlns:cx2="http://schemas.microsoft.com/office/drawing/2015/10/21/chartex" xmlns:cx1="http://schemas.microsoft.com/office/drawing/2015/9/8/chartex" xmlns:cx="http://schemas.microsoft.com/office/drawing/2014/chartex" xmlns:wpc="http://schemas.microsoft.com/office/word/2010/wordprocessingCanvas" xmlns="" val="0"/>
+                        <a14:useLocalDpi xmlns:a14="http://schemas.microsoft.com/office/drawing/2010/main" val="0"/>
                       </a:ext>
                     </a:extLst>
                   </a:blip>
@@ -5449,7 +5400,7 @@
                   <a:blip r:embed="rId2">
                     <a:extLst>
                       <a:ext uri="{28A0092B-C50C-407E-A947-70E740481C1C}">
-                        <a14:useLocalDpi xmlns:a14="http://schemas.microsoft.com/office/drawing/2010/main" xmlns:wps="http://schemas.microsoft.com/office/word/2010/wordprocessingShape" xmlns:wpi="http://schemas.microsoft.com/office/word/2010/wordprocessingInk" xmlns:wpg="http://schemas.microsoft.com/office/word/2010/wordprocessingGroup" xmlns:w16se="http://schemas.microsoft.com/office/word/2015/wordml/symex" xmlns:w15="http://schemas.microsoft.com/office/word/2012/wordml" xmlns:w14="http://schemas.microsoft.com/office/word/2010/wordml" xmlns:w="http://schemas.openxmlformats.org/wordprocessingml/2006/main" xmlns:w10="urn:schemas-microsoft-com:office:word" xmlns:wp14="http://schemas.microsoft.com/office/word/2010/wordprocessingDrawing" xmlns:v="urn:schemas-microsoft-com:vml" xmlns:o="urn:schemas-microsoft-com:office:office" xmlns:mc="http://schemas.openxmlformats.org/markup-compatibility/2006" xmlns:cx2="http://schemas.microsoft.com/office/drawing/2015/10/21/chartex" xmlns:cx1="http://schemas.microsoft.com/office/drawing/2015/9/8/chartex" xmlns:cx="http://schemas.microsoft.com/office/drawing/2014/chartex" xmlns:wpc="http://schemas.microsoft.com/office/word/2010/wordprocessingCanvas" xmlns="" val="0"/>
+                        <a14:useLocalDpi xmlns:a14="http://schemas.microsoft.com/office/drawing/2010/main" val="0"/>
                       </a:ext>
                     </a:extLst>
                   </a:blip>
@@ -5482,7 +5433,7 @@
 </file>
 
 <file path=word/styles.xml><?xml version="1.0" encoding="utf-8"?>
-<w:styles xmlns:r="http://schemas.openxmlformats.org/officeDocument/2006/relationships" xmlns:w="http://schemas.openxmlformats.org/wordprocessingml/2006/main">
+<w:styles xmlns:mc="http://schemas.openxmlformats.org/markup-compatibility/2006" xmlns:r="http://schemas.openxmlformats.org/officeDocument/2006/relationships" xmlns:w="http://schemas.openxmlformats.org/wordprocessingml/2006/main" xmlns:w14="http://schemas.microsoft.com/office/word/2010/wordml" xmlns:w15="http://schemas.microsoft.com/office/word/2012/wordml" mc:Ignorable="w14 w15">
   <w:docDefaults>
     <w:rPrDefault>
       <w:rPr>
@@ -5492,144 +5443,378 @@
     </w:rPrDefault>
     <w:pPrDefault/>
   </w:docDefaults>
-  <w:latentStyles w:defLockedState="0" w:defUIPriority="99" w:defSemiHidden="1" w:defUnhideWhenUsed="1" w:defQFormat="0" w:count="267">
-    <w:lsdException w:name="Normal" w:semiHidden="0" w:uiPriority="0" w:unhideWhenUsed="0" w:qFormat="1"/>
-    <w:lsdException w:name="heading 1" w:semiHidden="0" w:uiPriority="9" w:unhideWhenUsed="0" w:qFormat="1"/>
-    <w:lsdException w:name="heading 2" w:uiPriority="9" w:qFormat="1"/>
-    <w:lsdException w:name="heading 3" w:uiPriority="9" w:qFormat="1"/>
-    <w:lsdException w:name="heading 4" w:uiPriority="9" w:qFormat="1"/>
-    <w:lsdException w:name="heading 5" w:uiPriority="9" w:qFormat="1"/>
-    <w:lsdException w:name="heading 6" w:uiPriority="9" w:qFormat="1"/>
-    <w:lsdException w:name="heading 7" w:uiPriority="9" w:qFormat="1"/>
-    <w:lsdException w:name="heading 8" w:uiPriority="9" w:qFormat="1"/>
-    <w:lsdException w:name="heading 9" w:uiPriority="9" w:qFormat="1"/>
-    <w:lsdException w:name="toc 1" w:uiPriority="39"/>
-    <w:lsdException w:name="toc 2" w:uiPriority="39"/>
-    <w:lsdException w:name="toc 3" w:uiPriority="39"/>
-    <w:lsdException w:name="toc 4" w:uiPriority="39"/>
-    <w:lsdException w:name="toc 5" w:uiPriority="39"/>
-    <w:lsdException w:name="toc 6" w:uiPriority="39"/>
-    <w:lsdException w:name="toc 7" w:uiPriority="39"/>
-    <w:lsdException w:name="toc 8" w:uiPriority="39"/>
-    <w:lsdException w:name="toc 9" w:uiPriority="39"/>
-    <w:lsdException w:name="caption" w:uiPriority="35" w:qFormat="1"/>
-    <w:lsdException w:name="Title" w:semiHidden="0" w:uiPriority="10" w:unhideWhenUsed="0" w:qFormat="1"/>
-    <w:lsdException w:name="Default Paragraph Font" w:uiPriority="1"/>
-    <w:lsdException w:name="Subtitle" w:semiHidden="0" w:uiPriority="11" w:unhideWhenUsed="0" w:qFormat="1"/>
-    <w:lsdException w:name="Strong" w:semiHidden="0" w:uiPriority="22" w:unhideWhenUsed="0" w:qFormat="1"/>
-    <w:lsdException w:name="Emphasis" w:semiHidden="0" w:uiPriority="20" w:unhideWhenUsed="0" w:qFormat="1"/>
+  <w:latentStyles w:defLockedState="0" w:defUIPriority="99" w:defSemiHidden="0" w:defUnhideWhenUsed="0" w:defQFormat="0" w:count="371">
+    <w:lsdException w:name="Normal" w:uiPriority="0" w:qFormat="1"/>
+    <w:lsdException w:name="heading 1" w:uiPriority="9" w:qFormat="1"/>
+    <w:lsdException w:name="heading 2" w:semiHidden="1" w:uiPriority="9" w:unhideWhenUsed="1" w:qFormat="1"/>
+    <w:lsdException w:name="heading 3" w:semiHidden="1" w:uiPriority="9" w:unhideWhenUsed="1" w:qFormat="1"/>
+    <w:lsdException w:name="heading 4" w:semiHidden="1" w:uiPriority="9" w:unhideWhenUsed="1" w:qFormat="1"/>
+    <w:lsdException w:name="heading 5" w:semiHidden="1" w:uiPriority="9" w:unhideWhenUsed="1" w:qFormat="1"/>
+    <w:lsdException w:name="heading 6" w:semiHidden="1" w:uiPriority="9" w:unhideWhenUsed="1" w:qFormat="1"/>
+    <w:lsdException w:name="heading 7" w:semiHidden="1" w:uiPriority="9" w:unhideWhenUsed="1" w:qFormat="1"/>
+    <w:lsdException w:name="heading 8" w:semiHidden="1" w:uiPriority="9" w:unhideWhenUsed="1" w:qFormat="1"/>
+    <w:lsdException w:name="heading 9" w:semiHidden="1" w:uiPriority="9" w:unhideWhenUsed="1" w:qFormat="1"/>
+    <w:lsdException w:name="index 1" w:semiHidden="1" w:unhideWhenUsed="1"/>
+    <w:lsdException w:name="index 2" w:semiHidden="1" w:unhideWhenUsed="1"/>
+    <w:lsdException w:name="index 3" w:semiHidden="1" w:unhideWhenUsed="1"/>
+    <w:lsdException w:name="index 4" w:semiHidden="1" w:unhideWhenUsed="1"/>
+    <w:lsdException w:name="index 5" w:semiHidden="1" w:unhideWhenUsed="1"/>
+    <w:lsdException w:name="index 6" w:semiHidden="1" w:unhideWhenUsed="1"/>
+    <w:lsdException w:name="index 7" w:semiHidden="1" w:unhideWhenUsed="1"/>
+    <w:lsdException w:name="index 8" w:semiHidden="1" w:unhideWhenUsed="1"/>
+    <w:lsdException w:name="index 9" w:semiHidden="1" w:unhideWhenUsed="1"/>
+    <w:lsdException w:name="toc 1" w:semiHidden="1" w:uiPriority="39" w:unhideWhenUsed="1"/>
+    <w:lsdException w:name="toc 2" w:semiHidden="1" w:uiPriority="39" w:unhideWhenUsed="1"/>
+    <w:lsdException w:name="toc 3" w:semiHidden="1" w:uiPriority="39" w:unhideWhenUsed="1"/>
+    <w:lsdException w:name="toc 4" w:semiHidden="1" w:uiPriority="39" w:unhideWhenUsed="1"/>
+    <w:lsdException w:name="toc 5" w:semiHidden="1" w:uiPriority="39" w:unhideWhenUsed="1"/>
+    <w:lsdException w:name="toc 6" w:semiHidden="1" w:uiPriority="39" w:unhideWhenUsed="1"/>
+    <w:lsdException w:name="toc 7" w:semiHidden="1" w:uiPriority="39" w:unhideWhenUsed="1"/>
+    <w:lsdException w:name="toc 8" w:semiHidden="1" w:uiPriority="39" w:unhideWhenUsed="1"/>
+    <w:lsdException w:name="toc 9" w:semiHidden="1" w:uiPriority="39" w:unhideWhenUsed="1"/>
+    <w:lsdException w:name="Normal Indent" w:semiHidden="1" w:unhideWhenUsed="1"/>
+    <w:lsdException w:name="footnote text" w:semiHidden="1" w:unhideWhenUsed="1"/>
+    <w:lsdException w:name="annotation text" w:semiHidden="1" w:unhideWhenUsed="1"/>
+    <w:lsdException w:name="header" w:semiHidden="1" w:unhideWhenUsed="1"/>
+    <w:lsdException w:name="footer" w:semiHidden="1" w:unhideWhenUsed="1"/>
+    <w:lsdException w:name="index heading" w:semiHidden="1" w:unhideWhenUsed="1"/>
+    <w:lsdException w:name="caption" w:semiHidden="1" w:uiPriority="35" w:unhideWhenUsed="1" w:qFormat="1"/>
+    <w:lsdException w:name="table of figures" w:semiHidden="1" w:unhideWhenUsed="1"/>
+    <w:lsdException w:name="envelope address" w:semiHidden="1" w:unhideWhenUsed="1"/>
+    <w:lsdException w:name="envelope return" w:semiHidden="1" w:unhideWhenUsed="1"/>
+    <w:lsdException w:name="footnote reference" w:semiHidden="1" w:unhideWhenUsed="1"/>
+    <w:lsdException w:name="annotation reference" w:semiHidden="1" w:unhideWhenUsed="1"/>
+    <w:lsdException w:name="line number" w:semiHidden="1" w:unhideWhenUsed="1"/>
+    <w:lsdException w:name="page number" w:semiHidden="1" w:unhideWhenUsed="1"/>
+    <w:lsdException w:name="endnote reference" w:semiHidden="1" w:unhideWhenUsed="1"/>
+    <w:lsdException w:name="endnote text" w:semiHidden="1" w:unhideWhenUsed="1"/>
+    <w:lsdException w:name="table of authorities" w:semiHidden="1" w:unhideWhenUsed="1"/>
+    <w:lsdException w:name="macro" w:semiHidden="1" w:unhideWhenUsed="1"/>
+    <w:lsdException w:name="toa heading" w:semiHidden="1" w:unhideWhenUsed="1"/>
+    <w:lsdException w:name="List" w:semiHidden="1" w:unhideWhenUsed="1"/>
+    <w:lsdException w:name="List Bullet" w:semiHidden="1" w:unhideWhenUsed="1"/>
+    <w:lsdException w:name="List Number" w:semiHidden="1" w:unhideWhenUsed="1"/>
+    <w:lsdException w:name="List 2" w:semiHidden="1" w:unhideWhenUsed="1"/>
+    <w:lsdException w:name="List 3" w:semiHidden="1" w:unhideWhenUsed="1"/>
+    <w:lsdException w:name="List 4" w:semiHidden="1" w:unhideWhenUsed="1"/>
+    <w:lsdException w:name="List 5" w:semiHidden="1" w:unhideWhenUsed="1"/>
+    <w:lsdException w:name="List Bullet 2" w:semiHidden="1" w:unhideWhenUsed="1"/>
+    <w:lsdException w:name="List Bullet 3" w:semiHidden="1" w:unhideWhenUsed="1"/>
+    <w:lsdException w:name="List Bullet 4" w:semiHidden="1" w:unhideWhenUsed="1"/>
+    <w:lsdException w:name="List Bullet 5" w:semiHidden="1" w:unhideWhenUsed="1"/>
+    <w:lsdException w:name="List Number 2" w:semiHidden="1" w:unhideWhenUsed="1"/>
+    <w:lsdException w:name="List Number 3" w:semiHidden="1" w:unhideWhenUsed="1"/>
+    <w:lsdException w:name="List Number 4" w:semiHidden="1" w:unhideWhenUsed="1"/>
+    <w:lsdException w:name="List Number 5" w:semiHidden="1" w:unhideWhenUsed="1"/>
+    <w:lsdException w:name="Title" w:uiPriority="10" w:qFormat="1"/>
+    <w:lsdException w:name="Closing" w:semiHidden="1" w:unhideWhenUsed="1"/>
+    <w:lsdException w:name="Signature" w:semiHidden="1" w:unhideWhenUsed="1"/>
+    <w:lsdException w:name="Default Paragraph Font" w:semiHidden="1" w:uiPriority="1" w:unhideWhenUsed="1"/>
+    <w:lsdException w:name="Body Text" w:semiHidden="1" w:unhideWhenUsed="1"/>
+    <w:lsdException w:name="Body Text Indent" w:semiHidden="1" w:unhideWhenUsed="1"/>
+    <w:lsdException w:name="List Continue" w:semiHidden="1" w:unhideWhenUsed="1"/>
+    <w:lsdException w:name="List Continue 2" w:semiHidden="1" w:unhideWhenUsed="1"/>
+    <w:lsdException w:name="List Continue 3" w:semiHidden="1" w:unhideWhenUsed="1"/>
+    <w:lsdException w:name="List Continue 4" w:semiHidden="1" w:unhideWhenUsed="1"/>
+    <w:lsdException w:name="List Continue 5" w:semiHidden="1" w:unhideWhenUsed="1"/>
+    <w:lsdException w:name="Message Header" w:semiHidden="1" w:unhideWhenUsed="1"/>
+    <w:lsdException w:name="Subtitle" w:uiPriority="11" w:qFormat="1"/>
+    <w:lsdException w:name="Salutation" w:semiHidden="1" w:unhideWhenUsed="1"/>
+    <w:lsdException w:name="Date" w:semiHidden="1" w:unhideWhenUsed="1"/>
+    <w:lsdException w:name="Body Text First Indent" w:semiHidden="1" w:unhideWhenUsed="1"/>
+    <w:lsdException w:name="Body Text First Indent 2" w:semiHidden="1" w:unhideWhenUsed="1"/>
+    <w:lsdException w:name="Note Heading" w:semiHidden="1" w:unhideWhenUsed="1"/>
+    <w:lsdException w:name="Body Text 2" w:semiHidden="1" w:unhideWhenUsed="1"/>
+    <w:lsdException w:name="Body Text 3" w:semiHidden="1" w:unhideWhenUsed="1"/>
+    <w:lsdException w:name="Body Text Indent 2" w:semiHidden="1" w:unhideWhenUsed="1"/>
+    <w:lsdException w:name="Body Text Indent 3" w:semiHidden="1" w:unhideWhenUsed="1"/>
+    <w:lsdException w:name="Block Text" w:semiHidden="1" w:unhideWhenUsed="1"/>
+    <w:lsdException w:name="Hyperlink" w:semiHidden="1" w:unhideWhenUsed="1"/>
+    <w:lsdException w:name="FollowedHyperlink" w:semiHidden="1" w:unhideWhenUsed="1"/>
+    <w:lsdException w:name="Strong" w:uiPriority="22" w:qFormat="1"/>
+    <w:lsdException w:name="Emphasis" w:uiPriority="20" w:qFormat="1"/>
+    <w:lsdException w:name="Document Map" w:semiHidden="1" w:unhideWhenUsed="1"/>
+    <w:lsdException w:name="Plain Text" w:semiHidden="1" w:unhideWhenUsed="1"/>
+    <w:lsdException w:name="E-mail Signature" w:semiHidden="1" w:unhideWhenUsed="1"/>
+    <w:lsdException w:name="HTML Top of Form" w:semiHidden="1" w:unhideWhenUsed="1"/>
+    <w:lsdException w:name="HTML Bottom of Form" w:semiHidden="1" w:unhideWhenUsed="1"/>
+    <w:lsdException w:name="Normal (Web)" w:semiHidden="1" w:unhideWhenUsed="1"/>
+    <w:lsdException w:name="HTML Acronym" w:semiHidden="1" w:unhideWhenUsed="1"/>
+    <w:lsdException w:name="HTML Address" w:semiHidden="1" w:unhideWhenUsed="1"/>
+    <w:lsdException w:name="HTML Cite" w:semiHidden="1" w:unhideWhenUsed="1"/>
+    <w:lsdException w:name="HTML Code" w:semiHidden="1" w:unhideWhenUsed="1"/>
+    <w:lsdException w:name="HTML Definition" w:semiHidden="1" w:unhideWhenUsed="1"/>
+    <w:lsdException w:name="HTML Keyboard" w:semiHidden="1" w:unhideWhenUsed="1"/>
+    <w:lsdException w:name="HTML Preformatted" w:semiHidden="1" w:unhideWhenUsed="1"/>
+    <w:lsdException w:name="HTML Sample" w:semiHidden="1" w:unhideWhenUsed="1"/>
+    <w:lsdException w:name="HTML Typewriter" w:semiHidden="1" w:unhideWhenUsed="1"/>
+    <w:lsdException w:name="HTML Variable" w:semiHidden="1" w:unhideWhenUsed="1"/>
+    <w:lsdException w:name="Normal Table" w:semiHidden="1" w:unhideWhenUsed="1"/>
+    <w:lsdException w:name="annotation subject" w:semiHidden="1" w:unhideWhenUsed="1"/>
+    <w:lsdException w:name="No List" w:semiHidden="1" w:unhideWhenUsed="1"/>
+    <w:lsdException w:name="Outline List 1" w:semiHidden="1" w:unhideWhenUsed="1"/>
+    <w:lsdException w:name="Outline List 2" w:semiHidden="1" w:unhideWhenUsed="1"/>
+    <w:lsdException w:name="Outline List 3" w:semiHidden="1" w:unhideWhenUsed="1"/>
+    <w:lsdException w:name="Table Simple 1" w:semiHidden="1" w:unhideWhenUsed="1"/>
+    <w:lsdException w:name="Table Simple 2" w:semiHidden="1" w:unhideWhenUsed="1"/>
+    <w:lsdException w:name="Table Simple 3" w:semiHidden="1" w:unhideWhenUsed="1"/>
+    <w:lsdException w:name="Table Classic 1" w:semiHidden="1" w:unhideWhenUsed="1"/>
+    <w:lsdException w:name="Table Classic 2" w:semiHidden="1" w:unhideWhenUsed="1"/>
+    <w:lsdException w:name="Table Classic 3" w:semiHidden="1" w:unhideWhenUsed="1"/>
+    <w:lsdException w:name="Table Classic 4" w:semiHidden="1" w:unhideWhenUsed="1"/>
+    <w:lsdException w:name="Table Colorful 1" w:semiHidden="1" w:unhideWhenUsed="1"/>
+    <w:lsdException w:name="Table Colorful 2" w:semiHidden="1" w:unhideWhenUsed="1"/>
+    <w:lsdException w:name="Table Colorful 3" w:semiHidden="1" w:unhideWhenUsed="1"/>
+    <w:lsdException w:name="Table Columns 1" w:semiHidden="1" w:unhideWhenUsed="1"/>
+    <w:lsdException w:name="Table Columns 2" w:semiHidden="1" w:unhideWhenUsed="1"/>
+    <w:lsdException w:name="Table Columns 3" w:semiHidden="1" w:unhideWhenUsed="1"/>
+    <w:lsdException w:name="Table Columns 4" w:semiHidden="1" w:unhideWhenUsed="1"/>
+    <w:lsdException w:name="Table Columns 5" w:semiHidden="1" w:unhideWhenUsed="1"/>
+    <w:lsdException w:name="Table Grid 1" w:semiHidden="1" w:unhideWhenUsed="1"/>
+    <w:lsdException w:name="Table Grid 2" w:semiHidden="1" w:unhideWhenUsed="1"/>
+    <w:lsdException w:name="Table Grid 3" w:semiHidden="1" w:unhideWhenUsed="1"/>
+    <w:lsdException w:name="Table Grid 4" w:semiHidden="1" w:unhideWhenUsed="1"/>
+    <w:lsdException w:name="Table Grid 5" w:semiHidden="1" w:unhideWhenUsed="1"/>
+    <w:lsdException w:name="Table Grid 6" w:semiHidden="1" w:unhideWhenUsed="1"/>
+    <w:lsdException w:name="Table Grid 7" w:semiHidden="1" w:unhideWhenUsed="1"/>
+    <w:lsdException w:name="Table Grid 8" w:semiHidden="1" w:unhideWhenUsed="1"/>
+    <w:lsdException w:name="Table List 1" w:semiHidden="1" w:unhideWhenUsed="1"/>
+    <w:lsdException w:name="Table List 2" w:semiHidden="1" w:unhideWhenUsed="1"/>
+    <w:lsdException w:name="Table List 3" w:semiHidden="1" w:unhideWhenUsed="1"/>
+    <w:lsdException w:name="Table List 4" w:semiHidden="1" w:unhideWhenUsed="1"/>
+    <w:lsdException w:name="Table List 5" w:semiHidden="1" w:unhideWhenUsed="1"/>
+    <w:lsdException w:name="Table List 6" w:semiHidden="1" w:unhideWhenUsed="1"/>
+    <w:lsdException w:name="Table List 7" w:semiHidden="1" w:unhideWhenUsed="1"/>
+    <w:lsdException w:name="Table List 8" w:semiHidden="1" w:unhideWhenUsed="1"/>
+    <w:lsdException w:name="Table 3D effects 1" w:semiHidden="1" w:unhideWhenUsed="1"/>
+    <w:lsdException w:name="Table 3D effects 2" w:semiHidden="1" w:unhideWhenUsed="1"/>
+    <w:lsdException w:name="Table 3D effects 3" w:semiHidden="1" w:unhideWhenUsed="1"/>
+    <w:lsdException w:name="Table Contemporary" w:semiHidden="1" w:unhideWhenUsed="1"/>
+    <w:lsdException w:name="Table Elegant" w:semiHidden="1" w:unhideWhenUsed="1"/>
+    <w:lsdException w:name="Table Professional" w:semiHidden="1" w:unhideWhenUsed="1"/>
+    <w:lsdException w:name="Table Subtle 1" w:semiHidden="1" w:unhideWhenUsed="1"/>
+    <w:lsdException w:name="Table Subtle 2" w:semiHidden="1" w:unhideWhenUsed="1"/>
+    <w:lsdException w:name="Table Web 1" w:semiHidden="1" w:unhideWhenUsed="1"/>
+    <w:lsdException w:name="Table Web 2" w:semiHidden="1" w:unhideWhenUsed="1"/>
+    <w:lsdException w:name="Table Web 3" w:semiHidden="1" w:unhideWhenUsed="1"/>
+    <w:lsdException w:name="Balloon Text" w:semiHidden="1" w:unhideWhenUsed="1"/>
     <w:lsdException w:name="Table Grid" w:uiPriority="39"/>
-    <w:lsdException w:name="Placeholder Text" w:unhideWhenUsed="0"/>
-    <w:lsdException w:name="No Spacing" w:semiHidden="0" w:uiPriority="1" w:unhideWhenUsed="0" w:qFormat="1"/>
-    <w:lsdException w:name="Light Shading" w:semiHidden="0" w:uiPriority="60" w:unhideWhenUsed="0"/>
-    <w:lsdException w:name="Light List" w:semiHidden="0" w:uiPriority="61" w:unhideWhenUsed="0"/>
-    <w:lsdException w:name="Light Grid" w:semiHidden="0" w:uiPriority="62" w:unhideWhenUsed="0"/>
-    <w:lsdException w:name="Medium Shading 1" w:semiHidden="0" w:uiPriority="63" w:unhideWhenUsed="0"/>
-    <w:lsdException w:name="Medium Shading 2" w:semiHidden="0" w:uiPriority="64" w:unhideWhenUsed="0"/>
-    <w:lsdException w:name="Medium List 1" w:semiHidden="0" w:uiPriority="65" w:unhideWhenUsed="0"/>
-    <w:lsdException w:name="Medium List 2" w:semiHidden="0" w:uiPriority="66" w:unhideWhenUsed="0"/>
-    <w:lsdException w:name="Medium Grid 1" w:semiHidden="0" w:uiPriority="67" w:unhideWhenUsed="0"/>
-    <w:lsdException w:name="Medium Grid 2" w:semiHidden="0" w:uiPriority="68" w:unhideWhenUsed="0"/>
-    <w:lsdException w:name="Medium Grid 3" w:semiHidden="0" w:uiPriority="69" w:unhideWhenUsed="0"/>
-    <w:lsdException w:name="Dark List" w:semiHidden="0" w:uiPriority="70" w:unhideWhenUsed="0"/>
-    <w:lsdException w:name="Colorful Shading" w:semiHidden="0" w:uiPriority="71" w:unhideWhenUsed="0"/>
-    <w:lsdException w:name="Colorful List" w:semiHidden="0" w:uiPriority="72" w:unhideWhenUsed="0"/>
-    <w:lsdException w:name="Colorful Grid" w:semiHidden="0" w:uiPriority="73" w:unhideWhenUsed="0"/>
-    <w:lsdException w:name="Light Shading Accent 1" w:semiHidden="0" w:uiPriority="60" w:unhideWhenUsed="0"/>
-    <w:lsdException w:name="Light List Accent 1" w:semiHidden="0" w:uiPriority="61" w:unhideWhenUsed="0"/>
-    <w:lsdException w:name="Light Grid Accent 1" w:semiHidden="0" w:uiPriority="62" w:unhideWhenUsed="0"/>
-    <w:lsdException w:name="Medium Shading 1 Accent 1" w:semiHidden="0" w:uiPriority="63" w:unhideWhenUsed="0"/>
-    <w:lsdException w:name="Medium Shading 2 Accent 1" w:semiHidden="0" w:uiPriority="64" w:unhideWhenUsed="0"/>
-    <w:lsdException w:name="Medium List 1 Accent 1" w:semiHidden="0" w:uiPriority="65" w:unhideWhenUsed="0"/>
-    <w:lsdException w:name="Revision" w:unhideWhenUsed="0"/>
-    <w:lsdException w:name="List Paragraph" w:semiHidden="0" w:uiPriority="34" w:unhideWhenUsed="0" w:qFormat="1"/>
-    <w:lsdException w:name="Quote" w:semiHidden="0" w:uiPriority="29" w:unhideWhenUsed="0" w:qFormat="1"/>
-    <w:lsdException w:name="Intense Quote" w:semiHidden="0" w:uiPriority="30" w:unhideWhenUsed="0" w:qFormat="1"/>
-    <w:lsdException w:name="Medium List 2 Accent 1" w:semiHidden="0" w:uiPriority="66" w:unhideWhenUsed="0"/>
-    <w:lsdException w:name="Medium Grid 1 Accent 1" w:semiHidden="0" w:uiPriority="67" w:unhideWhenUsed="0"/>
-    <w:lsdException w:name="Medium Grid 2 Accent 1" w:semiHidden="0" w:uiPriority="68" w:unhideWhenUsed="0"/>
-    <w:lsdException w:name="Medium Grid 3 Accent 1" w:semiHidden="0" w:uiPriority="69" w:unhideWhenUsed="0"/>
-    <w:lsdException w:name="Dark List Accent 1" w:semiHidden="0" w:uiPriority="70" w:unhideWhenUsed="0"/>
-    <w:lsdException w:name="Colorful Shading Accent 1" w:semiHidden="0" w:uiPriority="71" w:unhideWhenUsed="0"/>
-    <w:lsdException w:name="Colorful List Accent 1" w:semiHidden="0" w:uiPriority="72" w:unhideWhenUsed="0"/>
-    <w:lsdException w:name="Colorful Grid Accent 1" w:semiHidden="0" w:uiPriority="73" w:unhideWhenUsed="0"/>
-    <w:lsdException w:name="Light Shading Accent 2" w:semiHidden="0" w:uiPriority="60" w:unhideWhenUsed="0"/>
-    <w:lsdException w:name="Light List Accent 2" w:semiHidden="0" w:uiPriority="61" w:unhideWhenUsed="0"/>
-    <w:lsdException w:name="Light Grid Accent 2" w:semiHidden="0" w:uiPriority="62" w:unhideWhenUsed="0"/>
-    <w:lsdException w:name="Medium Shading 1 Accent 2" w:semiHidden="0" w:uiPriority="63" w:unhideWhenUsed="0"/>
-    <w:lsdException w:name="Medium Shading 2 Accent 2" w:semiHidden="0" w:uiPriority="64" w:unhideWhenUsed="0"/>
-    <w:lsdException w:name="Medium List 1 Accent 2" w:semiHidden="0" w:uiPriority="65" w:unhideWhenUsed="0"/>
-    <w:lsdException w:name="Medium List 2 Accent 2" w:semiHidden="0" w:uiPriority="66" w:unhideWhenUsed="0"/>
-    <w:lsdException w:name="Medium Grid 1 Accent 2" w:semiHidden="0" w:uiPriority="67" w:unhideWhenUsed="0"/>
-    <w:lsdException w:name="Medium Grid 2 Accent 2" w:semiHidden="0" w:uiPriority="68" w:unhideWhenUsed="0"/>
-    <w:lsdException w:name="Medium Grid 3 Accent 2" w:semiHidden="0" w:uiPriority="69" w:unhideWhenUsed="0"/>
-    <w:lsdException w:name="Dark List Accent 2" w:semiHidden="0" w:uiPriority="70" w:unhideWhenUsed="0"/>
-    <w:lsdException w:name="Colorful Shading Accent 2" w:semiHidden="0" w:uiPriority="71" w:unhideWhenUsed="0"/>
-    <w:lsdException w:name="Colorful List Accent 2" w:semiHidden="0" w:uiPriority="72" w:unhideWhenUsed="0"/>
-    <w:lsdException w:name="Colorful Grid Accent 2" w:semiHidden="0" w:uiPriority="73" w:unhideWhenUsed="0"/>
-    <w:lsdException w:name="Light Shading Accent 3" w:semiHidden="0" w:uiPriority="60" w:unhideWhenUsed="0"/>
-    <w:lsdException w:name="Light List Accent 3" w:semiHidden="0" w:uiPriority="61" w:unhideWhenUsed="0"/>
-    <w:lsdException w:name="Light Grid Accent 3" w:semiHidden="0" w:uiPriority="62" w:unhideWhenUsed="0"/>
-    <w:lsdException w:name="Medium Shading 1 Accent 3" w:semiHidden="0" w:uiPriority="63" w:unhideWhenUsed="0"/>
-    <w:lsdException w:name="Medium Shading 2 Accent 3" w:semiHidden="0" w:uiPriority="64" w:unhideWhenUsed="0"/>
-    <w:lsdException w:name="Medium List 1 Accent 3" w:semiHidden="0" w:uiPriority="65" w:unhideWhenUsed="0"/>
-    <w:lsdException w:name="Medium List 2 Accent 3" w:semiHidden="0" w:uiPriority="66" w:unhideWhenUsed="0"/>
-    <w:lsdException w:name="Medium Grid 1 Accent 3" w:semiHidden="0" w:uiPriority="67" w:unhideWhenUsed="0"/>
-    <w:lsdException w:name="Medium Grid 2 Accent 3" w:semiHidden="0" w:uiPriority="68" w:unhideWhenUsed="0"/>
-    <w:lsdException w:name="Medium Grid 3 Accent 3" w:semiHidden="0" w:uiPriority="69" w:unhideWhenUsed="0"/>
-    <w:lsdException w:name="Dark List Accent 3" w:semiHidden="0" w:uiPriority="70" w:unhideWhenUsed="0"/>
-    <w:lsdException w:name="Colorful Shading Accent 3" w:semiHidden="0" w:uiPriority="71" w:unhideWhenUsed="0"/>
-    <w:lsdException w:name="Colorful List Accent 3" w:semiHidden="0" w:uiPriority="72" w:unhideWhenUsed="0"/>
-    <w:lsdException w:name="Colorful Grid Accent 3" w:semiHidden="0" w:uiPriority="73" w:unhideWhenUsed="0"/>
-    <w:lsdException w:name="Light Shading Accent 4" w:semiHidden="0" w:uiPriority="60" w:unhideWhenUsed="0"/>
-    <w:lsdException w:name="Light List Accent 4" w:semiHidden="0" w:uiPriority="61" w:unhideWhenUsed="0"/>
-    <w:lsdException w:name="Light Grid Accent 4" w:semiHidden="0" w:uiPriority="62" w:unhideWhenUsed="0"/>
-    <w:lsdException w:name="Medium Shading 1 Accent 4" w:semiHidden="0" w:uiPriority="63" w:unhideWhenUsed="0"/>
-    <w:lsdException w:name="Medium Shading 2 Accent 4" w:semiHidden="0" w:uiPriority="64" w:unhideWhenUsed="0"/>
-    <w:lsdException w:name="Medium List 1 Accent 4" w:semiHidden="0" w:uiPriority="65" w:unhideWhenUsed="0"/>
-    <w:lsdException w:name="Medium List 2 Accent 4" w:semiHidden="0" w:uiPriority="66" w:unhideWhenUsed="0"/>
-    <w:lsdException w:name="Medium Grid 1 Accent 4" w:semiHidden="0" w:uiPriority="67" w:unhideWhenUsed="0"/>
-    <w:lsdException w:name="Medium Grid 2 Accent 4" w:semiHidden="0" w:uiPriority="68" w:unhideWhenUsed="0"/>
-    <w:lsdException w:name="Medium Grid 3 Accent 4" w:semiHidden="0" w:uiPriority="69" w:unhideWhenUsed="0"/>
-    <w:lsdException w:name="Dark List Accent 4" w:semiHidden="0" w:uiPriority="70" w:unhideWhenUsed="0"/>
-    <w:lsdException w:name="Colorful Shading Accent 4" w:semiHidden="0" w:uiPriority="71" w:unhideWhenUsed="0"/>
-    <w:lsdException w:name="Colorful List Accent 4" w:semiHidden="0" w:uiPriority="72" w:unhideWhenUsed="0"/>
-    <w:lsdException w:name="Colorful Grid Accent 4" w:semiHidden="0" w:uiPriority="73" w:unhideWhenUsed="0"/>
-    <w:lsdException w:name="Light Shading Accent 5" w:semiHidden="0" w:uiPriority="60" w:unhideWhenUsed="0"/>
-    <w:lsdException w:name="Light List Accent 5" w:semiHidden="0" w:uiPriority="61" w:unhideWhenUsed="0"/>
-    <w:lsdException w:name="Light Grid Accent 5" w:semiHidden="0" w:uiPriority="62" w:unhideWhenUsed="0"/>
-    <w:lsdException w:name="Medium Shading 1 Accent 5" w:semiHidden="0" w:uiPriority="63" w:unhideWhenUsed="0"/>
-    <w:lsdException w:name="Medium Shading 2 Accent 5" w:semiHidden="0" w:uiPriority="64" w:unhideWhenUsed="0"/>
-    <w:lsdException w:name="Medium List 1 Accent 5" w:semiHidden="0" w:uiPriority="65" w:unhideWhenUsed="0"/>
-    <w:lsdException w:name="Medium List 2 Accent 5" w:semiHidden="0" w:uiPriority="66" w:unhideWhenUsed="0"/>
-    <w:lsdException w:name="Medium Grid 1 Accent 5" w:semiHidden="0" w:uiPriority="67" w:unhideWhenUsed="0"/>
-    <w:lsdException w:name="Medium Grid 2 Accent 5" w:semiHidden="0" w:uiPriority="68" w:unhideWhenUsed="0"/>
-    <w:lsdException w:name="Medium Grid 3 Accent 5" w:semiHidden="0" w:uiPriority="69" w:unhideWhenUsed="0"/>
-    <w:lsdException w:name="Dark List Accent 5" w:semiHidden="0" w:uiPriority="70" w:unhideWhenUsed="0"/>
-    <w:lsdException w:name="Colorful Shading Accent 5" w:semiHidden="0" w:uiPriority="71" w:unhideWhenUsed="0"/>
-    <w:lsdException w:name="Colorful List Accent 5" w:semiHidden="0" w:uiPriority="72" w:unhideWhenUsed="0"/>
-    <w:lsdException w:name="Colorful Grid Accent 5" w:semiHidden="0" w:uiPriority="73" w:unhideWhenUsed="0"/>
-    <w:lsdException w:name="Light Shading Accent 6" w:semiHidden="0" w:uiPriority="60" w:unhideWhenUsed="0"/>
-    <w:lsdException w:name="Light List Accent 6" w:semiHidden="0" w:uiPriority="61" w:unhideWhenUsed="0"/>
-    <w:lsdException w:name="Light Grid Accent 6" w:semiHidden="0" w:uiPriority="62" w:unhideWhenUsed="0"/>
-    <w:lsdException w:name="Medium Shading 1 Accent 6" w:semiHidden="0" w:uiPriority="63" w:unhideWhenUsed="0"/>
-    <w:lsdException w:name="Medium Shading 2 Accent 6" w:semiHidden="0" w:uiPriority="64" w:unhideWhenUsed="0"/>
-    <w:lsdException w:name="Medium List 1 Accent 6" w:semiHidden="0" w:uiPriority="65" w:unhideWhenUsed="0"/>
-    <w:lsdException w:name="Medium List 2 Accent 6" w:semiHidden="0" w:uiPriority="66" w:unhideWhenUsed="0"/>
-    <w:lsdException w:name="Medium Grid 1 Accent 6" w:semiHidden="0" w:uiPriority="67" w:unhideWhenUsed="0"/>
-    <w:lsdException w:name="Medium Grid 2 Accent 6" w:semiHidden="0" w:uiPriority="68" w:unhideWhenUsed="0"/>
-    <w:lsdException w:name="Medium Grid 3 Accent 6" w:semiHidden="0" w:uiPriority="69" w:unhideWhenUsed="0"/>
-    <w:lsdException w:name="Dark List Accent 6" w:semiHidden="0" w:uiPriority="70" w:unhideWhenUsed="0"/>
-    <w:lsdException w:name="Colorful Shading Accent 6" w:semiHidden="0" w:uiPriority="71" w:unhideWhenUsed="0"/>
-    <w:lsdException w:name="Colorful List Accent 6" w:semiHidden="0" w:uiPriority="72" w:unhideWhenUsed="0"/>
-    <w:lsdException w:name="Colorful Grid Accent 6" w:semiHidden="0" w:uiPriority="73" w:unhideWhenUsed="0"/>
-    <w:lsdException w:name="Subtle Emphasis" w:semiHidden="0" w:uiPriority="19" w:unhideWhenUsed="0" w:qFormat="1"/>
-    <w:lsdException w:name="Intense Emphasis" w:semiHidden="0" w:uiPriority="21" w:unhideWhenUsed="0" w:qFormat="1"/>
-    <w:lsdException w:name="Subtle Reference" w:semiHidden="0" w:uiPriority="31" w:unhideWhenUsed="0" w:qFormat="1"/>
-    <w:lsdException w:name="Intense Reference" w:semiHidden="0" w:uiPriority="32" w:unhideWhenUsed="0" w:qFormat="1"/>
-    <w:lsdException w:name="Book Title" w:semiHidden="0" w:uiPriority="33" w:unhideWhenUsed="0" w:qFormat="1"/>
-    <w:lsdException w:name="Bibliography" w:uiPriority="37"/>
-    <w:lsdException w:name="TOC Heading" w:uiPriority="39" w:qFormat="1"/>
+    <w:lsdException w:name="Table Theme" w:semiHidden="1" w:unhideWhenUsed="1"/>
+    <w:lsdException w:name="Placeholder Text" w:semiHidden="1"/>
+    <w:lsdException w:name="No Spacing" w:uiPriority="1" w:qFormat="1"/>
+    <w:lsdException w:name="Light Shading" w:uiPriority="60"/>
+    <w:lsdException w:name="Light List" w:uiPriority="61"/>
+    <w:lsdException w:name="Light Grid" w:uiPriority="62"/>
+    <w:lsdException w:name="Medium Shading 1" w:uiPriority="63"/>
+    <w:lsdException w:name="Medium Shading 2" w:uiPriority="64"/>
+    <w:lsdException w:name="Medium List 1" w:uiPriority="65"/>
+    <w:lsdException w:name="Medium List 2" w:uiPriority="66"/>
+    <w:lsdException w:name="Medium Grid 1" w:uiPriority="67"/>
+    <w:lsdException w:name="Medium Grid 2" w:uiPriority="68"/>
+    <w:lsdException w:name="Medium Grid 3" w:uiPriority="69"/>
+    <w:lsdException w:name="Dark List" w:uiPriority="70"/>
+    <w:lsdException w:name="Colorful Shading" w:uiPriority="71"/>
+    <w:lsdException w:name="Colorful List" w:uiPriority="72"/>
+    <w:lsdException w:name="Colorful Grid" w:uiPriority="73"/>
+    <w:lsdException w:name="Light Shading Accent 1" w:uiPriority="60"/>
+    <w:lsdException w:name="Light List Accent 1" w:uiPriority="61"/>
+    <w:lsdException w:name="Light Grid Accent 1" w:uiPriority="62"/>
+    <w:lsdException w:name="Medium Shading 1 Accent 1" w:uiPriority="63"/>
+    <w:lsdException w:name="Medium Shading 2 Accent 1" w:uiPriority="64"/>
+    <w:lsdException w:name="Medium List 1 Accent 1" w:uiPriority="65"/>
+    <w:lsdException w:name="Revision" w:semiHidden="1"/>
+    <w:lsdException w:name="List Paragraph" w:uiPriority="34" w:qFormat="1"/>
+    <w:lsdException w:name="Quote" w:uiPriority="29" w:qFormat="1"/>
+    <w:lsdException w:name="Intense Quote" w:uiPriority="30" w:qFormat="1"/>
+    <w:lsdException w:name="Medium List 2 Accent 1" w:uiPriority="66"/>
+    <w:lsdException w:name="Medium Grid 1 Accent 1" w:uiPriority="67"/>
+    <w:lsdException w:name="Medium Grid 2 Accent 1" w:uiPriority="68"/>
+    <w:lsdException w:name="Medium Grid 3 Accent 1" w:uiPriority="69"/>
+    <w:lsdException w:name="Dark List Accent 1" w:uiPriority="70"/>
+    <w:lsdException w:name="Colorful Shading Accent 1" w:uiPriority="71"/>
+    <w:lsdException w:name="Colorful List Accent 1" w:uiPriority="72"/>
+    <w:lsdException w:name="Colorful Grid Accent 1" w:uiPriority="73"/>
+    <w:lsdException w:name="Light Shading Accent 2" w:uiPriority="60"/>
+    <w:lsdException w:name="Light List Accent 2" w:uiPriority="61"/>
+    <w:lsdException w:name="Light Grid Accent 2" w:uiPriority="62"/>
+    <w:lsdException w:name="Medium Shading 1 Accent 2" w:uiPriority="63"/>
+    <w:lsdException w:name="Medium Shading 2 Accent 2" w:uiPriority="64"/>
+    <w:lsdException w:name="Medium List 1 Accent 2" w:uiPriority="65"/>
+    <w:lsdException w:name="Medium List 2 Accent 2" w:uiPriority="66"/>
+    <w:lsdException w:name="Medium Grid 1 Accent 2" w:uiPriority="67"/>
+    <w:lsdException w:name="Medium Grid 2 Accent 2" w:uiPriority="68"/>
+    <w:lsdException w:name="Medium Grid 3 Accent 2" w:uiPriority="69"/>
+    <w:lsdException w:name="Dark List Accent 2" w:uiPriority="70"/>
+    <w:lsdException w:name="Colorful Shading Accent 2" w:uiPriority="71"/>
+    <w:lsdException w:name="Colorful List Accent 2" w:uiPriority="72"/>
+    <w:lsdException w:name="Colorful Grid Accent 2" w:uiPriority="73"/>
+    <w:lsdException w:name="Light Shading Accent 3" w:uiPriority="60"/>
+    <w:lsdException w:name="Light List Accent 3" w:uiPriority="61"/>
+    <w:lsdException w:name="Light Grid Accent 3" w:uiPriority="62"/>
+    <w:lsdException w:name="Medium Shading 1 Accent 3" w:uiPriority="63"/>
+    <w:lsdException w:name="Medium Shading 2 Accent 3" w:uiPriority="64"/>
+    <w:lsdException w:name="Medium List 1 Accent 3" w:uiPriority="65"/>
+    <w:lsdException w:name="Medium List 2 Accent 3" w:uiPriority="66"/>
+    <w:lsdException w:name="Medium Grid 1 Accent 3" w:uiPriority="67"/>
+    <w:lsdException w:name="Medium Grid 2 Accent 3" w:uiPriority="68"/>
+    <w:lsdException w:name="Medium Grid 3 Accent 3" w:uiPriority="69"/>
+    <w:lsdException w:name="Dark List Accent 3" w:uiPriority="70"/>
+    <w:lsdException w:name="Colorful Shading Accent 3" w:uiPriority="71"/>
+    <w:lsdException w:name="Colorful List Accent 3" w:uiPriority="72"/>
+    <w:lsdException w:name="Colorful Grid Accent 3" w:uiPriority="73"/>
+    <w:lsdException w:name="Light Shading Accent 4" w:uiPriority="60"/>
+    <w:lsdException w:name="Light List Accent 4" w:uiPriority="61"/>
+    <w:lsdException w:name="Light Grid Accent 4" w:uiPriority="62"/>
+    <w:lsdException w:name="Medium Shading 1 Accent 4" w:uiPriority="63"/>
+    <w:lsdException w:name="Medium Shading 2 Accent 4" w:uiPriority="64"/>
+    <w:lsdException w:name="Medium List 1 Accent 4" w:uiPriority="65"/>
+    <w:lsdException w:name="Medium List 2 Accent 4" w:uiPriority="66"/>
+    <w:lsdException w:name="Medium Grid 1 Accent 4" w:uiPriority="67"/>
+    <w:lsdException w:name="Medium Grid 2 Accent 4" w:uiPriority="68"/>
+    <w:lsdException w:name="Medium Grid 3 Accent 4" w:uiPriority="69"/>
+    <w:lsdException w:name="Dark List Accent 4" w:uiPriority="70"/>
+    <w:lsdException w:name="Colorful Shading Accent 4" w:uiPriority="71"/>
+    <w:lsdException w:name="Colorful List Accent 4" w:uiPriority="72"/>
+    <w:lsdException w:name="Colorful Grid Accent 4" w:uiPriority="73"/>
+    <w:lsdException w:name="Light Shading Accent 5" w:uiPriority="60"/>
+    <w:lsdException w:name="Light List Accent 5" w:uiPriority="61"/>
+    <w:lsdException w:name="Light Grid Accent 5" w:uiPriority="62"/>
+    <w:lsdException w:name="Medium Shading 1 Accent 5" w:uiPriority="63"/>
+    <w:lsdException w:name="Medium Shading 2 Accent 5" w:uiPriority="64"/>
+    <w:lsdException w:name="Medium List 1 Accent 5" w:uiPriority="65"/>
+    <w:lsdException w:name="Medium List 2 Accent 5" w:uiPriority="66"/>
+    <w:lsdException w:name="Medium Grid 1 Accent 5" w:uiPriority="67"/>
+    <w:lsdException w:name="Medium Grid 2 Accent 5" w:uiPriority="68"/>
+    <w:lsdException w:name="Medium Grid 3 Accent 5" w:uiPriority="69"/>
+    <w:lsdException w:name="Dark List Accent 5" w:uiPriority="70"/>
+    <w:lsdException w:name="Colorful Shading Accent 5" w:uiPriority="71"/>
+    <w:lsdException w:name="Colorful List Accent 5" w:uiPriority="72"/>
+    <w:lsdException w:name="Colorful Grid Accent 5" w:uiPriority="73"/>
+    <w:lsdException w:name="Light Shading Accent 6" w:uiPriority="60"/>
+    <w:lsdException w:name="Light List Accent 6" w:uiPriority="61"/>
+    <w:lsdException w:name="Light Grid Accent 6" w:uiPriority="62"/>
+    <w:lsdException w:name="Medium Shading 1 Accent 6" w:uiPriority="63"/>
+    <w:lsdException w:name="Medium Shading 2 Accent 6" w:uiPriority="64"/>
+    <w:lsdException w:name="Medium List 1 Accent 6" w:uiPriority="65"/>
+    <w:lsdException w:name="Medium List 2 Accent 6" w:uiPriority="66"/>
+    <w:lsdException w:name="Medium Grid 1 Accent 6" w:uiPriority="67"/>
+    <w:lsdException w:name="Medium Grid 2 Accent 6" w:uiPriority="68"/>
+    <w:lsdException w:name="Medium Grid 3 Accent 6" w:uiPriority="69"/>
+    <w:lsdException w:name="Dark List Accent 6" w:uiPriority="70"/>
+    <w:lsdException w:name="Colorful Shading Accent 6" w:uiPriority="71"/>
+    <w:lsdException w:name="Colorful List Accent 6" w:uiPriority="72"/>
+    <w:lsdException w:name="Colorful Grid Accent 6" w:uiPriority="73"/>
+    <w:lsdException w:name="Subtle Emphasis" w:uiPriority="19" w:qFormat="1"/>
+    <w:lsdException w:name="Intense Emphasis" w:uiPriority="21" w:qFormat="1"/>
+    <w:lsdException w:name="Subtle Reference" w:uiPriority="31" w:qFormat="1"/>
+    <w:lsdException w:name="Intense Reference" w:uiPriority="32" w:qFormat="1"/>
+    <w:lsdException w:name="Book Title" w:uiPriority="33" w:qFormat="1"/>
+    <w:lsdException w:name="Bibliography" w:semiHidden="1" w:uiPriority="37" w:unhideWhenUsed="1"/>
+    <w:lsdException w:name="TOC Heading" w:semiHidden="1" w:uiPriority="39" w:unhideWhenUsed="1" w:qFormat="1"/>
+    <w:lsdException w:name="Plain Table 1" w:uiPriority="41"/>
+    <w:lsdException w:name="Plain Table 2" w:uiPriority="42"/>
+    <w:lsdException w:name="Plain Table 3" w:uiPriority="43"/>
+    <w:lsdException w:name="Plain Table 4" w:uiPriority="44"/>
+    <w:lsdException w:name="Plain Table 5" w:uiPriority="45"/>
+    <w:lsdException w:name="Grid Table Light" w:uiPriority="40"/>
+    <w:lsdException w:name="Grid Table 1 Light" w:uiPriority="46"/>
+    <w:lsdException w:name="Grid Table 2" w:uiPriority="47"/>
+    <w:lsdException w:name="Grid Table 3" w:uiPriority="48"/>
+    <w:lsdException w:name="Grid Table 4" w:uiPriority="49"/>
+    <w:lsdException w:name="Grid Table 5 Dark" w:uiPriority="50"/>
+    <w:lsdException w:name="Grid Table 6 Colorful" w:uiPriority="51"/>
+    <w:lsdException w:name="Grid Table 7 Colorful" w:uiPriority="52"/>
+    <w:lsdException w:name="Grid Table 1 Light Accent 1" w:uiPriority="46"/>
+    <w:lsdException w:name="Grid Table 2 Accent 1" w:uiPriority="47"/>
+    <w:lsdException w:name="Grid Table 3 Accent 1" w:uiPriority="48"/>
+    <w:lsdException w:name="Grid Table 4 Accent 1" w:uiPriority="49"/>
+    <w:lsdException w:name="Grid Table 5 Dark Accent 1" w:uiPriority="50"/>
+    <w:lsdException w:name="Grid Table 6 Colorful Accent 1" w:uiPriority="51"/>
+    <w:lsdException w:name="Grid Table 7 Colorful Accent 1" w:uiPriority="52"/>
+    <w:lsdException w:name="Grid Table 1 Light Accent 2" w:uiPriority="46"/>
+    <w:lsdException w:name="Grid Table 2 Accent 2" w:uiPriority="47"/>
+    <w:lsdException w:name="Grid Table 3 Accent 2" w:uiPriority="48"/>
+    <w:lsdException w:name="Grid Table 4 Accent 2" w:uiPriority="49"/>
+    <w:lsdException w:name="Grid Table 5 Dark Accent 2" w:uiPriority="50"/>
+    <w:lsdException w:name="Grid Table 6 Colorful Accent 2" w:uiPriority="51"/>
+    <w:lsdException w:name="Grid Table 7 Colorful Accent 2" w:uiPriority="52"/>
+    <w:lsdException w:name="Grid Table 1 Light Accent 3" w:uiPriority="46"/>
+    <w:lsdException w:name="Grid Table 2 Accent 3" w:uiPriority="47"/>
+    <w:lsdException w:name="Grid Table 3 Accent 3" w:uiPriority="48"/>
+    <w:lsdException w:name="Grid Table 4 Accent 3" w:uiPriority="49"/>
+    <w:lsdException w:name="Grid Table 5 Dark Accent 3" w:uiPriority="50"/>
+    <w:lsdException w:name="Grid Table 6 Colorful Accent 3" w:uiPriority="51"/>
+    <w:lsdException w:name="Grid Table 7 Colorful Accent 3" w:uiPriority="52"/>
+    <w:lsdException w:name="Grid Table 1 Light Accent 4" w:uiPriority="46"/>
+    <w:lsdException w:name="Grid Table 2 Accent 4" w:uiPriority="47"/>
+    <w:lsdException w:name="Grid Table 3 Accent 4" w:uiPriority="48"/>
+    <w:lsdException w:name="Grid Table 4 Accent 4" w:uiPriority="49"/>
+    <w:lsdException w:name="Grid Table 5 Dark Accent 4" w:uiPriority="50"/>
+    <w:lsdException w:name="Grid Table 6 Colorful Accent 4" w:uiPriority="51"/>
+    <w:lsdException w:name="Grid Table 7 Colorful Accent 4" w:uiPriority="52"/>
+    <w:lsdException w:name="Grid Table 1 Light Accent 5" w:uiPriority="46"/>
+    <w:lsdException w:name="Grid Table 2 Accent 5" w:uiPriority="47"/>
+    <w:lsdException w:name="Grid Table 3 Accent 5" w:uiPriority="48"/>
+    <w:lsdException w:name="Grid Table 4 Accent 5" w:uiPriority="49"/>
+    <w:lsdException w:name="Grid Table 5 Dark Accent 5" w:uiPriority="50"/>
+    <w:lsdException w:name="Grid Table 6 Colorful Accent 5" w:uiPriority="51"/>
+    <w:lsdException w:name="Grid Table 7 Colorful Accent 5" w:uiPriority="52"/>
+    <w:lsdException w:name="Grid Table 1 Light Accent 6" w:uiPriority="46"/>
+    <w:lsdException w:name="Grid Table 2 Accent 6" w:uiPriority="47"/>
+    <w:lsdException w:name="Grid Table 3 Accent 6" w:uiPriority="48"/>
+    <w:lsdException w:name="Grid Table 4 Accent 6" w:uiPriority="49"/>
+    <w:lsdException w:name="Grid Table 5 Dark Accent 6" w:uiPriority="50"/>
+    <w:lsdException w:name="Grid Table 6 Colorful Accent 6" w:uiPriority="51"/>
+    <w:lsdException w:name="Grid Table 7 Colorful Accent 6" w:uiPriority="52"/>
+    <w:lsdException w:name="List Table 1 Light" w:uiPriority="46"/>
+    <w:lsdException w:name="List Table 2" w:uiPriority="47"/>
+    <w:lsdException w:name="List Table 3" w:uiPriority="48"/>
+    <w:lsdException w:name="List Table 4" w:uiPriority="49"/>
+    <w:lsdException w:name="List Table 5 Dark" w:uiPriority="50"/>
+    <w:lsdException w:name="List Table 6 Colorful" w:uiPriority="51"/>
+    <w:lsdException w:name="List Table 7 Colorful" w:uiPriority="52"/>
+    <w:lsdException w:name="List Table 1 Light Accent 1" w:uiPriority="46"/>
+    <w:lsdException w:name="List Table 2 Accent 1" w:uiPriority="47"/>
+    <w:lsdException w:name="List Table 3 Accent 1" w:uiPriority="48"/>
+    <w:lsdException w:name="List Table 4 Accent 1" w:uiPriority="49"/>
+    <w:lsdException w:name="List Table 5 Dark Accent 1" w:uiPriority="50"/>
+    <w:lsdException w:name="List Table 6 Colorful Accent 1" w:uiPriority="51"/>
+    <w:lsdException w:name="List Table 7 Colorful Accent 1" w:uiPriority="52"/>
+    <w:lsdException w:name="List Table 1 Light Accent 2" w:uiPriority="46"/>
+    <w:lsdException w:name="List Table 2 Accent 2" w:uiPriority="47"/>
+    <w:lsdException w:name="List Table 3 Accent 2" w:uiPriority="48"/>
+    <w:lsdException w:name="List Table 4 Accent 2" w:uiPriority="49"/>
+    <w:lsdException w:name="List Table 5 Dark Accent 2" w:uiPriority="50"/>
+    <w:lsdException w:name="List Table 6 Colorful Accent 2" w:uiPriority="51"/>
+    <w:lsdException w:name="List Table 7 Colorful Accent 2" w:uiPriority="52"/>
+    <w:lsdException w:name="List Table 1 Light Accent 3" w:uiPriority="46"/>
+    <w:lsdException w:name="List Table 2 Accent 3" w:uiPriority="47"/>
+    <w:lsdException w:name="List Table 3 Accent 3" w:uiPriority="48"/>
+    <w:lsdException w:name="List Table 4 Accent 3" w:uiPriority="49"/>
+    <w:lsdException w:name="List Table 5 Dark Accent 3" w:uiPriority="50"/>
+    <w:lsdException w:name="List Table 6 Colorful Accent 3" w:uiPriority="51"/>
+    <w:lsdException w:name="List Table 7 Colorful Accent 3" w:uiPriority="52"/>
+    <w:lsdException w:name="List Table 1 Light Accent 4" w:uiPriority="46"/>
+    <w:lsdException w:name="List Table 2 Accent 4" w:uiPriority="47"/>
+    <w:lsdException w:name="List Table 3 Accent 4" w:uiPriority="48"/>
+    <w:lsdException w:name="List Table 4 Accent 4" w:uiPriority="49"/>
+    <w:lsdException w:name="List Table 5 Dark Accent 4" w:uiPriority="50"/>
+    <w:lsdException w:name="List Table 6 Colorful Accent 4" w:uiPriority="51"/>
+    <w:lsdException w:name="List Table 7 Colorful Accent 4" w:uiPriority="52"/>
+    <w:lsdException w:name="List Table 1 Light Accent 5" w:uiPriority="46"/>
+    <w:lsdException w:name="List Table 2 Accent 5" w:uiPriority="47"/>
+    <w:lsdException w:name="List Table 3 Accent 5" w:uiPriority="48"/>
+    <w:lsdException w:name="List Table 4 Accent 5" w:uiPriority="49"/>
+    <w:lsdException w:name="List Table 5 Dark Accent 5" w:uiPriority="50"/>
+    <w:lsdException w:name="List Table 6 Colorful Accent 5" w:uiPriority="51"/>
+    <w:lsdException w:name="List Table 7 Colorful Accent 5" w:uiPriority="52"/>
+    <w:lsdException w:name="List Table 1 Light Accent 6" w:uiPriority="46"/>
+    <w:lsdException w:name="List Table 2 Accent 6" w:uiPriority="47"/>
+    <w:lsdException w:name="List Table 3 Accent 6" w:uiPriority="48"/>
+    <w:lsdException w:name="List Table 4 Accent 6" w:uiPriority="49"/>
+    <w:lsdException w:name="List Table 5 Dark Accent 6" w:uiPriority="50"/>
+    <w:lsdException w:name="List Table 6 Colorful Accent 6" w:uiPriority="51"/>
+    <w:lsdException w:name="List Table 7 Colorful Accent 6" w:uiPriority="52"/>
   </w:latentStyles>
   <w:style w:type="paragraph" w:default="1" w:styleId="Normal">
     <w:name w:val="Normal"/>
@@ -5655,7 +5840,6 @@
     <w:uiPriority w:val="99"/>
     <w:semiHidden/>
     <w:unhideWhenUsed/>
-    <w:qFormat/>
     <w:tblPr>
       <w:tblInd w:w="0" w:type="dxa"/>
       <w:tblCellMar>
@@ -6043,7 +6227,7 @@
   <a:extraClrSchemeLst/>
   <a:extLst>
     <a:ext uri="{05A4C25C-085E-4340-85A3-A5531E510DB2}">
-      <thm15:themeFamily xmlns:thm15="http://schemas.microsoft.com/office/thememl/2012/main" xmlns="" name="Office Theme" id="{62F939B6-93AF-4DB8-9C6B-D6C7DFDC589F}" vid="{4A3C46E8-61CC-4603-A589-7422A47A8E4A}"/>
+      <thm15:themeFamily xmlns:thm15="http://schemas.microsoft.com/office/thememl/2012/main" name="Office Theme" id="{62F939B6-93AF-4DB8-9C6B-D6C7DFDC589F}" vid="{4A3C46E8-61CC-4603-A589-7422A47A8E4A}"/>
     </a:ext>
   </a:extLst>
 </a:theme>

</xml_diff>

<commit_message>
Revisão das Inconformidades encontradas no Ciclo de Testes da Versão 1.4.2 do CIAT da OS 4777. Foram reconhecidas pela NT Consult 12 Inconformidade, sendo 8 Não Graves e 4 Graves.
</commit_message>
<xml_diff>
--- a/00_GESTAO_GERAL/05_ORDEM_SERVICO/04_OS4777/01_GESTAO/OS 4777 - Documento de Acompanhamento.docx
+++ b/00_GESTAO_GERAL/05_ORDEM_SERVICO/04_OS4777/01_GESTAO/OS 4777 - Documento de Acompanhamento.docx
@@ -1,6 +1,6 @@
 
 <file path=word/document.xml><?xml version="1.0" encoding="utf-8"?>
-<w:document xmlns:ve="http://schemas.openxmlformats.org/markup-compatibility/2006" xmlns:o="urn:schemas-microsoft-com:office:office" xmlns:r="http://schemas.openxmlformats.org/officeDocument/2006/relationships" xmlns:m="http://schemas.openxmlformats.org/officeDocument/2006/math" xmlns:v="urn:schemas-microsoft-com:vml" xmlns:wp="http://schemas.openxmlformats.org/drawingml/2006/wordprocessingDrawing" xmlns:w10="urn:schemas-microsoft-com:office:word" xmlns:w="http://schemas.openxmlformats.org/wordprocessingml/2006/main" xmlns:wne="http://schemas.microsoft.com/office/word/2006/wordml">
+<w:document xmlns:wpc="http://schemas.microsoft.com/office/word/2010/wordprocessingCanvas" xmlns:cx="http://schemas.microsoft.com/office/drawing/2014/chartex" xmlns:cx1="http://schemas.microsoft.com/office/drawing/2015/9/8/chartex" xmlns:cx2="http://schemas.microsoft.com/office/drawing/2015/10/21/chartex" xmlns:mc="http://schemas.openxmlformats.org/markup-compatibility/2006" xmlns:o="urn:schemas-microsoft-com:office:office" xmlns:r="http://schemas.openxmlformats.org/officeDocument/2006/relationships" xmlns:m="http://schemas.openxmlformats.org/officeDocument/2006/math" xmlns:v="urn:schemas-microsoft-com:vml" xmlns:wp14="http://schemas.microsoft.com/office/word/2010/wordprocessingDrawing" xmlns:wp="http://schemas.openxmlformats.org/drawingml/2006/wordprocessingDrawing" xmlns:w10="urn:schemas-microsoft-com:office:word" xmlns:w="http://schemas.openxmlformats.org/wordprocessingml/2006/main" xmlns:w14="http://schemas.microsoft.com/office/word/2010/wordml" xmlns:w15="http://schemas.microsoft.com/office/word/2012/wordml" xmlns:w16se="http://schemas.microsoft.com/office/word/2015/wordml/symex" xmlns:wpg="http://schemas.microsoft.com/office/word/2010/wordprocessingGroup" xmlns:wpi="http://schemas.microsoft.com/office/word/2010/wordprocessingInk" xmlns:wne="http://schemas.microsoft.com/office/word/2006/wordml" xmlns:wps="http://schemas.microsoft.com/office/word/2010/wordprocessingShape" mc:Ignorable="w14 w15 w16se wp14">
   <w:body>
     <w:p>
       <w:pPr>
@@ -30,7 +30,7 @@
           <w:insideH w:val="none" w:sz="0" w:space="0" w:color="auto"/>
           <w:insideV w:val="none" w:sz="0" w:space="0" w:color="auto"/>
         </w:tblBorders>
-        <w:tblLook w:val="04A0"/>
+        <w:tblLook w:val="04A0" w:firstRow="1" w:lastRow="0" w:firstColumn="1" w:lastColumn="0" w:noHBand="0" w:noVBand="1"/>
       </w:tblPr>
       <w:tblGrid>
         <w:gridCol w:w="1134"/>
@@ -278,7 +278,7 @@
       <w:tblPr>
         <w:tblStyle w:val="Tabelacomgrade"/>
         <w:tblW w:w="9069" w:type="dxa"/>
-        <w:tblLook w:val="04A0"/>
+        <w:tblLook w:val="04A0" w:firstRow="1" w:lastRow="0" w:firstColumn="1" w:lastColumn="0" w:noHBand="0" w:noVBand="1"/>
       </w:tblPr>
       <w:tblGrid>
         <w:gridCol w:w="1698"/>
@@ -636,7 +636,7 @@
       <w:tblPr>
         <w:tblStyle w:val="Tabelacomgrade"/>
         <w:tblW w:w="9071" w:type="dxa"/>
-        <w:tblLook w:val="04A0"/>
+        <w:tblLook w:val="04A0" w:firstRow="1" w:lastRow="0" w:firstColumn="1" w:lastColumn="0" w:noHBand="0" w:noVBand="1"/>
       </w:tblPr>
       <w:tblGrid>
         <w:gridCol w:w="1553"/>
@@ -1104,7 +1104,7 @@
         <w:tblStyle w:val="Tabelacomgrade"/>
         <w:tblW w:w="9071" w:type="dxa"/>
         <w:tblInd w:w="5" w:type="dxa"/>
-        <w:tblLook w:val="04A0"/>
+        <w:tblLook w:val="04A0" w:firstRow="1" w:lastRow="0" w:firstColumn="1" w:lastColumn="0" w:noHBand="0" w:noVBand="1"/>
       </w:tblPr>
       <w:tblGrid>
         <w:gridCol w:w="1984"/>
@@ -1249,16 +1249,7 @@
                 <w:sz w:val="24"/>
                 <w:szCs w:val="24"/>
               </w:rPr>
-              <w:t>0</w:t>
-            </w:r>
-            <w:bookmarkStart w:id="0" w:name="_GoBack"/>
-            <w:bookmarkEnd w:id="0"/>
-            <w:r>
-              <w:rPr>
-                <w:sz w:val="24"/>
-                <w:szCs w:val="24"/>
-              </w:rPr>
-              <w:t>/16</w:t>
+              <w:t>0/16</w:t>
             </w:r>
           </w:p>
         </w:tc>
@@ -1664,7 +1655,7 @@
               <w:jc w:val="center"/>
             </w:pPr>
             <w:r>
-              <w:t>30</w:t>
+              <w:t>23</w:t>
             </w:r>
             <w:r>
               <w:t>/0</w:t>
@@ -1756,10 +1747,7 @@
               <w:jc w:val="center"/>
             </w:pPr>
             <w:r>
-              <w:t>1</w:t>
-            </w:r>
-            <w:r>
-              <w:t>4</w:t>
+              <w:t>07</w:t>
             </w:r>
             <w:r>
               <w:t>/</w:t>
@@ -1842,19 +1830,13 @@
               <w:jc w:val="center"/>
             </w:pPr>
             <w:r>
-              <w:t>0</w:t>
-            </w:r>
-            <w:r>
-              <w:t>2</w:t>
+              <w:t>24</w:t>
             </w:r>
             <w:r>
               <w:t>/</w:t>
             </w:r>
             <w:r>
-              <w:t>1</w:t>
-            </w:r>
-            <w:r>
-              <w:t>1</w:t>
+              <w:t>10</w:t>
             </w:r>
             <w:r>
               <w:t>/16</w:t>
@@ -1920,13 +1902,19 @@
               <w:jc w:val="center"/>
             </w:pPr>
             <w:r>
+              <w:t>2</w:t>
+            </w:r>
+            <w:r>
+              <w:t>8</w:t>
+            </w:r>
+            <w:r>
+              <w:t>/1</w:t>
+            </w:r>
+            <w:r>
               <w:t>0</w:t>
             </w:r>
             <w:r>
-              <w:t>8</w:t>
-            </w:r>
-            <w:r>
-              <w:t>/11/16</w:t>
+              <w:t>/16</w:t>
             </w:r>
           </w:p>
         </w:tc>
@@ -1988,7 +1976,7 @@
               <w:jc w:val="center"/>
             </w:pPr>
             <w:r>
-              <w:t>03</w:t>
+              <w:t>25</w:t>
             </w:r>
             <w:r>
               <w:t>/</w:t>
@@ -1997,7 +1985,7 @@
               <w:t>1</w:t>
             </w:r>
             <w:r>
-              <w:t>1</w:t>
+              <w:t>0</w:t>
             </w:r>
             <w:r>
               <w:t>/16</w:t>
@@ -2062,13 +2050,13 @@
               <w:jc w:val="center"/>
             </w:pPr>
             <w:r>
-              <w:t>0</w:t>
-            </w:r>
-            <w:r>
-              <w:t>2/0</w:t>
-            </w:r>
-            <w:r>
-              <w:t>5</w:t>
+              <w:t>23</w:t>
+            </w:r>
+            <w:r>
+              <w:t>/0</w:t>
+            </w:r>
+            <w:r>
+              <w:t>4</w:t>
             </w:r>
             <w:r>
               <w:t>/17</w:t>
@@ -2115,7 +2103,7 @@
       <w:tblPr>
         <w:tblStyle w:val="Tabelacomgrade"/>
         <w:tblW w:w="9071" w:type="dxa"/>
-        <w:tblLook w:val="04A0"/>
+        <w:tblLook w:val="04A0" w:firstRow="1" w:lastRow="0" w:firstColumn="1" w:lastColumn="0" w:noHBand="0" w:noVBand="1"/>
       </w:tblPr>
       <w:tblGrid>
         <w:gridCol w:w="1134"/>
@@ -2913,17 +2901,8 @@
                 <w:rFonts w:asciiTheme="minorHAnsi" w:eastAsia="Times New Roman" w:hAnsiTheme="minorHAnsi" w:cs="Arial"/>
                 <w:lang w:eastAsia="pt-BR"/>
               </w:rPr>
-              <w:t xml:space="preserve"> </w:t>
-            </w:r>
-            <w:proofErr w:type="spellStart"/>
-            <w:r>
-              <w:rPr>
-                <w:rFonts w:asciiTheme="minorHAnsi" w:eastAsia="Times New Roman" w:hAnsiTheme="minorHAnsi" w:cs="Arial"/>
-                <w:lang w:eastAsia="pt-BR"/>
-              </w:rPr>
-              <w:t>Deploy</w:t>
-            </w:r>
-            <w:proofErr w:type="spellEnd"/>
+              <w:t xml:space="preserve"> Deploy</w:t>
+            </w:r>
           </w:p>
         </w:tc>
         <w:tc>
@@ -3084,15 +3063,7 @@
               <w:spacing w:after="0"/>
             </w:pPr>
             <w:r>
-              <w:t xml:space="preserve">Na última quarta-feira 28/09, foram liberadas as correções dos seguintes itens classificados como graves no </w:t>
-            </w:r>
-            <w:proofErr w:type="spellStart"/>
-            <w:r>
-              <w:t>mantis</w:t>
-            </w:r>
-            <w:proofErr w:type="spellEnd"/>
-            <w:r>
-              <w:t xml:space="preserve">, são eles: 235, 249, 250 e 196. Os </w:t>
+              <w:t xml:space="preserve">Na última quarta-feira 28/09, foram liberadas as correções dos seguintes itens classificados como graves no mantis, são eles: 235, 249, 250 e 196. Os </w:t>
             </w:r>
             <w:r>
               <w:lastRenderedPageBreak/>
@@ -3126,7 +3097,6 @@
               <w:jc w:val="center"/>
             </w:pPr>
             <w:r>
-              <w:lastRenderedPageBreak/>
               <w:t>04</w:t>
             </w:r>
             <w:r>
@@ -3175,6 +3145,72 @@
             </w:pPr>
             <w:r>
               <w:t>NTC - Rodrigo Borges</w:t>
+            </w:r>
+          </w:p>
+        </w:tc>
+      </w:tr>
+      <w:tr>
+        <w:tc>
+          <w:tcPr>
+            <w:tcW w:w="1134" w:type="dxa"/>
+          </w:tcPr>
+          <w:p>
+            <w:pPr>
+              <w:spacing w:after="0"/>
+              <w:jc w:val="center"/>
+            </w:pPr>
+            <w:r>
+              <w:t>17/10/16</w:t>
+            </w:r>
+          </w:p>
+        </w:tc>
+        <w:tc>
+          <w:tcPr>
+            <w:tcW w:w="5102" w:type="dxa"/>
+          </w:tcPr>
+          <w:p>
+            <w:pPr>
+              <w:spacing w:after="0"/>
+            </w:pPr>
+            <w:r>
+              <w:t xml:space="preserve">Revisão das Inconformidades encontradas no Ciclo de Testes </w:t>
+            </w:r>
+            <w:r>
+              <w:t xml:space="preserve">da Versão 1.4.2 </w:t>
+            </w:r>
+            <w:r>
+              <w:t xml:space="preserve">do CIAT. Foram reconhecidas pela NT Consult </w:t>
+            </w:r>
+            <w:r>
+              <w:t>12</w:t>
+            </w:r>
+            <w:r>
+              <w:t xml:space="preserve"> Inconformidade, sendo </w:t>
+            </w:r>
+            <w:r>
+              <w:t>8</w:t>
+            </w:r>
+            <w:r>
+              <w:t xml:space="preserve"> Não Graves e </w:t>
+            </w:r>
+            <w:r>
+              <w:t>4</w:t>
+            </w:r>
+            <w:r>
+              <w:t xml:space="preserve"> Graves.</w:t>
+            </w:r>
+          </w:p>
+        </w:tc>
+        <w:tc>
+          <w:tcPr>
+            <w:tcW w:w="2835" w:type="dxa"/>
+          </w:tcPr>
+          <w:p>
+            <w:pPr>
+              <w:spacing w:after="0"/>
+            </w:pPr>
+            <w:r>
+              <w:t>CIAT - João Paulo</w:t>
             </w:r>
           </w:p>
         </w:tc>
@@ -3209,7 +3245,7 @@
         <w:tblStyle w:val="Tabelacomgrade"/>
         <w:tblW w:w="9072" w:type="dxa"/>
         <w:shd w:val="clear" w:color="auto" w:fill="BFBFBF"/>
-        <w:tblLook w:val="04A0"/>
+        <w:tblLook w:val="04A0" w:firstRow="1" w:lastRow="0" w:firstColumn="1" w:lastColumn="0" w:noHBand="0" w:noVBand="1"/>
       </w:tblPr>
       <w:tblGrid>
         <w:gridCol w:w="1701"/>
@@ -3457,7 +3493,7 @@
               <w:jc w:val="center"/>
             </w:pPr>
             <w:r>
-              <w:t>17</w:t>
+              <w:t>4</w:t>
             </w:r>
           </w:p>
         </w:tc>
@@ -3473,7 +3509,7 @@
               <w:jc w:val="center"/>
             </w:pPr>
             <w:r>
-              <w:t>10</w:t>
+              <w:t>8</w:t>
             </w:r>
           </w:p>
         </w:tc>
@@ -3693,7 +3729,7 @@
         <w:tblStyle w:val="Tabelacomgrade"/>
         <w:tblW w:w="9072" w:type="dxa"/>
         <w:tblLayout w:type="fixed"/>
-        <w:tblLook w:val="04A0"/>
+        <w:tblLook w:val="04A0" w:firstRow="1" w:lastRow="0" w:firstColumn="1" w:lastColumn="0" w:noHBand="0" w:noVBand="1"/>
       </w:tblPr>
       <w:tblGrid>
         <w:gridCol w:w="1537"/>
@@ -3895,13 +3931,7 @@
               <w:rPr>
                 <w:b/>
               </w:rPr>
-              <w:t>1</w:t>
-            </w:r>
-            <w:r>
-              <w:rPr>
-                <w:b/>
-              </w:rPr>
-              <w:t>5</w:t>
+              <w:t>14</w:t>
             </w:r>
             <w:r>
               <w:rPr>
@@ -3913,7 +3943,7 @@
               <w:rPr>
                 <w:b/>
               </w:rPr>
-              <w:t>4</w:t>
+              <w:t>8</w:t>
             </w:r>
           </w:p>
         </w:tc>
@@ -4039,7 +4069,6 @@
                 <w:szCs w:val="20"/>
               </w:rPr>
             </w:pPr>
-            <w:proofErr w:type="gramStart"/>
             <w:r>
               <w:rPr>
                 <w:b/>
@@ -4047,7 +4076,6 @@
               </w:rPr>
               <w:t>0</w:t>
             </w:r>
-            <w:proofErr w:type="gramEnd"/>
           </w:p>
         </w:tc>
         <w:tc>
@@ -5052,13 +5080,7 @@
               <w:rPr>
                 <w:b/>
               </w:rPr>
-              <w:t>3</w:t>
-            </w:r>
-            <w:r>
-              <w:rPr>
-                <w:b/>
-              </w:rPr>
-              <w:t>8</w:t>
+              <w:t>37</w:t>
             </w:r>
             <w:r>
               <w:rPr>
@@ -5070,8 +5092,10 @@
               <w:rPr>
                 <w:b/>
               </w:rPr>
-              <w:t>5</w:t>
-            </w:r>
+              <w:t>0</w:t>
+            </w:r>
+            <w:bookmarkStart w:id="0" w:name="_GoBack"/>
+            <w:bookmarkEnd w:id="0"/>
           </w:p>
         </w:tc>
         <w:tc>
@@ -5325,7 +5349,7 @@
 </file>
 
 <file path=word/endnotes.xml><?xml version="1.0" encoding="utf-8"?>
-<w:endnotes xmlns:ve="http://schemas.openxmlformats.org/markup-compatibility/2006" xmlns:o="urn:schemas-microsoft-com:office:office" xmlns:r="http://schemas.openxmlformats.org/officeDocument/2006/relationships" xmlns:m="http://schemas.openxmlformats.org/officeDocument/2006/math" xmlns:v="urn:schemas-microsoft-com:vml" xmlns:wp="http://schemas.openxmlformats.org/drawingml/2006/wordprocessingDrawing" xmlns:w10="urn:schemas-microsoft-com:office:word" xmlns:w="http://schemas.openxmlformats.org/wordprocessingml/2006/main" xmlns:wne="http://schemas.microsoft.com/office/word/2006/wordml">
+<w:endnotes xmlns:wpc="http://schemas.microsoft.com/office/word/2010/wordprocessingCanvas" xmlns:cx="http://schemas.microsoft.com/office/drawing/2014/chartex" xmlns:cx1="http://schemas.microsoft.com/office/drawing/2015/9/8/chartex" xmlns:cx2="http://schemas.microsoft.com/office/drawing/2015/10/21/chartex" xmlns:mc="http://schemas.openxmlformats.org/markup-compatibility/2006" xmlns:o="urn:schemas-microsoft-com:office:office" xmlns:r="http://schemas.openxmlformats.org/officeDocument/2006/relationships" xmlns:m="http://schemas.openxmlformats.org/officeDocument/2006/math" xmlns:v="urn:schemas-microsoft-com:vml" xmlns:wp14="http://schemas.microsoft.com/office/word/2010/wordprocessingDrawing" xmlns:wp="http://schemas.openxmlformats.org/drawingml/2006/wordprocessingDrawing" xmlns:w10="urn:schemas-microsoft-com:office:word" xmlns:w="http://schemas.openxmlformats.org/wordprocessingml/2006/main" xmlns:w14="http://schemas.microsoft.com/office/word/2010/wordml" xmlns:w15="http://schemas.microsoft.com/office/word/2012/wordml" xmlns:w16se="http://schemas.microsoft.com/office/word/2015/wordml/symex" xmlns:wpg="http://schemas.microsoft.com/office/word/2010/wordprocessingGroup" xmlns:wpi="http://schemas.microsoft.com/office/word/2010/wordprocessingInk" xmlns:wne="http://schemas.microsoft.com/office/word/2006/wordml" xmlns:wps="http://schemas.microsoft.com/office/word/2010/wordprocessingShape" mc:Ignorable="w14 w15 w16se wp14">
   <w:endnote w:type="separator" w:id="-1">
     <w:p>
       <w:r>
@@ -5344,7 +5368,7 @@
 </file>
 
 <file path=word/footer1.xml><?xml version="1.0" encoding="utf-8"?>
-<w:ftr xmlns:ve="http://schemas.openxmlformats.org/markup-compatibility/2006" xmlns:o="urn:schemas-microsoft-com:office:office" xmlns:r="http://schemas.openxmlformats.org/officeDocument/2006/relationships" xmlns:m="http://schemas.openxmlformats.org/officeDocument/2006/math" xmlns:v="urn:schemas-microsoft-com:vml" xmlns:wp="http://schemas.openxmlformats.org/drawingml/2006/wordprocessingDrawing" xmlns:w10="urn:schemas-microsoft-com:office:word" xmlns:w="http://schemas.openxmlformats.org/wordprocessingml/2006/main" xmlns:wne="http://schemas.microsoft.com/office/word/2006/wordml">
+<w:ftr xmlns:wpc="http://schemas.microsoft.com/office/word/2010/wordprocessingCanvas" xmlns:cx="http://schemas.microsoft.com/office/drawing/2014/chartex" xmlns:cx1="http://schemas.microsoft.com/office/drawing/2015/9/8/chartex" xmlns:cx2="http://schemas.microsoft.com/office/drawing/2015/10/21/chartex" xmlns:mc="http://schemas.openxmlformats.org/markup-compatibility/2006" xmlns:o="urn:schemas-microsoft-com:office:office" xmlns:r="http://schemas.openxmlformats.org/officeDocument/2006/relationships" xmlns:m="http://schemas.openxmlformats.org/officeDocument/2006/math" xmlns:v="urn:schemas-microsoft-com:vml" xmlns:wp14="http://schemas.microsoft.com/office/word/2010/wordprocessingDrawing" xmlns:wp="http://schemas.openxmlformats.org/drawingml/2006/wordprocessingDrawing" xmlns:w10="urn:schemas-microsoft-com:office:word" xmlns:w="http://schemas.openxmlformats.org/wordprocessingml/2006/main" xmlns:w14="http://schemas.microsoft.com/office/word/2010/wordml" xmlns:w15="http://schemas.microsoft.com/office/word/2012/wordml" xmlns:w16se="http://schemas.microsoft.com/office/word/2015/wordml/symex" xmlns:wpg="http://schemas.microsoft.com/office/word/2010/wordprocessingGroup" xmlns:wpi="http://schemas.microsoft.com/office/word/2010/wordprocessingInk" xmlns:wne="http://schemas.microsoft.com/office/word/2006/wordml" xmlns:wps="http://schemas.microsoft.com/office/word/2010/wordprocessingShape" mc:Ignorable="w14 w15 w16se wp14">
   <w:p>
     <w:pPr>
       <w:pStyle w:val="Rodap"/>
@@ -5375,7 +5399,7 @@
         <w:rStyle w:val="Nmerodepgina"/>
         <w:noProof/>
       </w:rPr>
-      <w:t>4</w:t>
+      <w:t>5</w:t>
     </w:r>
     <w:r>
       <w:rPr>
@@ -5393,7 +5417,7 @@
         <w:noProof/>
         <w:lang w:eastAsia="pt-BR"/>
       </w:rPr>
-      <w:pict>
+      <w:object w:dxaOrig="1440" w:dyaOrig="1440">
         <v:shapetype id="_x0000_t75" coordsize="21600,21600" o:spt="75" o:preferrelative="t" path="m@4@5l@4@11@9@11@9@5xe" filled="f" stroked="f">
           <v:stroke joinstyle="miter"/>
           <v:formulas>
@@ -5416,15 +5440,15 @@
         <v:shape id="_x0000_s2051" type="#_x0000_t75" style="position:absolute;margin-left:275.05pt;margin-top:-9.15pt;width:211.25pt;height:35.9pt;z-index:251656704">
           <v:imagedata r:id="rId1" o:title=""/>
         </v:shape>
-        <o:OLEObject Type="Embed" ProgID="PBrush" ShapeID="_x0000_s2051" DrawAspect="Content" ObjectID="_1537265362" r:id="rId2"/>
-      </w:pict>
+        <o:OLEObject Type="Embed" ProgID="PBrush" ShapeID="_x0000_s2051" DrawAspect="Content" ObjectID="_1538207801" r:id="rId2"/>
+      </w:object>
     </w:r>
   </w:p>
 </w:ftr>
 </file>
 
 <file path=word/footnotes.xml><?xml version="1.0" encoding="utf-8"?>
-<w:footnotes xmlns:ve="http://schemas.openxmlformats.org/markup-compatibility/2006" xmlns:o="urn:schemas-microsoft-com:office:office" xmlns:r="http://schemas.openxmlformats.org/officeDocument/2006/relationships" xmlns:m="http://schemas.openxmlformats.org/officeDocument/2006/math" xmlns:v="urn:schemas-microsoft-com:vml" xmlns:wp="http://schemas.openxmlformats.org/drawingml/2006/wordprocessingDrawing" xmlns:w10="urn:schemas-microsoft-com:office:word" xmlns:w="http://schemas.openxmlformats.org/wordprocessingml/2006/main" xmlns:wne="http://schemas.microsoft.com/office/word/2006/wordml">
+<w:footnotes xmlns:wpc="http://schemas.microsoft.com/office/word/2010/wordprocessingCanvas" xmlns:cx="http://schemas.microsoft.com/office/drawing/2014/chartex" xmlns:cx1="http://schemas.microsoft.com/office/drawing/2015/9/8/chartex" xmlns:cx2="http://schemas.microsoft.com/office/drawing/2015/10/21/chartex" xmlns:mc="http://schemas.openxmlformats.org/markup-compatibility/2006" xmlns:o="urn:schemas-microsoft-com:office:office" xmlns:r="http://schemas.openxmlformats.org/officeDocument/2006/relationships" xmlns:m="http://schemas.openxmlformats.org/officeDocument/2006/math" xmlns:v="urn:schemas-microsoft-com:vml" xmlns:wp14="http://schemas.microsoft.com/office/word/2010/wordprocessingDrawing" xmlns:wp="http://schemas.openxmlformats.org/drawingml/2006/wordprocessingDrawing" xmlns:w10="urn:schemas-microsoft-com:office:word" xmlns:w="http://schemas.openxmlformats.org/wordprocessingml/2006/main" xmlns:w14="http://schemas.microsoft.com/office/word/2010/wordml" xmlns:w15="http://schemas.microsoft.com/office/word/2012/wordml" xmlns:w16se="http://schemas.microsoft.com/office/word/2015/wordml/symex" xmlns:wpg="http://schemas.microsoft.com/office/word/2010/wordprocessingGroup" xmlns:wpi="http://schemas.microsoft.com/office/word/2010/wordprocessingInk" xmlns:wne="http://schemas.microsoft.com/office/word/2006/wordml" xmlns:wps="http://schemas.microsoft.com/office/word/2010/wordprocessingShape" mc:Ignorable="w14 w15 w16se wp14">
   <w:footnote w:type="separator" w:id="-1">
     <w:p>
       <w:r>
@@ -5443,7 +5467,7 @@
 </file>
 
 <file path=word/header1.xml><?xml version="1.0" encoding="utf-8"?>
-<w:hdr xmlns:ve="http://schemas.openxmlformats.org/markup-compatibility/2006" xmlns:o="urn:schemas-microsoft-com:office:office" xmlns:r="http://schemas.openxmlformats.org/officeDocument/2006/relationships" xmlns:m="http://schemas.openxmlformats.org/officeDocument/2006/math" xmlns:v="urn:schemas-microsoft-com:vml" xmlns:wp="http://schemas.openxmlformats.org/drawingml/2006/wordprocessingDrawing" xmlns:w10="urn:schemas-microsoft-com:office:word" xmlns:w="http://schemas.openxmlformats.org/wordprocessingml/2006/main" xmlns:wne="http://schemas.microsoft.com/office/word/2006/wordml">
+<w:hdr xmlns:wpc="http://schemas.microsoft.com/office/word/2010/wordprocessingCanvas" xmlns:cx="http://schemas.microsoft.com/office/drawing/2014/chartex" xmlns:cx1="http://schemas.microsoft.com/office/drawing/2015/9/8/chartex" xmlns:cx2="http://schemas.microsoft.com/office/drawing/2015/10/21/chartex" xmlns:mc="http://schemas.openxmlformats.org/markup-compatibility/2006" xmlns:o="urn:schemas-microsoft-com:office:office" xmlns:r="http://schemas.openxmlformats.org/officeDocument/2006/relationships" xmlns:m="http://schemas.openxmlformats.org/officeDocument/2006/math" xmlns:v="urn:schemas-microsoft-com:vml" xmlns:wp14="http://schemas.microsoft.com/office/word/2010/wordprocessingDrawing" xmlns:wp="http://schemas.openxmlformats.org/drawingml/2006/wordprocessingDrawing" xmlns:w10="urn:schemas-microsoft-com:office:word" xmlns:w="http://schemas.openxmlformats.org/wordprocessingml/2006/main" xmlns:w14="http://schemas.microsoft.com/office/word/2010/wordml" xmlns:w15="http://schemas.microsoft.com/office/word/2012/wordml" xmlns:w16se="http://schemas.microsoft.com/office/word/2015/wordml/symex" xmlns:wpg="http://schemas.microsoft.com/office/word/2010/wordprocessingGroup" xmlns:wpi="http://schemas.microsoft.com/office/word/2010/wordprocessingInk" xmlns:wne="http://schemas.microsoft.com/office/word/2006/wordml" xmlns:wps="http://schemas.microsoft.com/office/word/2010/wordprocessingShape" mc:Ignorable="w14 w15 w16se wp14">
   <w:p>
     <w:pPr>
       <w:pStyle w:val="Cabealho"/>
@@ -5482,7 +5506,7 @@
                   <a:blip r:embed="rId1">
                     <a:extLst>
                       <a:ext uri="{28A0092B-C50C-407E-A947-70E740481C1C}">
-                        <a14:useLocalDpi xmlns="" xmlns:wpc="http://schemas.microsoft.com/office/word/2010/wordprocessingCanvas" xmlns:mc="http://schemas.openxmlformats.org/markup-compatibility/2006" xmlns:o="urn:schemas-microsoft-com:office:office" xmlns:v="urn:schemas-microsoft-com:vml" xmlns:wp14="http://schemas.microsoft.com/office/word/2010/wordprocessingDrawing" xmlns:w10="urn:schemas-microsoft-com:office:word" xmlns:w="http://schemas.openxmlformats.org/wordprocessingml/2006/main" xmlns:w14="http://schemas.microsoft.com/office/word/2010/wordml" xmlns:w15="http://schemas.microsoft.com/office/word/2012/wordml" xmlns:wpg="http://schemas.microsoft.com/office/word/2010/wordprocessingGroup" xmlns:wpi="http://schemas.microsoft.com/office/word/2010/wordprocessingInk" xmlns:wps="http://schemas.microsoft.com/office/word/2010/wordprocessingShape" xmlns:a14="http://schemas.microsoft.com/office/drawing/2010/main" val="0"/>
+                        <a14:useLocalDpi xmlns:a14="http://schemas.microsoft.com/office/drawing/2010/main" val="0"/>
                       </a:ext>
                     </a:extLst>
                   </a:blip>
@@ -5541,7 +5565,7 @@
                   <a:blip r:embed="rId2">
                     <a:extLst>
                       <a:ext uri="{28A0092B-C50C-407E-A947-70E740481C1C}">
-                        <a14:useLocalDpi xmlns="" xmlns:wpc="http://schemas.microsoft.com/office/word/2010/wordprocessingCanvas" xmlns:mc="http://schemas.openxmlformats.org/markup-compatibility/2006" xmlns:o="urn:schemas-microsoft-com:office:office" xmlns:v="urn:schemas-microsoft-com:vml" xmlns:wp14="http://schemas.microsoft.com/office/word/2010/wordprocessingDrawing" xmlns:w10="urn:schemas-microsoft-com:office:word" xmlns:w="http://schemas.openxmlformats.org/wordprocessingml/2006/main" xmlns:w14="http://schemas.microsoft.com/office/word/2010/wordml" xmlns:w15="http://schemas.microsoft.com/office/word/2012/wordml" xmlns:wpg="http://schemas.microsoft.com/office/word/2010/wordprocessingGroup" xmlns:wpi="http://schemas.microsoft.com/office/word/2010/wordprocessingInk" xmlns:wps="http://schemas.microsoft.com/office/word/2010/wordprocessingShape" xmlns:a14="http://schemas.microsoft.com/office/drawing/2010/main" val="0"/>
+                        <a14:useLocalDpi xmlns:a14="http://schemas.microsoft.com/office/drawing/2010/main" val="0"/>
                       </a:ext>
                     </a:extLst>
                   </a:blip>
@@ -5574,7 +5598,7 @@
 </file>
 
 <file path=word/styles.xml><?xml version="1.0" encoding="utf-8"?>
-<w:styles xmlns:r="http://schemas.openxmlformats.org/officeDocument/2006/relationships" xmlns:w="http://schemas.openxmlformats.org/wordprocessingml/2006/main">
+<w:styles xmlns:mc="http://schemas.openxmlformats.org/markup-compatibility/2006" xmlns:r="http://schemas.openxmlformats.org/officeDocument/2006/relationships" xmlns:w="http://schemas.openxmlformats.org/wordprocessingml/2006/main" xmlns:w14="http://schemas.microsoft.com/office/word/2010/wordml" xmlns:w15="http://schemas.microsoft.com/office/word/2012/wordml" xmlns:w16se="http://schemas.microsoft.com/office/word/2015/wordml/symex" mc:Ignorable="w14 w15 w16se">
   <w:docDefaults>
     <w:rPrDefault>
       <w:rPr>
@@ -5584,144 +5608,380 @@
     </w:rPrDefault>
     <w:pPrDefault/>
   </w:docDefaults>
-  <w:latentStyles w:defLockedState="0" w:defUIPriority="99" w:defSemiHidden="1" w:defUnhideWhenUsed="1" w:defQFormat="0" w:count="267">
-    <w:lsdException w:name="Normal" w:semiHidden="0" w:uiPriority="0" w:unhideWhenUsed="0" w:qFormat="1"/>
-    <w:lsdException w:name="heading 1" w:semiHidden="0" w:uiPriority="9" w:unhideWhenUsed="0" w:qFormat="1"/>
-    <w:lsdException w:name="heading 2" w:uiPriority="9" w:qFormat="1"/>
-    <w:lsdException w:name="heading 3" w:uiPriority="9" w:qFormat="1"/>
-    <w:lsdException w:name="heading 4" w:uiPriority="9" w:qFormat="1"/>
-    <w:lsdException w:name="heading 5" w:uiPriority="9" w:qFormat="1"/>
-    <w:lsdException w:name="heading 6" w:uiPriority="9" w:qFormat="1"/>
-    <w:lsdException w:name="heading 7" w:uiPriority="9" w:qFormat="1"/>
-    <w:lsdException w:name="heading 8" w:uiPriority="9" w:qFormat="1"/>
-    <w:lsdException w:name="heading 9" w:uiPriority="9" w:qFormat="1"/>
-    <w:lsdException w:name="toc 1" w:uiPriority="39"/>
-    <w:lsdException w:name="toc 2" w:uiPriority="39"/>
-    <w:lsdException w:name="toc 3" w:uiPriority="39"/>
-    <w:lsdException w:name="toc 4" w:uiPriority="39"/>
-    <w:lsdException w:name="toc 5" w:uiPriority="39"/>
-    <w:lsdException w:name="toc 6" w:uiPriority="39"/>
-    <w:lsdException w:name="toc 7" w:uiPriority="39"/>
-    <w:lsdException w:name="toc 8" w:uiPriority="39"/>
-    <w:lsdException w:name="toc 9" w:uiPriority="39"/>
-    <w:lsdException w:name="caption" w:uiPriority="35" w:qFormat="1"/>
-    <w:lsdException w:name="Title" w:semiHidden="0" w:uiPriority="10" w:unhideWhenUsed="0" w:qFormat="1"/>
-    <w:lsdException w:name="Default Paragraph Font" w:uiPriority="1"/>
-    <w:lsdException w:name="Subtitle" w:semiHidden="0" w:uiPriority="11" w:unhideWhenUsed="0" w:qFormat="1"/>
-    <w:lsdException w:name="Strong" w:semiHidden="0" w:uiPriority="22" w:unhideWhenUsed="0" w:qFormat="1"/>
-    <w:lsdException w:name="Emphasis" w:semiHidden="0" w:uiPriority="20" w:unhideWhenUsed="0" w:qFormat="1"/>
-    <w:lsdException w:name="Table Grid" w:semiHidden="0" w:uiPriority="39" w:unhideWhenUsed="0"/>
-    <w:lsdException w:name="Placeholder Text" w:unhideWhenUsed="0"/>
-    <w:lsdException w:name="No Spacing" w:semiHidden="0" w:uiPriority="1" w:unhideWhenUsed="0" w:qFormat="1"/>
-    <w:lsdException w:name="Light Shading" w:semiHidden="0" w:uiPriority="60" w:unhideWhenUsed="0"/>
-    <w:lsdException w:name="Light List" w:semiHidden="0" w:uiPriority="61" w:unhideWhenUsed="0"/>
-    <w:lsdException w:name="Light Grid" w:semiHidden="0" w:uiPriority="62" w:unhideWhenUsed="0"/>
-    <w:lsdException w:name="Medium Shading 1" w:semiHidden="0" w:uiPriority="63" w:unhideWhenUsed="0"/>
-    <w:lsdException w:name="Medium Shading 2" w:semiHidden="0" w:uiPriority="64" w:unhideWhenUsed="0"/>
-    <w:lsdException w:name="Medium List 1" w:semiHidden="0" w:uiPriority="65" w:unhideWhenUsed="0"/>
-    <w:lsdException w:name="Medium List 2" w:semiHidden="0" w:uiPriority="66" w:unhideWhenUsed="0"/>
-    <w:lsdException w:name="Medium Grid 1" w:semiHidden="0" w:uiPriority="67" w:unhideWhenUsed="0"/>
-    <w:lsdException w:name="Medium Grid 2" w:semiHidden="0" w:uiPriority="68" w:unhideWhenUsed="0"/>
-    <w:lsdException w:name="Medium Grid 3" w:semiHidden="0" w:uiPriority="69" w:unhideWhenUsed="0"/>
-    <w:lsdException w:name="Dark List" w:semiHidden="0" w:uiPriority="70" w:unhideWhenUsed="0"/>
-    <w:lsdException w:name="Colorful Shading" w:semiHidden="0" w:uiPriority="71" w:unhideWhenUsed="0"/>
-    <w:lsdException w:name="Colorful List" w:semiHidden="0" w:uiPriority="72" w:unhideWhenUsed="0"/>
-    <w:lsdException w:name="Colorful Grid" w:semiHidden="0" w:uiPriority="73" w:unhideWhenUsed="0"/>
-    <w:lsdException w:name="Light Shading Accent 1" w:semiHidden="0" w:uiPriority="60" w:unhideWhenUsed="0"/>
-    <w:lsdException w:name="Light List Accent 1" w:semiHidden="0" w:uiPriority="61" w:unhideWhenUsed="0"/>
-    <w:lsdException w:name="Light Grid Accent 1" w:semiHidden="0" w:uiPriority="62" w:unhideWhenUsed="0"/>
-    <w:lsdException w:name="Medium Shading 1 Accent 1" w:semiHidden="0" w:uiPriority="63" w:unhideWhenUsed="0"/>
-    <w:lsdException w:name="Medium Shading 2 Accent 1" w:semiHidden="0" w:uiPriority="64" w:unhideWhenUsed="0"/>
-    <w:lsdException w:name="Medium List 1 Accent 1" w:semiHidden="0" w:uiPriority="65" w:unhideWhenUsed="0"/>
-    <w:lsdException w:name="Revision" w:unhideWhenUsed="0"/>
-    <w:lsdException w:name="List Paragraph" w:semiHidden="0" w:uiPriority="34" w:unhideWhenUsed="0" w:qFormat="1"/>
-    <w:lsdException w:name="Quote" w:semiHidden="0" w:uiPriority="29" w:unhideWhenUsed="0" w:qFormat="1"/>
-    <w:lsdException w:name="Intense Quote" w:semiHidden="0" w:uiPriority="30" w:unhideWhenUsed="0" w:qFormat="1"/>
-    <w:lsdException w:name="Medium List 2 Accent 1" w:semiHidden="0" w:uiPriority="66" w:unhideWhenUsed="0"/>
-    <w:lsdException w:name="Medium Grid 1 Accent 1" w:semiHidden="0" w:uiPriority="67" w:unhideWhenUsed="0"/>
-    <w:lsdException w:name="Medium Grid 2 Accent 1" w:semiHidden="0" w:uiPriority="68" w:unhideWhenUsed="0"/>
-    <w:lsdException w:name="Medium Grid 3 Accent 1" w:semiHidden="0" w:uiPriority="69" w:unhideWhenUsed="0"/>
-    <w:lsdException w:name="Dark List Accent 1" w:semiHidden="0" w:uiPriority="70" w:unhideWhenUsed="0"/>
-    <w:lsdException w:name="Colorful Shading Accent 1" w:semiHidden="0" w:uiPriority="71" w:unhideWhenUsed="0"/>
-    <w:lsdException w:name="Colorful List Accent 1" w:semiHidden="0" w:uiPriority="72" w:unhideWhenUsed="0"/>
-    <w:lsdException w:name="Colorful Grid Accent 1" w:semiHidden="0" w:uiPriority="73" w:unhideWhenUsed="0"/>
-    <w:lsdException w:name="Light Shading Accent 2" w:semiHidden="0" w:uiPriority="60" w:unhideWhenUsed="0"/>
-    <w:lsdException w:name="Light List Accent 2" w:semiHidden="0" w:uiPriority="61" w:unhideWhenUsed="0"/>
-    <w:lsdException w:name="Light Grid Accent 2" w:semiHidden="0" w:uiPriority="62" w:unhideWhenUsed="0"/>
-    <w:lsdException w:name="Medium Shading 1 Accent 2" w:semiHidden="0" w:uiPriority="63" w:unhideWhenUsed="0"/>
-    <w:lsdException w:name="Medium Shading 2 Accent 2" w:semiHidden="0" w:uiPriority="64" w:unhideWhenUsed="0"/>
-    <w:lsdException w:name="Medium List 1 Accent 2" w:semiHidden="0" w:uiPriority="65" w:unhideWhenUsed="0"/>
-    <w:lsdException w:name="Medium List 2 Accent 2" w:semiHidden="0" w:uiPriority="66" w:unhideWhenUsed="0"/>
-    <w:lsdException w:name="Medium Grid 1 Accent 2" w:semiHidden="0" w:uiPriority="67" w:unhideWhenUsed="0"/>
-    <w:lsdException w:name="Medium Grid 2 Accent 2" w:semiHidden="0" w:uiPriority="68" w:unhideWhenUsed="0"/>
-    <w:lsdException w:name="Medium Grid 3 Accent 2" w:semiHidden="0" w:uiPriority="69" w:unhideWhenUsed="0"/>
-    <w:lsdException w:name="Dark List Accent 2" w:semiHidden="0" w:uiPriority="70" w:unhideWhenUsed="0"/>
-    <w:lsdException w:name="Colorful Shading Accent 2" w:semiHidden="0" w:uiPriority="71" w:unhideWhenUsed="0"/>
-    <w:lsdException w:name="Colorful List Accent 2" w:semiHidden="0" w:uiPriority="72" w:unhideWhenUsed="0"/>
-    <w:lsdException w:name="Colorful Grid Accent 2" w:semiHidden="0" w:uiPriority="73" w:unhideWhenUsed="0"/>
-    <w:lsdException w:name="Light Shading Accent 3" w:semiHidden="0" w:uiPriority="60" w:unhideWhenUsed="0"/>
-    <w:lsdException w:name="Light List Accent 3" w:semiHidden="0" w:uiPriority="61" w:unhideWhenUsed="0"/>
-    <w:lsdException w:name="Light Grid Accent 3" w:semiHidden="0" w:uiPriority="62" w:unhideWhenUsed="0"/>
-    <w:lsdException w:name="Medium Shading 1 Accent 3" w:semiHidden="0" w:uiPriority="63" w:unhideWhenUsed="0"/>
-    <w:lsdException w:name="Medium Shading 2 Accent 3" w:semiHidden="0" w:uiPriority="64" w:unhideWhenUsed="0"/>
-    <w:lsdException w:name="Medium List 1 Accent 3" w:semiHidden="0" w:uiPriority="65" w:unhideWhenUsed="0"/>
-    <w:lsdException w:name="Medium List 2 Accent 3" w:semiHidden="0" w:uiPriority="66" w:unhideWhenUsed="0"/>
-    <w:lsdException w:name="Medium Grid 1 Accent 3" w:semiHidden="0" w:uiPriority="67" w:unhideWhenUsed="0"/>
-    <w:lsdException w:name="Medium Grid 2 Accent 3" w:semiHidden="0" w:uiPriority="68" w:unhideWhenUsed="0"/>
-    <w:lsdException w:name="Medium Grid 3 Accent 3" w:semiHidden="0" w:uiPriority="69" w:unhideWhenUsed="0"/>
-    <w:lsdException w:name="Dark List Accent 3" w:semiHidden="0" w:uiPriority="70" w:unhideWhenUsed="0"/>
-    <w:lsdException w:name="Colorful Shading Accent 3" w:semiHidden="0" w:uiPriority="71" w:unhideWhenUsed="0"/>
-    <w:lsdException w:name="Colorful List Accent 3" w:semiHidden="0" w:uiPriority="72" w:unhideWhenUsed="0"/>
-    <w:lsdException w:name="Colorful Grid Accent 3" w:semiHidden="0" w:uiPriority="73" w:unhideWhenUsed="0"/>
-    <w:lsdException w:name="Light Shading Accent 4" w:semiHidden="0" w:uiPriority="60" w:unhideWhenUsed="0"/>
-    <w:lsdException w:name="Light List Accent 4" w:semiHidden="0" w:uiPriority="61" w:unhideWhenUsed="0"/>
-    <w:lsdException w:name="Light Grid Accent 4" w:semiHidden="0" w:uiPriority="62" w:unhideWhenUsed="0"/>
-    <w:lsdException w:name="Medium Shading 1 Accent 4" w:semiHidden="0" w:uiPriority="63" w:unhideWhenUsed="0"/>
-    <w:lsdException w:name="Medium Shading 2 Accent 4" w:semiHidden="0" w:uiPriority="64" w:unhideWhenUsed="0"/>
-    <w:lsdException w:name="Medium List 1 Accent 4" w:semiHidden="0" w:uiPriority="65" w:unhideWhenUsed="0"/>
-    <w:lsdException w:name="Medium List 2 Accent 4" w:semiHidden="0" w:uiPriority="66" w:unhideWhenUsed="0"/>
-    <w:lsdException w:name="Medium Grid 1 Accent 4" w:semiHidden="0" w:uiPriority="67" w:unhideWhenUsed="0"/>
-    <w:lsdException w:name="Medium Grid 2 Accent 4" w:semiHidden="0" w:uiPriority="68" w:unhideWhenUsed="0"/>
-    <w:lsdException w:name="Medium Grid 3 Accent 4" w:semiHidden="0" w:uiPriority="69" w:unhideWhenUsed="0"/>
-    <w:lsdException w:name="Dark List Accent 4" w:semiHidden="0" w:uiPriority="70" w:unhideWhenUsed="0"/>
-    <w:lsdException w:name="Colorful Shading Accent 4" w:semiHidden="0" w:uiPriority="71" w:unhideWhenUsed="0"/>
-    <w:lsdException w:name="Colorful List Accent 4" w:semiHidden="0" w:uiPriority="72" w:unhideWhenUsed="0"/>
-    <w:lsdException w:name="Colorful Grid Accent 4" w:semiHidden="0" w:uiPriority="73" w:unhideWhenUsed="0"/>
-    <w:lsdException w:name="Light Shading Accent 5" w:semiHidden="0" w:uiPriority="60" w:unhideWhenUsed="0"/>
-    <w:lsdException w:name="Light List Accent 5" w:semiHidden="0" w:uiPriority="61" w:unhideWhenUsed="0"/>
-    <w:lsdException w:name="Light Grid Accent 5" w:semiHidden="0" w:uiPriority="62" w:unhideWhenUsed="0"/>
-    <w:lsdException w:name="Medium Shading 1 Accent 5" w:semiHidden="0" w:uiPriority="63" w:unhideWhenUsed="0"/>
-    <w:lsdException w:name="Medium Shading 2 Accent 5" w:semiHidden="0" w:uiPriority="64" w:unhideWhenUsed="0"/>
-    <w:lsdException w:name="Medium List 1 Accent 5" w:semiHidden="0" w:uiPriority="65" w:unhideWhenUsed="0"/>
-    <w:lsdException w:name="Medium List 2 Accent 5" w:semiHidden="0" w:uiPriority="66" w:unhideWhenUsed="0"/>
-    <w:lsdException w:name="Medium Grid 1 Accent 5" w:semiHidden="0" w:uiPriority="67" w:unhideWhenUsed="0"/>
-    <w:lsdException w:name="Medium Grid 2 Accent 5" w:semiHidden="0" w:uiPriority="68" w:unhideWhenUsed="0"/>
-    <w:lsdException w:name="Medium Grid 3 Accent 5" w:semiHidden="0" w:uiPriority="69" w:unhideWhenUsed="0"/>
-    <w:lsdException w:name="Dark List Accent 5" w:semiHidden="0" w:uiPriority="70" w:unhideWhenUsed="0"/>
-    <w:lsdException w:name="Colorful Shading Accent 5" w:semiHidden="0" w:uiPriority="71" w:unhideWhenUsed="0"/>
-    <w:lsdException w:name="Colorful List Accent 5" w:semiHidden="0" w:uiPriority="72" w:unhideWhenUsed="0"/>
-    <w:lsdException w:name="Colorful Grid Accent 5" w:semiHidden="0" w:uiPriority="73" w:unhideWhenUsed="0"/>
-    <w:lsdException w:name="Light Shading Accent 6" w:semiHidden="0" w:uiPriority="60" w:unhideWhenUsed="0"/>
-    <w:lsdException w:name="Light List Accent 6" w:semiHidden="0" w:uiPriority="61" w:unhideWhenUsed="0"/>
-    <w:lsdException w:name="Light Grid Accent 6" w:semiHidden="0" w:uiPriority="62" w:unhideWhenUsed="0"/>
-    <w:lsdException w:name="Medium Shading 1 Accent 6" w:semiHidden="0" w:uiPriority="63" w:unhideWhenUsed="0"/>
-    <w:lsdException w:name="Medium Shading 2 Accent 6" w:semiHidden="0" w:uiPriority="64" w:unhideWhenUsed="0"/>
-    <w:lsdException w:name="Medium List 1 Accent 6" w:semiHidden="0" w:uiPriority="65" w:unhideWhenUsed="0"/>
-    <w:lsdException w:name="Medium List 2 Accent 6" w:semiHidden="0" w:uiPriority="66" w:unhideWhenUsed="0"/>
-    <w:lsdException w:name="Medium Grid 1 Accent 6" w:semiHidden="0" w:uiPriority="67" w:unhideWhenUsed="0"/>
-    <w:lsdException w:name="Medium Grid 2 Accent 6" w:semiHidden="0" w:uiPriority="68" w:unhideWhenUsed="0"/>
-    <w:lsdException w:name="Medium Grid 3 Accent 6" w:semiHidden="0" w:uiPriority="69" w:unhideWhenUsed="0"/>
-    <w:lsdException w:name="Dark List Accent 6" w:semiHidden="0" w:uiPriority="70" w:unhideWhenUsed="0"/>
-    <w:lsdException w:name="Colorful Shading Accent 6" w:semiHidden="0" w:uiPriority="71" w:unhideWhenUsed="0"/>
-    <w:lsdException w:name="Colorful List Accent 6" w:semiHidden="0" w:uiPriority="72" w:unhideWhenUsed="0"/>
-    <w:lsdException w:name="Colorful Grid Accent 6" w:semiHidden="0" w:uiPriority="73" w:unhideWhenUsed="0"/>
-    <w:lsdException w:name="Subtle Emphasis" w:semiHidden="0" w:uiPriority="19" w:unhideWhenUsed="0" w:qFormat="1"/>
-    <w:lsdException w:name="Intense Emphasis" w:semiHidden="0" w:uiPriority="21" w:unhideWhenUsed="0" w:qFormat="1"/>
-    <w:lsdException w:name="Subtle Reference" w:semiHidden="0" w:uiPriority="31" w:unhideWhenUsed="0" w:qFormat="1"/>
-    <w:lsdException w:name="Intense Reference" w:semiHidden="0" w:uiPriority="32" w:unhideWhenUsed="0" w:qFormat="1"/>
-    <w:lsdException w:name="Book Title" w:semiHidden="0" w:uiPriority="33" w:unhideWhenUsed="0" w:qFormat="1"/>
-    <w:lsdException w:name="Bibliography" w:uiPriority="37"/>
-    <w:lsdException w:name="TOC Heading" w:uiPriority="39" w:qFormat="1"/>
+  <w:latentStyles w:defLockedState="0" w:defUIPriority="99" w:defSemiHidden="0" w:defUnhideWhenUsed="0" w:defQFormat="0" w:count="373">
+    <w:lsdException w:name="Normal" w:uiPriority="0" w:qFormat="1"/>
+    <w:lsdException w:name="heading 1" w:uiPriority="9" w:qFormat="1"/>
+    <w:lsdException w:name="heading 2" w:semiHidden="1" w:uiPriority="9" w:unhideWhenUsed="1" w:qFormat="1"/>
+    <w:lsdException w:name="heading 3" w:semiHidden="1" w:uiPriority="9" w:unhideWhenUsed="1" w:qFormat="1"/>
+    <w:lsdException w:name="heading 4" w:semiHidden="1" w:uiPriority="9" w:unhideWhenUsed="1" w:qFormat="1"/>
+    <w:lsdException w:name="heading 5" w:semiHidden="1" w:uiPriority="9" w:unhideWhenUsed="1" w:qFormat="1"/>
+    <w:lsdException w:name="heading 6" w:semiHidden="1" w:uiPriority="9" w:unhideWhenUsed="1" w:qFormat="1"/>
+    <w:lsdException w:name="heading 7" w:semiHidden="1" w:uiPriority="9" w:unhideWhenUsed="1" w:qFormat="1"/>
+    <w:lsdException w:name="heading 8" w:semiHidden="1" w:uiPriority="9" w:unhideWhenUsed="1" w:qFormat="1"/>
+    <w:lsdException w:name="heading 9" w:semiHidden="1" w:uiPriority="9" w:unhideWhenUsed="1" w:qFormat="1"/>
+    <w:lsdException w:name="index 1" w:semiHidden="1" w:unhideWhenUsed="1"/>
+    <w:lsdException w:name="index 2" w:semiHidden="1" w:unhideWhenUsed="1"/>
+    <w:lsdException w:name="index 3" w:semiHidden="1" w:unhideWhenUsed="1"/>
+    <w:lsdException w:name="index 4" w:semiHidden="1" w:unhideWhenUsed="1"/>
+    <w:lsdException w:name="index 5" w:semiHidden="1" w:unhideWhenUsed="1"/>
+    <w:lsdException w:name="index 6" w:semiHidden="1" w:unhideWhenUsed="1"/>
+    <w:lsdException w:name="index 7" w:semiHidden="1" w:unhideWhenUsed="1"/>
+    <w:lsdException w:name="index 8" w:semiHidden="1" w:unhideWhenUsed="1"/>
+    <w:lsdException w:name="index 9" w:semiHidden="1" w:unhideWhenUsed="1"/>
+    <w:lsdException w:name="toc 1" w:semiHidden="1" w:uiPriority="39" w:unhideWhenUsed="1"/>
+    <w:lsdException w:name="toc 2" w:semiHidden="1" w:uiPriority="39" w:unhideWhenUsed="1"/>
+    <w:lsdException w:name="toc 3" w:semiHidden="1" w:uiPriority="39" w:unhideWhenUsed="1"/>
+    <w:lsdException w:name="toc 4" w:semiHidden="1" w:uiPriority="39" w:unhideWhenUsed="1"/>
+    <w:lsdException w:name="toc 5" w:semiHidden="1" w:uiPriority="39" w:unhideWhenUsed="1"/>
+    <w:lsdException w:name="toc 6" w:semiHidden="1" w:uiPriority="39" w:unhideWhenUsed="1"/>
+    <w:lsdException w:name="toc 7" w:semiHidden="1" w:uiPriority="39" w:unhideWhenUsed="1"/>
+    <w:lsdException w:name="toc 8" w:semiHidden="1" w:uiPriority="39" w:unhideWhenUsed="1"/>
+    <w:lsdException w:name="toc 9" w:semiHidden="1" w:uiPriority="39" w:unhideWhenUsed="1"/>
+    <w:lsdException w:name="Normal Indent" w:semiHidden="1" w:unhideWhenUsed="1"/>
+    <w:lsdException w:name="footnote text" w:semiHidden="1" w:unhideWhenUsed="1"/>
+    <w:lsdException w:name="annotation text" w:semiHidden="1" w:unhideWhenUsed="1"/>
+    <w:lsdException w:name="header" w:semiHidden="1" w:unhideWhenUsed="1"/>
+    <w:lsdException w:name="footer" w:semiHidden="1" w:unhideWhenUsed="1"/>
+    <w:lsdException w:name="index heading" w:semiHidden="1" w:unhideWhenUsed="1"/>
+    <w:lsdException w:name="caption" w:semiHidden="1" w:uiPriority="35" w:unhideWhenUsed="1" w:qFormat="1"/>
+    <w:lsdException w:name="table of figures" w:semiHidden="1" w:unhideWhenUsed="1"/>
+    <w:lsdException w:name="envelope address" w:semiHidden="1" w:unhideWhenUsed="1"/>
+    <w:lsdException w:name="envelope return" w:semiHidden="1" w:unhideWhenUsed="1"/>
+    <w:lsdException w:name="footnote reference" w:semiHidden="1" w:unhideWhenUsed="1"/>
+    <w:lsdException w:name="annotation reference" w:semiHidden="1" w:unhideWhenUsed="1"/>
+    <w:lsdException w:name="line number" w:semiHidden="1" w:unhideWhenUsed="1"/>
+    <w:lsdException w:name="page number" w:semiHidden="1" w:unhideWhenUsed="1"/>
+    <w:lsdException w:name="endnote reference" w:semiHidden="1" w:unhideWhenUsed="1"/>
+    <w:lsdException w:name="endnote text" w:semiHidden="1" w:unhideWhenUsed="1"/>
+    <w:lsdException w:name="table of authorities" w:semiHidden="1" w:unhideWhenUsed="1"/>
+    <w:lsdException w:name="macro" w:semiHidden="1" w:unhideWhenUsed="1"/>
+    <w:lsdException w:name="toa heading" w:semiHidden="1" w:unhideWhenUsed="1"/>
+    <w:lsdException w:name="List" w:semiHidden="1" w:unhideWhenUsed="1"/>
+    <w:lsdException w:name="List Bullet" w:semiHidden="1" w:unhideWhenUsed="1"/>
+    <w:lsdException w:name="List Number" w:semiHidden="1" w:unhideWhenUsed="1"/>
+    <w:lsdException w:name="List 2" w:semiHidden="1" w:unhideWhenUsed="1"/>
+    <w:lsdException w:name="List 3" w:semiHidden="1" w:unhideWhenUsed="1"/>
+    <w:lsdException w:name="List 4" w:semiHidden="1" w:unhideWhenUsed="1"/>
+    <w:lsdException w:name="List 5" w:semiHidden="1" w:unhideWhenUsed="1"/>
+    <w:lsdException w:name="List Bullet 2" w:semiHidden="1" w:unhideWhenUsed="1"/>
+    <w:lsdException w:name="List Bullet 3" w:semiHidden="1" w:unhideWhenUsed="1"/>
+    <w:lsdException w:name="List Bullet 4" w:semiHidden="1" w:unhideWhenUsed="1"/>
+    <w:lsdException w:name="List Bullet 5" w:semiHidden="1" w:unhideWhenUsed="1"/>
+    <w:lsdException w:name="List Number 2" w:semiHidden="1" w:unhideWhenUsed="1"/>
+    <w:lsdException w:name="List Number 3" w:semiHidden="1" w:unhideWhenUsed="1"/>
+    <w:lsdException w:name="List Number 4" w:semiHidden="1" w:unhideWhenUsed="1"/>
+    <w:lsdException w:name="List Number 5" w:semiHidden="1" w:unhideWhenUsed="1"/>
+    <w:lsdException w:name="Title" w:uiPriority="10" w:qFormat="1"/>
+    <w:lsdException w:name="Closing" w:semiHidden="1" w:unhideWhenUsed="1"/>
+    <w:lsdException w:name="Signature" w:semiHidden="1" w:unhideWhenUsed="1"/>
+    <w:lsdException w:name="Default Paragraph Font" w:semiHidden="1" w:uiPriority="1" w:unhideWhenUsed="1"/>
+    <w:lsdException w:name="Body Text" w:semiHidden="1" w:unhideWhenUsed="1"/>
+    <w:lsdException w:name="Body Text Indent" w:semiHidden="1" w:unhideWhenUsed="1"/>
+    <w:lsdException w:name="List Continue" w:semiHidden="1" w:unhideWhenUsed="1"/>
+    <w:lsdException w:name="List Continue 2" w:semiHidden="1" w:unhideWhenUsed="1"/>
+    <w:lsdException w:name="List Continue 3" w:semiHidden="1" w:unhideWhenUsed="1"/>
+    <w:lsdException w:name="List Continue 4" w:semiHidden="1" w:unhideWhenUsed="1"/>
+    <w:lsdException w:name="List Continue 5" w:semiHidden="1" w:unhideWhenUsed="1"/>
+    <w:lsdException w:name="Message Header" w:semiHidden="1" w:unhideWhenUsed="1"/>
+    <w:lsdException w:name="Subtitle" w:uiPriority="11" w:qFormat="1"/>
+    <w:lsdException w:name="Salutation" w:semiHidden="1" w:unhideWhenUsed="1"/>
+    <w:lsdException w:name="Date" w:semiHidden="1" w:unhideWhenUsed="1"/>
+    <w:lsdException w:name="Body Text First Indent" w:semiHidden="1" w:unhideWhenUsed="1"/>
+    <w:lsdException w:name="Body Text First Indent 2" w:semiHidden="1" w:unhideWhenUsed="1"/>
+    <w:lsdException w:name="Note Heading" w:semiHidden="1" w:unhideWhenUsed="1"/>
+    <w:lsdException w:name="Body Text 2" w:semiHidden="1" w:unhideWhenUsed="1"/>
+    <w:lsdException w:name="Body Text 3" w:semiHidden="1" w:unhideWhenUsed="1"/>
+    <w:lsdException w:name="Body Text Indent 2" w:semiHidden="1" w:unhideWhenUsed="1"/>
+    <w:lsdException w:name="Body Text Indent 3" w:semiHidden="1" w:unhideWhenUsed="1"/>
+    <w:lsdException w:name="Block Text" w:semiHidden="1" w:unhideWhenUsed="1"/>
+    <w:lsdException w:name="Hyperlink" w:semiHidden="1" w:unhideWhenUsed="1"/>
+    <w:lsdException w:name="FollowedHyperlink" w:semiHidden="1" w:unhideWhenUsed="1"/>
+    <w:lsdException w:name="Strong" w:uiPriority="22" w:qFormat="1"/>
+    <w:lsdException w:name="Emphasis" w:uiPriority="20" w:qFormat="1"/>
+    <w:lsdException w:name="Document Map" w:semiHidden="1" w:unhideWhenUsed="1"/>
+    <w:lsdException w:name="Plain Text" w:semiHidden="1" w:unhideWhenUsed="1"/>
+    <w:lsdException w:name="E-mail Signature" w:semiHidden="1" w:unhideWhenUsed="1"/>
+    <w:lsdException w:name="HTML Top of Form" w:semiHidden="1" w:unhideWhenUsed="1"/>
+    <w:lsdException w:name="HTML Bottom of Form" w:semiHidden="1" w:unhideWhenUsed="1"/>
+    <w:lsdException w:name="Normal (Web)" w:semiHidden="1" w:unhideWhenUsed="1"/>
+    <w:lsdException w:name="HTML Acronym" w:semiHidden="1" w:unhideWhenUsed="1"/>
+    <w:lsdException w:name="HTML Address" w:semiHidden="1" w:unhideWhenUsed="1"/>
+    <w:lsdException w:name="HTML Cite" w:semiHidden="1" w:unhideWhenUsed="1"/>
+    <w:lsdException w:name="HTML Code" w:semiHidden="1" w:unhideWhenUsed="1"/>
+    <w:lsdException w:name="HTML Definition" w:semiHidden="1" w:unhideWhenUsed="1"/>
+    <w:lsdException w:name="HTML Keyboard" w:semiHidden="1" w:unhideWhenUsed="1"/>
+    <w:lsdException w:name="HTML Preformatted" w:semiHidden="1" w:unhideWhenUsed="1"/>
+    <w:lsdException w:name="HTML Sample" w:semiHidden="1" w:unhideWhenUsed="1"/>
+    <w:lsdException w:name="HTML Typewriter" w:semiHidden="1" w:unhideWhenUsed="1"/>
+    <w:lsdException w:name="HTML Variable" w:semiHidden="1" w:unhideWhenUsed="1"/>
+    <w:lsdException w:name="Normal Table" w:semiHidden="1" w:unhideWhenUsed="1"/>
+    <w:lsdException w:name="annotation subject" w:semiHidden="1" w:unhideWhenUsed="1"/>
+    <w:lsdException w:name="No List" w:semiHidden="1" w:unhideWhenUsed="1"/>
+    <w:lsdException w:name="Outline List 1" w:semiHidden="1" w:unhideWhenUsed="1"/>
+    <w:lsdException w:name="Outline List 2" w:semiHidden="1" w:unhideWhenUsed="1"/>
+    <w:lsdException w:name="Outline List 3" w:semiHidden="1" w:unhideWhenUsed="1"/>
+    <w:lsdException w:name="Table Simple 1" w:semiHidden="1" w:unhideWhenUsed="1"/>
+    <w:lsdException w:name="Table Simple 2" w:semiHidden="1" w:unhideWhenUsed="1"/>
+    <w:lsdException w:name="Table Simple 3" w:semiHidden="1" w:unhideWhenUsed="1"/>
+    <w:lsdException w:name="Table Classic 1" w:semiHidden="1" w:unhideWhenUsed="1"/>
+    <w:lsdException w:name="Table Classic 2" w:semiHidden="1" w:unhideWhenUsed="1"/>
+    <w:lsdException w:name="Table Classic 3" w:semiHidden="1" w:unhideWhenUsed="1"/>
+    <w:lsdException w:name="Table Classic 4" w:semiHidden="1" w:unhideWhenUsed="1"/>
+    <w:lsdException w:name="Table Colorful 1" w:semiHidden="1" w:unhideWhenUsed="1"/>
+    <w:lsdException w:name="Table Colorful 2" w:semiHidden="1" w:unhideWhenUsed="1"/>
+    <w:lsdException w:name="Table Colorful 3" w:semiHidden="1" w:unhideWhenUsed="1"/>
+    <w:lsdException w:name="Table Columns 1" w:semiHidden="1" w:unhideWhenUsed="1"/>
+    <w:lsdException w:name="Table Columns 2" w:semiHidden="1" w:unhideWhenUsed="1"/>
+    <w:lsdException w:name="Table Columns 3" w:semiHidden="1" w:unhideWhenUsed="1"/>
+    <w:lsdException w:name="Table Columns 4" w:semiHidden="1" w:unhideWhenUsed="1"/>
+    <w:lsdException w:name="Table Columns 5" w:semiHidden="1" w:unhideWhenUsed="1"/>
+    <w:lsdException w:name="Table Grid 1" w:semiHidden="1" w:unhideWhenUsed="1"/>
+    <w:lsdException w:name="Table Grid 2" w:semiHidden="1" w:unhideWhenUsed="1"/>
+    <w:lsdException w:name="Table Grid 3" w:semiHidden="1" w:unhideWhenUsed="1"/>
+    <w:lsdException w:name="Table Grid 4" w:semiHidden="1" w:unhideWhenUsed="1"/>
+    <w:lsdException w:name="Table Grid 5" w:semiHidden="1" w:unhideWhenUsed="1"/>
+    <w:lsdException w:name="Table Grid 6" w:semiHidden="1" w:unhideWhenUsed="1"/>
+    <w:lsdException w:name="Table Grid 7" w:semiHidden="1" w:unhideWhenUsed="1"/>
+    <w:lsdException w:name="Table Grid 8" w:semiHidden="1" w:unhideWhenUsed="1"/>
+    <w:lsdException w:name="Table List 1" w:semiHidden="1" w:unhideWhenUsed="1"/>
+    <w:lsdException w:name="Table List 2" w:semiHidden="1" w:unhideWhenUsed="1"/>
+    <w:lsdException w:name="Table List 3" w:semiHidden="1" w:unhideWhenUsed="1"/>
+    <w:lsdException w:name="Table List 4" w:semiHidden="1" w:unhideWhenUsed="1"/>
+    <w:lsdException w:name="Table List 5" w:semiHidden="1" w:unhideWhenUsed="1"/>
+    <w:lsdException w:name="Table List 6" w:semiHidden="1" w:unhideWhenUsed="1"/>
+    <w:lsdException w:name="Table List 7" w:semiHidden="1" w:unhideWhenUsed="1"/>
+    <w:lsdException w:name="Table List 8" w:semiHidden="1" w:unhideWhenUsed="1"/>
+    <w:lsdException w:name="Table 3D effects 1" w:semiHidden="1" w:unhideWhenUsed="1"/>
+    <w:lsdException w:name="Table 3D effects 2" w:semiHidden="1" w:unhideWhenUsed="1"/>
+    <w:lsdException w:name="Table 3D effects 3" w:semiHidden="1" w:unhideWhenUsed="1"/>
+    <w:lsdException w:name="Table Contemporary" w:semiHidden="1" w:unhideWhenUsed="1"/>
+    <w:lsdException w:name="Table Elegant" w:semiHidden="1" w:unhideWhenUsed="1"/>
+    <w:lsdException w:name="Table Professional" w:semiHidden="1" w:unhideWhenUsed="1"/>
+    <w:lsdException w:name="Table Subtle 1" w:semiHidden="1" w:unhideWhenUsed="1"/>
+    <w:lsdException w:name="Table Subtle 2" w:semiHidden="1" w:unhideWhenUsed="1"/>
+    <w:lsdException w:name="Table Web 1" w:semiHidden="1" w:unhideWhenUsed="1"/>
+    <w:lsdException w:name="Table Web 2" w:semiHidden="1" w:unhideWhenUsed="1"/>
+    <w:lsdException w:name="Table Web 3" w:semiHidden="1" w:unhideWhenUsed="1"/>
+    <w:lsdException w:name="Balloon Text" w:semiHidden="1" w:unhideWhenUsed="1"/>
+    <w:lsdException w:name="Table Grid" w:semiHidden="1" w:uiPriority="39" w:unhideWhenUsed="1"/>
+    <w:lsdException w:name="Table Theme" w:semiHidden="1" w:unhideWhenUsed="1"/>
+    <w:lsdException w:name="Placeholder Text" w:semiHidden="1"/>
+    <w:lsdException w:name="No Spacing" w:uiPriority="1" w:qFormat="1"/>
+    <w:lsdException w:name="Light Shading" w:uiPriority="60"/>
+    <w:lsdException w:name="Light List" w:uiPriority="61"/>
+    <w:lsdException w:name="Light Grid" w:uiPriority="62"/>
+    <w:lsdException w:name="Medium Shading 1" w:uiPriority="63"/>
+    <w:lsdException w:name="Medium Shading 2" w:uiPriority="64"/>
+    <w:lsdException w:name="Medium List 1" w:uiPriority="65"/>
+    <w:lsdException w:name="Medium List 2" w:uiPriority="66"/>
+    <w:lsdException w:name="Medium Grid 1" w:uiPriority="67"/>
+    <w:lsdException w:name="Medium Grid 2" w:uiPriority="68"/>
+    <w:lsdException w:name="Medium Grid 3" w:uiPriority="69"/>
+    <w:lsdException w:name="Dark List" w:uiPriority="70"/>
+    <w:lsdException w:name="Colorful Shading" w:uiPriority="71"/>
+    <w:lsdException w:name="Colorful List" w:uiPriority="72"/>
+    <w:lsdException w:name="Colorful Grid" w:uiPriority="73"/>
+    <w:lsdException w:name="Light Shading Accent 1" w:uiPriority="60"/>
+    <w:lsdException w:name="Light List Accent 1" w:uiPriority="61"/>
+    <w:lsdException w:name="Light Grid Accent 1" w:uiPriority="62"/>
+    <w:lsdException w:name="Medium Shading 1 Accent 1" w:uiPriority="63"/>
+    <w:lsdException w:name="Medium Shading 2 Accent 1" w:uiPriority="64"/>
+    <w:lsdException w:name="Medium List 1 Accent 1" w:uiPriority="65"/>
+    <w:lsdException w:name="Revision" w:semiHidden="1"/>
+    <w:lsdException w:name="List Paragraph" w:uiPriority="34" w:qFormat="1"/>
+    <w:lsdException w:name="Quote" w:uiPriority="29" w:qFormat="1"/>
+    <w:lsdException w:name="Intense Quote" w:uiPriority="30" w:qFormat="1"/>
+    <w:lsdException w:name="Medium List 2 Accent 1" w:uiPriority="66"/>
+    <w:lsdException w:name="Medium Grid 1 Accent 1" w:uiPriority="67"/>
+    <w:lsdException w:name="Medium Grid 2 Accent 1" w:uiPriority="68"/>
+    <w:lsdException w:name="Medium Grid 3 Accent 1" w:uiPriority="69"/>
+    <w:lsdException w:name="Dark List Accent 1" w:uiPriority="70"/>
+    <w:lsdException w:name="Colorful Shading Accent 1" w:uiPriority="71"/>
+    <w:lsdException w:name="Colorful List Accent 1" w:uiPriority="72"/>
+    <w:lsdException w:name="Colorful Grid Accent 1" w:uiPriority="73"/>
+    <w:lsdException w:name="Light Shading Accent 2" w:uiPriority="60"/>
+    <w:lsdException w:name="Light List Accent 2" w:uiPriority="61"/>
+    <w:lsdException w:name="Light Grid Accent 2" w:uiPriority="62"/>
+    <w:lsdException w:name="Medium Shading 1 Accent 2" w:uiPriority="63"/>
+    <w:lsdException w:name="Medium Shading 2 Accent 2" w:uiPriority="64"/>
+    <w:lsdException w:name="Medium List 1 Accent 2" w:uiPriority="65"/>
+    <w:lsdException w:name="Medium List 2 Accent 2" w:uiPriority="66"/>
+    <w:lsdException w:name="Medium Grid 1 Accent 2" w:uiPriority="67"/>
+    <w:lsdException w:name="Medium Grid 2 Accent 2" w:uiPriority="68"/>
+    <w:lsdException w:name="Medium Grid 3 Accent 2" w:uiPriority="69"/>
+    <w:lsdException w:name="Dark List Accent 2" w:uiPriority="70"/>
+    <w:lsdException w:name="Colorful Shading Accent 2" w:uiPriority="71"/>
+    <w:lsdException w:name="Colorful List Accent 2" w:uiPriority="72"/>
+    <w:lsdException w:name="Colorful Grid Accent 2" w:uiPriority="73"/>
+    <w:lsdException w:name="Light Shading Accent 3" w:uiPriority="60"/>
+    <w:lsdException w:name="Light List Accent 3" w:uiPriority="61"/>
+    <w:lsdException w:name="Light Grid Accent 3" w:uiPriority="62"/>
+    <w:lsdException w:name="Medium Shading 1 Accent 3" w:uiPriority="63"/>
+    <w:lsdException w:name="Medium Shading 2 Accent 3" w:uiPriority="64"/>
+    <w:lsdException w:name="Medium List 1 Accent 3" w:uiPriority="65"/>
+    <w:lsdException w:name="Medium List 2 Accent 3" w:uiPriority="66"/>
+    <w:lsdException w:name="Medium Grid 1 Accent 3" w:uiPriority="67"/>
+    <w:lsdException w:name="Medium Grid 2 Accent 3" w:uiPriority="68"/>
+    <w:lsdException w:name="Medium Grid 3 Accent 3" w:uiPriority="69"/>
+    <w:lsdException w:name="Dark List Accent 3" w:uiPriority="70"/>
+    <w:lsdException w:name="Colorful Shading Accent 3" w:uiPriority="71"/>
+    <w:lsdException w:name="Colorful List Accent 3" w:uiPriority="72"/>
+    <w:lsdException w:name="Colorful Grid Accent 3" w:uiPriority="73"/>
+    <w:lsdException w:name="Light Shading Accent 4" w:uiPriority="60"/>
+    <w:lsdException w:name="Light List Accent 4" w:uiPriority="61"/>
+    <w:lsdException w:name="Light Grid Accent 4" w:uiPriority="62"/>
+    <w:lsdException w:name="Medium Shading 1 Accent 4" w:uiPriority="63"/>
+    <w:lsdException w:name="Medium Shading 2 Accent 4" w:uiPriority="64"/>
+    <w:lsdException w:name="Medium List 1 Accent 4" w:uiPriority="65"/>
+    <w:lsdException w:name="Medium List 2 Accent 4" w:uiPriority="66"/>
+    <w:lsdException w:name="Medium Grid 1 Accent 4" w:uiPriority="67"/>
+    <w:lsdException w:name="Medium Grid 2 Accent 4" w:uiPriority="68"/>
+    <w:lsdException w:name="Medium Grid 3 Accent 4" w:uiPriority="69"/>
+    <w:lsdException w:name="Dark List Accent 4" w:uiPriority="70"/>
+    <w:lsdException w:name="Colorful Shading Accent 4" w:uiPriority="71"/>
+    <w:lsdException w:name="Colorful List Accent 4" w:uiPriority="72"/>
+    <w:lsdException w:name="Colorful Grid Accent 4" w:uiPriority="73"/>
+    <w:lsdException w:name="Light Shading Accent 5" w:uiPriority="60"/>
+    <w:lsdException w:name="Light List Accent 5" w:uiPriority="61"/>
+    <w:lsdException w:name="Light Grid Accent 5" w:uiPriority="62"/>
+    <w:lsdException w:name="Medium Shading 1 Accent 5" w:uiPriority="63"/>
+    <w:lsdException w:name="Medium Shading 2 Accent 5" w:uiPriority="64"/>
+    <w:lsdException w:name="Medium List 1 Accent 5" w:uiPriority="65"/>
+    <w:lsdException w:name="Medium List 2 Accent 5" w:uiPriority="66"/>
+    <w:lsdException w:name="Medium Grid 1 Accent 5" w:uiPriority="67"/>
+    <w:lsdException w:name="Medium Grid 2 Accent 5" w:uiPriority="68"/>
+    <w:lsdException w:name="Medium Grid 3 Accent 5" w:uiPriority="69"/>
+    <w:lsdException w:name="Dark List Accent 5" w:uiPriority="70"/>
+    <w:lsdException w:name="Colorful Shading Accent 5" w:uiPriority="71"/>
+    <w:lsdException w:name="Colorful List Accent 5" w:uiPriority="72"/>
+    <w:lsdException w:name="Colorful Grid Accent 5" w:uiPriority="73"/>
+    <w:lsdException w:name="Light Shading Accent 6" w:uiPriority="60"/>
+    <w:lsdException w:name="Light List Accent 6" w:uiPriority="61"/>
+    <w:lsdException w:name="Light Grid Accent 6" w:uiPriority="62"/>
+    <w:lsdException w:name="Medium Shading 1 Accent 6" w:uiPriority="63"/>
+    <w:lsdException w:name="Medium Shading 2 Accent 6" w:uiPriority="64"/>
+    <w:lsdException w:name="Medium List 1 Accent 6" w:uiPriority="65"/>
+    <w:lsdException w:name="Medium List 2 Accent 6" w:uiPriority="66"/>
+    <w:lsdException w:name="Medium Grid 1 Accent 6" w:uiPriority="67"/>
+    <w:lsdException w:name="Medium Grid 2 Accent 6" w:uiPriority="68"/>
+    <w:lsdException w:name="Medium Grid 3 Accent 6" w:uiPriority="69"/>
+    <w:lsdException w:name="Dark List Accent 6" w:uiPriority="70"/>
+    <w:lsdException w:name="Colorful Shading Accent 6" w:uiPriority="71"/>
+    <w:lsdException w:name="Colorful List Accent 6" w:uiPriority="72"/>
+    <w:lsdException w:name="Colorful Grid Accent 6" w:uiPriority="73"/>
+    <w:lsdException w:name="Subtle Emphasis" w:uiPriority="19" w:qFormat="1"/>
+    <w:lsdException w:name="Intense Emphasis" w:uiPriority="21" w:qFormat="1"/>
+    <w:lsdException w:name="Subtle Reference" w:uiPriority="31" w:qFormat="1"/>
+    <w:lsdException w:name="Intense Reference" w:uiPriority="32" w:qFormat="1"/>
+    <w:lsdException w:name="Book Title" w:uiPriority="33" w:qFormat="1"/>
+    <w:lsdException w:name="Bibliography" w:semiHidden="1" w:uiPriority="37" w:unhideWhenUsed="1"/>
+    <w:lsdException w:name="TOC Heading" w:semiHidden="1" w:uiPriority="39" w:unhideWhenUsed="1" w:qFormat="1"/>
+    <w:lsdException w:name="Plain Table 1" w:uiPriority="41"/>
+    <w:lsdException w:name="Plain Table 2" w:uiPriority="42"/>
+    <w:lsdException w:name="Plain Table 3" w:uiPriority="43"/>
+    <w:lsdException w:name="Plain Table 4" w:uiPriority="44"/>
+    <w:lsdException w:name="Plain Table 5" w:uiPriority="45"/>
+    <w:lsdException w:name="Grid Table Light" w:uiPriority="40"/>
+    <w:lsdException w:name="Grid Table 1 Light" w:uiPriority="46"/>
+    <w:lsdException w:name="Grid Table 2" w:uiPriority="47"/>
+    <w:lsdException w:name="Grid Table 3" w:uiPriority="48"/>
+    <w:lsdException w:name="Grid Table 4" w:uiPriority="49"/>
+    <w:lsdException w:name="Grid Table 5 Dark" w:uiPriority="50"/>
+    <w:lsdException w:name="Grid Table 6 Colorful" w:uiPriority="51"/>
+    <w:lsdException w:name="Grid Table 7 Colorful" w:uiPriority="52"/>
+    <w:lsdException w:name="Grid Table 1 Light Accent 1" w:uiPriority="46"/>
+    <w:lsdException w:name="Grid Table 2 Accent 1" w:uiPriority="47"/>
+    <w:lsdException w:name="Grid Table 3 Accent 1" w:uiPriority="48"/>
+    <w:lsdException w:name="Grid Table 4 Accent 1" w:uiPriority="49"/>
+    <w:lsdException w:name="Grid Table 5 Dark Accent 1" w:uiPriority="50"/>
+    <w:lsdException w:name="Grid Table 6 Colorful Accent 1" w:uiPriority="51"/>
+    <w:lsdException w:name="Grid Table 7 Colorful Accent 1" w:uiPriority="52"/>
+    <w:lsdException w:name="Grid Table 1 Light Accent 2" w:uiPriority="46"/>
+    <w:lsdException w:name="Grid Table 2 Accent 2" w:uiPriority="47"/>
+    <w:lsdException w:name="Grid Table 3 Accent 2" w:uiPriority="48"/>
+    <w:lsdException w:name="Grid Table 4 Accent 2" w:uiPriority="49"/>
+    <w:lsdException w:name="Grid Table 5 Dark Accent 2" w:uiPriority="50"/>
+    <w:lsdException w:name="Grid Table 6 Colorful Accent 2" w:uiPriority="51"/>
+    <w:lsdException w:name="Grid Table 7 Colorful Accent 2" w:uiPriority="52"/>
+    <w:lsdException w:name="Grid Table 1 Light Accent 3" w:uiPriority="46"/>
+    <w:lsdException w:name="Grid Table 2 Accent 3" w:uiPriority="47"/>
+    <w:lsdException w:name="Grid Table 3 Accent 3" w:uiPriority="48"/>
+    <w:lsdException w:name="Grid Table 4 Accent 3" w:uiPriority="49"/>
+    <w:lsdException w:name="Grid Table 5 Dark Accent 3" w:uiPriority="50"/>
+    <w:lsdException w:name="Grid Table 6 Colorful Accent 3" w:uiPriority="51"/>
+    <w:lsdException w:name="Grid Table 7 Colorful Accent 3" w:uiPriority="52"/>
+    <w:lsdException w:name="Grid Table 1 Light Accent 4" w:uiPriority="46"/>
+    <w:lsdException w:name="Grid Table 2 Accent 4" w:uiPriority="47"/>
+    <w:lsdException w:name="Grid Table 3 Accent 4" w:uiPriority="48"/>
+    <w:lsdException w:name="Grid Table 4 Accent 4" w:uiPriority="49"/>
+    <w:lsdException w:name="Grid Table 5 Dark Accent 4" w:uiPriority="50"/>
+    <w:lsdException w:name="Grid Table 6 Colorful Accent 4" w:uiPriority="51"/>
+    <w:lsdException w:name="Grid Table 7 Colorful Accent 4" w:uiPriority="52"/>
+    <w:lsdException w:name="Grid Table 1 Light Accent 5" w:uiPriority="46"/>
+    <w:lsdException w:name="Grid Table 2 Accent 5" w:uiPriority="47"/>
+    <w:lsdException w:name="Grid Table 3 Accent 5" w:uiPriority="48"/>
+    <w:lsdException w:name="Grid Table 4 Accent 5" w:uiPriority="49"/>
+    <w:lsdException w:name="Grid Table 5 Dark Accent 5" w:uiPriority="50"/>
+    <w:lsdException w:name="Grid Table 6 Colorful Accent 5" w:uiPriority="51"/>
+    <w:lsdException w:name="Grid Table 7 Colorful Accent 5" w:uiPriority="52"/>
+    <w:lsdException w:name="Grid Table 1 Light Accent 6" w:uiPriority="46"/>
+    <w:lsdException w:name="Grid Table 2 Accent 6" w:uiPriority="47"/>
+    <w:lsdException w:name="Grid Table 3 Accent 6" w:uiPriority="48"/>
+    <w:lsdException w:name="Grid Table 4 Accent 6" w:uiPriority="49"/>
+    <w:lsdException w:name="Grid Table 5 Dark Accent 6" w:uiPriority="50"/>
+    <w:lsdException w:name="Grid Table 6 Colorful Accent 6" w:uiPriority="51"/>
+    <w:lsdException w:name="Grid Table 7 Colorful Accent 6" w:uiPriority="52"/>
+    <w:lsdException w:name="List Table 1 Light" w:uiPriority="46"/>
+    <w:lsdException w:name="List Table 2" w:uiPriority="47"/>
+    <w:lsdException w:name="List Table 3" w:uiPriority="48"/>
+    <w:lsdException w:name="List Table 4" w:uiPriority="49"/>
+    <w:lsdException w:name="List Table 5 Dark" w:uiPriority="50"/>
+    <w:lsdException w:name="List Table 6 Colorful" w:uiPriority="51"/>
+    <w:lsdException w:name="List Table 7 Colorful" w:uiPriority="52"/>
+    <w:lsdException w:name="List Table 1 Light Accent 1" w:uiPriority="46"/>
+    <w:lsdException w:name="List Table 2 Accent 1" w:uiPriority="47"/>
+    <w:lsdException w:name="List Table 3 Accent 1" w:uiPriority="48"/>
+    <w:lsdException w:name="List Table 4 Accent 1" w:uiPriority="49"/>
+    <w:lsdException w:name="List Table 5 Dark Accent 1" w:uiPriority="50"/>
+    <w:lsdException w:name="List Table 6 Colorful Accent 1" w:uiPriority="51"/>
+    <w:lsdException w:name="List Table 7 Colorful Accent 1" w:uiPriority="52"/>
+    <w:lsdException w:name="List Table 1 Light Accent 2" w:uiPriority="46"/>
+    <w:lsdException w:name="List Table 2 Accent 2" w:uiPriority="47"/>
+    <w:lsdException w:name="List Table 3 Accent 2" w:uiPriority="48"/>
+    <w:lsdException w:name="List Table 4 Accent 2" w:uiPriority="49"/>
+    <w:lsdException w:name="List Table 5 Dark Accent 2" w:uiPriority="50"/>
+    <w:lsdException w:name="List Table 6 Colorful Accent 2" w:uiPriority="51"/>
+    <w:lsdException w:name="List Table 7 Colorful Accent 2" w:uiPriority="52"/>
+    <w:lsdException w:name="List Table 1 Light Accent 3" w:uiPriority="46"/>
+    <w:lsdException w:name="List Table 2 Accent 3" w:uiPriority="47"/>
+    <w:lsdException w:name="List Table 3 Accent 3" w:uiPriority="48"/>
+    <w:lsdException w:name="List Table 4 Accent 3" w:uiPriority="49"/>
+    <w:lsdException w:name="List Table 5 Dark Accent 3" w:uiPriority="50"/>
+    <w:lsdException w:name="List Table 6 Colorful Accent 3" w:uiPriority="51"/>
+    <w:lsdException w:name="List Table 7 Colorful Accent 3" w:uiPriority="52"/>
+    <w:lsdException w:name="List Table 1 Light Accent 4" w:uiPriority="46"/>
+    <w:lsdException w:name="List Table 2 Accent 4" w:uiPriority="47"/>
+    <w:lsdException w:name="List Table 3 Accent 4" w:uiPriority="48"/>
+    <w:lsdException w:name="List Table 4 Accent 4" w:uiPriority="49"/>
+    <w:lsdException w:name="List Table 5 Dark Accent 4" w:uiPriority="50"/>
+    <w:lsdException w:name="List Table 6 Colorful Accent 4" w:uiPriority="51"/>
+    <w:lsdException w:name="List Table 7 Colorful Accent 4" w:uiPriority="52"/>
+    <w:lsdException w:name="List Table 1 Light Accent 5" w:uiPriority="46"/>
+    <w:lsdException w:name="List Table 2 Accent 5" w:uiPriority="47"/>
+    <w:lsdException w:name="List Table 3 Accent 5" w:uiPriority="48"/>
+    <w:lsdException w:name="List Table 4 Accent 5" w:uiPriority="49"/>
+    <w:lsdException w:name="List Table 5 Dark Accent 5" w:uiPriority="50"/>
+    <w:lsdException w:name="List Table 6 Colorful Accent 5" w:uiPriority="51"/>
+    <w:lsdException w:name="List Table 7 Colorful Accent 5" w:uiPriority="52"/>
+    <w:lsdException w:name="List Table 1 Light Accent 6" w:uiPriority="46"/>
+    <w:lsdException w:name="List Table 2 Accent 6" w:uiPriority="47"/>
+    <w:lsdException w:name="List Table 3 Accent 6" w:uiPriority="48"/>
+    <w:lsdException w:name="List Table 4 Accent 6" w:uiPriority="49"/>
+    <w:lsdException w:name="List Table 5 Dark Accent 6" w:uiPriority="50"/>
+    <w:lsdException w:name="List Table 6 Colorful Accent 6" w:uiPriority="51"/>
+    <w:lsdException w:name="List Table 7 Colorful Accent 6" w:uiPriority="52"/>
+    <w:lsdException w:name="Mention" w:semiHidden="1" w:unhideWhenUsed="1"/>
+    <w:lsdException w:name="Smart Hyperlink" w:semiHidden="1" w:unhideWhenUsed="1"/>
   </w:latentStyles>
   <w:style w:type="paragraph" w:default="1" w:styleId="Normal">
     <w:name w:val="Normal"/>
@@ -5747,7 +6007,6 @@
     <w:uiPriority w:val="99"/>
     <w:semiHidden/>
     <w:unhideWhenUsed/>
-    <w:qFormat/>
     <w:tblPr>
       <w:tblInd w:w="0" w:type="dxa"/>
       <w:tblCellMar>
@@ -5826,7 +6085,6 @@
       <w:lang w:eastAsia="en-US"/>
     </w:rPr>
     <w:tblPr>
-      <w:tblInd w:w="0" w:type="dxa"/>
       <w:tblBorders>
         <w:top w:val="single" w:sz="4" w:space="0" w:color="auto"/>
         <w:left w:val="single" w:sz="4" w:space="0" w:color="auto"/>
@@ -5835,12 +6093,6 @@
         <w:insideH w:val="single" w:sz="4" w:space="0" w:color="auto"/>
         <w:insideV w:val="single" w:sz="4" w:space="0" w:color="auto"/>
       </w:tblBorders>
-      <w:tblCellMar>
-        <w:top w:w="0" w:type="dxa"/>
-        <w:left w:w="108" w:type="dxa"/>
-        <w:bottom w:w="0" w:type="dxa"/>
-        <w:right w:w="108" w:type="dxa"/>
-      </w:tblCellMar>
     </w:tblPr>
   </w:style>
   <w:style w:type="character" w:styleId="Refdecomentrio">
@@ -5903,6 +6155,7 @@
     <w:rPr>
       <w:b/>
       <w:bCs/>
+      <w:lang w:eastAsia="en-US"/>
     </w:rPr>
   </w:style>
   <w:style w:type="paragraph" w:styleId="Textodebalo">
@@ -6228,7 +6481,7 @@
   <a:extraClrSchemeLst/>
   <a:extLst>
     <a:ext uri="{05A4C25C-085E-4340-85A3-A5531E510DB2}">
-      <thm15:themeFamily xmlns="" xmlns:thm15="http://schemas.microsoft.com/office/thememl/2012/main" name="Office Theme" id="{62F939B6-93AF-4DB8-9C6B-D6C7DFDC589F}" vid="{4A3C46E8-61CC-4603-A589-7422A47A8E4A}"/>
+      <thm15:themeFamily xmlns:thm15="http://schemas.microsoft.com/office/thememl/2012/main" name="Office Theme" id="{62F939B6-93AF-4DB8-9C6B-D6C7DFDC589F}" vid="{4A3C46E8-61CC-4603-A589-7422A47A8E4A}"/>
     </a:ext>
   </a:extLst>
 </a:theme>

</xml_diff>

<commit_message>
Atualização do Documento de Acompanhamento da OS 4777, para registrar a devolução da OS por inconformidades não corrigidas na versão 1.6.7 de 17/10/2016. As inconformidades não corrigidas foram: 250 e 251.
</commit_message>
<xml_diff>
--- a/00_GESTAO_GERAL/05_ORDEM_SERVICO/04_OS4777/01_GESTAO/OS 4777 - Documento de Acompanhamento.docx
+++ b/00_GESTAO_GERAL/05_ORDEM_SERVICO/04_OS4777/01_GESTAO/OS 4777 - Documento de Acompanhamento.docx
@@ -1,6 +1,6 @@
 
 <file path=word/document.xml><?xml version="1.0" encoding="utf-8"?>
-<w:document xmlns:ve="http://schemas.openxmlformats.org/markup-compatibility/2006" xmlns:o="urn:schemas-microsoft-com:office:office" xmlns:r="http://schemas.openxmlformats.org/officeDocument/2006/relationships" xmlns:m="http://schemas.openxmlformats.org/officeDocument/2006/math" xmlns:v="urn:schemas-microsoft-com:vml" xmlns:wp="http://schemas.openxmlformats.org/drawingml/2006/wordprocessingDrawing" xmlns:w10="urn:schemas-microsoft-com:office:word" xmlns:w="http://schemas.openxmlformats.org/wordprocessingml/2006/main" xmlns:wne="http://schemas.microsoft.com/office/word/2006/wordml">
+<w:document xmlns:wpc="http://schemas.microsoft.com/office/word/2010/wordprocessingCanvas" xmlns:cx="http://schemas.microsoft.com/office/drawing/2014/chartex" xmlns:cx1="http://schemas.microsoft.com/office/drawing/2015/9/8/chartex" xmlns:cx2="http://schemas.microsoft.com/office/drawing/2015/10/21/chartex" xmlns:cx3="http://schemas.microsoft.com/office/drawing/2016/5/9/chartex" xmlns:cx4="http://schemas.microsoft.com/office/drawing/2016/5/10/chartex" xmlns:cx5="http://schemas.microsoft.com/office/drawing/2016/5/11/chartex" xmlns:mc="http://schemas.openxmlformats.org/markup-compatibility/2006" xmlns:o="urn:schemas-microsoft-com:office:office" xmlns:r="http://schemas.openxmlformats.org/officeDocument/2006/relationships" xmlns:m="http://schemas.openxmlformats.org/officeDocument/2006/math" xmlns:v="urn:schemas-microsoft-com:vml" xmlns:wp14="http://schemas.microsoft.com/office/word/2010/wordprocessingDrawing" xmlns:wp="http://schemas.openxmlformats.org/drawingml/2006/wordprocessingDrawing" xmlns:w10="urn:schemas-microsoft-com:office:word" xmlns:w="http://schemas.openxmlformats.org/wordprocessingml/2006/main" xmlns:w14="http://schemas.microsoft.com/office/word/2010/wordml" xmlns:w15="http://schemas.microsoft.com/office/word/2012/wordml" xmlns:w16se="http://schemas.microsoft.com/office/word/2015/wordml/symex" xmlns:wpg="http://schemas.microsoft.com/office/word/2010/wordprocessingGroup" xmlns:wpi="http://schemas.microsoft.com/office/word/2010/wordprocessingInk" xmlns:wne="http://schemas.microsoft.com/office/word/2006/wordml" xmlns:wps="http://schemas.microsoft.com/office/word/2010/wordprocessingShape" mc:Ignorable="w14 w15 w16se wp14">
   <w:body>
     <w:p>
       <w:pPr>
@@ -30,7 +30,7 @@
           <w:insideH w:val="none" w:sz="0" w:space="0" w:color="auto"/>
           <w:insideV w:val="none" w:sz="0" w:space="0" w:color="auto"/>
         </w:tblBorders>
-        <w:tblLook w:val="04A0"/>
+        <w:tblLook w:val="04A0" w:firstRow="1" w:lastRow="0" w:firstColumn="1" w:lastColumn="0" w:noHBand="0" w:noVBand="1"/>
       </w:tblPr>
       <w:tblGrid>
         <w:gridCol w:w="1134"/>
@@ -244,23 +244,7 @@
                 <w:sz w:val="24"/>
                 <w:szCs w:val="24"/>
               </w:rPr>
-              <w:t xml:space="preserve">OS para </w:t>
-            </w:r>
-            <w:proofErr w:type="gramStart"/>
-            <w:r>
-              <w:rPr>
-                <w:sz w:val="24"/>
-                <w:szCs w:val="24"/>
-              </w:rPr>
-              <w:t>implementação</w:t>
-            </w:r>
-            <w:proofErr w:type="gramEnd"/>
-            <w:r>
-              <w:rPr>
-                <w:sz w:val="24"/>
-                <w:szCs w:val="24"/>
-              </w:rPr>
-              <w:t xml:space="preserve"> dos casos de uso que especifica os processos de Manter Unidades Organizacionais, Manter Postos de Trabalho, Manter Tipo de Usuário, Solicitar Autorização de Senhas de Serviços, Criar Usuário e Senha no Sistema, Manter de Usuário, Integrar com o Sistema de Recursos Humanos, Alterar Senha e Consulta de Usuário. E também as Manter Parâmetros Gerais e o serviço de Consultar Parâmetro Geral.</w:t>
+              <w:t>OS para implementação dos casos de uso que especifica os processos de Manter Unidades Organizacionais, Manter Postos de Trabalho, Manter Tipo de Usuário, Solicitar Autorização de Senhas de Serviços, Criar Usuário e Senha no Sistema, Manter de Usuário, Integrar com o Sistema de Recursos Humanos, Alterar Senha e Consulta de Usuário. E também as Manter Parâmetros Gerais e o serviço de Consultar Parâmetro Geral.</w:t>
             </w:r>
           </w:p>
         </w:tc>
@@ -294,7 +278,7 @@
       <w:tblPr>
         <w:tblStyle w:val="Tabelacomgrade"/>
         <w:tblW w:w="9069" w:type="dxa"/>
-        <w:tblLook w:val="04A0"/>
+        <w:tblLook w:val="04A0" w:firstRow="1" w:lastRow="0" w:firstColumn="1" w:lastColumn="0" w:noHBand="0" w:noVBand="1"/>
       </w:tblPr>
       <w:tblGrid>
         <w:gridCol w:w="1698"/>
@@ -652,7 +636,7 @@
       <w:tblPr>
         <w:tblStyle w:val="Tabelacomgrade"/>
         <w:tblW w:w="9071" w:type="dxa"/>
-        <w:tblLook w:val="04A0"/>
+        <w:tblLook w:val="04A0" w:firstRow="1" w:lastRow="0" w:firstColumn="1" w:lastColumn="0" w:noHBand="0" w:noVBand="1"/>
       </w:tblPr>
       <w:tblGrid>
         <w:gridCol w:w="1553"/>
@@ -1120,7 +1104,7 @@
         <w:tblStyle w:val="Tabelacomgrade"/>
         <w:tblW w:w="9071" w:type="dxa"/>
         <w:tblInd w:w="5" w:type="dxa"/>
-        <w:tblLook w:val="04A0"/>
+        <w:tblLook w:val="04A0" w:firstRow="1" w:lastRow="0" w:firstColumn="1" w:lastColumn="0" w:noHBand="0" w:noVBand="1"/>
       </w:tblPr>
       <w:tblGrid>
         <w:gridCol w:w="1984"/>
@@ -1184,7 +1168,16 @@
                 <w:sz w:val="24"/>
                 <w:szCs w:val="24"/>
               </w:rPr>
-              <w:t>Paralisada</w:t>
+              <w:t>De</w:t>
+            </w:r>
+            <w:bookmarkStart w:id="0" w:name="_GoBack"/>
+            <w:bookmarkEnd w:id="0"/>
+            <w:r>
+              <w:rPr>
+                <w:sz w:val="24"/>
+                <w:szCs w:val="24"/>
+              </w:rPr>
+              <w:t>volvida</w:t>
             </w:r>
           </w:p>
         </w:tc>
@@ -1244,10 +1237,8 @@
                 <w:sz w:val="24"/>
                 <w:szCs w:val="24"/>
               </w:rPr>
-              <w:t>13</w:t>
-            </w:r>
-            <w:bookmarkStart w:id="0" w:name="_GoBack"/>
-            <w:bookmarkEnd w:id="0"/>
+              <w:t>01</w:t>
+            </w:r>
             <w:r>
               <w:rPr>
                 <w:sz w:val="24"/>
@@ -1260,14 +1251,14 @@
                 <w:sz w:val="24"/>
                 <w:szCs w:val="24"/>
               </w:rPr>
-              <w:t>1</w:t>
-            </w:r>
-            <w:r>
-              <w:rPr>
-                <w:sz w:val="24"/>
-                <w:szCs w:val="24"/>
-              </w:rPr>
-              <w:t>0/16</w:t>
+              <w:t>11</w:t>
+            </w:r>
+            <w:r>
+              <w:rPr>
+                <w:sz w:val="24"/>
+                <w:szCs w:val="24"/>
+              </w:rPr>
+              <w:t>/16</w:t>
             </w:r>
           </w:p>
         </w:tc>
@@ -2133,7 +2124,7 @@
       <w:tblPr>
         <w:tblStyle w:val="Tabelacomgrade"/>
         <w:tblW w:w="9071" w:type="dxa"/>
-        <w:tblLook w:val="04A0"/>
+        <w:tblLook w:val="04A0" w:firstRow="1" w:lastRow="0" w:firstColumn="1" w:lastColumn="0" w:noHBand="0" w:noVBand="1"/>
       </w:tblPr>
       <w:tblGrid>
         <w:gridCol w:w="1134"/>
@@ -2873,14 +2864,12 @@
                 <w:rFonts w:asciiTheme="minorHAnsi" w:hAnsiTheme="minorHAnsi"/>
               </w:rPr>
             </w:pPr>
-            <w:proofErr w:type="gramStart"/>
             <w:r>
               <w:rPr>
                 <w:rFonts w:asciiTheme="minorHAnsi" w:hAnsiTheme="minorHAnsi" w:cs="Arial"/>
               </w:rPr>
               <w:t>OS devolvida</w:t>
             </w:r>
-            <w:proofErr w:type="gramEnd"/>
             <w:r>
               <w:rPr>
                 <w:rFonts w:asciiTheme="minorHAnsi" w:hAnsiTheme="minorHAnsi" w:cs="Arial"/>
@@ -2933,17 +2922,8 @@
                 <w:rFonts w:asciiTheme="minorHAnsi" w:eastAsia="Times New Roman" w:hAnsiTheme="minorHAnsi" w:cs="Arial"/>
                 <w:lang w:eastAsia="pt-BR"/>
               </w:rPr>
-              <w:t xml:space="preserve"> </w:t>
-            </w:r>
-            <w:proofErr w:type="spellStart"/>
-            <w:r>
-              <w:rPr>
-                <w:rFonts w:asciiTheme="minorHAnsi" w:eastAsia="Times New Roman" w:hAnsiTheme="minorHAnsi" w:cs="Arial"/>
-                <w:lang w:eastAsia="pt-BR"/>
-              </w:rPr>
-              <w:t>Deploy</w:t>
-            </w:r>
-            <w:proofErr w:type="spellEnd"/>
+              <w:t xml:space="preserve"> Deploy</w:t>
+            </w:r>
           </w:p>
         </w:tc>
         <w:tc>
@@ -3025,13 +3005,8 @@
             <w:pPr>
               <w:spacing w:after="0"/>
             </w:pPr>
-            <w:proofErr w:type="gramStart"/>
-            <w:r>
-              <w:t>OS Devolvida</w:t>
-            </w:r>
-            <w:proofErr w:type="gramEnd"/>
-            <w:r>
-              <w:t xml:space="preserve">, por ter sido encontrados </w:t>
+            <w:r>
+              <w:t xml:space="preserve">OS Devolvida, por ter sido encontrados </w:t>
             </w:r>
             <w:r>
               <w:t>27</w:t>
@@ -3049,15 +3024,7 @@
               <w:t>10</w:t>
             </w:r>
             <w:r>
-              <w:t xml:space="preserve"> Graves. As inconformidades estão relacionadas no </w:t>
-            </w:r>
-            <w:proofErr w:type="spellStart"/>
-            <w:r>
-              <w:t>Mantis</w:t>
-            </w:r>
-            <w:proofErr w:type="spellEnd"/>
-            <w:r>
-              <w:t>. Conforme OS 47</w:t>
+              <w:t xml:space="preserve"> Graves. As inconformidades estão relacionadas no Mantis. Conforme OS 47</w:t>
             </w:r>
             <w:r>
               <w:t>7</w:t>
@@ -3117,27 +3084,11 @@
               <w:spacing w:after="0"/>
             </w:pPr>
             <w:r>
-              <w:t xml:space="preserve">Na última quarta-feira 28/09, foram liberadas as correções dos seguintes itens classificados como graves no </w:t>
-            </w:r>
-            <w:proofErr w:type="spellStart"/>
-            <w:r>
-              <w:t>mantis</w:t>
-            </w:r>
-            <w:proofErr w:type="spellEnd"/>
-            <w:r>
-              <w:t xml:space="preserve">, são eles: 235, 249, 250 e 196. Os </w:t>
+              <w:t xml:space="preserve">Na última quarta-feira 28/09, foram liberadas as correções dos seguintes itens classificados como graves no mantis, são eles: 235, 249, 250 e 196. Os </w:t>
             </w:r>
             <w:r>
               <w:lastRenderedPageBreak/>
-              <w:t xml:space="preserve">outros </w:t>
-            </w:r>
-            <w:proofErr w:type="gramStart"/>
-            <w:r>
-              <w:t>6</w:t>
-            </w:r>
-            <w:proofErr w:type="gramEnd"/>
-            <w:r>
-              <w:t xml:space="preserve"> erros graves foram devolvidos.</w:t>
+              <w:t>outros 6 erros graves foram devolvidos.</w:t>
             </w:r>
           </w:p>
         </w:tc>
@@ -3167,7 +3118,6 @@
               <w:jc w:val="center"/>
             </w:pPr>
             <w:r>
-              <w:lastRenderedPageBreak/>
               <w:t>04</w:t>
             </w:r>
             <w:r>
@@ -3202,15 +3152,7 @@
               <w:t>, 234, 245, 251, 225, 226, 257. Os</w:t>
             </w:r>
             <w:r>
-              <w:t xml:space="preserve"> </w:t>
-            </w:r>
-            <w:proofErr w:type="gramStart"/>
-            <w:r>
-              <w:t>9</w:t>
-            </w:r>
-            <w:proofErr w:type="gramEnd"/>
-            <w:r>
-              <w:t xml:space="preserve"> restantes foram retornados.</w:t>
+              <w:t xml:space="preserve"> 9 restantes foram retornados.</w:t>
             </w:r>
           </w:p>
         </w:tc>
@@ -3300,15 +3242,7 @@
               <w:t xml:space="preserve">da Versão 1.4.2 </w:t>
             </w:r>
             <w:r>
-              <w:t xml:space="preserve">do CIAT. Foram reconhecidas pela NT </w:t>
-            </w:r>
-            <w:proofErr w:type="spellStart"/>
-            <w:r>
-              <w:t>Consult</w:t>
-            </w:r>
-            <w:proofErr w:type="spellEnd"/>
-            <w:r>
-              <w:t xml:space="preserve"> </w:t>
+              <w:t xml:space="preserve">do CIAT. Foram reconhecidas pela NT Consult </w:t>
             </w:r>
             <w:r>
               <w:t>12</w:t>
@@ -3316,11 +3250,9 @@
             <w:r>
               <w:t xml:space="preserve"> Inconformidade, sendo </w:t>
             </w:r>
-            <w:proofErr w:type="gramStart"/>
             <w:r>
               <w:t>8</w:t>
             </w:r>
-            <w:proofErr w:type="gramEnd"/>
             <w:r>
               <w:t xml:space="preserve"> Não Graves e </w:t>
             </w:r>
@@ -3329,6 +3261,54 @@
             </w:r>
             <w:r>
               <w:t xml:space="preserve"> Graves.</w:t>
+            </w:r>
+          </w:p>
+        </w:tc>
+        <w:tc>
+          <w:tcPr>
+            <w:tcW w:w="2835" w:type="dxa"/>
+          </w:tcPr>
+          <w:p>
+            <w:pPr>
+              <w:spacing w:after="0"/>
+            </w:pPr>
+            <w:r>
+              <w:t>CIAT - João Paulo</w:t>
+            </w:r>
+          </w:p>
+        </w:tc>
+      </w:tr>
+      <w:tr>
+        <w:tc>
+          <w:tcPr>
+            <w:tcW w:w="1134" w:type="dxa"/>
+          </w:tcPr>
+          <w:p>
+            <w:pPr>
+              <w:spacing w:after="0"/>
+              <w:jc w:val="center"/>
+            </w:pPr>
+            <w:r>
+              <w:t>01/11/16</w:t>
+            </w:r>
+          </w:p>
+        </w:tc>
+        <w:tc>
+          <w:tcPr>
+            <w:tcW w:w="5102" w:type="dxa"/>
+          </w:tcPr>
+          <w:p>
+            <w:pPr>
+              <w:spacing w:after="0"/>
+            </w:pPr>
+            <w:r>
+              <w:t>Devolução da OS por inconformidades não corrigidas na versão 1.6.7</w:t>
+            </w:r>
+            <w:r>
+              <w:t xml:space="preserve"> de </w:t>
+            </w:r>
+            <w:r>
+              <w:t>17/10/2016. As inconformidades não corrigidas foram: 250 e 251.</w:t>
             </w:r>
           </w:p>
         </w:tc>
@@ -3360,7 +3340,7 @@
         <w:tblStyle w:val="Tabelacomgrade"/>
         <w:tblW w:w="9072" w:type="dxa"/>
         <w:shd w:val="clear" w:color="auto" w:fill="BFBFBF"/>
-        <w:tblLook w:val="04A0"/>
+        <w:tblLook w:val="04A0" w:firstRow="1" w:lastRow="0" w:firstColumn="1" w:lastColumn="0" w:noHBand="0" w:noVBand="1"/>
       </w:tblPr>
       <w:tblGrid>
         <w:gridCol w:w="1701"/>
@@ -3606,11 +3586,9 @@
               <w:spacing w:after="0"/>
               <w:jc w:val="center"/>
             </w:pPr>
-            <w:proofErr w:type="gramStart"/>
             <w:r>
               <w:t>4</w:t>
             </w:r>
-            <w:proofErr w:type="gramEnd"/>
           </w:p>
         </w:tc>
         <w:tc>
@@ -3624,11 +3602,9 @@
               <w:spacing w:after="0"/>
               <w:jc w:val="center"/>
             </w:pPr>
-            <w:proofErr w:type="gramStart"/>
             <w:r>
               <w:t>8</w:t>
             </w:r>
-            <w:proofErr w:type="gramEnd"/>
           </w:p>
         </w:tc>
       </w:tr>
@@ -3847,7 +3823,7 @@
         <w:tblStyle w:val="Tabelacomgrade"/>
         <w:tblW w:w="9072" w:type="dxa"/>
         <w:tblLayout w:type="fixed"/>
-        <w:tblLook w:val="04A0"/>
+        <w:tblLook w:val="04A0" w:firstRow="1" w:lastRow="0" w:firstColumn="1" w:lastColumn="0" w:noHBand="0" w:noVBand="1"/>
       </w:tblPr>
       <w:tblGrid>
         <w:gridCol w:w="1537"/>
@@ -4147,15 +4123,7 @@
               <w:spacing w:after="0"/>
             </w:pPr>
             <w:r>
-              <w:t xml:space="preserve">Desvio em dias do prazo para correção de </w:t>
-            </w:r>
-            <w:proofErr w:type="gramStart"/>
-            <w:r>
-              <w:t>todas</w:t>
-            </w:r>
-            <w:proofErr w:type="gramEnd"/>
-            <w:r>
-              <w:t xml:space="preserve"> inconformidades encontradas durante a homologação/aceite a partir da notificação das inconformidades</w:t>
+              <w:t>Desvio em dias do prazo para correção de todas inconformidades encontradas durante a homologação/aceite a partir da notificação das inconformidades</w:t>
             </w:r>
           </w:p>
         </w:tc>
@@ -4172,14 +4140,12 @@
                 <w:b/>
               </w:rPr>
             </w:pPr>
-            <w:proofErr w:type="gramStart"/>
             <w:r>
               <w:rPr>
                 <w:b/>
               </w:rPr>
               <w:t>2</w:t>
             </w:r>
-            <w:proofErr w:type="gramEnd"/>
           </w:p>
         </w:tc>
         <w:tc>
@@ -4198,7 +4164,6 @@
                 <w:szCs w:val="20"/>
               </w:rPr>
             </w:pPr>
-            <w:proofErr w:type="gramStart"/>
             <w:r>
               <w:rPr>
                 <w:b/>
@@ -4206,7 +4171,6 @@
               </w:rPr>
               <w:t>0</w:t>
             </w:r>
-            <w:proofErr w:type="gramEnd"/>
           </w:p>
         </w:tc>
         <w:tc>
@@ -4282,14 +4246,12 @@
                 <w:b/>
               </w:rPr>
             </w:pPr>
-            <w:proofErr w:type="gramStart"/>
             <w:r>
               <w:rPr>
                 <w:b/>
               </w:rPr>
               <w:t>2</w:t>
             </w:r>
-            <w:proofErr w:type="gramEnd"/>
           </w:p>
         </w:tc>
         <w:tc>
@@ -4452,13 +4414,8 @@
               <w:spacing w:after="0"/>
             </w:pPr>
             <w:r>
-              <w:t>Quantidades de inconformidades não graves/</w:t>
-            </w:r>
-            <w:proofErr w:type="gramStart"/>
-            <w:r>
-              <w:t>PF encontradas durante a homologação/aceite</w:t>
-            </w:r>
-            <w:proofErr w:type="gramEnd"/>
+              <w:t>Quantidades de inconformidades não graves/PF encontradas durante a homologação/aceite</w:t>
+            </w:r>
           </w:p>
         </w:tc>
         <w:tc>
@@ -4583,13 +4540,8 @@
               <w:spacing w:after="0"/>
             </w:pPr>
             <w:r>
-              <w:t>Quantidades de inconformidades graves/</w:t>
-            </w:r>
-            <w:proofErr w:type="gramStart"/>
-            <w:r>
-              <w:t>PF encontradas durante a homologação/aceite</w:t>
-            </w:r>
-            <w:proofErr w:type="gramEnd"/>
+              <w:t>Quantidades de inconformidades graves/PF encontradas durante a homologação/aceite</w:t>
+            </w:r>
           </w:p>
         </w:tc>
         <w:tc>
@@ -4707,13 +4659,8 @@
               <w:spacing w:after="0"/>
             </w:pPr>
             <w:r>
-              <w:t>Quantidades de inconformidades não graves/</w:t>
-            </w:r>
-            <w:proofErr w:type="gramStart"/>
-            <w:r>
-              <w:t>PF encontrada durante o prazo de garantia</w:t>
-            </w:r>
-            <w:proofErr w:type="gramEnd"/>
+              <w:t>Quantidades de inconformidades não graves/PF encontrada durante o prazo de garantia</w:t>
+            </w:r>
           </w:p>
         </w:tc>
         <w:tc>
@@ -4817,13 +4764,8 @@
               <w:spacing w:after="0"/>
             </w:pPr>
             <w:r>
-              <w:t>Quantidades de inconformidades graves/</w:t>
-            </w:r>
-            <w:proofErr w:type="gramStart"/>
-            <w:r>
-              <w:t>PF encontrada durante o prazo de garantia</w:t>
-            </w:r>
-            <w:proofErr w:type="gramEnd"/>
+              <w:t>Quantidades de inconformidades graves/PF encontrada durante o prazo de garantia</w:t>
+            </w:r>
           </w:p>
         </w:tc>
         <w:tc>
@@ -5345,15 +5287,7 @@
         <w:t xml:space="preserve"> OS</w:t>
       </w:r>
       <w:r>
-        <w:t xml:space="preserve"> aberta nos primeiros </w:t>
-      </w:r>
-      <w:proofErr w:type="gramStart"/>
-      <w:r>
-        <w:t>3</w:t>
-      </w:r>
-      <w:proofErr w:type="gramEnd"/>
-      <w:r>
-        <w:t xml:space="preserve"> meses conforme item </w:t>
+        <w:t xml:space="preserve"> aberta nos primeiros 3 meses conforme item </w:t>
       </w:r>
       <w:r>
         <w:t>3.4 Observações sobre Prazo de Execução dos Trabalhos</w:t>
@@ -5505,7 +5439,7 @@
 </file>
 
 <file path=word/endnotes.xml><?xml version="1.0" encoding="utf-8"?>
-<w:endnotes xmlns:ve="http://schemas.openxmlformats.org/markup-compatibility/2006" xmlns:o="urn:schemas-microsoft-com:office:office" xmlns:r="http://schemas.openxmlformats.org/officeDocument/2006/relationships" xmlns:m="http://schemas.openxmlformats.org/officeDocument/2006/math" xmlns:v="urn:schemas-microsoft-com:vml" xmlns:wp="http://schemas.openxmlformats.org/drawingml/2006/wordprocessingDrawing" xmlns:w10="urn:schemas-microsoft-com:office:word" xmlns:w="http://schemas.openxmlformats.org/wordprocessingml/2006/main" xmlns:wne="http://schemas.microsoft.com/office/word/2006/wordml">
+<w:endnotes xmlns:wpc="http://schemas.microsoft.com/office/word/2010/wordprocessingCanvas" xmlns:cx="http://schemas.microsoft.com/office/drawing/2014/chartex" xmlns:cx1="http://schemas.microsoft.com/office/drawing/2015/9/8/chartex" xmlns:cx2="http://schemas.microsoft.com/office/drawing/2015/10/21/chartex" xmlns:cx3="http://schemas.microsoft.com/office/drawing/2016/5/9/chartex" xmlns:cx4="http://schemas.microsoft.com/office/drawing/2016/5/10/chartex" xmlns:cx5="http://schemas.microsoft.com/office/drawing/2016/5/11/chartex" xmlns:mc="http://schemas.openxmlformats.org/markup-compatibility/2006" xmlns:o="urn:schemas-microsoft-com:office:office" xmlns:r="http://schemas.openxmlformats.org/officeDocument/2006/relationships" xmlns:m="http://schemas.openxmlformats.org/officeDocument/2006/math" xmlns:v="urn:schemas-microsoft-com:vml" xmlns:wp14="http://schemas.microsoft.com/office/word/2010/wordprocessingDrawing" xmlns:wp="http://schemas.openxmlformats.org/drawingml/2006/wordprocessingDrawing" xmlns:w10="urn:schemas-microsoft-com:office:word" xmlns:w="http://schemas.openxmlformats.org/wordprocessingml/2006/main" xmlns:w14="http://schemas.microsoft.com/office/word/2010/wordml" xmlns:w15="http://schemas.microsoft.com/office/word/2012/wordml" xmlns:w16se="http://schemas.microsoft.com/office/word/2015/wordml/symex" xmlns:wpg="http://schemas.microsoft.com/office/word/2010/wordprocessingGroup" xmlns:wpi="http://schemas.microsoft.com/office/word/2010/wordprocessingInk" xmlns:wne="http://schemas.microsoft.com/office/word/2006/wordml" xmlns:wps="http://schemas.microsoft.com/office/word/2010/wordprocessingShape" mc:Ignorable="w14 w15 w16se wp14">
   <w:endnote w:type="separator" w:id="-1">
     <w:p>
       <w:r>
@@ -5524,7 +5458,7 @@
 </file>
 
 <file path=word/footer1.xml><?xml version="1.0" encoding="utf-8"?>
-<w:ftr xmlns:ve="http://schemas.openxmlformats.org/markup-compatibility/2006" xmlns:o="urn:schemas-microsoft-com:office:office" xmlns:r="http://schemas.openxmlformats.org/officeDocument/2006/relationships" xmlns:m="http://schemas.openxmlformats.org/officeDocument/2006/math" xmlns:v="urn:schemas-microsoft-com:vml" xmlns:wp="http://schemas.openxmlformats.org/drawingml/2006/wordprocessingDrawing" xmlns:w10="urn:schemas-microsoft-com:office:word" xmlns:w="http://schemas.openxmlformats.org/wordprocessingml/2006/main" xmlns:wne="http://schemas.microsoft.com/office/word/2006/wordml">
+<w:ftr xmlns:wpc="http://schemas.microsoft.com/office/word/2010/wordprocessingCanvas" xmlns:cx="http://schemas.microsoft.com/office/drawing/2014/chartex" xmlns:cx1="http://schemas.microsoft.com/office/drawing/2015/9/8/chartex" xmlns:cx2="http://schemas.microsoft.com/office/drawing/2015/10/21/chartex" xmlns:cx3="http://schemas.microsoft.com/office/drawing/2016/5/9/chartex" xmlns:cx4="http://schemas.microsoft.com/office/drawing/2016/5/10/chartex" xmlns:cx5="http://schemas.microsoft.com/office/drawing/2016/5/11/chartex" xmlns:mc="http://schemas.openxmlformats.org/markup-compatibility/2006" xmlns:o="urn:schemas-microsoft-com:office:office" xmlns:r="http://schemas.openxmlformats.org/officeDocument/2006/relationships" xmlns:m="http://schemas.openxmlformats.org/officeDocument/2006/math" xmlns:v="urn:schemas-microsoft-com:vml" xmlns:wp14="http://schemas.microsoft.com/office/word/2010/wordprocessingDrawing" xmlns:wp="http://schemas.openxmlformats.org/drawingml/2006/wordprocessingDrawing" xmlns:w10="urn:schemas-microsoft-com:office:word" xmlns:w="http://schemas.openxmlformats.org/wordprocessingml/2006/main" xmlns:w14="http://schemas.microsoft.com/office/word/2010/wordml" xmlns:w15="http://schemas.microsoft.com/office/word/2012/wordml" xmlns:w16se="http://schemas.microsoft.com/office/word/2015/wordml/symex" xmlns:wpg="http://schemas.microsoft.com/office/word/2010/wordprocessingGroup" xmlns:wpi="http://schemas.microsoft.com/office/word/2010/wordprocessingInk" xmlns:wne="http://schemas.microsoft.com/office/word/2006/wordml" xmlns:wps="http://schemas.microsoft.com/office/word/2010/wordprocessingShape" mc:Ignorable="w14 w15 w16se wp14">
   <w:p>
     <w:pPr>
       <w:pStyle w:val="Rodap"/>
@@ -5573,7 +5507,7 @@
         <w:noProof/>
         <w:lang w:eastAsia="pt-BR"/>
       </w:rPr>
-      <w:pict>
+      <w:object w:dxaOrig="1440" w:dyaOrig="1440">
         <v:shapetype id="_x0000_t75" coordsize="21600,21600" o:spt="75" o:preferrelative="t" path="m@4@5l@4@11@9@11@9@5xe" filled="f" stroked="f">
           <v:stroke joinstyle="miter"/>
           <v:formulas>
@@ -5596,15 +5530,15 @@
         <v:shape id="_x0000_s2051" type="#_x0000_t75" style="position:absolute;margin-left:275.05pt;margin-top:-9.15pt;width:211.25pt;height:35.9pt;z-index:251656704">
           <v:imagedata r:id="rId1" o:title=""/>
         </v:shape>
-        <o:OLEObject Type="Embed" ProgID="PBrush" ShapeID="_x0000_s2051" DrawAspect="Content" ObjectID="_1539070519" r:id="rId2"/>
-      </w:pict>
+        <o:OLEObject Type="Embed" ProgID="PBrush" ShapeID="_x0000_s2051" DrawAspect="Content" ObjectID="_1539525237" r:id="rId2"/>
+      </w:object>
     </w:r>
   </w:p>
 </w:ftr>
 </file>
 
 <file path=word/footnotes.xml><?xml version="1.0" encoding="utf-8"?>
-<w:footnotes xmlns:ve="http://schemas.openxmlformats.org/markup-compatibility/2006" xmlns:o="urn:schemas-microsoft-com:office:office" xmlns:r="http://schemas.openxmlformats.org/officeDocument/2006/relationships" xmlns:m="http://schemas.openxmlformats.org/officeDocument/2006/math" xmlns:v="urn:schemas-microsoft-com:vml" xmlns:wp="http://schemas.openxmlformats.org/drawingml/2006/wordprocessingDrawing" xmlns:w10="urn:schemas-microsoft-com:office:word" xmlns:w="http://schemas.openxmlformats.org/wordprocessingml/2006/main" xmlns:wne="http://schemas.microsoft.com/office/word/2006/wordml">
+<w:footnotes xmlns:wpc="http://schemas.microsoft.com/office/word/2010/wordprocessingCanvas" xmlns:cx="http://schemas.microsoft.com/office/drawing/2014/chartex" xmlns:cx1="http://schemas.microsoft.com/office/drawing/2015/9/8/chartex" xmlns:cx2="http://schemas.microsoft.com/office/drawing/2015/10/21/chartex" xmlns:cx3="http://schemas.microsoft.com/office/drawing/2016/5/9/chartex" xmlns:cx4="http://schemas.microsoft.com/office/drawing/2016/5/10/chartex" xmlns:cx5="http://schemas.microsoft.com/office/drawing/2016/5/11/chartex" xmlns:mc="http://schemas.openxmlformats.org/markup-compatibility/2006" xmlns:o="urn:schemas-microsoft-com:office:office" xmlns:r="http://schemas.openxmlformats.org/officeDocument/2006/relationships" xmlns:m="http://schemas.openxmlformats.org/officeDocument/2006/math" xmlns:v="urn:schemas-microsoft-com:vml" xmlns:wp14="http://schemas.microsoft.com/office/word/2010/wordprocessingDrawing" xmlns:wp="http://schemas.openxmlformats.org/drawingml/2006/wordprocessingDrawing" xmlns:w10="urn:schemas-microsoft-com:office:word" xmlns:w="http://schemas.openxmlformats.org/wordprocessingml/2006/main" xmlns:w14="http://schemas.microsoft.com/office/word/2010/wordml" xmlns:w15="http://schemas.microsoft.com/office/word/2012/wordml" xmlns:w16se="http://schemas.microsoft.com/office/word/2015/wordml/symex" xmlns:wpg="http://schemas.microsoft.com/office/word/2010/wordprocessingGroup" xmlns:wpi="http://schemas.microsoft.com/office/word/2010/wordprocessingInk" xmlns:wne="http://schemas.microsoft.com/office/word/2006/wordml" xmlns:wps="http://schemas.microsoft.com/office/word/2010/wordprocessingShape" mc:Ignorable="w14 w15 w16se wp14">
   <w:footnote w:type="separator" w:id="-1">
     <w:p>
       <w:r>
@@ -5623,7 +5557,7 @@
 </file>
 
 <file path=word/header1.xml><?xml version="1.0" encoding="utf-8"?>
-<w:hdr xmlns:ve="http://schemas.openxmlformats.org/markup-compatibility/2006" xmlns:o="urn:schemas-microsoft-com:office:office" xmlns:r="http://schemas.openxmlformats.org/officeDocument/2006/relationships" xmlns:m="http://schemas.openxmlformats.org/officeDocument/2006/math" xmlns:v="urn:schemas-microsoft-com:vml" xmlns:wp="http://schemas.openxmlformats.org/drawingml/2006/wordprocessingDrawing" xmlns:w10="urn:schemas-microsoft-com:office:word" xmlns:w="http://schemas.openxmlformats.org/wordprocessingml/2006/main" xmlns:wne="http://schemas.microsoft.com/office/word/2006/wordml">
+<w:hdr xmlns:wpc="http://schemas.microsoft.com/office/word/2010/wordprocessingCanvas" xmlns:cx="http://schemas.microsoft.com/office/drawing/2014/chartex" xmlns:cx1="http://schemas.microsoft.com/office/drawing/2015/9/8/chartex" xmlns:cx2="http://schemas.microsoft.com/office/drawing/2015/10/21/chartex" xmlns:cx3="http://schemas.microsoft.com/office/drawing/2016/5/9/chartex" xmlns:cx4="http://schemas.microsoft.com/office/drawing/2016/5/10/chartex" xmlns:cx5="http://schemas.microsoft.com/office/drawing/2016/5/11/chartex" xmlns:mc="http://schemas.openxmlformats.org/markup-compatibility/2006" xmlns:o="urn:schemas-microsoft-com:office:office" xmlns:r="http://schemas.openxmlformats.org/officeDocument/2006/relationships" xmlns:m="http://schemas.openxmlformats.org/officeDocument/2006/math" xmlns:v="urn:schemas-microsoft-com:vml" xmlns:wp14="http://schemas.microsoft.com/office/word/2010/wordprocessingDrawing" xmlns:wp="http://schemas.openxmlformats.org/drawingml/2006/wordprocessingDrawing" xmlns:w10="urn:schemas-microsoft-com:office:word" xmlns:w="http://schemas.openxmlformats.org/wordprocessingml/2006/main" xmlns:w14="http://schemas.microsoft.com/office/word/2010/wordml" xmlns:w15="http://schemas.microsoft.com/office/word/2012/wordml" xmlns:w16se="http://schemas.microsoft.com/office/word/2015/wordml/symex" xmlns:wpg="http://schemas.microsoft.com/office/word/2010/wordprocessingGroup" xmlns:wpi="http://schemas.microsoft.com/office/word/2010/wordprocessingInk" xmlns:wne="http://schemas.microsoft.com/office/word/2006/wordml" xmlns:wps="http://schemas.microsoft.com/office/word/2010/wordprocessingShape" mc:Ignorable="w14 w15 w16se wp14">
   <w:p>
     <w:pPr>
       <w:pStyle w:val="Cabealho"/>
@@ -5662,7 +5596,7 @@
                   <a:blip r:embed="rId1">
                     <a:extLst>
                       <a:ext uri="{28A0092B-C50C-407E-A947-70E740481C1C}">
-                        <a14:useLocalDpi xmlns:a14="http://schemas.microsoft.com/office/drawing/2010/main" xmlns:wps="http://schemas.microsoft.com/office/word/2010/wordprocessingShape" xmlns:wpi="http://schemas.microsoft.com/office/word/2010/wordprocessingInk" xmlns:wpg="http://schemas.microsoft.com/office/word/2010/wordprocessingGroup" xmlns:w16se="http://schemas.microsoft.com/office/word/2015/wordml/symex" xmlns:w15="http://schemas.microsoft.com/office/word/2012/wordml" xmlns:w14="http://schemas.microsoft.com/office/word/2010/wordml" xmlns:w="http://schemas.openxmlformats.org/wordprocessingml/2006/main" xmlns:w10="urn:schemas-microsoft-com:office:word" xmlns:wp14="http://schemas.microsoft.com/office/word/2010/wordprocessingDrawing" xmlns:v="urn:schemas-microsoft-com:vml" xmlns:o="urn:schemas-microsoft-com:office:office" xmlns:mc="http://schemas.openxmlformats.org/markup-compatibility/2006" xmlns:cx2="http://schemas.microsoft.com/office/drawing/2015/10/21/chartex" xmlns:cx1="http://schemas.microsoft.com/office/drawing/2015/9/8/chartex" xmlns:cx="http://schemas.microsoft.com/office/drawing/2014/chartex" xmlns:wpc="http://schemas.microsoft.com/office/word/2010/wordprocessingCanvas" xmlns="" val="0"/>
+                        <a14:useLocalDpi xmlns:a14="http://schemas.microsoft.com/office/drawing/2010/main" val="0"/>
                       </a:ext>
                     </a:extLst>
                   </a:blip>
@@ -5721,7 +5655,7 @@
                   <a:blip r:embed="rId2">
                     <a:extLst>
                       <a:ext uri="{28A0092B-C50C-407E-A947-70E740481C1C}">
-                        <a14:useLocalDpi xmlns:a14="http://schemas.microsoft.com/office/drawing/2010/main" xmlns:wps="http://schemas.microsoft.com/office/word/2010/wordprocessingShape" xmlns:wpi="http://schemas.microsoft.com/office/word/2010/wordprocessingInk" xmlns:wpg="http://schemas.microsoft.com/office/word/2010/wordprocessingGroup" xmlns:w16se="http://schemas.microsoft.com/office/word/2015/wordml/symex" xmlns:w15="http://schemas.microsoft.com/office/word/2012/wordml" xmlns:w14="http://schemas.microsoft.com/office/word/2010/wordml" xmlns:w="http://schemas.openxmlformats.org/wordprocessingml/2006/main" xmlns:w10="urn:schemas-microsoft-com:office:word" xmlns:wp14="http://schemas.microsoft.com/office/word/2010/wordprocessingDrawing" xmlns:v="urn:schemas-microsoft-com:vml" xmlns:o="urn:schemas-microsoft-com:office:office" xmlns:mc="http://schemas.openxmlformats.org/markup-compatibility/2006" xmlns:cx2="http://schemas.microsoft.com/office/drawing/2015/10/21/chartex" xmlns:cx1="http://schemas.microsoft.com/office/drawing/2015/9/8/chartex" xmlns:cx="http://schemas.microsoft.com/office/drawing/2014/chartex" xmlns:wpc="http://schemas.microsoft.com/office/word/2010/wordprocessingCanvas" xmlns="" val="0"/>
+                        <a14:useLocalDpi xmlns:a14="http://schemas.microsoft.com/office/drawing/2010/main" val="0"/>
                       </a:ext>
                     </a:extLst>
                   </a:blip>
@@ -5754,7 +5688,7 @@
 </file>
 
 <file path=word/styles.xml><?xml version="1.0" encoding="utf-8"?>
-<w:styles xmlns:r="http://schemas.openxmlformats.org/officeDocument/2006/relationships" xmlns:w="http://schemas.openxmlformats.org/wordprocessingml/2006/main">
+<w:styles xmlns:mc="http://schemas.openxmlformats.org/markup-compatibility/2006" xmlns:r="http://schemas.openxmlformats.org/officeDocument/2006/relationships" xmlns:w="http://schemas.openxmlformats.org/wordprocessingml/2006/main" xmlns:w14="http://schemas.microsoft.com/office/word/2010/wordml" xmlns:w15="http://schemas.microsoft.com/office/word/2012/wordml" xmlns:w16se="http://schemas.microsoft.com/office/word/2015/wordml/symex" mc:Ignorable="w14 w15 w16se">
   <w:docDefaults>
     <w:rPrDefault>
       <w:rPr>
@@ -5764,144 +5698,381 @@
     </w:rPrDefault>
     <w:pPrDefault/>
   </w:docDefaults>
-  <w:latentStyles w:defLockedState="0" w:defUIPriority="99" w:defSemiHidden="1" w:defUnhideWhenUsed="1" w:defQFormat="0" w:count="267">
-    <w:lsdException w:name="Normal" w:semiHidden="0" w:uiPriority="0" w:unhideWhenUsed="0" w:qFormat="1"/>
-    <w:lsdException w:name="heading 1" w:semiHidden="0" w:uiPriority="9" w:unhideWhenUsed="0" w:qFormat="1"/>
-    <w:lsdException w:name="heading 2" w:uiPriority="9" w:qFormat="1"/>
-    <w:lsdException w:name="heading 3" w:uiPriority="9" w:qFormat="1"/>
-    <w:lsdException w:name="heading 4" w:uiPriority="9" w:qFormat="1"/>
-    <w:lsdException w:name="heading 5" w:uiPriority="9" w:qFormat="1"/>
-    <w:lsdException w:name="heading 6" w:uiPriority="9" w:qFormat="1"/>
-    <w:lsdException w:name="heading 7" w:uiPriority="9" w:qFormat="1"/>
-    <w:lsdException w:name="heading 8" w:uiPriority="9" w:qFormat="1"/>
-    <w:lsdException w:name="heading 9" w:uiPriority="9" w:qFormat="1"/>
-    <w:lsdException w:name="toc 1" w:uiPriority="39"/>
-    <w:lsdException w:name="toc 2" w:uiPriority="39"/>
-    <w:lsdException w:name="toc 3" w:uiPriority="39"/>
-    <w:lsdException w:name="toc 4" w:uiPriority="39"/>
-    <w:lsdException w:name="toc 5" w:uiPriority="39"/>
-    <w:lsdException w:name="toc 6" w:uiPriority="39"/>
-    <w:lsdException w:name="toc 7" w:uiPriority="39"/>
-    <w:lsdException w:name="toc 8" w:uiPriority="39"/>
-    <w:lsdException w:name="toc 9" w:uiPriority="39"/>
-    <w:lsdException w:name="caption" w:uiPriority="35" w:qFormat="1"/>
-    <w:lsdException w:name="Title" w:semiHidden="0" w:uiPriority="10" w:unhideWhenUsed="0" w:qFormat="1"/>
-    <w:lsdException w:name="Default Paragraph Font" w:uiPriority="1"/>
-    <w:lsdException w:name="Subtitle" w:semiHidden="0" w:uiPriority="11" w:unhideWhenUsed="0" w:qFormat="1"/>
-    <w:lsdException w:name="Strong" w:semiHidden="0" w:uiPriority="22" w:unhideWhenUsed="0" w:qFormat="1"/>
-    <w:lsdException w:name="Emphasis" w:semiHidden="0" w:uiPriority="20" w:unhideWhenUsed="0" w:qFormat="1"/>
-    <w:lsdException w:name="Table Grid" w:semiHidden="0" w:uiPriority="39" w:unhideWhenUsed="0"/>
-    <w:lsdException w:name="Placeholder Text" w:unhideWhenUsed="0"/>
-    <w:lsdException w:name="No Spacing" w:semiHidden="0" w:uiPriority="1" w:unhideWhenUsed="0" w:qFormat="1"/>
-    <w:lsdException w:name="Light Shading" w:semiHidden="0" w:uiPriority="60" w:unhideWhenUsed="0"/>
-    <w:lsdException w:name="Light List" w:semiHidden="0" w:uiPriority="61" w:unhideWhenUsed="0"/>
-    <w:lsdException w:name="Light Grid" w:semiHidden="0" w:uiPriority="62" w:unhideWhenUsed="0"/>
-    <w:lsdException w:name="Medium Shading 1" w:semiHidden="0" w:uiPriority="63" w:unhideWhenUsed="0"/>
-    <w:lsdException w:name="Medium Shading 2" w:semiHidden="0" w:uiPriority="64" w:unhideWhenUsed="0"/>
-    <w:lsdException w:name="Medium List 1" w:semiHidden="0" w:uiPriority="65" w:unhideWhenUsed="0"/>
-    <w:lsdException w:name="Medium List 2" w:semiHidden="0" w:uiPriority="66" w:unhideWhenUsed="0"/>
-    <w:lsdException w:name="Medium Grid 1" w:semiHidden="0" w:uiPriority="67" w:unhideWhenUsed="0"/>
-    <w:lsdException w:name="Medium Grid 2" w:semiHidden="0" w:uiPriority="68" w:unhideWhenUsed="0"/>
-    <w:lsdException w:name="Medium Grid 3" w:semiHidden="0" w:uiPriority="69" w:unhideWhenUsed="0"/>
-    <w:lsdException w:name="Dark List" w:semiHidden="0" w:uiPriority="70" w:unhideWhenUsed="0"/>
-    <w:lsdException w:name="Colorful Shading" w:semiHidden="0" w:uiPriority="71" w:unhideWhenUsed="0"/>
-    <w:lsdException w:name="Colorful List" w:semiHidden="0" w:uiPriority="72" w:unhideWhenUsed="0"/>
-    <w:lsdException w:name="Colorful Grid" w:semiHidden="0" w:uiPriority="73" w:unhideWhenUsed="0"/>
-    <w:lsdException w:name="Light Shading Accent 1" w:semiHidden="0" w:uiPriority="60" w:unhideWhenUsed="0"/>
-    <w:lsdException w:name="Light List Accent 1" w:semiHidden="0" w:uiPriority="61" w:unhideWhenUsed="0"/>
-    <w:lsdException w:name="Light Grid Accent 1" w:semiHidden="0" w:uiPriority="62" w:unhideWhenUsed="0"/>
-    <w:lsdException w:name="Medium Shading 1 Accent 1" w:semiHidden="0" w:uiPriority="63" w:unhideWhenUsed="0"/>
-    <w:lsdException w:name="Medium Shading 2 Accent 1" w:semiHidden="0" w:uiPriority="64" w:unhideWhenUsed="0"/>
-    <w:lsdException w:name="Medium List 1 Accent 1" w:semiHidden="0" w:uiPriority="65" w:unhideWhenUsed="0"/>
-    <w:lsdException w:name="Revision" w:unhideWhenUsed="0"/>
-    <w:lsdException w:name="List Paragraph" w:semiHidden="0" w:uiPriority="34" w:unhideWhenUsed="0" w:qFormat="1"/>
-    <w:lsdException w:name="Quote" w:semiHidden="0" w:uiPriority="29" w:unhideWhenUsed="0" w:qFormat="1"/>
-    <w:lsdException w:name="Intense Quote" w:semiHidden="0" w:uiPriority="30" w:unhideWhenUsed="0" w:qFormat="1"/>
-    <w:lsdException w:name="Medium List 2 Accent 1" w:semiHidden="0" w:uiPriority="66" w:unhideWhenUsed="0"/>
-    <w:lsdException w:name="Medium Grid 1 Accent 1" w:semiHidden="0" w:uiPriority="67" w:unhideWhenUsed="0"/>
-    <w:lsdException w:name="Medium Grid 2 Accent 1" w:semiHidden="0" w:uiPriority="68" w:unhideWhenUsed="0"/>
-    <w:lsdException w:name="Medium Grid 3 Accent 1" w:semiHidden="0" w:uiPriority="69" w:unhideWhenUsed="0"/>
-    <w:lsdException w:name="Dark List Accent 1" w:semiHidden="0" w:uiPriority="70" w:unhideWhenUsed="0"/>
-    <w:lsdException w:name="Colorful Shading Accent 1" w:semiHidden="0" w:uiPriority="71" w:unhideWhenUsed="0"/>
-    <w:lsdException w:name="Colorful List Accent 1" w:semiHidden="0" w:uiPriority="72" w:unhideWhenUsed="0"/>
-    <w:lsdException w:name="Colorful Grid Accent 1" w:semiHidden="0" w:uiPriority="73" w:unhideWhenUsed="0"/>
-    <w:lsdException w:name="Light Shading Accent 2" w:semiHidden="0" w:uiPriority="60" w:unhideWhenUsed="0"/>
-    <w:lsdException w:name="Light List Accent 2" w:semiHidden="0" w:uiPriority="61" w:unhideWhenUsed="0"/>
-    <w:lsdException w:name="Light Grid Accent 2" w:semiHidden="0" w:uiPriority="62" w:unhideWhenUsed="0"/>
-    <w:lsdException w:name="Medium Shading 1 Accent 2" w:semiHidden="0" w:uiPriority="63" w:unhideWhenUsed="0"/>
-    <w:lsdException w:name="Medium Shading 2 Accent 2" w:semiHidden="0" w:uiPriority="64" w:unhideWhenUsed="0"/>
-    <w:lsdException w:name="Medium List 1 Accent 2" w:semiHidden="0" w:uiPriority="65" w:unhideWhenUsed="0"/>
-    <w:lsdException w:name="Medium List 2 Accent 2" w:semiHidden="0" w:uiPriority="66" w:unhideWhenUsed="0"/>
-    <w:lsdException w:name="Medium Grid 1 Accent 2" w:semiHidden="0" w:uiPriority="67" w:unhideWhenUsed="0"/>
-    <w:lsdException w:name="Medium Grid 2 Accent 2" w:semiHidden="0" w:uiPriority="68" w:unhideWhenUsed="0"/>
-    <w:lsdException w:name="Medium Grid 3 Accent 2" w:semiHidden="0" w:uiPriority="69" w:unhideWhenUsed="0"/>
-    <w:lsdException w:name="Dark List Accent 2" w:semiHidden="0" w:uiPriority="70" w:unhideWhenUsed="0"/>
-    <w:lsdException w:name="Colorful Shading Accent 2" w:semiHidden="0" w:uiPriority="71" w:unhideWhenUsed="0"/>
-    <w:lsdException w:name="Colorful List Accent 2" w:semiHidden="0" w:uiPriority="72" w:unhideWhenUsed="0"/>
-    <w:lsdException w:name="Colorful Grid Accent 2" w:semiHidden="0" w:uiPriority="73" w:unhideWhenUsed="0"/>
-    <w:lsdException w:name="Light Shading Accent 3" w:semiHidden="0" w:uiPriority="60" w:unhideWhenUsed="0"/>
-    <w:lsdException w:name="Light List Accent 3" w:semiHidden="0" w:uiPriority="61" w:unhideWhenUsed="0"/>
-    <w:lsdException w:name="Light Grid Accent 3" w:semiHidden="0" w:uiPriority="62" w:unhideWhenUsed="0"/>
-    <w:lsdException w:name="Medium Shading 1 Accent 3" w:semiHidden="0" w:uiPriority="63" w:unhideWhenUsed="0"/>
-    <w:lsdException w:name="Medium Shading 2 Accent 3" w:semiHidden="0" w:uiPriority="64" w:unhideWhenUsed="0"/>
-    <w:lsdException w:name="Medium List 1 Accent 3" w:semiHidden="0" w:uiPriority="65" w:unhideWhenUsed="0"/>
-    <w:lsdException w:name="Medium List 2 Accent 3" w:semiHidden="0" w:uiPriority="66" w:unhideWhenUsed="0"/>
-    <w:lsdException w:name="Medium Grid 1 Accent 3" w:semiHidden="0" w:uiPriority="67" w:unhideWhenUsed="0"/>
-    <w:lsdException w:name="Medium Grid 2 Accent 3" w:semiHidden="0" w:uiPriority="68" w:unhideWhenUsed="0"/>
-    <w:lsdException w:name="Medium Grid 3 Accent 3" w:semiHidden="0" w:uiPriority="69" w:unhideWhenUsed="0"/>
-    <w:lsdException w:name="Dark List Accent 3" w:semiHidden="0" w:uiPriority="70" w:unhideWhenUsed="0"/>
-    <w:lsdException w:name="Colorful Shading Accent 3" w:semiHidden="0" w:uiPriority="71" w:unhideWhenUsed="0"/>
-    <w:lsdException w:name="Colorful List Accent 3" w:semiHidden="0" w:uiPriority="72" w:unhideWhenUsed="0"/>
-    <w:lsdException w:name="Colorful Grid Accent 3" w:semiHidden="0" w:uiPriority="73" w:unhideWhenUsed="0"/>
-    <w:lsdException w:name="Light Shading Accent 4" w:semiHidden="0" w:uiPriority="60" w:unhideWhenUsed="0"/>
-    <w:lsdException w:name="Light List Accent 4" w:semiHidden="0" w:uiPriority="61" w:unhideWhenUsed="0"/>
-    <w:lsdException w:name="Light Grid Accent 4" w:semiHidden="0" w:uiPriority="62" w:unhideWhenUsed="0"/>
-    <w:lsdException w:name="Medium Shading 1 Accent 4" w:semiHidden="0" w:uiPriority="63" w:unhideWhenUsed="0"/>
-    <w:lsdException w:name="Medium Shading 2 Accent 4" w:semiHidden="0" w:uiPriority="64" w:unhideWhenUsed="0"/>
-    <w:lsdException w:name="Medium List 1 Accent 4" w:semiHidden="0" w:uiPriority="65" w:unhideWhenUsed="0"/>
-    <w:lsdException w:name="Medium List 2 Accent 4" w:semiHidden="0" w:uiPriority="66" w:unhideWhenUsed="0"/>
-    <w:lsdException w:name="Medium Grid 1 Accent 4" w:semiHidden="0" w:uiPriority="67" w:unhideWhenUsed="0"/>
-    <w:lsdException w:name="Medium Grid 2 Accent 4" w:semiHidden="0" w:uiPriority="68" w:unhideWhenUsed="0"/>
-    <w:lsdException w:name="Medium Grid 3 Accent 4" w:semiHidden="0" w:uiPriority="69" w:unhideWhenUsed="0"/>
-    <w:lsdException w:name="Dark List Accent 4" w:semiHidden="0" w:uiPriority="70" w:unhideWhenUsed="0"/>
-    <w:lsdException w:name="Colorful Shading Accent 4" w:semiHidden="0" w:uiPriority="71" w:unhideWhenUsed="0"/>
-    <w:lsdException w:name="Colorful List Accent 4" w:semiHidden="0" w:uiPriority="72" w:unhideWhenUsed="0"/>
-    <w:lsdException w:name="Colorful Grid Accent 4" w:semiHidden="0" w:uiPriority="73" w:unhideWhenUsed="0"/>
-    <w:lsdException w:name="Light Shading Accent 5" w:semiHidden="0" w:uiPriority="60" w:unhideWhenUsed="0"/>
-    <w:lsdException w:name="Light List Accent 5" w:semiHidden="0" w:uiPriority="61" w:unhideWhenUsed="0"/>
-    <w:lsdException w:name="Light Grid Accent 5" w:semiHidden="0" w:uiPriority="62" w:unhideWhenUsed="0"/>
-    <w:lsdException w:name="Medium Shading 1 Accent 5" w:semiHidden="0" w:uiPriority="63" w:unhideWhenUsed="0"/>
-    <w:lsdException w:name="Medium Shading 2 Accent 5" w:semiHidden="0" w:uiPriority="64" w:unhideWhenUsed="0"/>
-    <w:lsdException w:name="Medium List 1 Accent 5" w:semiHidden="0" w:uiPriority="65" w:unhideWhenUsed="0"/>
-    <w:lsdException w:name="Medium List 2 Accent 5" w:semiHidden="0" w:uiPriority="66" w:unhideWhenUsed="0"/>
-    <w:lsdException w:name="Medium Grid 1 Accent 5" w:semiHidden="0" w:uiPriority="67" w:unhideWhenUsed="0"/>
-    <w:lsdException w:name="Medium Grid 2 Accent 5" w:semiHidden="0" w:uiPriority="68" w:unhideWhenUsed="0"/>
-    <w:lsdException w:name="Medium Grid 3 Accent 5" w:semiHidden="0" w:uiPriority="69" w:unhideWhenUsed="0"/>
-    <w:lsdException w:name="Dark List Accent 5" w:semiHidden="0" w:uiPriority="70" w:unhideWhenUsed="0"/>
-    <w:lsdException w:name="Colorful Shading Accent 5" w:semiHidden="0" w:uiPriority="71" w:unhideWhenUsed="0"/>
-    <w:lsdException w:name="Colorful List Accent 5" w:semiHidden="0" w:uiPriority="72" w:unhideWhenUsed="0"/>
-    <w:lsdException w:name="Colorful Grid Accent 5" w:semiHidden="0" w:uiPriority="73" w:unhideWhenUsed="0"/>
-    <w:lsdException w:name="Light Shading Accent 6" w:semiHidden="0" w:uiPriority="60" w:unhideWhenUsed="0"/>
-    <w:lsdException w:name="Light List Accent 6" w:semiHidden="0" w:uiPriority="61" w:unhideWhenUsed="0"/>
-    <w:lsdException w:name="Light Grid Accent 6" w:semiHidden="0" w:uiPriority="62" w:unhideWhenUsed="0"/>
-    <w:lsdException w:name="Medium Shading 1 Accent 6" w:semiHidden="0" w:uiPriority="63" w:unhideWhenUsed="0"/>
-    <w:lsdException w:name="Medium Shading 2 Accent 6" w:semiHidden="0" w:uiPriority="64" w:unhideWhenUsed="0"/>
-    <w:lsdException w:name="Medium List 1 Accent 6" w:semiHidden="0" w:uiPriority="65" w:unhideWhenUsed="0"/>
-    <w:lsdException w:name="Medium List 2 Accent 6" w:semiHidden="0" w:uiPriority="66" w:unhideWhenUsed="0"/>
-    <w:lsdException w:name="Medium Grid 1 Accent 6" w:semiHidden="0" w:uiPriority="67" w:unhideWhenUsed="0"/>
-    <w:lsdException w:name="Medium Grid 2 Accent 6" w:semiHidden="0" w:uiPriority="68" w:unhideWhenUsed="0"/>
-    <w:lsdException w:name="Medium Grid 3 Accent 6" w:semiHidden="0" w:uiPriority="69" w:unhideWhenUsed="0"/>
-    <w:lsdException w:name="Dark List Accent 6" w:semiHidden="0" w:uiPriority="70" w:unhideWhenUsed="0"/>
-    <w:lsdException w:name="Colorful Shading Accent 6" w:semiHidden="0" w:uiPriority="71" w:unhideWhenUsed="0"/>
-    <w:lsdException w:name="Colorful List Accent 6" w:semiHidden="0" w:uiPriority="72" w:unhideWhenUsed="0"/>
-    <w:lsdException w:name="Colorful Grid Accent 6" w:semiHidden="0" w:uiPriority="73" w:unhideWhenUsed="0"/>
-    <w:lsdException w:name="Subtle Emphasis" w:semiHidden="0" w:uiPriority="19" w:unhideWhenUsed="0" w:qFormat="1"/>
-    <w:lsdException w:name="Intense Emphasis" w:semiHidden="0" w:uiPriority="21" w:unhideWhenUsed="0" w:qFormat="1"/>
-    <w:lsdException w:name="Subtle Reference" w:semiHidden="0" w:uiPriority="31" w:unhideWhenUsed="0" w:qFormat="1"/>
-    <w:lsdException w:name="Intense Reference" w:semiHidden="0" w:uiPriority="32" w:unhideWhenUsed="0" w:qFormat="1"/>
-    <w:lsdException w:name="Book Title" w:semiHidden="0" w:uiPriority="33" w:unhideWhenUsed="0" w:qFormat="1"/>
-    <w:lsdException w:name="Bibliography" w:uiPriority="37"/>
-    <w:lsdException w:name="TOC Heading" w:uiPriority="39" w:qFormat="1"/>
+  <w:latentStyles w:defLockedState="0" w:defUIPriority="99" w:defSemiHidden="0" w:defUnhideWhenUsed="0" w:defQFormat="0" w:count="374">
+    <w:lsdException w:name="Normal" w:uiPriority="0" w:qFormat="1"/>
+    <w:lsdException w:name="heading 1" w:uiPriority="9" w:qFormat="1"/>
+    <w:lsdException w:name="heading 2" w:semiHidden="1" w:uiPriority="9" w:unhideWhenUsed="1" w:qFormat="1"/>
+    <w:lsdException w:name="heading 3" w:semiHidden="1" w:uiPriority="9" w:unhideWhenUsed="1" w:qFormat="1"/>
+    <w:lsdException w:name="heading 4" w:semiHidden="1" w:uiPriority="9" w:unhideWhenUsed="1" w:qFormat="1"/>
+    <w:lsdException w:name="heading 5" w:semiHidden="1" w:uiPriority="9" w:unhideWhenUsed="1" w:qFormat="1"/>
+    <w:lsdException w:name="heading 6" w:semiHidden="1" w:uiPriority="9" w:unhideWhenUsed="1" w:qFormat="1"/>
+    <w:lsdException w:name="heading 7" w:semiHidden="1" w:uiPriority="9" w:unhideWhenUsed="1" w:qFormat="1"/>
+    <w:lsdException w:name="heading 8" w:semiHidden="1" w:uiPriority="9" w:unhideWhenUsed="1" w:qFormat="1"/>
+    <w:lsdException w:name="heading 9" w:semiHidden="1" w:uiPriority="9" w:unhideWhenUsed="1" w:qFormat="1"/>
+    <w:lsdException w:name="index 1" w:semiHidden="1" w:unhideWhenUsed="1"/>
+    <w:lsdException w:name="index 2" w:semiHidden="1" w:unhideWhenUsed="1"/>
+    <w:lsdException w:name="index 3" w:semiHidden="1" w:unhideWhenUsed="1"/>
+    <w:lsdException w:name="index 4" w:semiHidden="1" w:unhideWhenUsed="1"/>
+    <w:lsdException w:name="index 5" w:semiHidden="1" w:unhideWhenUsed="1"/>
+    <w:lsdException w:name="index 6" w:semiHidden="1" w:unhideWhenUsed="1"/>
+    <w:lsdException w:name="index 7" w:semiHidden="1" w:unhideWhenUsed="1"/>
+    <w:lsdException w:name="index 8" w:semiHidden="1" w:unhideWhenUsed="1"/>
+    <w:lsdException w:name="index 9" w:semiHidden="1" w:unhideWhenUsed="1"/>
+    <w:lsdException w:name="toc 1" w:semiHidden="1" w:uiPriority="39" w:unhideWhenUsed="1"/>
+    <w:lsdException w:name="toc 2" w:semiHidden="1" w:uiPriority="39" w:unhideWhenUsed="1"/>
+    <w:lsdException w:name="toc 3" w:semiHidden="1" w:uiPriority="39" w:unhideWhenUsed="1"/>
+    <w:lsdException w:name="toc 4" w:semiHidden="1" w:uiPriority="39" w:unhideWhenUsed="1"/>
+    <w:lsdException w:name="toc 5" w:semiHidden="1" w:uiPriority="39" w:unhideWhenUsed="1"/>
+    <w:lsdException w:name="toc 6" w:semiHidden="1" w:uiPriority="39" w:unhideWhenUsed="1"/>
+    <w:lsdException w:name="toc 7" w:semiHidden="1" w:uiPriority="39" w:unhideWhenUsed="1"/>
+    <w:lsdException w:name="toc 8" w:semiHidden="1" w:uiPriority="39" w:unhideWhenUsed="1"/>
+    <w:lsdException w:name="toc 9" w:semiHidden="1" w:uiPriority="39" w:unhideWhenUsed="1"/>
+    <w:lsdException w:name="Normal Indent" w:semiHidden="1" w:unhideWhenUsed="1"/>
+    <w:lsdException w:name="footnote text" w:semiHidden="1" w:unhideWhenUsed="1"/>
+    <w:lsdException w:name="annotation text" w:semiHidden="1" w:unhideWhenUsed="1"/>
+    <w:lsdException w:name="header" w:semiHidden="1" w:unhideWhenUsed="1"/>
+    <w:lsdException w:name="footer" w:semiHidden="1" w:unhideWhenUsed="1"/>
+    <w:lsdException w:name="index heading" w:semiHidden="1" w:unhideWhenUsed="1"/>
+    <w:lsdException w:name="caption" w:semiHidden="1" w:uiPriority="35" w:unhideWhenUsed="1" w:qFormat="1"/>
+    <w:lsdException w:name="table of figures" w:semiHidden="1" w:unhideWhenUsed="1"/>
+    <w:lsdException w:name="envelope address" w:semiHidden="1" w:unhideWhenUsed="1"/>
+    <w:lsdException w:name="envelope return" w:semiHidden="1" w:unhideWhenUsed="1"/>
+    <w:lsdException w:name="footnote reference" w:semiHidden="1" w:unhideWhenUsed="1"/>
+    <w:lsdException w:name="annotation reference" w:semiHidden="1" w:unhideWhenUsed="1"/>
+    <w:lsdException w:name="line number" w:semiHidden="1" w:unhideWhenUsed="1"/>
+    <w:lsdException w:name="page number" w:semiHidden="1" w:unhideWhenUsed="1"/>
+    <w:lsdException w:name="endnote reference" w:semiHidden="1" w:unhideWhenUsed="1"/>
+    <w:lsdException w:name="endnote text" w:semiHidden="1" w:unhideWhenUsed="1"/>
+    <w:lsdException w:name="table of authorities" w:semiHidden="1" w:unhideWhenUsed="1"/>
+    <w:lsdException w:name="macro" w:semiHidden="1" w:unhideWhenUsed="1"/>
+    <w:lsdException w:name="toa heading" w:semiHidden="1" w:unhideWhenUsed="1"/>
+    <w:lsdException w:name="List" w:semiHidden="1" w:unhideWhenUsed="1"/>
+    <w:lsdException w:name="List Bullet" w:semiHidden="1" w:unhideWhenUsed="1"/>
+    <w:lsdException w:name="List Number" w:semiHidden="1" w:unhideWhenUsed="1"/>
+    <w:lsdException w:name="List 2" w:semiHidden="1" w:unhideWhenUsed="1"/>
+    <w:lsdException w:name="List 3" w:semiHidden="1" w:unhideWhenUsed="1"/>
+    <w:lsdException w:name="List 4" w:semiHidden="1" w:unhideWhenUsed="1"/>
+    <w:lsdException w:name="List 5" w:semiHidden="1" w:unhideWhenUsed="1"/>
+    <w:lsdException w:name="List Bullet 2" w:semiHidden="1" w:unhideWhenUsed="1"/>
+    <w:lsdException w:name="List Bullet 3" w:semiHidden="1" w:unhideWhenUsed="1"/>
+    <w:lsdException w:name="List Bullet 4" w:semiHidden="1" w:unhideWhenUsed="1"/>
+    <w:lsdException w:name="List Bullet 5" w:semiHidden="1" w:unhideWhenUsed="1"/>
+    <w:lsdException w:name="List Number 2" w:semiHidden="1" w:unhideWhenUsed="1"/>
+    <w:lsdException w:name="List Number 3" w:semiHidden="1" w:unhideWhenUsed="1"/>
+    <w:lsdException w:name="List Number 4" w:semiHidden="1" w:unhideWhenUsed="1"/>
+    <w:lsdException w:name="List Number 5" w:semiHidden="1" w:unhideWhenUsed="1"/>
+    <w:lsdException w:name="Title" w:uiPriority="10" w:qFormat="1"/>
+    <w:lsdException w:name="Closing" w:semiHidden="1" w:unhideWhenUsed="1"/>
+    <w:lsdException w:name="Signature" w:semiHidden="1" w:unhideWhenUsed="1"/>
+    <w:lsdException w:name="Default Paragraph Font" w:semiHidden="1" w:uiPriority="1" w:unhideWhenUsed="1"/>
+    <w:lsdException w:name="Body Text" w:semiHidden="1" w:unhideWhenUsed="1"/>
+    <w:lsdException w:name="Body Text Indent" w:semiHidden="1" w:unhideWhenUsed="1"/>
+    <w:lsdException w:name="List Continue" w:semiHidden="1" w:unhideWhenUsed="1"/>
+    <w:lsdException w:name="List Continue 2" w:semiHidden="1" w:unhideWhenUsed="1"/>
+    <w:lsdException w:name="List Continue 3" w:semiHidden="1" w:unhideWhenUsed="1"/>
+    <w:lsdException w:name="List Continue 4" w:semiHidden="1" w:unhideWhenUsed="1"/>
+    <w:lsdException w:name="List Continue 5" w:semiHidden="1" w:unhideWhenUsed="1"/>
+    <w:lsdException w:name="Message Header" w:semiHidden="1" w:unhideWhenUsed="1"/>
+    <w:lsdException w:name="Subtitle" w:uiPriority="11" w:qFormat="1"/>
+    <w:lsdException w:name="Salutation" w:semiHidden="1" w:unhideWhenUsed="1"/>
+    <w:lsdException w:name="Date" w:semiHidden="1" w:unhideWhenUsed="1"/>
+    <w:lsdException w:name="Body Text First Indent" w:semiHidden="1" w:unhideWhenUsed="1"/>
+    <w:lsdException w:name="Body Text First Indent 2" w:semiHidden="1" w:unhideWhenUsed="1"/>
+    <w:lsdException w:name="Note Heading" w:semiHidden="1" w:unhideWhenUsed="1"/>
+    <w:lsdException w:name="Body Text 2" w:semiHidden="1" w:unhideWhenUsed="1"/>
+    <w:lsdException w:name="Body Text 3" w:semiHidden="1" w:unhideWhenUsed="1"/>
+    <w:lsdException w:name="Body Text Indent 2" w:semiHidden="1" w:unhideWhenUsed="1"/>
+    <w:lsdException w:name="Body Text Indent 3" w:semiHidden="1" w:unhideWhenUsed="1"/>
+    <w:lsdException w:name="Block Text" w:semiHidden="1" w:unhideWhenUsed="1"/>
+    <w:lsdException w:name="Hyperlink" w:semiHidden="1" w:unhideWhenUsed="1"/>
+    <w:lsdException w:name="FollowedHyperlink" w:semiHidden="1" w:unhideWhenUsed="1"/>
+    <w:lsdException w:name="Strong" w:uiPriority="22" w:qFormat="1"/>
+    <w:lsdException w:name="Emphasis" w:uiPriority="20" w:qFormat="1"/>
+    <w:lsdException w:name="Document Map" w:semiHidden="1" w:unhideWhenUsed="1"/>
+    <w:lsdException w:name="Plain Text" w:semiHidden="1" w:unhideWhenUsed="1"/>
+    <w:lsdException w:name="E-mail Signature" w:semiHidden="1" w:unhideWhenUsed="1"/>
+    <w:lsdException w:name="HTML Top of Form" w:semiHidden="1" w:unhideWhenUsed="1"/>
+    <w:lsdException w:name="HTML Bottom of Form" w:semiHidden="1" w:unhideWhenUsed="1"/>
+    <w:lsdException w:name="Normal (Web)" w:semiHidden="1" w:unhideWhenUsed="1"/>
+    <w:lsdException w:name="HTML Acronym" w:semiHidden="1" w:unhideWhenUsed="1"/>
+    <w:lsdException w:name="HTML Address" w:semiHidden="1" w:unhideWhenUsed="1"/>
+    <w:lsdException w:name="HTML Cite" w:semiHidden="1" w:unhideWhenUsed="1"/>
+    <w:lsdException w:name="HTML Code" w:semiHidden="1" w:unhideWhenUsed="1"/>
+    <w:lsdException w:name="HTML Definition" w:semiHidden="1" w:unhideWhenUsed="1"/>
+    <w:lsdException w:name="HTML Keyboard" w:semiHidden="1" w:unhideWhenUsed="1"/>
+    <w:lsdException w:name="HTML Preformatted" w:semiHidden="1" w:unhideWhenUsed="1"/>
+    <w:lsdException w:name="HTML Sample" w:semiHidden="1" w:unhideWhenUsed="1"/>
+    <w:lsdException w:name="HTML Typewriter" w:semiHidden="1" w:unhideWhenUsed="1"/>
+    <w:lsdException w:name="HTML Variable" w:semiHidden="1" w:unhideWhenUsed="1"/>
+    <w:lsdException w:name="Normal Table" w:semiHidden="1" w:unhideWhenUsed="1"/>
+    <w:lsdException w:name="annotation subject" w:semiHidden="1" w:unhideWhenUsed="1"/>
+    <w:lsdException w:name="No List" w:semiHidden="1" w:unhideWhenUsed="1"/>
+    <w:lsdException w:name="Outline List 1" w:semiHidden="1" w:unhideWhenUsed="1"/>
+    <w:lsdException w:name="Outline List 2" w:semiHidden="1" w:unhideWhenUsed="1"/>
+    <w:lsdException w:name="Outline List 3" w:semiHidden="1" w:unhideWhenUsed="1"/>
+    <w:lsdException w:name="Table Simple 1" w:semiHidden="1" w:unhideWhenUsed="1"/>
+    <w:lsdException w:name="Table Simple 2" w:semiHidden="1" w:unhideWhenUsed="1"/>
+    <w:lsdException w:name="Table Simple 3" w:semiHidden="1" w:unhideWhenUsed="1"/>
+    <w:lsdException w:name="Table Classic 1" w:semiHidden="1" w:unhideWhenUsed="1"/>
+    <w:lsdException w:name="Table Classic 2" w:semiHidden="1" w:unhideWhenUsed="1"/>
+    <w:lsdException w:name="Table Classic 3" w:semiHidden="1" w:unhideWhenUsed="1"/>
+    <w:lsdException w:name="Table Classic 4" w:semiHidden="1" w:unhideWhenUsed="1"/>
+    <w:lsdException w:name="Table Colorful 1" w:semiHidden="1" w:unhideWhenUsed="1"/>
+    <w:lsdException w:name="Table Colorful 2" w:semiHidden="1" w:unhideWhenUsed="1"/>
+    <w:lsdException w:name="Table Colorful 3" w:semiHidden="1" w:unhideWhenUsed="1"/>
+    <w:lsdException w:name="Table Columns 1" w:semiHidden="1" w:unhideWhenUsed="1"/>
+    <w:lsdException w:name="Table Columns 2" w:semiHidden="1" w:unhideWhenUsed="1"/>
+    <w:lsdException w:name="Table Columns 3" w:semiHidden="1" w:unhideWhenUsed="1"/>
+    <w:lsdException w:name="Table Columns 4" w:semiHidden="1" w:unhideWhenUsed="1"/>
+    <w:lsdException w:name="Table Columns 5" w:semiHidden="1" w:unhideWhenUsed="1"/>
+    <w:lsdException w:name="Table Grid 1" w:semiHidden="1" w:unhideWhenUsed="1"/>
+    <w:lsdException w:name="Table Grid 2" w:semiHidden="1" w:unhideWhenUsed="1"/>
+    <w:lsdException w:name="Table Grid 3" w:semiHidden="1" w:unhideWhenUsed="1"/>
+    <w:lsdException w:name="Table Grid 4" w:semiHidden="1" w:unhideWhenUsed="1"/>
+    <w:lsdException w:name="Table Grid 5" w:semiHidden="1" w:unhideWhenUsed="1"/>
+    <w:lsdException w:name="Table Grid 6" w:semiHidden="1" w:unhideWhenUsed="1"/>
+    <w:lsdException w:name="Table Grid 7" w:semiHidden="1" w:unhideWhenUsed="1"/>
+    <w:lsdException w:name="Table Grid 8" w:semiHidden="1" w:unhideWhenUsed="1"/>
+    <w:lsdException w:name="Table List 1" w:semiHidden="1" w:unhideWhenUsed="1"/>
+    <w:lsdException w:name="Table List 2" w:semiHidden="1" w:unhideWhenUsed="1"/>
+    <w:lsdException w:name="Table List 3" w:semiHidden="1" w:unhideWhenUsed="1"/>
+    <w:lsdException w:name="Table List 4" w:semiHidden="1" w:unhideWhenUsed="1"/>
+    <w:lsdException w:name="Table List 5" w:semiHidden="1" w:unhideWhenUsed="1"/>
+    <w:lsdException w:name="Table List 6" w:semiHidden="1" w:unhideWhenUsed="1"/>
+    <w:lsdException w:name="Table List 7" w:semiHidden="1" w:unhideWhenUsed="1"/>
+    <w:lsdException w:name="Table List 8" w:semiHidden="1" w:unhideWhenUsed="1"/>
+    <w:lsdException w:name="Table 3D effects 1" w:semiHidden="1" w:unhideWhenUsed="1"/>
+    <w:lsdException w:name="Table 3D effects 2" w:semiHidden="1" w:unhideWhenUsed="1"/>
+    <w:lsdException w:name="Table 3D effects 3" w:semiHidden="1" w:unhideWhenUsed="1"/>
+    <w:lsdException w:name="Table Contemporary" w:semiHidden="1" w:unhideWhenUsed="1"/>
+    <w:lsdException w:name="Table Elegant" w:semiHidden="1" w:unhideWhenUsed="1"/>
+    <w:lsdException w:name="Table Professional" w:semiHidden="1" w:unhideWhenUsed="1"/>
+    <w:lsdException w:name="Table Subtle 1" w:semiHidden="1" w:unhideWhenUsed="1"/>
+    <w:lsdException w:name="Table Subtle 2" w:semiHidden="1" w:unhideWhenUsed="1"/>
+    <w:lsdException w:name="Table Web 1" w:semiHidden="1" w:unhideWhenUsed="1"/>
+    <w:lsdException w:name="Table Web 2" w:semiHidden="1" w:unhideWhenUsed="1"/>
+    <w:lsdException w:name="Table Web 3" w:semiHidden="1" w:unhideWhenUsed="1"/>
+    <w:lsdException w:name="Balloon Text" w:semiHidden="1" w:unhideWhenUsed="1"/>
+    <w:lsdException w:name="Table Grid" w:uiPriority="39"/>
+    <w:lsdException w:name="Table Theme" w:semiHidden="1" w:unhideWhenUsed="1"/>
+    <w:lsdException w:name="Placeholder Text" w:semiHidden="1"/>
+    <w:lsdException w:name="No Spacing" w:uiPriority="1" w:qFormat="1"/>
+    <w:lsdException w:name="Light Shading" w:uiPriority="60"/>
+    <w:lsdException w:name="Light List" w:uiPriority="61"/>
+    <w:lsdException w:name="Light Grid" w:uiPriority="62"/>
+    <w:lsdException w:name="Medium Shading 1" w:uiPriority="63"/>
+    <w:lsdException w:name="Medium Shading 2" w:uiPriority="64"/>
+    <w:lsdException w:name="Medium List 1" w:uiPriority="65"/>
+    <w:lsdException w:name="Medium List 2" w:uiPriority="66"/>
+    <w:lsdException w:name="Medium Grid 1" w:uiPriority="67"/>
+    <w:lsdException w:name="Medium Grid 2" w:uiPriority="68"/>
+    <w:lsdException w:name="Medium Grid 3" w:uiPriority="69"/>
+    <w:lsdException w:name="Dark List" w:uiPriority="70"/>
+    <w:lsdException w:name="Colorful Shading" w:uiPriority="71"/>
+    <w:lsdException w:name="Colorful List" w:uiPriority="72"/>
+    <w:lsdException w:name="Colorful Grid" w:uiPriority="73"/>
+    <w:lsdException w:name="Light Shading Accent 1" w:uiPriority="60"/>
+    <w:lsdException w:name="Light List Accent 1" w:uiPriority="61"/>
+    <w:lsdException w:name="Light Grid Accent 1" w:uiPriority="62"/>
+    <w:lsdException w:name="Medium Shading 1 Accent 1" w:uiPriority="63"/>
+    <w:lsdException w:name="Medium Shading 2 Accent 1" w:uiPriority="64"/>
+    <w:lsdException w:name="Medium List 1 Accent 1" w:uiPriority="65"/>
+    <w:lsdException w:name="Revision" w:semiHidden="1"/>
+    <w:lsdException w:name="List Paragraph" w:uiPriority="34" w:qFormat="1"/>
+    <w:lsdException w:name="Quote" w:uiPriority="29" w:qFormat="1"/>
+    <w:lsdException w:name="Intense Quote" w:uiPriority="30" w:qFormat="1"/>
+    <w:lsdException w:name="Medium List 2 Accent 1" w:uiPriority="66"/>
+    <w:lsdException w:name="Medium Grid 1 Accent 1" w:uiPriority="67"/>
+    <w:lsdException w:name="Medium Grid 2 Accent 1" w:uiPriority="68"/>
+    <w:lsdException w:name="Medium Grid 3 Accent 1" w:uiPriority="69"/>
+    <w:lsdException w:name="Dark List Accent 1" w:uiPriority="70"/>
+    <w:lsdException w:name="Colorful Shading Accent 1" w:uiPriority="71"/>
+    <w:lsdException w:name="Colorful List Accent 1" w:uiPriority="72"/>
+    <w:lsdException w:name="Colorful Grid Accent 1" w:uiPriority="73"/>
+    <w:lsdException w:name="Light Shading Accent 2" w:uiPriority="60"/>
+    <w:lsdException w:name="Light List Accent 2" w:uiPriority="61"/>
+    <w:lsdException w:name="Light Grid Accent 2" w:uiPriority="62"/>
+    <w:lsdException w:name="Medium Shading 1 Accent 2" w:uiPriority="63"/>
+    <w:lsdException w:name="Medium Shading 2 Accent 2" w:uiPriority="64"/>
+    <w:lsdException w:name="Medium List 1 Accent 2" w:uiPriority="65"/>
+    <w:lsdException w:name="Medium List 2 Accent 2" w:uiPriority="66"/>
+    <w:lsdException w:name="Medium Grid 1 Accent 2" w:uiPriority="67"/>
+    <w:lsdException w:name="Medium Grid 2 Accent 2" w:uiPriority="68"/>
+    <w:lsdException w:name="Medium Grid 3 Accent 2" w:uiPriority="69"/>
+    <w:lsdException w:name="Dark List Accent 2" w:uiPriority="70"/>
+    <w:lsdException w:name="Colorful Shading Accent 2" w:uiPriority="71"/>
+    <w:lsdException w:name="Colorful List Accent 2" w:uiPriority="72"/>
+    <w:lsdException w:name="Colorful Grid Accent 2" w:uiPriority="73"/>
+    <w:lsdException w:name="Light Shading Accent 3" w:uiPriority="60"/>
+    <w:lsdException w:name="Light List Accent 3" w:uiPriority="61"/>
+    <w:lsdException w:name="Light Grid Accent 3" w:uiPriority="62"/>
+    <w:lsdException w:name="Medium Shading 1 Accent 3" w:uiPriority="63"/>
+    <w:lsdException w:name="Medium Shading 2 Accent 3" w:uiPriority="64"/>
+    <w:lsdException w:name="Medium List 1 Accent 3" w:uiPriority="65"/>
+    <w:lsdException w:name="Medium List 2 Accent 3" w:uiPriority="66"/>
+    <w:lsdException w:name="Medium Grid 1 Accent 3" w:uiPriority="67"/>
+    <w:lsdException w:name="Medium Grid 2 Accent 3" w:uiPriority="68"/>
+    <w:lsdException w:name="Medium Grid 3 Accent 3" w:uiPriority="69"/>
+    <w:lsdException w:name="Dark List Accent 3" w:uiPriority="70"/>
+    <w:lsdException w:name="Colorful Shading Accent 3" w:uiPriority="71"/>
+    <w:lsdException w:name="Colorful List Accent 3" w:uiPriority="72"/>
+    <w:lsdException w:name="Colorful Grid Accent 3" w:uiPriority="73"/>
+    <w:lsdException w:name="Light Shading Accent 4" w:uiPriority="60"/>
+    <w:lsdException w:name="Light List Accent 4" w:uiPriority="61"/>
+    <w:lsdException w:name="Light Grid Accent 4" w:uiPriority="62"/>
+    <w:lsdException w:name="Medium Shading 1 Accent 4" w:uiPriority="63"/>
+    <w:lsdException w:name="Medium Shading 2 Accent 4" w:uiPriority="64"/>
+    <w:lsdException w:name="Medium List 1 Accent 4" w:uiPriority="65"/>
+    <w:lsdException w:name="Medium List 2 Accent 4" w:uiPriority="66"/>
+    <w:lsdException w:name="Medium Grid 1 Accent 4" w:uiPriority="67"/>
+    <w:lsdException w:name="Medium Grid 2 Accent 4" w:uiPriority="68"/>
+    <w:lsdException w:name="Medium Grid 3 Accent 4" w:uiPriority="69"/>
+    <w:lsdException w:name="Dark List Accent 4" w:uiPriority="70"/>
+    <w:lsdException w:name="Colorful Shading Accent 4" w:uiPriority="71"/>
+    <w:lsdException w:name="Colorful List Accent 4" w:uiPriority="72"/>
+    <w:lsdException w:name="Colorful Grid Accent 4" w:uiPriority="73"/>
+    <w:lsdException w:name="Light Shading Accent 5" w:uiPriority="60"/>
+    <w:lsdException w:name="Light List Accent 5" w:uiPriority="61"/>
+    <w:lsdException w:name="Light Grid Accent 5" w:uiPriority="62"/>
+    <w:lsdException w:name="Medium Shading 1 Accent 5" w:uiPriority="63"/>
+    <w:lsdException w:name="Medium Shading 2 Accent 5" w:uiPriority="64"/>
+    <w:lsdException w:name="Medium List 1 Accent 5" w:uiPriority="65"/>
+    <w:lsdException w:name="Medium List 2 Accent 5" w:uiPriority="66"/>
+    <w:lsdException w:name="Medium Grid 1 Accent 5" w:uiPriority="67"/>
+    <w:lsdException w:name="Medium Grid 2 Accent 5" w:uiPriority="68"/>
+    <w:lsdException w:name="Medium Grid 3 Accent 5" w:uiPriority="69"/>
+    <w:lsdException w:name="Dark List Accent 5" w:uiPriority="70"/>
+    <w:lsdException w:name="Colorful Shading Accent 5" w:uiPriority="71"/>
+    <w:lsdException w:name="Colorful List Accent 5" w:uiPriority="72"/>
+    <w:lsdException w:name="Colorful Grid Accent 5" w:uiPriority="73"/>
+    <w:lsdException w:name="Light Shading Accent 6" w:uiPriority="60"/>
+    <w:lsdException w:name="Light List Accent 6" w:uiPriority="61"/>
+    <w:lsdException w:name="Light Grid Accent 6" w:uiPriority="62"/>
+    <w:lsdException w:name="Medium Shading 1 Accent 6" w:uiPriority="63"/>
+    <w:lsdException w:name="Medium Shading 2 Accent 6" w:uiPriority="64"/>
+    <w:lsdException w:name="Medium List 1 Accent 6" w:uiPriority="65"/>
+    <w:lsdException w:name="Medium List 2 Accent 6" w:uiPriority="66"/>
+    <w:lsdException w:name="Medium Grid 1 Accent 6" w:uiPriority="67"/>
+    <w:lsdException w:name="Medium Grid 2 Accent 6" w:uiPriority="68"/>
+    <w:lsdException w:name="Medium Grid 3 Accent 6" w:uiPriority="69"/>
+    <w:lsdException w:name="Dark List Accent 6" w:uiPriority="70"/>
+    <w:lsdException w:name="Colorful Shading Accent 6" w:uiPriority="71"/>
+    <w:lsdException w:name="Colorful List Accent 6" w:uiPriority="72"/>
+    <w:lsdException w:name="Colorful Grid Accent 6" w:uiPriority="73"/>
+    <w:lsdException w:name="Subtle Emphasis" w:uiPriority="19" w:qFormat="1"/>
+    <w:lsdException w:name="Intense Emphasis" w:uiPriority="21" w:qFormat="1"/>
+    <w:lsdException w:name="Subtle Reference" w:uiPriority="31" w:qFormat="1"/>
+    <w:lsdException w:name="Intense Reference" w:uiPriority="32" w:qFormat="1"/>
+    <w:lsdException w:name="Book Title" w:uiPriority="33" w:qFormat="1"/>
+    <w:lsdException w:name="Bibliography" w:semiHidden="1" w:uiPriority="37" w:unhideWhenUsed="1"/>
+    <w:lsdException w:name="TOC Heading" w:semiHidden="1" w:uiPriority="39" w:unhideWhenUsed="1" w:qFormat="1"/>
+    <w:lsdException w:name="Plain Table 1" w:uiPriority="41"/>
+    <w:lsdException w:name="Plain Table 2" w:uiPriority="42"/>
+    <w:lsdException w:name="Plain Table 3" w:uiPriority="43"/>
+    <w:lsdException w:name="Plain Table 4" w:uiPriority="44"/>
+    <w:lsdException w:name="Plain Table 5" w:uiPriority="45"/>
+    <w:lsdException w:name="Grid Table Light" w:uiPriority="40"/>
+    <w:lsdException w:name="Grid Table 1 Light" w:uiPriority="46"/>
+    <w:lsdException w:name="Grid Table 2" w:uiPriority="47"/>
+    <w:lsdException w:name="Grid Table 3" w:uiPriority="48"/>
+    <w:lsdException w:name="Grid Table 4" w:uiPriority="49"/>
+    <w:lsdException w:name="Grid Table 5 Dark" w:uiPriority="50"/>
+    <w:lsdException w:name="Grid Table 6 Colorful" w:uiPriority="51"/>
+    <w:lsdException w:name="Grid Table 7 Colorful" w:uiPriority="52"/>
+    <w:lsdException w:name="Grid Table 1 Light Accent 1" w:uiPriority="46"/>
+    <w:lsdException w:name="Grid Table 2 Accent 1" w:uiPriority="47"/>
+    <w:lsdException w:name="Grid Table 3 Accent 1" w:uiPriority="48"/>
+    <w:lsdException w:name="Grid Table 4 Accent 1" w:uiPriority="49"/>
+    <w:lsdException w:name="Grid Table 5 Dark Accent 1" w:uiPriority="50"/>
+    <w:lsdException w:name="Grid Table 6 Colorful Accent 1" w:uiPriority="51"/>
+    <w:lsdException w:name="Grid Table 7 Colorful Accent 1" w:uiPriority="52"/>
+    <w:lsdException w:name="Grid Table 1 Light Accent 2" w:uiPriority="46"/>
+    <w:lsdException w:name="Grid Table 2 Accent 2" w:uiPriority="47"/>
+    <w:lsdException w:name="Grid Table 3 Accent 2" w:uiPriority="48"/>
+    <w:lsdException w:name="Grid Table 4 Accent 2" w:uiPriority="49"/>
+    <w:lsdException w:name="Grid Table 5 Dark Accent 2" w:uiPriority="50"/>
+    <w:lsdException w:name="Grid Table 6 Colorful Accent 2" w:uiPriority="51"/>
+    <w:lsdException w:name="Grid Table 7 Colorful Accent 2" w:uiPriority="52"/>
+    <w:lsdException w:name="Grid Table 1 Light Accent 3" w:uiPriority="46"/>
+    <w:lsdException w:name="Grid Table 2 Accent 3" w:uiPriority="47"/>
+    <w:lsdException w:name="Grid Table 3 Accent 3" w:uiPriority="48"/>
+    <w:lsdException w:name="Grid Table 4 Accent 3" w:uiPriority="49"/>
+    <w:lsdException w:name="Grid Table 5 Dark Accent 3" w:uiPriority="50"/>
+    <w:lsdException w:name="Grid Table 6 Colorful Accent 3" w:uiPriority="51"/>
+    <w:lsdException w:name="Grid Table 7 Colorful Accent 3" w:uiPriority="52"/>
+    <w:lsdException w:name="Grid Table 1 Light Accent 4" w:uiPriority="46"/>
+    <w:lsdException w:name="Grid Table 2 Accent 4" w:uiPriority="47"/>
+    <w:lsdException w:name="Grid Table 3 Accent 4" w:uiPriority="48"/>
+    <w:lsdException w:name="Grid Table 4 Accent 4" w:uiPriority="49"/>
+    <w:lsdException w:name="Grid Table 5 Dark Accent 4" w:uiPriority="50"/>
+    <w:lsdException w:name="Grid Table 6 Colorful Accent 4" w:uiPriority="51"/>
+    <w:lsdException w:name="Grid Table 7 Colorful Accent 4" w:uiPriority="52"/>
+    <w:lsdException w:name="Grid Table 1 Light Accent 5" w:uiPriority="46"/>
+    <w:lsdException w:name="Grid Table 2 Accent 5" w:uiPriority="47"/>
+    <w:lsdException w:name="Grid Table 3 Accent 5" w:uiPriority="48"/>
+    <w:lsdException w:name="Grid Table 4 Accent 5" w:uiPriority="49"/>
+    <w:lsdException w:name="Grid Table 5 Dark Accent 5" w:uiPriority="50"/>
+    <w:lsdException w:name="Grid Table 6 Colorful Accent 5" w:uiPriority="51"/>
+    <w:lsdException w:name="Grid Table 7 Colorful Accent 5" w:uiPriority="52"/>
+    <w:lsdException w:name="Grid Table 1 Light Accent 6" w:uiPriority="46"/>
+    <w:lsdException w:name="Grid Table 2 Accent 6" w:uiPriority="47"/>
+    <w:lsdException w:name="Grid Table 3 Accent 6" w:uiPriority="48"/>
+    <w:lsdException w:name="Grid Table 4 Accent 6" w:uiPriority="49"/>
+    <w:lsdException w:name="Grid Table 5 Dark Accent 6" w:uiPriority="50"/>
+    <w:lsdException w:name="Grid Table 6 Colorful Accent 6" w:uiPriority="51"/>
+    <w:lsdException w:name="Grid Table 7 Colorful Accent 6" w:uiPriority="52"/>
+    <w:lsdException w:name="List Table 1 Light" w:uiPriority="46"/>
+    <w:lsdException w:name="List Table 2" w:uiPriority="47"/>
+    <w:lsdException w:name="List Table 3" w:uiPriority="48"/>
+    <w:lsdException w:name="List Table 4" w:uiPriority="49"/>
+    <w:lsdException w:name="List Table 5 Dark" w:uiPriority="50"/>
+    <w:lsdException w:name="List Table 6 Colorful" w:uiPriority="51"/>
+    <w:lsdException w:name="List Table 7 Colorful" w:uiPriority="52"/>
+    <w:lsdException w:name="List Table 1 Light Accent 1" w:uiPriority="46"/>
+    <w:lsdException w:name="List Table 2 Accent 1" w:uiPriority="47"/>
+    <w:lsdException w:name="List Table 3 Accent 1" w:uiPriority="48"/>
+    <w:lsdException w:name="List Table 4 Accent 1" w:uiPriority="49"/>
+    <w:lsdException w:name="List Table 5 Dark Accent 1" w:uiPriority="50"/>
+    <w:lsdException w:name="List Table 6 Colorful Accent 1" w:uiPriority="51"/>
+    <w:lsdException w:name="List Table 7 Colorful Accent 1" w:uiPriority="52"/>
+    <w:lsdException w:name="List Table 1 Light Accent 2" w:uiPriority="46"/>
+    <w:lsdException w:name="List Table 2 Accent 2" w:uiPriority="47"/>
+    <w:lsdException w:name="List Table 3 Accent 2" w:uiPriority="48"/>
+    <w:lsdException w:name="List Table 4 Accent 2" w:uiPriority="49"/>
+    <w:lsdException w:name="List Table 5 Dark Accent 2" w:uiPriority="50"/>
+    <w:lsdException w:name="List Table 6 Colorful Accent 2" w:uiPriority="51"/>
+    <w:lsdException w:name="List Table 7 Colorful Accent 2" w:uiPriority="52"/>
+    <w:lsdException w:name="List Table 1 Light Accent 3" w:uiPriority="46"/>
+    <w:lsdException w:name="List Table 2 Accent 3" w:uiPriority="47"/>
+    <w:lsdException w:name="List Table 3 Accent 3" w:uiPriority="48"/>
+    <w:lsdException w:name="List Table 4 Accent 3" w:uiPriority="49"/>
+    <w:lsdException w:name="List Table 5 Dark Accent 3" w:uiPriority="50"/>
+    <w:lsdException w:name="List Table 6 Colorful Accent 3" w:uiPriority="51"/>
+    <w:lsdException w:name="List Table 7 Colorful Accent 3" w:uiPriority="52"/>
+    <w:lsdException w:name="List Table 1 Light Accent 4" w:uiPriority="46"/>
+    <w:lsdException w:name="List Table 2 Accent 4" w:uiPriority="47"/>
+    <w:lsdException w:name="List Table 3 Accent 4" w:uiPriority="48"/>
+    <w:lsdException w:name="List Table 4 Accent 4" w:uiPriority="49"/>
+    <w:lsdException w:name="List Table 5 Dark Accent 4" w:uiPriority="50"/>
+    <w:lsdException w:name="List Table 6 Colorful Accent 4" w:uiPriority="51"/>
+    <w:lsdException w:name="List Table 7 Colorful Accent 4" w:uiPriority="52"/>
+    <w:lsdException w:name="List Table 1 Light Accent 5" w:uiPriority="46"/>
+    <w:lsdException w:name="List Table 2 Accent 5" w:uiPriority="47"/>
+    <w:lsdException w:name="List Table 3 Accent 5" w:uiPriority="48"/>
+    <w:lsdException w:name="List Table 4 Accent 5" w:uiPriority="49"/>
+    <w:lsdException w:name="List Table 5 Dark Accent 5" w:uiPriority="50"/>
+    <w:lsdException w:name="List Table 6 Colorful Accent 5" w:uiPriority="51"/>
+    <w:lsdException w:name="List Table 7 Colorful Accent 5" w:uiPriority="52"/>
+    <w:lsdException w:name="List Table 1 Light Accent 6" w:uiPriority="46"/>
+    <w:lsdException w:name="List Table 2 Accent 6" w:uiPriority="47"/>
+    <w:lsdException w:name="List Table 3 Accent 6" w:uiPriority="48"/>
+    <w:lsdException w:name="List Table 4 Accent 6" w:uiPriority="49"/>
+    <w:lsdException w:name="List Table 5 Dark Accent 6" w:uiPriority="50"/>
+    <w:lsdException w:name="List Table 6 Colorful Accent 6" w:uiPriority="51"/>
+    <w:lsdException w:name="List Table 7 Colorful Accent 6" w:uiPriority="52"/>
+    <w:lsdException w:name="Mention" w:semiHidden="1" w:unhideWhenUsed="1"/>
+    <w:lsdException w:name="Smart Hyperlink" w:semiHidden="1" w:unhideWhenUsed="1"/>
+    <w:lsdException w:name="Hashtag" w:semiHidden="1" w:unhideWhenUsed="1"/>
   </w:latentStyles>
   <w:style w:type="paragraph" w:default="1" w:styleId="Normal">
     <w:name w:val="Normal"/>
@@ -5927,7 +6098,6 @@
     <w:uiPriority w:val="99"/>
     <w:semiHidden/>
     <w:unhideWhenUsed/>
-    <w:qFormat/>
     <w:tblPr>
       <w:tblInd w:w="0" w:type="dxa"/>
       <w:tblCellMar>
@@ -6006,7 +6176,6 @@
       <w:lang w:eastAsia="en-US"/>
     </w:rPr>
     <w:tblPr>
-      <w:tblInd w:w="0" w:type="dxa"/>
       <w:tblBorders>
         <w:top w:val="single" w:sz="4" w:space="0" w:color="auto"/>
         <w:left w:val="single" w:sz="4" w:space="0" w:color="auto"/>
@@ -6015,12 +6184,6 @@
         <w:insideH w:val="single" w:sz="4" w:space="0" w:color="auto"/>
         <w:insideV w:val="single" w:sz="4" w:space="0" w:color="auto"/>
       </w:tblBorders>
-      <w:tblCellMar>
-        <w:top w:w="0" w:type="dxa"/>
-        <w:left w:w="108" w:type="dxa"/>
-        <w:bottom w:w="0" w:type="dxa"/>
-        <w:right w:w="108" w:type="dxa"/>
-      </w:tblCellMar>
     </w:tblPr>
   </w:style>
   <w:style w:type="character" w:styleId="Refdecomentrio">
@@ -6409,7 +6572,7 @@
   <a:extraClrSchemeLst/>
   <a:extLst>
     <a:ext uri="{05A4C25C-085E-4340-85A3-A5531E510DB2}">
-      <thm15:themeFamily xmlns:thm15="http://schemas.microsoft.com/office/thememl/2012/main" xmlns="" name="Office Theme" id="{62F939B6-93AF-4DB8-9C6B-D6C7DFDC589F}" vid="{4A3C46E8-61CC-4603-A589-7422A47A8E4A}"/>
+      <thm15:themeFamily xmlns:thm15="http://schemas.microsoft.com/office/thememl/2012/main" name="Office Theme" id="{62F939B6-93AF-4DB8-9C6B-D6C7DFDC589F}" vid="{4A3C46E8-61CC-4603-A589-7422A47A8E4A}"/>
     </a:ext>
   </a:extLst>
 </a:theme>

</xml_diff>

<commit_message>
Atualizado o Relatorio de Acompanhamento da OS4777.
</commit_message>
<xml_diff>
--- a/00_GESTAO_GERAL/05_ORDEM_SERVICO/04_OS4777/01_GESTAO/OS 4777 - Documento de Acompanhamento.docx
+++ b/00_GESTAO_GERAL/05_ORDEM_SERVICO/04_OS4777/01_GESTAO/OS 4777 - Documento de Acompanhamento.docx
@@ -1,6 +1,6 @@
 
 <file path=word/document.xml><?xml version="1.0" encoding="utf-8"?>
-<w:document xmlns:wpc="http://schemas.microsoft.com/office/word/2010/wordprocessingCanvas" xmlns:cx="http://schemas.microsoft.com/office/drawing/2014/chartex" xmlns:cx1="http://schemas.microsoft.com/office/drawing/2015/9/8/chartex" xmlns:cx2="http://schemas.microsoft.com/office/drawing/2015/10/21/chartex" xmlns:cx3="http://schemas.microsoft.com/office/drawing/2016/5/9/chartex" xmlns:cx4="http://schemas.microsoft.com/office/drawing/2016/5/10/chartex" xmlns:cx5="http://schemas.microsoft.com/office/drawing/2016/5/11/chartex" xmlns:mc="http://schemas.openxmlformats.org/markup-compatibility/2006" xmlns:o="urn:schemas-microsoft-com:office:office" xmlns:r="http://schemas.openxmlformats.org/officeDocument/2006/relationships" xmlns:m="http://schemas.openxmlformats.org/officeDocument/2006/math" xmlns:v="urn:schemas-microsoft-com:vml" xmlns:wp14="http://schemas.microsoft.com/office/word/2010/wordprocessingDrawing" xmlns:wp="http://schemas.openxmlformats.org/drawingml/2006/wordprocessingDrawing" xmlns:w10="urn:schemas-microsoft-com:office:word" xmlns:w="http://schemas.openxmlformats.org/wordprocessingml/2006/main" xmlns:w14="http://schemas.microsoft.com/office/word/2010/wordml" xmlns:w15="http://schemas.microsoft.com/office/word/2012/wordml" xmlns:w16se="http://schemas.microsoft.com/office/word/2015/wordml/symex" xmlns:wpg="http://schemas.microsoft.com/office/word/2010/wordprocessingGroup" xmlns:wpi="http://schemas.microsoft.com/office/word/2010/wordprocessingInk" xmlns:wne="http://schemas.microsoft.com/office/word/2006/wordml" xmlns:wps="http://schemas.microsoft.com/office/word/2010/wordprocessingShape" mc:Ignorable="w14 w15 w16se wp14">
+<w:document xmlns:wpc="http://schemas.microsoft.com/office/word/2010/wordprocessingCanvas" xmlns:mc="http://schemas.openxmlformats.org/markup-compatibility/2006" xmlns:o="urn:schemas-microsoft-com:office:office" xmlns:r="http://schemas.openxmlformats.org/officeDocument/2006/relationships" xmlns:m="http://schemas.openxmlformats.org/officeDocument/2006/math" xmlns:v="urn:schemas-microsoft-com:vml" xmlns:wp14="http://schemas.microsoft.com/office/word/2010/wordprocessingDrawing" xmlns:wp="http://schemas.openxmlformats.org/drawingml/2006/wordprocessingDrawing" xmlns:w10="urn:schemas-microsoft-com:office:word" xmlns:w="http://schemas.openxmlformats.org/wordprocessingml/2006/main" xmlns:w14="http://schemas.microsoft.com/office/word/2010/wordml" xmlns:w15="http://schemas.microsoft.com/office/word/2012/wordml" xmlns:wpg="http://schemas.microsoft.com/office/word/2010/wordprocessingGroup" xmlns:wpi="http://schemas.microsoft.com/office/word/2010/wordprocessingInk" xmlns:wne="http://schemas.microsoft.com/office/word/2006/wordml" xmlns:wps="http://schemas.microsoft.com/office/word/2010/wordprocessingShape" mc:Ignorable="w14 w15 wp14">
   <w:body>
     <w:p>
       <w:pPr>
@@ -1168,17 +1168,10 @@
                 <w:sz w:val="24"/>
                 <w:szCs w:val="24"/>
               </w:rPr>
-              <w:t>De</w:t>
+              <w:t>Entregue</w:t>
             </w:r>
             <w:bookmarkStart w:id="0" w:name="_GoBack"/>
             <w:bookmarkEnd w:id="0"/>
-            <w:r>
-              <w:rPr>
-                <w:sz w:val="24"/>
-                <w:szCs w:val="24"/>
-              </w:rPr>
-              <w:t>volvida</w:t>
-            </w:r>
           </w:p>
         </w:tc>
       </w:tr>
@@ -1237,7 +1230,14 @@
                 <w:sz w:val="24"/>
                 <w:szCs w:val="24"/>
               </w:rPr>
-              <w:t>01</w:t>
+              <w:t>0</w:t>
+            </w:r>
+            <w:r>
+              <w:rPr>
+                <w:sz w:val="24"/>
+                <w:szCs w:val="24"/>
+              </w:rPr>
+              <w:t>5</w:t>
             </w:r>
             <w:r>
               <w:rPr>
@@ -1690,7 +1690,10 @@
               <w:jc w:val="center"/>
             </w:pPr>
             <w:r>
-              <w:t>04</w:t>
+              <w:t>0</w:t>
+            </w:r>
+            <w:r>
+              <w:t>5</w:t>
             </w:r>
             <w:r>
               <w:t>/</w:t>
@@ -1699,7 +1702,10 @@
               <w:t>1</w:t>
             </w:r>
             <w:r>
-              <w:t>0/16</w:t>
+              <w:t>1</w:t>
+            </w:r>
+            <w:r>
+              <w:t>/16</w:t>
             </w:r>
           </w:p>
         </w:tc>
@@ -2922,8 +2928,17 @@
                 <w:rFonts w:asciiTheme="minorHAnsi" w:eastAsia="Times New Roman" w:hAnsiTheme="minorHAnsi" w:cs="Arial"/>
                 <w:lang w:eastAsia="pt-BR"/>
               </w:rPr>
-              <w:t xml:space="preserve"> Deploy</w:t>
-            </w:r>
+              <w:t xml:space="preserve"> </w:t>
+            </w:r>
+            <w:proofErr w:type="spellStart"/>
+            <w:r>
+              <w:rPr>
+                <w:rFonts w:asciiTheme="minorHAnsi" w:eastAsia="Times New Roman" w:hAnsiTheme="minorHAnsi" w:cs="Arial"/>
+                <w:lang w:eastAsia="pt-BR"/>
+              </w:rPr>
+              <w:t>Deploy</w:t>
+            </w:r>
+            <w:proofErr w:type="spellEnd"/>
           </w:p>
         </w:tc>
         <w:tc>
@@ -3084,7 +3099,15 @@
               <w:spacing w:after="0"/>
             </w:pPr>
             <w:r>
-              <w:t xml:space="preserve">Na última quarta-feira 28/09, foram liberadas as correções dos seguintes itens classificados como graves no mantis, são eles: 235, 249, 250 e 196. Os </w:t>
+              <w:t xml:space="preserve">Na última quarta-feira 28/09, foram liberadas as correções dos seguintes itens classificados como graves no </w:t>
+            </w:r>
+            <w:proofErr w:type="spellStart"/>
+            <w:r>
+              <w:t>mantis</w:t>
+            </w:r>
+            <w:proofErr w:type="spellEnd"/>
+            <w:r>
+              <w:t xml:space="preserve">, são eles: 235, 249, 250 e 196. Os </w:t>
             </w:r>
             <w:r>
               <w:lastRenderedPageBreak/>
@@ -3118,6 +3141,7 @@
               <w:jc w:val="center"/>
             </w:pPr>
             <w:r>
+              <w:lastRenderedPageBreak/>
               <w:t>04</w:t>
             </w:r>
             <w:r>
@@ -3242,7 +3266,15 @@
               <w:t xml:space="preserve">da Versão 1.4.2 </w:t>
             </w:r>
             <w:r>
-              <w:t xml:space="preserve">do CIAT. Foram reconhecidas pela NT Consult </w:t>
+              <w:t xml:space="preserve">do CIAT. Foram reconhecidas pela NT </w:t>
+            </w:r>
+            <w:proofErr w:type="spellStart"/>
+            <w:r>
+              <w:t>Consult</w:t>
+            </w:r>
+            <w:proofErr w:type="spellEnd"/>
+            <w:r>
+              <w:t xml:space="preserve"> </w:t>
             </w:r>
             <w:r>
               <w:t>12</w:t>
@@ -3322,6 +3354,48 @@
             </w:pPr>
             <w:r>
               <w:t>CIAT - João Paulo</w:t>
+            </w:r>
+          </w:p>
+        </w:tc>
+      </w:tr>
+      <w:tr>
+        <w:tc>
+          <w:tcPr>
+            <w:tcW w:w="1134" w:type="dxa"/>
+          </w:tcPr>
+          <w:p>
+            <w:pPr>
+              <w:spacing w:after="0"/>
+              <w:jc w:val="center"/>
+            </w:pPr>
+            <w:r>
+              <w:t>05/11/16</w:t>
+            </w:r>
+          </w:p>
+        </w:tc>
+        <w:tc>
+          <w:tcPr>
+            <w:tcW w:w="5102" w:type="dxa"/>
+          </w:tcPr>
+          <w:p>
+            <w:pPr>
+              <w:spacing w:after="0"/>
+            </w:pPr>
+            <w:r>
+              <w:t>Nova entrega, foram corrigidos e disponibilizados os Mantis 250 e 251.</w:t>
+            </w:r>
+          </w:p>
+        </w:tc>
+        <w:tc>
+          <w:tcPr>
+            <w:tcW w:w="2835" w:type="dxa"/>
+          </w:tcPr>
+          <w:p>
+            <w:pPr>
+              <w:spacing w:after="0"/>
+            </w:pPr>
+            <w:r>
+              <w:t>NTC - Rodrigo Borges</w:t>
             </w:r>
           </w:p>
         </w:tc>
@@ -5439,7 +5513,7 @@
 </file>
 
 <file path=word/endnotes.xml><?xml version="1.0" encoding="utf-8"?>
-<w:endnotes xmlns:wpc="http://schemas.microsoft.com/office/word/2010/wordprocessingCanvas" xmlns:cx="http://schemas.microsoft.com/office/drawing/2014/chartex" xmlns:cx1="http://schemas.microsoft.com/office/drawing/2015/9/8/chartex" xmlns:cx2="http://schemas.microsoft.com/office/drawing/2015/10/21/chartex" xmlns:cx3="http://schemas.microsoft.com/office/drawing/2016/5/9/chartex" xmlns:cx4="http://schemas.microsoft.com/office/drawing/2016/5/10/chartex" xmlns:cx5="http://schemas.microsoft.com/office/drawing/2016/5/11/chartex" xmlns:mc="http://schemas.openxmlformats.org/markup-compatibility/2006" xmlns:o="urn:schemas-microsoft-com:office:office" xmlns:r="http://schemas.openxmlformats.org/officeDocument/2006/relationships" xmlns:m="http://schemas.openxmlformats.org/officeDocument/2006/math" xmlns:v="urn:schemas-microsoft-com:vml" xmlns:wp14="http://schemas.microsoft.com/office/word/2010/wordprocessingDrawing" xmlns:wp="http://schemas.openxmlformats.org/drawingml/2006/wordprocessingDrawing" xmlns:w10="urn:schemas-microsoft-com:office:word" xmlns:w="http://schemas.openxmlformats.org/wordprocessingml/2006/main" xmlns:w14="http://schemas.microsoft.com/office/word/2010/wordml" xmlns:w15="http://schemas.microsoft.com/office/word/2012/wordml" xmlns:w16se="http://schemas.microsoft.com/office/word/2015/wordml/symex" xmlns:wpg="http://schemas.microsoft.com/office/word/2010/wordprocessingGroup" xmlns:wpi="http://schemas.microsoft.com/office/word/2010/wordprocessingInk" xmlns:wne="http://schemas.microsoft.com/office/word/2006/wordml" xmlns:wps="http://schemas.microsoft.com/office/word/2010/wordprocessingShape" mc:Ignorable="w14 w15 w16se wp14">
+<w:endnotes xmlns:wpc="http://schemas.microsoft.com/office/word/2010/wordprocessingCanvas" xmlns:mc="http://schemas.openxmlformats.org/markup-compatibility/2006" xmlns:o="urn:schemas-microsoft-com:office:office" xmlns:r="http://schemas.openxmlformats.org/officeDocument/2006/relationships" xmlns:m="http://schemas.openxmlformats.org/officeDocument/2006/math" xmlns:v="urn:schemas-microsoft-com:vml" xmlns:wp14="http://schemas.microsoft.com/office/word/2010/wordprocessingDrawing" xmlns:wp="http://schemas.openxmlformats.org/drawingml/2006/wordprocessingDrawing" xmlns:w10="urn:schemas-microsoft-com:office:word" xmlns:w="http://schemas.openxmlformats.org/wordprocessingml/2006/main" xmlns:w14="http://schemas.microsoft.com/office/word/2010/wordml" xmlns:w15="http://schemas.microsoft.com/office/word/2012/wordml" xmlns:wpg="http://schemas.microsoft.com/office/word/2010/wordprocessingGroup" xmlns:wpi="http://schemas.microsoft.com/office/word/2010/wordprocessingInk" xmlns:wne="http://schemas.microsoft.com/office/word/2006/wordml" xmlns:wps="http://schemas.microsoft.com/office/word/2010/wordprocessingShape" mc:Ignorable="w14 w15 wp14">
   <w:endnote w:type="separator" w:id="-1">
     <w:p>
       <w:r>
@@ -5458,7 +5532,7 @@
 </file>
 
 <file path=word/footer1.xml><?xml version="1.0" encoding="utf-8"?>
-<w:ftr xmlns:wpc="http://schemas.microsoft.com/office/word/2010/wordprocessingCanvas" xmlns:cx="http://schemas.microsoft.com/office/drawing/2014/chartex" xmlns:cx1="http://schemas.microsoft.com/office/drawing/2015/9/8/chartex" xmlns:cx2="http://schemas.microsoft.com/office/drawing/2015/10/21/chartex" xmlns:cx3="http://schemas.microsoft.com/office/drawing/2016/5/9/chartex" xmlns:cx4="http://schemas.microsoft.com/office/drawing/2016/5/10/chartex" xmlns:cx5="http://schemas.microsoft.com/office/drawing/2016/5/11/chartex" xmlns:mc="http://schemas.openxmlformats.org/markup-compatibility/2006" xmlns:o="urn:schemas-microsoft-com:office:office" xmlns:r="http://schemas.openxmlformats.org/officeDocument/2006/relationships" xmlns:m="http://schemas.openxmlformats.org/officeDocument/2006/math" xmlns:v="urn:schemas-microsoft-com:vml" xmlns:wp14="http://schemas.microsoft.com/office/word/2010/wordprocessingDrawing" xmlns:wp="http://schemas.openxmlformats.org/drawingml/2006/wordprocessingDrawing" xmlns:w10="urn:schemas-microsoft-com:office:word" xmlns:w="http://schemas.openxmlformats.org/wordprocessingml/2006/main" xmlns:w14="http://schemas.microsoft.com/office/word/2010/wordml" xmlns:w15="http://schemas.microsoft.com/office/word/2012/wordml" xmlns:w16se="http://schemas.microsoft.com/office/word/2015/wordml/symex" xmlns:wpg="http://schemas.microsoft.com/office/word/2010/wordprocessingGroup" xmlns:wpi="http://schemas.microsoft.com/office/word/2010/wordprocessingInk" xmlns:wne="http://schemas.microsoft.com/office/word/2006/wordml" xmlns:wps="http://schemas.microsoft.com/office/word/2010/wordprocessingShape" mc:Ignorable="w14 w15 w16se wp14">
+<w:ftr xmlns:wpc="http://schemas.microsoft.com/office/word/2010/wordprocessingCanvas" xmlns:mc="http://schemas.openxmlformats.org/markup-compatibility/2006" xmlns:o="urn:schemas-microsoft-com:office:office" xmlns:r="http://schemas.openxmlformats.org/officeDocument/2006/relationships" xmlns:m="http://schemas.openxmlformats.org/officeDocument/2006/math" xmlns:v="urn:schemas-microsoft-com:vml" xmlns:wp14="http://schemas.microsoft.com/office/word/2010/wordprocessingDrawing" xmlns:wp="http://schemas.openxmlformats.org/drawingml/2006/wordprocessingDrawing" xmlns:w10="urn:schemas-microsoft-com:office:word" xmlns:w="http://schemas.openxmlformats.org/wordprocessingml/2006/main" xmlns:w14="http://schemas.microsoft.com/office/word/2010/wordml" xmlns:w15="http://schemas.microsoft.com/office/word/2012/wordml" xmlns:wpg="http://schemas.microsoft.com/office/word/2010/wordprocessingGroup" xmlns:wpi="http://schemas.microsoft.com/office/word/2010/wordprocessingInk" xmlns:wne="http://schemas.microsoft.com/office/word/2006/wordml" xmlns:wps="http://schemas.microsoft.com/office/word/2010/wordprocessingShape" mc:Ignorable="w14 w15 wp14">
   <w:p>
     <w:pPr>
       <w:pStyle w:val="Rodap"/>
@@ -5489,7 +5563,7 @@
         <w:rStyle w:val="Nmerodepgina"/>
         <w:noProof/>
       </w:rPr>
-      <w:t>1</w:t>
+      <w:t>4</w:t>
     </w:r>
     <w:r>
       <w:rPr>
@@ -5530,7 +5604,7 @@
         <v:shape id="_x0000_s2051" type="#_x0000_t75" style="position:absolute;margin-left:275.05pt;margin-top:-9.15pt;width:211.25pt;height:35.9pt;z-index:251656704">
           <v:imagedata r:id="rId1" o:title=""/>
         </v:shape>
-        <o:OLEObject Type="Embed" ProgID="PBrush" ShapeID="_x0000_s2051" DrawAspect="Content" ObjectID="_1539525237" r:id="rId2"/>
+        <o:OLEObject Type="Embed" ProgID="PBrush" ShapeID="_x0000_s2051" DrawAspect="Content" ObjectID="_1539861530" r:id="rId2"/>
       </w:object>
     </w:r>
   </w:p>
@@ -5538,7 +5612,7 @@
 </file>
 
 <file path=word/footnotes.xml><?xml version="1.0" encoding="utf-8"?>
-<w:footnotes xmlns:wpc="http://schemas.microsoft.com/office/word/2010/wordprocessingCanvas" xmlns:cx="http://schemas.microsoft.com/office/drawing/2014/chartex" xmlns:cx1="http://schemas.microsoft.com/office/drawing/2015/9/8/chartex" xmlns:cx2="http://schemas.microsoft.com/office/drawing/2015/10/21/chartex" xmlns:cx3="http://schemas.microsoft.com/office/drawing/2016/5/9/chartex" xmlns:cx4="http://schemas.microsoft.com/office/drawing/2016/5/10/chartex" xmlns:cx5="http://schemas.microsoft.com/office/drawing/2016/5/11/chartex" xmlns:mc="http://schemas.openxmlformats.org/markup-compatibility/2006" xmlns:o="urn:schemas-microsoft-com:office:office" xmlns:r="http://schemas.openxmlformats.org/officeDocument/2006/relationships" xmlns:m="http://schemas.openxmlformats.org/officeDocument/2006/math" xmlns:v="urn:schemas-microsoft-com:vml" xmlns:wp14="http://schemas.microsoft.com/office/word/2010/wordprocessingDrawing" xmlns:wp="http://schemas.openxmlformats.org/drawingml/2006/wordprocessingDrawing" xmlns:w10="urn:schemas-microsoft-com:office:word" xmlns:w="http://schemas.openxmlformats.org/wordprocessingml/2006/main" xmlns:w14="http://schemas.microsoft.com/office/word/2010/wordml" xmlns:w15="http://schemas.microsoft.com/office/word/2012/wordml" xmlns:w16se="http://schemas.microsoft.com/office/word/2015/wordml/symex" xmlns:wpg="http://schemas.microsoft.com/office/word/2010/wordprocessingGroup" xmlns:wpi="http://schemas.microsoft.com/office/word/2010/wordprocessingInk" xmlns:wne="http://schemas.microsoft.com/office/word/2006/wordml" xmlns:wps="http://schemas.microsoft.com/office/word/2010/wordprocessingShape" mc:Ignorable="w14 w15 w16se wp14">
+<w:footnotes xmlns:wpc="http://schemas.microsoft.com/office/word/2010/wordprocessingCanvas" xmlns:mc="http://schemas.openxmlformats.org/markup-compatibility/2006" xmlns:o="urn:schemas-microsoft-com:office:office" xmlns:r="http://schemas.openxmlformats.org/officeDocument/2006/relationships" xmlns:m="http://schemas.openxmlformats.org/officeDocument/2006/math" xmlns:v="urn:schemas-microsoft-com:vml" xmlns:wp14="http://schemas.microsoft.com/office/word/2010/wordprocessingDrawing" xmlns:wp="http://schemas.openxmlformats.org/drawingml/2006/wordprocessingDrawing" xmlns:w10="urn:schemas-microsoft-com:office:word" xmlns:w="http://schemas.openxmlformats.org/wordprocessingml/2006/main" xmlns:w14="http://schemas.microsoft.com/office/word/2010/wordml" xmlns:w15="http://schemas.microsoft.com/office/word/2012/wordml" xmlns:wpg="http://schemas.microsoft.com/office/word/2010/wordprocessingGroup" xmlns:wpi="http://schemas.microsoft.com/office/word/2010/wordprocessingInk" xmlns:wne="http://schemas.microsoft.com/office/word/2006/wordml" xmlns:wps="http://schemas.microsoft.com/office/word/2010/wordprocessingShape" mc:Ignorable="w14 w15 wp14">
   <w:footnote w:type="separator" w:id="-1">
     <w:p>
       <w:r>
@@ -5557,7 +5631,7 @@
 </file>
 
 <file path=word/header1.xml><?xml version="1.0" encoding="utf-8"?>
-<w:hdr xmlns:wpc="http://schemas.microsoft.com/office/word/2010/wordprocessingCanvas" xmlns:cx="http://schemas.microsoft.com/office/drawing/2014/chartex" xmlns:cx1="http://schemas.microsoft.com/office/drawing/2015/9/8/chartex" xmlns:cx2="http://schemas.microsoft.com/office/drawing/2015/10/21/chartex" xmlns:cx3="http://schemas.microsoft.com/office/drawing/2016/5/9/chartex" xmlns:cx4="http://schemas.microsoft.com/office/drawing/2016/5/10/chartex" xmlns:cx5="http://schemas.microsoft.com/office/drawing/2016/5/11/chartex" xmlns:mc="http://schemas.openxmlformats.org/markup-compatibility/2006" xmlns:o="urn:schemas-microsoft-com:office:office" xmlns:r="http://schemas.openxmlformats.org/officeDocument/2006/relationships" xmlns:m="http://schemas.openxmlformats.org/officeDocument/2006/math" xmlns:v="urn:schemas-microsoft-com:vml" xmlns:wp14="http://schemas.microsoft.com/office/word/2010/wordprocessingDrawing" xmlns:wp="http://schemas.openxmlformats.org/drawingml/2006/wordprocessingDrawing" xmlns:w10="urn:schemas-microsoft-com:office:word" xmlns:w="http://schemas.openxmlformats.org/wordprocessingml/2006/main" xmlns:w14="http://schemas.microsoft.com/office/word/2010/wordml" xmlns:w15="http://schemas.microsoft.com/office/word/2012/wordml" xmlns:w16se="http://schemas.microsoft.com/office/word/2015/wordml/symex" xmlns:wpg="http://schemas.microsoft.com/office/word/2010/wordprocessingGroup" xmlns:wpi="http://schemas.microsoft.com/office/word/2010/wordprocessingInk" xmlns:wne="http://schemas.microsoft.com/office/word/2006/wordml" xmlns:wps="http://schemas.microsoft.com/office/word/2010/wordprocessingShape" mc:Ignorable="w14 w15 w16se wp14">
+<w:hdr xmlns:wpc="http://schemas.microsoft.com/office/word/2010/wordprocessingCanvas" xmlns:mc="http://schemas.openxmlformats.org/markup-compatibility/2006" xmlns:o="urn:schemas-microsoft-com:office:office" xmlns:r="http://schemas.openxmlformats.org/officeDocument/2006/relationships" xmlns:m="http://schemas.openxmlformats.org/officeDocument/2006/math" xmlns:v="urn:schemas-microsoft-com:vml" xmlns:wp14="http://schemas.microsoft.com/office/word/2010/wordprocessingDrawing" xmlns:wp="http://schemas.openxmlformats.org/drawingml/2006/wordprocessingDrawing" xmlns:w10="urn:schemas-microsoft-com:office:word" xmlns:w="http://schemas.openxmlformats.org/wordprocessingml/2006/main" xmlns:w14="http://schemas.microsoft.com/office/word/2010/wordml" xmlns:w15="http://schemas.microsoft.com/office/word/2012/wordml" xmlns:wpg="http://schemas.microsoft.com/office/word/2010/wordprocessingGroup" xmlns:wpi="http://schemas.microsoft.com/office/word/2010/wordprocessingInk" xmlns:wne="http://schemas.microsoft.com/office/word/2006/wordml" xmlns:wps="http://schemas.microsoft.com/office/word/2010/wordprocessingShape" mc:Ignorable="w14 w15 wp14">
   <w:p>
     <w:pPr>
       <w:pStyle w:val="Cabealho"/>
@@ -5688,7 +5762,7 @@
 </file>
 
 <file path=word/styles.xml><?xml version="1.0" encoding="utf-8"?>
-<w:styles xmlns:mc="http://schemas.openxmlformats.org/markup-compatibility/2006" xmlns:r="http://schemas.openxmlformats.org/officeDocument/2006/relationships" xmlns:w="http://schemas.openxmlformats.org/wordprocessingml/2006/main" xmlns:w14="http://schemas.microsoft.com/office/word/2010/wordml" xmlns:w15="http://schemas.microsoft.com/office/word/2012/wordml" xmlns:w16se="http://schemas.microsoft.com/office/word/2015/wordml/symex" mc:Ignorable="w14 w15 w16se">
+<w:styles xmlns:mc="http://schemas.openxmlformats.org/markup-compatibility/2006" xmlns:r="http://schemas.openxmlformats.org/officeDocument/2006/relationships" xmlns:w="http://schemas.openxmlformats.org/wordprocessingml/2006/main" xmlns:w14="http://schemas.microsoft.com/office/word/2010/wordml" xmlns:w15="http://schemas.microsoft.com/office/word/2012/wordml" mc:Ignorable="w14 w15">
   <w:docDefaults>
     <w:rPrDefault>
       <w:rPr>
@@ -5698,7 +5772,7 @@
     </w:rPrDefault>
     <w:pPrDefault/>
   </w:docDefaults>
-  <w:latentStyles w:defLockedState="0" w:defUIPriority="99" w:defSemiHidden="0" w:defUnhideWhenUsed="0" w:defQFormat="0" w:count="374">
+  <w:latentStyles w:defLockedState="0" w:defUIPriority="99" w:defSemiHidden="0" w:defUnhideWhenUsed="0" w:defQFormat="0" w:count="371">
     <w:lsdException w:name="Normal" w:uiPriority="0" w:qFormat="1"/>
     <w:lsdException w:name="heading 1" w:uiPriority="9" w:qFormat="1"/>
     <w:lsdException w:name="heading 2" w:semiHidden="1" w:uiPriority="9" w:unhideWhenUsed="1" w:qFormat="1"/>
@@ -6070,9 +6144,6 @@
     <w:lsdException w:name="List Table 5 Dark Accent 6" w:uiPriority="50"/>
     <w:lsdException w:name="List Table 6 Colorful Accent 6" w:uiPriority="51"/>
     <w:lsdException w:name="List Table 7 Colorful Accent 6" w:uiPriority="52"/>
-    <w:lsdException w:name="Mention" w:semiHidden="1" w:unhideWhenUsed="1"/>
-    <w:lsdException w:name="Smart Hyperlink" w:semiHidden="1" w:unhideWhenUsed="1"/>
-    <w:lsdException w:name="Hashtag" w:semiHidden="1" w:unhideWhenUsed="1"/>
   </w:latentStyles>
   <w:style w:type="paragraph" w:default="1" w:styleId="Normal">
     <w:name w:val="Normal"/>
@@ -6176,6 +6247,7 @@
       <w:lang w:eastAsia="en-US"/>
     </w:rPr>
     <w:tblPr>
+      <w:tblInd w:w="0" w:type="dxa"/>
       <w:tblBorders>
         <w:top w:val="single" w:sz="4" w:space="0" w:color="auto"/>
         <w:left w:val="single" w:sz="4" w:space="0" w:color="auto"/>
@@ -6184,6 +6256,12 @@
         <w:insideH w:val="single" w:sz="4" w:space="0" w:color="auto"/>
         <w:insideV w:val="single" w:sz="4" w:space="0" w:color="auto"/>
       </w:tblBorders>
+      <w:tblCellMar>
+        <w:top w:w="0" w:type="dxa"/>
+        <w:left w:w="108" w:type="dxa"/>
+        <w:bottom w:w="0" w:type="dxa"/>
+        <w:right w:w="108" w:type="dxa"/>
+      </w:tblCellMar>
     </w:tblPr>
   </w:style>
   <w:style w:type="character" w:styleId="Refdecomentrio">

</xml_diff>